<commit_message>
Learnt header elements, paragraph elements, and comments!
</commit_message>
<xml_diff>
--- a/htmlbasics.docx
+++ b/htmlbasics.docx
@@ -2,7 +2,409 @@
 <file path=word/document.xml><?xml version="1.0" encoding="utf-8"?>
 <w:document xmlns:wpc="http://schemas.microsoft.com/office/word/2010/wordprocessingCanvas" xmlns:cx="http://schemas.microsoft.com/office/drawing/2014/chartex" xmlns:cx1="http://schemas.microsoft.com/office/drawing/2015/9/8/chartex" xmlns:cx2="http://schemas.microsoft.com/office/drawing/2015/10/21/chartex" xmlns:cx3="http://schemas.microsoft.com/office/drawing/2016/5/9/chartex" xmlns:cx4="http://schemas.microsoft.com/office/drawing/2016/5/10/chartex" xmlns:cx5="http://schemas.microsoft.com/office/drawing/2016/5/11/chartex" xmlns:cx6="http://schemas.microsoft.com/office/drawing/2016/5/12/chartex" xmlns:cx7="http://schemas.microsoft.com/office/drawing/2016/5/13/chartex" xmlns:cx8="http://schemas.microsoft.com/office/drawing/2016/5/14/chartex" xmlns:mc="http://schemas.openxmlformats.org/markup-compatibility/2006" xmlns:aink="http://schemas.microsoft.com/office/drawing/2016/ink" xmlns:am3d="http://schemas.microsoft.com/office/drawing/2017/model3d" xmlns:o="urn:schemas-microsoft-com:office:office" xmlns:oel="http://schemas.microsoft.com/office/2019/extlst" xmlns:r="http://schemas.openxmlformats.org/officeDocument/2006/relationships" xmlns:m="http://schemas.openxmlformats.org/officeDocument/2006/math" xmlns:v="urn:schemas-microsoft-com:vml" xmlns:wp14="http://schemas.microsoft.com/office/word/2010/wordprocessingDrawing" xmlns:wp="http://schemas.openxmlformats.org/drawingml/2006/wordprocessingDrawing" xmlns:w10="urn:schemas-microsoft-com:office:word" xmlns:w="http://schemas.openxmlformats.org/wordprocessingml/2006/main" xmlns:w14="http://schemas.microsoft.com/office/word/2010/wordml" xmlns:w15="http://schemas.microsoft.com/office/word/2012/wordml" xmlns:w16cex="http://schemas.microsoft.com/office/word/2018/wordml/cex" xmlns:w16cid="http://schemas.microsoft.com/office/word/2016/wordml/cid" xmlns:w16="http://schemas.microsoft.com/office/word/2018/wordml" xmlns:w16du="http://schemas.microsoft.com/office/word/2023/wordml/word16du" xmlns:w16sdtdh="http://schemas.microsoft.com/office/word/2020/wordml/sdtdatahash" xmlns:w16sdtfl="http://schemas.microsoft.com/office/word/2024/wordml/sdtformatlock" xmlns:w16se="http://schemas.microsoft.com/office/word/2015/wordml/symex" xmlns:wpg="http://schemas.microsoft.com/office/word/2010/wordprocessingGroup" xmlns:wpi="http://schemas.microsoft.com/office/word/2010/wordprocessingInk" xmlns:wne="http://schemas.microsoft.com/office/word/2006/wordml" xmlns:wps="http://schemas.microsoft.com/office/word/2010/wordprocessingShape" mc:Ignorable="w14 w15 w16se w16cid w16 w16cex w16sdtdh w16sdtfl w16du wp14">
   <w:body>
+    <w:p>
+      <w:pPr>
+        <w:rPr>
+          <w:rFonts w:cs="Times New Roman"/>
+          <w:szCs w:val="24"/>
+        </w:rPr>
+      </w:pPr>
+      <w:r>
+        <w:rPr>
+          <w:rFonts w:cs="Times New Roman"/>
+          <w:b/>
+          <w:bCs/>
+          <w:szCs w:val="24"/>
+          <w:u w:val="single"/>
+        </w:rPr>
+        <w:t>HTML: </w:t>
+      </w:r>
+    </w:p>
+    <w:p>
+      <w:pPr>
+        <w:numPr>
+          <w:ilvl w:val="0"/>
+          <w:numId w:val="1"/>
+        </w:numPr>
+        <w:rPr>
+          <w:rFonts w:cs="Times New Roman"/>
+          <w:szCs w:val="24"/>
+        </w:rPr>
+      </w:pPr>
+      <w:r>
+        <w:rPr>
+          <w:rFonts w:cs="Times New Roman"/>
+          <w:szCs w:val="24"/>
+        </w:rPr>
+        <w:t>Hyper</w:t>
+      </w:r>
+      <w:r>
+        <w:rPr>
+          <w:rFonts w:cs="Times New Roman"/>
+          <w:szCs w:val="24"/>
+        </w:rPr>
+        <w:t xml:space="preserve"> </w:t>
+      </w:r>
+      <w:r>
+        <w:rPr>
+          <w:rFonts w:cs="Times New Roman"/>
+          <w:szCs w:val="24"/>
+        </w:rPr>
+        <w:t>Text Markup Language</w:t>
+      </w:r>
+    </w:p>
+    <w:p>
+      <w:pPr>
+        <w:numPr>
+          <w:ilvl w:val="0"/>
+          <w:numId w:val="1"/>
+        </w:numPr>
+        <w:rPr>
+          <w:rFonts w:cs="Times New Roman"/>
+          <w:szCs w:val="24"/>
+        </w:rPr>
+      </w:pPr>
+      <w:r>
+        <w:rPr>
+          <w:rFonts w:cs="Times New Roman"/>
+          <w:szCs w:val="24"/>
+        </w:rPr>
+        <w:t>For a website, HTML is used to give the fundamental structure! (CSS provides styling and JavaScript is responsible for functionality!)</w:t>
+      </w:r>
+    </w:p>
+    <w:p>
+      <w:pPr>
+        <w:rPr>
+          <w:rFonts w:cs="Times New Roman"/>
+          <w:szCs w:val="24"/>
+        </w:rPr>
+      </w:pPr>
+    </w:p>
+    <w:p>
+      <w:pPr>
+        <w:rPr>
+          <w:rFonts w:cs="Times New Roman"/>
+          <w:szCs w:val="24"/>
+        </w:rPr>
+      </w:pPr>
+      <w:r>
+        <w:rPr>
+          <w:rFonts w:cs="Times New Roman"/>
+          <w:b/>
+          <w:bCs/>
+          <w:szCs w:val="24"/>
+          <w:u w:val="single"/>
+        </w:rPr>
+        <w:t>ELEMENTS:</w:t>
+      </w:r>
+    </w:p>
+    <w:p>
+      <w:pPr>
+        <w:numPr>
+          <w:ilvl w:val="0"/>
+          <w:numId w:val="2"/>
+        </w:numPr>
+        <w:rPr>
+          <w:rFonts w:cs="Times New Roman"/>
+          <w:szCs w:val="24"/>
+        </w:rPr>
+      </w:pPr>
+      <w:r>
+        <w:rPr>
+          <w:rFonts w:cs="Times New Roman"/>
+          <w:szCs w:val="24"/>
+        </w:rPr>
+        <w:t>.html pages are made up of elements.</w:t>
+      </w:r>
+    </w:p>
+    <w:p>
+      <w:pPr>
+        <w:numPr>
+          <w:ilvl w:val="0"/>
+          <w:numId w:val="2"/>
+        </w:numPr>
+        <w:rPr>
+          <w:rFonts w:cs="Times New Roman"/>
+          <w:szCs w:val="24"/>
+        </w:rPr>
+      </w:pPr>
+      <w:r>
+        <w:rPr>
+          <w:rFonts w:cs="Times New Roman"/>
+          <w:szCs w:val="24"/>
+        </w:rPr>
+        <w:t xml:space="preserve">An element usually </w:t>
+      </w:r>
+      <w:r>
+        <w:rPr>
+          <w:rFonts w:cs="Times New Roman"/>
+          <w:szCs w:val="24"/>
+        </w:rPr>
+        <w:t>begins and ends with opening and closing tags respectively</w:t>
+      </w:r>
+      <w:r>
+        <w:rPr>
+          <w:rFonts w:cs="Times New Roman"/>
+          <w:szCs w:val="24"/>
+        </w:rPr>
+        <w:t>, and enclose content within these tags.</w:t>
+      </w:r>
+    </w:p>
+    <w:p>
+      <w:pPr>
+        <w:pStyle w:val="ListParagraph"/>
+        <w:numPr>
+          <w:ilvl w:val="1"/>
+          <w:numId w:val="2"/>
+        </w:numPr>
+        <w:rPr>
+          <w:rFonts w:cs="Times New Roman"/>
+          <w:szCs w:val="24"/>
+        </w:rPr>
+      </w:pPr>
+      <w:r>
+        <w:rPr>
+          <w:rFonts w:cs="Times New Roman"/>
+          <w:szCs w:val="24"/>
+        </w:rPr>
+        <w:t xml:space="preserve">These are </w:t>
+      </w:r>
+      <w:r>
+        <w:rPr>
+          <w:rFonts w:cs="Times New Roman"/>
+          <w:b/>
+          <w:bCs/>
+          <w:szCs w:val="24"/>
+        </w:rPr>
+        <w:t xml:space="preserve">container elements. </w:t>
+      </w:r>
+      <w:r>
+        <w:rPr>
+          <w:rFonts w:cs="Times New Roman"/>
+          <w:szCs w:val="24"/>
+        </w:rPr>
+        <w:t>For example</w:t>
+      </w:r>
+      <w:r>
+        <w:rPr>
+          <w:rFonts w:cs="Times New Roman"/>
+          <w:szCs w:val="24"/>
+        </w:rPr>
+        <w:t>:</w:t>
+      </w:r>
+    </w:p>
+    <w:p>
+      <w:pPr>
+        <w:pStyle w:val="HTMLCODE"/>
+      </w:pPr>
+      <w:r>
+        <w:t>&lt;h1&gt; This is my first webpage &lt;/h1&gt;</w:t>
+      </w:r>
+    </w:p>
+    <w:p>
+      <w:pPr>
+        <w:pStyle w:val="ListParagraph"/>
+        <w:numPr>
+          <w:ilvl w:val="1"/>
+          <w:numId w:val="2"/>
+        </w:numPr>
+        <w:rPr>
+          <w:rFonts w:cs="Times New Roman"/>
+          <w:szCs w:val="24"/>
+        </w:rPr>
+      </w:pPr>
+      <w:r>
+        <w:rPr>
+          <w:rFonts w:cs="Times New Roman"/>
+          <w:szCs w:val="24"/>
+        </w:rPr>
+        <w:t xml:space="preserve">Some are </w:t>
+      </w:r>
+      <w:r>
+        <w:rPr>
+          <w:rFonts w:cs="Times New Roman"/>
+          <w:b/>
+          <w:bCs/>
+          <w:szCs w:val="24"/>
+        </w:rPr>
+        <w:t>standalone elements</w:t>
+      </w:r>
+      <w:r>
+        <w:rPr>
+          <w:rFonts w:cs="Times New Roman"/>
+          <w:szCs w:val="24"/>
+        </w:rPr>
+        <w:t xml:space="preserve"> (Don’t hold content within their tags). For example</w:t>
+      </w:r>
+      <w:r>
+        <w:rPr>
+          <w:rFonts w:cs="Times New Roman"/>
+          <w:szCs w:val="24"/>
+        </w:rPr>
+        <w:t xml:space="preserve">, given </w:t>
+      </w:r>
+      <w:r>
+        <w:rPr>
+          <w:rFonts w:cs="Times New Roman"/>
+          <w:b/>
+          <w:bCs/>
+          <w:szCs w:val="24"/>
+        </w:rPr>
+        <w:t>below is the first line that every html file begins</w:t>
+      </w:r>
+      <w:r>
+        <w:rPr>
+          <w:rFonts w:cs="Times New Roman"/>
+          <w:szCs w:val="24"/>
+        </w:rPr>
+        <w:t xml:space="preserve"> with:</w:t>
+      </w:r>
+    </w:p>
+    <w:p>
+      <w:pPr>
+        <w:pStyle w:val="HTMLCODE"/>
+      </w:pPr>
+      <w:r>
+        <w:t>&lt;!DOCTYPE html&gt;</w:t>
+      </w:r>
+    </w:p>
+    <w:p>
+      <w:pPr>
+        <w:pStyle w:val="HTMLCODE"/>
+        <w:ind w:left="0"/>
+        <w:rPr>
+          <w:u w:val="single"/>
+        </w:rPr>
+      </w:pPr>
+    </w:p>
+    <w:p>
+      <w:pPr>
+        <w:rPr>
+          <w:b/>
+          <w:bCs/>
+          <w:u w:val="single"/>
+        </w:rPr>
+      </w:pPr>
+      <w:r>
+        <w:rPr>
+          <w:b/>
+          <w:bCs/>
+          <w:u w:val="single"/>
+        </w:rPr>
+        <w:t>HEADER ELEMENT</w:t>
+      </w:r>
+      <w:r>
+        <w:rPr>
+          <w:b/>
+          <w:bCs/>
+          <w:u w:val="single"/>
+        </w:rPr>
+        <w:t>:</w:t>
+      </w:r>
+    </w:p>
+    <w:p>
+      <w:pPr>
+        <w:pStyle w:val="ListParagraph"/>
+        <w:numPr>
+          <w:ilvl w:val="0"/>
+          <w:numId w:val="6"/>
+        </w:numPr>
+      </w:pPr>
+      <w:r>
+        <w:t xml:space="preserve">&lt;h1&gt;&lt;/h1&gt; refers to the </w:t>
+      </w:r>
+      <w:r>
+        <w:rPr>
+          <w:b/>
+          <w:bCs/>
+        </w:rPr>
+        <w:t>header element</w:t>
+      </w:r>
+      <w:r>
+        <w:t xml:space="preserve"> for headings. </w:t>
+      </w:r>
+    </w:p>
+    <w:p>
+      <w:pPr>
+        <w:pStyle w:val="ListParagraph"/>
+        <w:numPr>
+          <w:ilvl w:val="0"/>
+          <w:numId w:val="6"/>
+        </w:numPr>
+      </w:pPr>
+      <w:r>
+        <w:t>Similarly, h2 also refers to a heading – but smaller. With a larger number after the ‘h’, heading size goes down!</w:t>
+      </w:r>
+    </w:p>
+    <w:p>
+      <w:pPr>
+        <w:rPr>
+          <w:u w:val="single"/>
+        </w:rPr>
+      </w:pPr>
+    </w:p>
+    <w:p>
+      <w:pPr>
+        <w:rPr>
+          <w:b/>
+          <w:bCs/>
+          <w:u w:val="single"/>
+        </w:rPr>
+      </w:pPr>
+      <w:r>
+        <w:rPr>
+          <w:b/>
+          <w:bCs/>
+          <w:u w:val="single"/>
+        </w:rPr>
+        <w:t>PARAGRAPH ELEMENT:</w:t>
+      </w:r>
+    </w:p>
+    <w:p>
+      <w:pPr>
+        <w:pStyle w:val="ListParagraph"/>
+        <w:numPr>
+          <w:ilvl w:val="0"/>
+          <w:numId w:val="7"/>
+        </w:numPr>
+      </w:pPr>
+      <w:r>
+        <w:t xml:space="preserve">The &lt;p&gt;&lt;/p&gt; element refers to the </w:t>
+      </w:r>
+      <w:r>
+        <w:rPr>
+          <w:b/>
+          <w:bCs/>
+        </w:rPr>
+        <w:t>paragraph element</w:t>
+      </w:r>
+      <w:r>
+        <w:t xml:space="preserve"> for content.</w:t>
+      </w:r>
+    </w:p>
     <w:p/>
+    <w:p>
+      <w:r>
+        <w:rPr>
+          <w:b/>
+          <w:bCs/>
+          <w:u w:val="single"/>
+        </w:rPr>
+        <w:t>COMMENT:</w:t>
+      </w:r>
+    </w:p>
+    <w:p>
+      <w:pPr>
+        <w:pStyle w:val="ListParagraph"/>
+        <w:numPr>
+          <w:ilvl w:val="0"/>
+          <w:numId w:val="7"/>
+        </w:numPr>
+      </w:pPr>
+      <w:r>
+        <w:t>&lt;!—TODO: Make link to dog pictures!--&gt;</w:t>
+      </w:r>
+    </w:p>
     <w:sectPr>
       <w:pgSz w:w="11906" w:h="16838"/>
       <w:pgMar w:top="1440" w:right="1440" w:bottom="1440" w:left="1440" w:header="708" w:footer="708" w:gutter="0"/>
@@ -11,6 +413,864 @@
     </w:sectPr>
   </w:body>
 </w:document>
+</file>
+
+<file path=word/numbering.xml><?xml version="1.0" encoding="utf-8"?>
+<w:numbering xmlns:wpc="http://schemas.microsoft.com/office/word/2010/wordprocessingCanvas" xmlns:cx="http://schemas.microsoft.com/office/drawing/2014/chartex" xmlns:cx1="http://schemas.microsoft.com/office/drawing/2015/9/8/chartex" xmlns:cx2="http://schemas.microsoft.com/office/drawing/2015/10/21/chartex" xmlns:cx3="http://schemas.microsoft.com/office/drawing/2016/5/9/chartex" xmlns:cx4="http://schemas.microsoft.com/office/drawing/2016/5/10/chartex" xmlns:cx5="http://schemas.microsoft.com/office/drawing/2016/5/11/chartex" xmlns:cx6="http://schemas.microsoft.com/office/drawing/2016/5/12/chartex" xmlns:cx7="http://schemas.microsoft.com/office/drawing/2016/5/13/chartex" xmlns:cx8="http://schemas.microsoft.com/office/drawing/2016/5/14/chartex" xmlns:mc="http://schemas.openxmlformats.org/markup-compatibility/2006" xmlns:aink="http://schemas.microsoft.com/office/drawing/2016/ink" xmlns:am3d="http://schemas.microsoft.com/office/drawing/2017/model3d" xmlns:o="urn:schemas-microsoft-com:office:office" xmlns:oel="http://schemas.microsoft.com/office/2019/extlst" xmlns:r="http://schemas.openxmlformats.org/officeDocument/2006/relationships" xmlns:m="http://schemas.openxmlformats.org/officeDocument/2006/math" xmlns:v="urn:schemas-microsoft-com:vml" xmlns:wp14="http://schemas.microsoft.com/office/word/2010/wordprocessingDrawing" xmlns:wp="http://schemas.openxmlformats.org/drawingml/2006/wordprocessingDrawing" xmlns:w10="urn:schemas-microsoft-com:office:word" xmlns:w="http://schemas.openxmlformats.org/wordprocessingml/2006/main" xmlns:w14="http://schemas.microsoft.com/office/word/2010/wordml" xmlns:w15="http://schemas.microsoft.com/office/word/2012/wordml" xmlns:w16cex="http://schemas.microsoft.com/office/word/2018/wordml/cex" xmlns:w16cid="http://schemas.microsoft.com/office/word/2016/wordml/cid" xmlns:w16="http://schemas.microsoft.com/office/word/2018/wordml" xmlns:w16du="http://schemas.microsoft.com/office/word/2023/wordml/word16du" xmlns:w16sdtdh="http://schemas.microsoft.com/office/word/2020/wordml/sdtdatahash" xmlns:w16sdtfl="http://schemas.microsoft.com/office/word/2024/wordml/sdtformatlock" xmlns:w16se="http://schemas.microsoft.com/office/word/2015/wordml/symex" xmlns:wpg="http://schemas.microsoft.com/office/word/2010/wordprocessingGroup" xmlns:wpi="http://schemas.microsoft.com/office/word/2010/wordprocessingInk" xmlns:wne="http://schemas.microsoft.com/office/word/2006/wordml" xmlns:wps="http://schemas.microsoft.com/office/word/2010/wordprocessingShape" mc:Ignorable="w14 w15 w16se w16cid w16 w16cex w16sdtdh w16sdtfl w16du wp14">
+  <w:abstractNum w:abstractNumId="0" w15:restartNumberingAfterBreak="0">
+    <w:nsid w:val="108D1CE0"/>
+    <w:multiLevelType w:val="hybridMultilevel"/>
+    <w:tmpl w:val="06B6C7CC"/>
+    <w:lvl w:ilvl="0" w:tplc="2F24DA86">
+      <w:start w:val="2"/>
+      <w:numFmt w:val="bullet"/>
+      <w:lvlText w:val="-"/>
+      <w:lvlJc w:val="left"/>
+      <w:pPr>
+        <w:ind w:left="720" w:hanging="360"/>
+      </w:pPr>
+      <w:rPr>
+        <w:rFonts w:ascii="Times New Roman" w:eastAsiaTheme="minorHAnsi" w:hAnsi="Times New Roman" w:cs="Times New Roman" w:hint="default"/>
+      </w:rPr>
+    </w:lvl>
+    <w:lvl w:ilvl="1" w:tplc="40090003" w:tentative="1">
+      <w:start w:val="1"/>
+      <w:numFmt w:val="bullet"/>
+      <w:lvlText w:val="o"/>
+      <w:lvlJc w:val="left"/>
+      <w:pPr>
+        <w:ind w:left="1440" w:hanging="360"/>
+      </w:pPr>
+      <w:rPr>
+        <w:rFonts w:ascii="Courier New" w:hAnsi="Courier New" w:cs="Courier New" w:hint="default"/>
+      </w:rPr>
+    </w:lvl>
+    <w:lvl w:ilvl="2" w:tplc="40090005" w:tentative="1">
+      <w:start w:val="1"/>
+      <w:numFmt w:val="bullet"/>
+      <w:lvlText w:val=""/>
+      <w:lvlJc w:val="left"/>
+      <w:pPr>
+        <w:ind w:left="2160" w:hanging="360"/>
+      </w:pPr>
+      <w:rPr>
+        <w:rFonts w:ascii="Wingdings" w:hAnsi="Wingdings" w:hint="default"/>
+      </w:rPr>
+    </w:lvl>
+    <w:lvl w:ilvl="3" w:tplc="40090001" w:tentative="1">
+      <w:start w:val="1"/>
+      <w:numFmt w:val="bullet"/>
+      <w:lvlText w:val=""/>
+      <w:lvlJc w:val="left"/>
+      <w:pPr>
+        <w:ind w:left="2880" w:hanging="360"/>
+      </w:pPr>
+      <w:rPr>
+        <w:rFonts w:ascii="Symbol" w:hAnsi="Symbol" w:hint="default"/>
+      </w:rPr>
+    </w:lvl>
+    <w:lvl w:ilvl="4" w:tplc="40090003" w:tentative="1">
+      <w:start w:val="1"/>
+      <w:numFmt w:val="bullet"/>
+      <w:lvlText w:val="o"/>
+      <w:lvlJc w:val="left"/>
+      <w:pPr>
+        <w:ind w:left="3600" w:hanging="360"/>
+      </w:pPr>
+      <w:rPr>
+        <w:rFonts w:ascii="Courier New" w:hAnsi="Courier New" w:cs="Courier New" w:hint="default"/>
+      </w:rPr>
+    </w:lvl>
+    <w:lvl w:ilvl="5" w:tplc="40090005" w:tentative="1">
+      <w:start w:val="1"/>
+      <w:numFmt w:val="bullet"/>
+      <w:lvlText w:val=""/>
+      <w:lvlJc w:val="left"/>
+      <w:pPr>
+        <w:ind w:left="4320" w:hanging="360"/>
+      </w:pPr>
+      <w:rPr>
+        <w:rFonts w:ascii="Wingdings" w:hAnsi="Wingdings" w:hint="default"/>
+      </w:rPr>
+    </w:lvl>
+    <w:lvl w:ilvl="6" w:tplc="40090001" w:tentative="1">
+      <w:start w:val="1"/>
+      <w:numFmt w:val="bullet"/>
+      <w:lvlText w:val=""/>
+      <w:lvlJc w:val="left"/>
+      <w:pPr>
+        <w:ind w:left="5040" w:hanging="360"/>
+      </w:pPr>
+      <w:rPr>
+        <w:rFonts w:ascii="Symbol" w:hAnsi="Symbol" w:hint="default"/>
+      </w:rPr>
+    </w:lvl>
+    <w:lvl w:ilvl="7" w:tplc="40090003" w:tentative="1">
+      <w:start w:val="1"/>
+      <w:numFmt w:val="bullet"/>
+      <w:lvlText w:val="o"/>
+      <w:lvlJc w:val="left"/>
+      <w:pPr>
+        <w:ind w:left="5760" w:hanging="360"/>
+      </w:pPr>
+      <w:rPr>
+        <w:rFonts w:ascii="Courier New" w:hAnsi="Courier New" w:cs="Courier New" w:hint="default"/>
+      </w:rPr>
+    </w:lvl>
+    <w:lvl w:ilvl="8" w:tplc="40090005" w:tentative="1">
+      <w:start w:val="1"/>
+      <w:numFmt w:val="bullet"/>
+      <w:lvlText w:val=""/>
+      <w:lvlJc w:val="left"/>
+      <w:pPr>
+        <w:ind w:left="6480" w:hanging="360"/>
+      </w:pPr>
+      <w:rPr>
+        <w:rFonts w:ascii="Wingdings" w:hAnsi="Wingdings" w:hint="default"/>
+      </w:rPr>
+    </w:lvl>
+  </w:abstractNum>
+  <w:abstractNum w:abstractNumId="1" w15:restartNumberingAfterBreak="0">
+    <w:nsid w:val="2689035B"/>
+    <w:multiLevelType w:val="hybridMultilevel"/>
+    <w:tmpl w:val="BD8665E6"/>
+    <w:lvl w:ilvl="0" w:tplc="F3384CB2">
+      <w:start w:val="2"/>
+      <w:numFmt w:val="bullet"/>
+      <w:lvlText w:val="-"/>
+      <w:lvlJc w:val="left"/>
+      <w:pPr>
+        <w:ind w:left="720" w:hanging="360"/>
+      </w:pPr>
+      <w:rPr>
+        <w:rFonts w:ascii="Times New Roman" w:eastAsiaTheme="minorHAnsi" w:hAnsi="Times New Roman" w:cs="Times New Roman" w:hint="default"/>
+      </w:rPr>
+    </w:lvl>
+    <w:lvl w:ilvl="1" w:tplc="40090003" w:tentative="1">
+      <w:start w:val="1"/>
+      <w:numFmt w:val="bullet"/>
+      <w:lvlText w:val="o"/>
+      <w:lvlJc w:val="left"/>
+      <w:pPr>
+        <w:ind w:left="1440" w:hanging="360"/>
+      </w:pPr>
+      <w:rPr>
+        <w:rFonts w:ascii="Courier New" w:hAnsi="Courier New" w:cs="Courier New" w:hint="default"/>
+      </w:rPr>
+    </w:lvl>
+    <w:lvl w:ilvl="2" w:tplc="40090005" w:tentative="1">
+      <w:start w:val="1"/>
+      <w:numFmt w:val="bullet"/>
+      <w:lvlText w:val=""/>
+      <w:lvlJc w:val="left"/>
+      <w:pPr>
+        <w:ind w:left="2160" w:hanging="360"/>
+      </w:pPr>
+      <w:rPr>
+        <w:rFonts w:ascii="Wingdings" w:hAnsi="Wingdings" w:hint="default"/>
+      </w:rPr>
+    </w:lvl>
+    <w:lvl w:ilvl="3" w:tplc="40090001" w:tentative="1">
+      <w:start w:val="1"/>
+      <w:numFmt w:val="bullet"/>
+      <w:lvlText w:val=""/>
+      <w:lvlJc w:val="left"/>
+      <w:pPr>
+        <w:ind w:left="2880" w:hanging="360"/>
+      </w:pPr>
+      <w:rPr>
+        <w:rFonts w:ascii="Symbol" w:hAnsi="Symbol" w:hint="default"/>
+      </w:rPr>
+    </w:lvl>
+    <w:lvl w:ilvl="4" w:tplc="40090003" w:tentative="1">
+      <w:start w:val="1"/>
+      <w:numFmt w:val="bullet"/>
+      <w:lvlText w:val="o"/>
+      <w:lvlJc w:val="left"/>
+      <w:pPr>
+        <w:ind w:left="3600" w:hanging="360"/>
+      </w:pPr>
+      <w:rPr>
+        <w:rFonts w:ascii="Courier New" w:hAnsi="Courier New" w:cs="Courier New" w:hint="default"/>
+      </w:rPr>
+    </w:lvl>
+    <w:lvl w:ilvl="5" w:tplc="40090005" w:tentative="1">
+      <w:start w:val="1"/>
+      <w:numFmt w:val="bullet"/>
+      <w:lvlText w:val=""/>
+      <w:lvlJc w:val="left"/>
+      <w:pPr>
+        <w:ind w:left="4320" w:hanging="360"/>
+      </w:pPr>
+      <w:rPr>
+        <w:rFonts w:ascii="Wingdings" w:hAnsi="Wingdings" w:hint="default"/>
+      </w:rPr>
+    </w:lvl>
+    <w:lvl w:ilvl="6" w:tplc="40090001" w:tentative="1">
+      <w:start w:val="1"/>
+      <w:numFmt w:val="bullet"/>
+      <w:lvlText w:val=""/>
+      <w:lvlJc w:val="left"/>
+      <w:pPr>
+        <w:ind w:left="5040" w:hanging="360"/>
+      </w:pPr>
+      <w:rPr>
+        <w:rFonts w:ascii="Symbol" w:hAnsi="Symbol" w:hint="default"/>
+      </w:rPr>
+    </w:lvl>
+    <w:lvl w:ilvl="7" w:tplc="40090003" w:tentative="1">
+      <w:start w:val="1"/>
+      <w:numFmt w:val="bullet"/>
+      <w:lvlText w:val="o"/>
+      <w:lvlJc w:val="left"/>
+      <w:pPr>
+        <w:ind w:left="5760" w:hanging="360"/>
+      </w:pPr>
+      <w:rPr>
+        <w:rFonts w:ascii="Courier New" w:hAnsi="Courier New" w:cs="Courier New" w:hint="default"/>
+      </w:rPr>
+    </w:lvl>
+    <w:lvl w:ilvl="8" w:tplc="40090005" w:tentative="1">
+      <w:start w:val="1"/>
+      <w:numFmt w:val="bullet"/>
+      <w:lvlText w:val=""/>
+      <w:lvlJc w:val="left"/>
+      <w:pPr>
+        <w:ind w:left="6480" w:hanging="360"/>
+      </w:pPr>
+      <w:rPr>
+        <w:rFonts w:ascii="Wingdings" w:hAnsi="Wingdings" w:hint="default"/>
+      </w:rPr>
+    </w:lvl>
+  </w:abstractNum>
+  <w:abstractNum w:abstractNumId="2" w15:restartNumberingAfterBreak="0">
+    <w:nsid w:val="2ED13500"/>
+    <w:multiLevelType w:val="hybridMultilevel"/>
+    <w:tmpl w:val="503C62E8"/>
+    <w:lvl w:ilvl="0" w:tplc="40090001">
+      <w:start w:val="1"/>
+      <w:numFmt w:val="bullet"/>
+      <w:lvlText w:val=""/>
+      <w:lvlJc w:val="left"/>
+      <w:pPr>
+        <w:ind w:left="720" w:hanging="360"/>
+      </w:pPr>
+      <w:rPr>
+        <w:rFonts w:ascii="Symbol" w:hAnsi="Symbol" w:hint="default"/>
+      </w:rPr>
+    </w:lvl>
+    <w:lvl w:ilvl="1" w:tplc="40090003" w:tentative="1">
+      <w:start w:val="1"/>
+      <w:numFmt w:val="bullet"/>
+      <w:lvlText w:val="o"/>
+      <w:lvlJc w:val="left"/>
+      <w:pPr>
+        <w:ind w:left="1440" w:hanging="360"/>
+      </w:pPr>
+      <w:rPr>
+        <w:rFonts w:ascii="Courier New" w:hAnsi="Courier New" w:cs="Courier New" w:hint="default"/>
+      </w:rPr>
+    </w:lvl>
+    <w:lvl w:ilvl="2" w:tplc="40090005" w:tentative="1">
+      <w:start w:val="1"/>
+      <w:numFmt w:val="bullet"/>
+      <w:lvlText w:val=""/>
+      <w:lvlJc w:val="left"/>
+      <w:pPr>
+        <w:ind w:left="2160" w:hanging="360"/>
+      </w:pPr>
+      <w:rPr>
+        <w:rFonts w:ascii="Wingdings" w:hAnsi="Wingdings" w:hint="default"/>
+      </w:rPr>
+    </w:lvl>
+    <w:lvl w:ilvl="3" w:tplc="40090001" w:tentative="1">
+      <w:start w:val="1"/>
+      <w:numFmt w:val="bullet"/>
+      <w:lvlText w:val=""/>
+      <w:lvlJc w:val="left"/>
+      <w:pPr>
+        <w:ind w:left="2880" w:hanging="360"/>
+      </w:pPr>
+      <w:rPr>
+        <w:rFonts w:ascii="Symbol" w:hAnsi="Symbol" w:hint="default"/>
+      </w:rPr>
+    </w:lvl>
+    <w:lvl w:ilvl="4" w:tplc="40090003" w:tentative="1">
+      <w:start w:val="1"/>
+      <w:numFmt w:val="bullet"/>
+      <w:lvlText w:val="o"/>
+      <w:lvlJc w:val="left"/>
+      <w:pPr>
+        <w:ind w:left="3600" w:hanging="360"/>
+      </w:pPr>
+      <w:rPr>
+        <w:rFonts w:ascii="Courier New" w:hAnsi="Courier New" w:cs="Courier New" w:hint="default"/>
+      </w:rPr>
+    </w:lvl>
+    <w:lvl w:ilvl="5" w:tplc="40090005" w:tentative="1">
+      <w:start w:val="1"/>
+      <w:numFmt w:val="bullet"/>
+      <w:lvlText w:val=""/>
+      <w:lvlJc w:val="left"/>
+      <w:pPr>
+        <w:ind w:left="4320" w:hanging="360"/>
+      </w:pPr>
+      <w:rPr>
+        <w:rFonts w:ascii="Wingdings" w:hAnsi="Wingdings" w:hint="default"/>
+      </w:rPr>
+    </w:lvl>
+    <w:lvl w:ilvl="6" w:tplc="40090001" w:tentative="1">
+      <w:start w:val="1"/>
+      <w:numFmt w:val="bullet"/>
+      <w:lvlText w:val=""/>
+      <w:lvlJc w:val="left"/>
+      <w:pPr>
+        <w:ind w:left="5040" w:hanging="360"/>
+      </w:pPr>
+      <w:rPr>
+        <w:rFonts w:ascii="Symbol" w:hAnsi="Symbol" w:hint="default"/>
+      </w:rPr>
+    </w:lvl>
+    <w:lvl w:ilvl="7" w:tplc="40090003" w:tentative="1">
+      <w:start w:val="1"/>
+      <w:numFmt w:val="bullet"/>
+      <w:lvlText w:val="o"/>
+      <w:lvlJc w:val="left"/>
+      <w:pPr>
+        <w:ind w:left="5760" w:hanging="360"/>
+      </w:pPr>
+      <w:rPr>
+        <w:rFonts w:ascii="Courier New" w:hAnsi="Courier New" w:cs="Courier New" w:hint="default"/>
+      </w:rPr>
+    </w:lvl>
+    <w:lvl w:ilvl="8" w:tplc="40090005" w:tentative="1">
+      <w:start w:val="1"/>
+      <w:numFmt w:val="bullet"/>
+      <w:lvlText w:val=""/>
+      <w:lvlJc w:val="left"/>
+      <w:pPr>
+        <w:ind w:left="6480" w:hanging="360"/>
+      </w:pPr>
+      <w:rPr>
+        <w:rFonts w:ascii="Wingdings" w:hAnsi="Wingdings" w:hint="default"/>
+      </w:rPr>
+    </w:lvl>
+  </w:abstractNum>
+  <w:abstractNum w:abstractNumId="3" w15:restartNumberingAfterBreak="0">
+    <w:nsid w:val="55154DE1"/>
+    <w:multiLevelType w:val="multilevel"/>
+    <w:tmpl w:val="FE5E11DE"/>
+    <w:lvl w:ilvl="0">
+      <w:start w:val="1"/>
+      <w:numFmt w:val="bullet"/>
+      <w:lvlText w:val=""/>
+      <w:lvlJc w:val="left"/>
+      <w:pPr>
+        <w:tabs>
+          <w:tab w:val="num" w:pos="720"/>
+        </w:tabs>
+        <w:ind w:left="720" w:hanging="360"/>
+      </w:pPr>
+      <w:rPr>
+        <w:rFonts w:ascii="Symbol" w:hAnsi="Symbol" w:hint="default"/>
+        <w:sz w:val="20"/>
+      </w:rPr>
+    </w:lvl>
+    <w:lvl w:ilvl="1" w:tentative="1">
+      <w:start w:val="1"/>
+      <w:numFmt w:val="bullet"/>
+      <w:lvlText w:val="o"/>
+      <w:lvlJc w:val="left"/>
+      <w:pPr>
+        <w:tabs>
+          <w:tab w:val="num" w:pos="1440"/>
+        </w:tabs>
+        <w:ind w:left="1440" w:hanging="360"/>
+      </w:pPr>
+      <w:rPr>
+        <w:rFonts w:ascii="Courier New" w:hAnsi="Courier New" w:hint="default"/>
+        <w:sz w:val="20"/>
+      </w:rPr>
+    </w:lvl>
+    <w:lvl w:ilvl="2" w:tentative="1">
+      <w:start w:val="1"/>
+      <w:numFmt w:val="bullet"/>
+      <w:lvlText w:val=""/>
+      <w:lvlJc w:val="left"/>
+      <w:pPr>
+        <w:tabs>
+          <w:tab w:val="num" w:pos="2160"/>
+        </w:tabs>
+        <w:ind w:left="2160" w:hanging="360"/>
+      </w:pPr>
+      <w:rPr>
+        <w:rFonts w:ascii="Wingdings" w:hAnsi="Wingdings" w:hint="default"/>
+        <w:sz w:val="20"/>
+      </w:rPr>
+    </w:lvl>
+    <w:lvl w:ilvl="3" w:tentative="1">
+      <w:start w:val="1"/>
+      <w:numFmt w:val="bullet"/>
+      <w:lvlText w:val=""/>
+      <w:lvlJc w:val="left"/>
+      <w:pPr>
+        <w:tabs>
+          <w:tab w:val="num" w:pos="2880"/>
+        </w:tabs>
+        <w:ind w:left="2880" w:hanging="360"/>
+      </w:pPr>
+      <w:rPr>
+        <w:rFonts w:ascii="Wingdings" w:hAnsi="Wingdings" w:hint="default"/>
+        <w:sz w:val="20"/>
+      </w:rPr>
+    </w:lvl>
+    <w:lvl w:ilvl="4" w:tentative="1">
+      <w:start w:val="1"/>
+      <w:numFmt w:val="bullet"/>
+      <w:lvlText w:val=""/>
+      <w:lvlJc w:val="left"/>
+      <w:pPr>
+        <w:tabs>
+          <w:tab w:val="num" w:pos="3600"/>
+        </w:tabs>
+        <w:ind w:left="3600" w:hanging="360"/>
+      </w:pPr>
+      <w:rPr>
+        <w:rFonts w:ascii="Wingdings" w:hAnsi="Wingdings" w:hint="default"/>
+        <w:sz w:val="20"/>
+      </w:rPr>
+    </w:lvl>
+    <w:lvl w:ilvl="5" w:tentative="1">
+      <w:start w:val="1"/>
+      <w:numFmt w:val="bullet"/>
+      <w:lvlText w:val=""/>
+      <w:lvlJc w:val="left"/>
+      <w:pPr>
+        <w:tabs>
+          <w:tab w:val="num" w:pos="4320"/>
+        </w:tabs>
+        <w:ind w:left="4320" w:hanging="360"/>
+      </w:pPr>
+      <w:rPr>
+        <w:rFonts w:ascii="Wingdings" w:hAnsi="Wingdings" w:hint="default"/>
+        <w:sz w:val="20"/>
+      </w:rPr>
+    </w:lvl>
+    <w:lvl w:ilvl="6" w:tentative="1">
+      <w:start w:val="1"/>
+      <w:numFmt w:val="bullet"/>
+      <w:lvlText w:val=""/>
+      <w:lvlJc w:val="left"/>
+      <w:pPr>
+        <w:tabs>
+          <w:tab w:val="num" w:pos="5040"/>
+        </w:tabs>
+        <w:ind w:left="5040" w:hanging="360"/>
+      </w:pPr>
+      <w:rPr>
+        <w:rFonts w:ascii="Wingdings" w:hAnsi="Wingdings" w:hint="default"/>
+        <w:sz w:val="20"/>
+      </w:rPr>
+    </w:lvl>
+    <w:lvl w:ilvl="7" w:tentative="1">
+      <w:start w:val="1"/>
+      <w:numFmt w:val="bullet"/>
+      <w:lvlText w:val=""/>
+      <w:lvlJc w:val="left"/>
+      <w:pPr>
+        <w:tabs>
+          <w:tab w:val="num" w:pos="5760"/>
+        </w:tabs>
+        <w:ind w:left="5760" w:hanging="360"/>
+      </w:pPr>
+      <w:rPr>
+        <w:rFonts w:ascii="Wingdings" w:hAnsi="Wingdings" w:hint="default"/>
+        <w:sz w:val="20"/>
+      </w:rPr>
+    </w:lvl>
+    <w:lvl w:ilvl="8" w:tentative="1">
+      <w:start w:val="1"/>
+      <w:numFmt w:val="bullet"/>
+      <w:lvlText w:val=""/>
+      <w:lvlJc w:val="left"/>
+      <w:pPr>
+        <w:tabs>
+          <w:tab w:val="num" w:pos="6480"/>
+        </w:tabs>
+        <w:ind w:left="6480" w:hanging="360"/>
+      </w:pPr>
+      <w:rPr>
+        <w:rFonts w:ascii="Wingdings" w:hAnsi="Wingdings" w:hint="default"/>
+        <w:sz w:val="20"/>
+      </w:rPr>
+    </w:lvl>
+  </w:abstractNum>
+  <w:abstractNum w:abstractNumId="4" w15:restartNumberingAfterBreak="0">
+    <w:nsid w:val="5A0B24E0"/>
+    <w:multiLevelType w:val="hybridMultilevel"/>
+    <w:tmpl w:val="DECAADBE"/>
+    <w:lvl w:ilvl="0" w:tplc="4009000F">
+      <w:start w:val="1"/>
+      <w:numFmt w:val="decimal"/>
+      <w:lvlText w:val="%1."/>
+      <w:lvlJc w:val="left"/>
+      <w:pPr>
+        <w:ind w:left="720" w:hanging="360"/>
+      </w:pPr>
+    </w:lvl>
+    <w:lvl w:ilvl="1" w:tplc="40090019" w:tentative="1">
+      <w:start w:val="1"/>
+      <w:numFmt w:val="lowerLetter"/>
+      <w:lvlText w:val="%2."/>
+      <w:lvlJc w:val="left"/>
+      <w:pPr>
+        <w:ind w:left="1440" w:hanging="360"/>
+      </w:pPr>
+    </w:lvl>
+    <w:lvl w:ilvl="2" w:tplc="4009001B" w:tentative="1">
+      <w:start w:val="1"/>
+      <w:numFmt w:val="lowerRoman"/>
+      <w:lvlText w:val="%3."/>
+      <w:lvlJc w:val="right"/>
+      <w:pPr>
+        <w:ind w:left="2160" w:hanging="180"/>
+      </w:pPr>
+    </w:lvl>
+    <w:lvl w:ilvl="3" w:tplc="4009000F" w:tentative="1">
+      <w:start w:val="1"/>
+      <w:numFmt w:val="decimal"/>
+      <w:lvlText w:val="%4."/>
+      <w:lvlJc w:val="left"/>
+      <w:pPr>
+        <w:ind w:left="2880" w:hanging="360"/>
+      </w:pPr>
+    </w:lvl>
+    <w:lvl w:ilvl="4" w:tplc="40090019" w:tentative="1">
+      <w:start w:val="1"/>
+      <w:numFmt w:val="lowerLetter"/>
+      <w:lvlText w:val="%5."/>
+      <w:lvlJc w:val="left"/>
+      <w:pPr>
+        <w:ind w:left="3600" w:hanging="360"/>
+      </w:pPr>
+    </w:lvl>
+    <w:lvl w:ilvl="5" w:tplc="4009001B" w:tentative="1">
+      <w:start w:val="1"/>
+      <w:numFmt w:val="lowerRoman"/>
+      <w:lvlText w:val="%6."/>
+      <w:lvlJc w:val="right"/>
+      <w:pPr>
+        <w:ind w:left="4320" w:hanging="180"/>
+      </w:pPr>
+    </w:lvl>
+    <w:lvl w:ilvl="6" w:tplc="4009000F" w:tentative="1">
+      <w:start w:val="1"/>
+      <w:numFmt w:val="decimal"/>
+      <w:lvlText w:val="%7."/>
+      <w:lvlJc w:val="left"/>
+      <w:pPr>
+        <w:ind w:left="5040" w:hanging="360"/>
+      </w:pPr>
+    </w:lvl>
+    <w:lvl w:ilvl="7" w:tplc="40090019" w:tentative="1">
+      <w:start w:val="1"/>
+      <w:numFmt w:val="lowerLetter"/>
+      <w:lvlText w:val="%8."/>
+      <w:lvlJc w:val="left"/>
+      <w:pPr>
+        <w:ind w:left="5760" w:hanging="360"/>
+      </w:pPr>
+    </w:lvl>
+    <w:lvl w:ilvl="8" w:tplc="4009001B" w:tentative="1">
+      <w:start w:val="1"/>
+      <w:numFmt w:val="lowerRoman"/>
+      <w:lvlText w:val="%9."/>
+      <w:lvlJc w:val="right"/>
+      <w:pPr>
+        <w:ind w:left="6480" w:hanging="180"/>
+      </w:pPr>
+    </w:lvl>
+  </w:abstractNum>
+  <w:abstractNum w:abstractNumId="5" w15:restartNumberingAfterBreak="0">
+    <w:nsid w:val="60BE29DE"/>
+    <w:multiLevelType w:val="multilevel"/>
+    <w:tmpl w:val="C8003C70"/>
+    <w:lvl w:ilvl="0">
+      <w:start w:val="1"/>
+      <w:numFmt w:val="bullet"/>
+      <w:lvlText w:val=""/>
+      <w:lvlJc w:val="left"/>
+      <w:pPr>
+        <w:tabs>
+          <w:tab w:val="num" w:pos="720"/>
+        </w:tabs>
+        <w:ind w:left="720" w:hanging="360"/>
+      </w:pPr>
+      <w:rPr>
+        <w:rFonts w:ascii="Symbol" w:hAnsi="Symbol" w:hint="default"/>
+        <w:sz w:val="20"/>
+      </w:rPr>
+    </w:lvl>
+    <w:lvl w:ilvl="1">
+      <w:start w:val="1"/>
+      <w:numFmt w:val="decimal"/>
+      <w:lvlText w:val="%2)"/>
+      <w:lvlJc w:val="left"/>
+      <w:pPr>
+        <w:ind w:left="1440" w:hanging="360"/>
+      </w:pPr>
+      <w:rPr>
+        <w:rFonts w:hint="default"/>
+      </w:rPr>
+    </w:lvl>
+    <w:lvl w:ilvl="2" w:tentative="1">
+      <w:start w:val="1"/>
+      <w:numFmt w:val="bullet"/>
+      <w:lvlText w:val=""/>
+      <w:lvlJc w:val="left"/>
+      <w:pPr>
+        <w:tabs>
+          <w:tab w:val="num" w:pos="2160"/>
+        </w:tabs>
+        <w:ind w:left="2160" w:hanging="360"/>
+      </w:pPr>
+      <w:rPr>
+        <w:rFonts w:ascii="Wingdings" w:hAnsi="Wingdings" w:hint="default"/>
+        <w:sz w:val="20"/>
+      </w:rPr>
+    </w:lvl>
+    <w:lvl w:ilvl="3" w:tentative="1">
+      <w:start w:val="1"/>
+      <w:numFmt w:val="bullet"/>
+      <w:lvlText w:val=""/>
+      <w:lvlJc w:val="left"/>
+      <w:pPr>
+        <w:tabs>
+          <w:tab w:val="num" w:pos="2880"/>
+        </w:tabs>
+        <w:ind w:left="2880" w:hanging="360"/>
+      </w:pPr>
+      <w:rPr>
+        <w:rFonts w:ascii="Wingdings" w:hAnsi="Wingdings" w:hint="default"/>
+        <w:sz w:val="20"/>
+      </w:rPr>
+    </w:lvl>
+    <w:lvl w:ilvl="4" w:tentative="1">
+      <w:start w:val="1"/>
+      <w:numFmt w:val="bullet"/>
+      <w:lvlText w:val=""/>
+      <w:lvlJc w:val="left"/>
+      <w:pPr>
+        <w:tabs>
+          <w:tab w:val="num" w:pos="3600"/>
+        </w:tabs>
+        <w:ind w:left="3600" w:hanging="360"/>
+      </w:pPr>
+      <w:rPr>
+        <w:rFonts w:ascii="Wingdings" w:hAnsi="Wingdings" w:hint="default"/>
+        <w:sz w:val="20"/>
+      </w:rPr>
+    </w:lvl>
+    <w:lvl w:ilvl="5" w:tentative="1">
+      <w:start w:val="1"/>
+      <w:numFmt w:val="bullet"/>
+      <w:lvlText w:val=""/>
+      <w:lvlJc w:val="left"/>
+      <w:pPr>
+        <w:tabs>
+          <w:tab w:val="num" w:pos="4320"/>
+        </w:tabs>
+        <w:ind w:left="4320" w:hanging="360"/>
+      </w:pPr>
+      <w:rPr>
+        <w:rFonts w:ascii="Wingdings" w:hAnsi="Wingdings" w:hint="default"/>
+        <w:sz w:val="20"/>
+      </w:rPr>
+    </w:lvl>
+    <w:lvl w:ilvl="6" w:tentative="1">
+      <w:start w:val="1"/>
+      <w:numFmt w:val="bullet"/>
+      <w:lvlText w:val=""/>
+      <w:lvlJc w:val="left"/>
+      <w:pPr>
+        <w:tabs>
+          <w:tab w:val="num" w:pos="5040"/>
+        </w:tabs>
+        <w:ind w:left="5040" w:hanging="360"/>
+      </w:pPr>
+      <w:rPr>
+        <w:rFonts w:ascii="Wingdings" w:hAnsi="Wingdings" w:hint="default"/>
+        <w:sz w:val="20"/>
+      </w:rPr>
+    </w:lvl>
+    <w:lvl w:ilvl="7" w:tentative="1">
+      <w:start w:val="1"/>
+      <w:numFmt w:val="bullet"/>
+      <w:lvlText w:val=""/>
+      <w:lvlJc w:val="left"/>
+      <w:pPr>
+        <w:tabs>
+          <w:tab w:val="num" w:pos="5760"/>
+        </w:tabs>
+        <w:ind w:left="5760" w:hanging="360"/>
+      </w:pPr>
+      <w:rPr>
+        <w:rFonts w:ascii="Wingdings" w:hAnsi="Wingdings" w:hint="default"/>
+        <w:sz w:val="20"/>
+      </w:rPr>
+    </w:lvl>
+    <w:lvl w:ilvl="8" w:tentative="1">
+      <w:start w:val="1"/>
+      <w:numFmt w:val="bullet"/>
+      <w:lvlText w:val=""/>
+      <w:lvlJc w:val="left"/>
+      <w:pPr>
+        <w:tabs>
+          <w:tab w:val="num" w:pos="6480"/>
+        </w:tabs>
+        <w:ind w:left="6480" w:hanging="360"/>
+      </w:pPr>
+      <w:rPr>
+        <w:rFonts w:ascii="Wingdings" w:hAnsi="Wingdings" w:hint="default"/>
+        <w:sz w:val="20"/>
+      </w:rPr>
+    </w:lvl>
+  </w:abstractNum>
+  <w:abstractNum w:abstractNumId="6" w15:restartNumberingAfterBreak="0">
+    <w:nsid w:val="622D3720"/>
+    <w:multiLevelType w:val="hybridMultilevel"/>
+    <w:tmpl w:val="3DA09F26"/>
+    <w:lvl w:ilvl="0" w:tplc="2F24DA86">
+      <w:start w:val="2"/>
+      <w:numFmt w:val="bullet"/>
+      <w:lvlText w:val="-"/>
+      <w:lvlJc w:val="left"/>
+      <w:pPr>
+        <w:ind w:left="720" w:hanging="360"/>
+      </w:pPr>
+      <w:rPr>
+        <w:rFonts w:ascii="Times New Roman" w:eastAsiaTheme="minorHAnsi" w:hAnsi="Times New Roman" w:cs="Times New Roman" w:hint="default"/>
+      </w:rPr>
+    </w:lvl>
+    <w:lvl w:ilvl="1" w:tplc="40090003" w:tentative="1">
+      <w:start w:val="1"/>
+      <w:numFmt w:val="bullet"/>
+      <w:lvlText w:val="o"/>
+      <w:lvlJc w:val="left"/>
+      <w:pPr>
+        <w:ind w:left="1440" w:hanging="360"/>
+      </w:pPr>
+      <w:rPr>
+        <w:rFonts w:ascii="Courier New" w:hAnsi="Courier New" w:cs="Courier New" w:hint="default"/>
+      </w:rPr>
+    </w:lvl>
+    <w:lvl w:ilvl="2" w:tplc="40090005" w:tentative="1">
+      <w:start w:val="1"/>
+      <w:numFmt w:val="bullet"/>
+      <w:lvlText w:val=""/>
+      <w:lvlJc w:val="left"/>
+      <w:pPr>
+        <w:ind w:left="2160" w:hanging="360"/>
+      </w:pPr>
+      <w:rPr>
+        <w:rFonts w:ascii="Wingdings" w:hAnsi="Wingdings" w:hint="default"/>
+      </w:rPr>
+    </w:lvl>
+    <w:lvl w:ilvl="3" w:tplc="40090001" w:tentative="1">
+      <w:start w:val="1"/>
+      <w:numFmt w:val="bullet"/>
+      <w:lvlText w:val=""/>
+      <w:lvlJc w:val="left"/>
+      <w:pPr>
+        <w:ind w:left="2880" w:hanging="360"/>
+      </w:pPr>
+      <w:rPr>
+        <w:rFonts w:ascii="Symbol" w:hAnsi="Symbol" w:hint="default"/>
+      </w:rPr>
+    </w:lvl>
+    <w:lvl w:ilvl="4" w:tplc="40090003" w:tentative="1">
+      <w:start w:val="1"/>
+      <w:numFmt w:val="bullet"/>
+      <w:lvlText w:val="o"/>
+      <w:lvlJc w:val="left"/>
+      <w:pPr>
+        <w:ind w:left="3600" w:hanging="360"/>
+      </w:pPr>
+      <w:rPr>
+        <w:rFonts w:ascii="Courier New" w:hAnsi="Courier New" w:cs="Courier New" w:hint="default"/>
+      </w:rPr>
+    </w:lvl>
+    <w:lvl w:ilvl="5" w:tplc="40090005" w:tentative="1">
+      <w:start w:val="1"/>
+      <w:numFmt w:val="bullet"/>
+      <w:lvlText w:val=""/>
+      <w:lvlJc w:val="left"/>
+      <w:pPr>
+        <w:ind w:left="4320" w:hanging="360"/>
+      </w:pPr>
+      <w:rPr>
+        <w:rFonts w:ascii="Wingdings" w:hAnsi="Wingdings" w:hint="default"/>
+      </w:rPr>
+    </w:lvl>
+    <w:lvl w:ilvl="6" w:tplc="40090001" w:tentative="1">
+      <w:start w:val="1"/>
+      <w:numFmt w:val="bullet"/>
+      <w:lvlText w:val=""/>
+      <w:lvlJc w:val="left"/>
+      <w:pPr>
+        <w:ind w:left="5040" w:hanging="360"/>
+      </w:pPr>
+      <w:rPr>
+        <w:rFonts w:ascii="Symbol" w:hAnsi="Symbol" w:hint="default"/>
+      </w:rPr>
+    </w:lvl>
+    <w:lvl w:ilvl="7" w:tplc="40090003" w:tentative="1">
+      <w:start w:val="1"/>
+      <w:numFmt w:val="bullet"/>
+      <w:lvlText w:val="o"/>
+      <w:lvlJc w:val="left"/>
+      <w:pPr>
+        <w:ind w:left="5760" w:hanging="360"/>
+      </w:pPr>
+      <w:rPr>
+        <w:rFonts w:ascii="Courier New" w:hAnsi="Courier New" w:cs="Courier New" w:hint="default"/>
+      </w:rPr>
+    </w:lvl>
+    <w:lvl w:ilvl="8" w:tplc="40090005" w:tentative="1">
+      <w:start w:val="1"/>
+      <w:numFmt w:val="bullet"/>
+      <w:lvlText w:val=""/>
+      <w:lvlJc w:val="left"/>
+      <w:pPr>
+        <w:ind w:left="6480" w:hanging="360"/>
+      </w:pPr>
+      <w:rPr>
+        <w:rFonts w:ascii="Wingdings" w:hAnsi="Wingdings" w:hint="default"/>
+      </w:rPr>
+    </w:lvl>
+  </w:abstractNum>
+  <w:num w:numId="1" w16cid:durableId="1694575200">
+    <w:abstractNumId w:val="3"/>
+  </w:num>
+  <w:num w:numId="2" w16cid:durableId="964388536">
+    <w:abstractNumId w:val="5"/>
+  </w:num>
+  <w:num w:numId="3" w16cid:durableId="1277635452">
+    <w:abstractNumId w:val="1"/>
+  </w:num>
+  <w:num w:numId="4" w16cid:durableId="396363262">
+    <w:abstractNumId w:val="0"/>
+  </w:num>
+  <w:num w:numId="5" w16cid:durableId="472911280">
+    <w:abstractNumId w:val="4"/>
+  </w:num>
+  <w:num w:numId="6" w16cid:durableId="1726173660">
+    <w:abstractNumId w:val="2"/>
+  </w:num>
+  <w:num w:numId="7" w16cid:durableId="1781558916">
+    <w:abstractNumId w:val="6"/>
+  </w:num>
+</w:numbering>
 </file>
 
 <file path=word/styles.xml><?xml version="1.0" encoding="utf-8"?>
@@ -411,6 +1671,11 @@
   <w:style w:type="paragraph" w:default="1" w:styleId="Normal">
     <w:name w:val="Normal"/>
     <w:qFormat/>
+    <w:rsid w:val="00927958"/>
+    <w:rPr>
+      <w:rFonts w:ascii="Times New Roman" w:hAnsi="Times New Roman"/>
+      <w:sz w:val="24"/>
+    </w:rPr>
   </w:style>
   <w:style w:type="paragraph" w:styleId="Heading1">
     <w:name w:val="heading 1"/>
@@ -614,7 +1879,6 @@
   <w:style w:type="character" w:default="1" w:styleId="DefaultParagraphFont">
     <w:name w:val="Default Paragraph Font"/>
     <w:uiPriority w:val="1"/>
-    <w:semiHidden/>
     <w:unhideWhenUsed/>
   </w:style>
   <w:style w:type="table" w:default="1" w:styleId="TableNormal">
@@ -859,6 +2123,7 @@
   <w:style w:type="paragraph" w:styleId="ListParagraph">
     <w:name w:val="List Paragraph"/>
     <w:basedOn w:val="Normal"/>
+    <w:link w:val="ListParagraphChar"/>
     <w:uiPriority w:val="34"/>
     <w:qFormat/>
     <w:rsid w:val="000F5581"/>
@@ -926,6 +2191,44 @@
       <w:smallCaps/>
       <w:color w:val="2F5496" w:themeColor="accent1" w:themeShade="BF"/>
       <w:spacing w:val="5"/>
+    </w:rPr>
+  </w:style>
+  <w:style w:type="paragraph" w:customStyle="1" w:styleId="HTMLCODE">
+    <w:name w:val="HTML CODE"/>
+    <w:basedOn w:val="ListParagraph"/>
+    <w:link w:val="HTMLCODEChar"/>
+    <w:qFormat/>
+    <w:rsid w:val="00CE0858"/>
+    <w:pPr>
+      <w:ind w:left="1440"/>
+    </w:pPr>
+    <w:rPr>
+      <w:rFonts w:cs="Times New Roman"/>
+      <w:b/>
+      <w:bCs/>
+      <w:color w:val="C00000"/>
+      <w:szCs w:val="24"/>
+    </w:rPr>
+  </w:style>
+  <w:style w:type="character" w:customStyle="1" w:styleId="ListParagraphChar">
+    <w:name w:val="List Paragraph Char"/>
+    <w:basedOn w:val="DefaultParagraphFont"/>
+    <w:link w:val="ListParagraph"/>
+    <w:uiPriority w:val="34"/>
+    <w:rsid w:val="00CE0858"/>
+  </w:style>
+  <w:style w:type="character" w:customStyle="1" w:styleId="HTMLCODEChar">
+    <w:name w:val="HTML CODE Char"/>
+    <w:basedOn w:val="ListParagraphChar"/>
+    <w:link w:val="HTMLCODE"/>
+    <w:rsid w:val="00CE0858"/>
+    <w:rPr>
+      <w:rFonts w:ascii="Times New Roman" w:hAnsi="Times New Roman" w:cs="Times New Roman"/>
+      <w:b/>
+      <w:bCs/>
+      <w:color w:val="C00000"/>
+      <w:sz w:val="24"/>
+      <w:szCs w:val="24"/>
     </w:rPr>
   </w:style>
 </w:styles>

</xml_diff>

<commit_message>
Removed unnecessary h1 element. Then, learned main element and nesting
</commit_message>
<xml_diff>
--- a/htmlbasics.docx
+++ b/htmlbasics.docx
@@ -140,14 +140,30 @@
           <w:rFonts w:cs="Times New Roman"/>
           <w:szCs w:val="24"/>
         </w:rPr>
-        <w:t>begins and ends with opening and closing tags respectively</w:t>
-      </w:r>
-      <w:r>
-        <w:rPr>
-          <w:rFonts w:cs="Times New Roman"/>
-          <w:szCs w:val="24"/>
-        </w:rPr>
-        <w:t>, and enclose content within these tags.</w:t>
+        <w:t xml:space="preserve">begins and ends with opening and closing tags </w:t>
+      </w:r>
+      <w:proofErr w:type="gramStart"/>
+      <w:r>
+        <w:rPr>
+          <w:rFonts w:cs="Times New Roman"/>
+          <w:szCs w:val="24"/>
+        </w:rPr>
+        <w:t>respectively</w:t>
+      </w:r>
+      <w:r>
+        <w:rPr>
+          <w:rFonts w:cs="Times New Roman"/>
+          <w:szCs w:val="24"/>
+        </w:rPr>
+        <w:t>, and</w:t>
+      </w:r>
+      <w:proofErr w:type="gramEnd"/>
+      <w:r>
+        <w:rPr>
+          <w:rFonts w:cs="Times New Roman"/>
+          <w:szCs w:val="24"/>
+        </w:rPr>
+        <w:t xml:space="preserve"> enclose content within these tags.</w:t>
       </w:r>
     </w:p>
     <w:p>
@@ -401,9 +417,179 @@
           <w:numId w:val="7"/>
         </w:numPr>
       </w:pPr>
-      <w:r>
-        <w:t>&lt;!—TODO: Make link to dog pictures!--&gt;</w:t>
-      </w:r>
+      <w:proofErr w:type="gramStart"/>
+      <w:r>
+        <w:t>&lt;!—</w:t>
+      </w:r>
+      <w:proofErr w:type="gramEnd"/>
+      <w:r>
+        <w:t>represents the opening tag for comments.</w:t>
+      </w:r>
+    </w:p>
+    <w:p>
+      <w:pPr>
+        <w:pStyle w:val="ListParagraph"/>
+        <w:numPr>
+          <w:ilvl w:val="0"/>
+          <w:numId w:val="7"/>
+        </w:numPr>
+      </w:pPr>
+      <w:r>
+        <w:t>--&gt; represents closing tag.</w:t>
+      </w:r>
+    </w:p>
+    <w:p>
+      <w:pPr>
+        <w:ind w:left="360"/>
+      </w:pPr>
+      <w:r>
+        <w:t>For example:</w:t>
+      </w:r>
+    </w:p>
+    <w:p>
+      <w:pPr>
+        <w:pStyle w:val="ListParagraph"/>
+      </w:pPr>
+      <w:proofErr w:type="gramStart"/>
+      <w:r>
+        <w:t>&lt;!</w:t>
+      </w:r>
+      <w:r>
+        <w:t>--</w:t>
+      </w:r>
+      <w:proofErr w:type="gramEnd"/>
+      <w:r>
+        <w:t>TODO: Make link to dog pictures!--&gt;</w:t>
+      </w:r>
+    </w:p>
+    <w:p/>
+    <w:p>
+      <w:r>
+        <w:rPr>
+          <w:b/>
+          <w:bCs/>
+          <w:u w:val="single"/>
+        </w:rPr>
+        <w:t>MAIN ELEMENT:</w:t>
+      </w:r>
+    </w:p>
+    <w:p>
+      <w:pPr>
+        <w:pStyle w:val="ListParagraph"/>
+        <w:numPr>
+          <w:ilvl w:val="0"/>
+          <w:numId w:val="7"/>
+        </w:numPr>
+      </w:pPr>
+      <w:r>
+        <w:t>All</w:t>
+      </w:r>
+      <w:r>
+        <w:t xml:space="preserve"> page </w:t>
+      </w:r>
+      <w:proofErr w:type="gramStart"/>
+      <w:r>
+        <w:t>content</w:t>
+      </w:r>
+      <w:r>
+        <w:t>(</w:t>
+      </w:r>
+      <w:proofErr w:type="gramEnd"/>
+      <w:r>
+        <w:t>like comments, paragraphs, etc.)</w:t>
+      </w:r>
+      <w:r>
+        <w:t xml:space="preserve"> </w:t>
+      </w:r>
+      <w:r>
+        <w:t xml:space="preserve">excluding headers </w:t>
+      </w:r>
+      <w:r>
+        <w:t xml:space="preserve">can be wrapped within the &lt;m&gt; and &lt;/m&gt; tags that correspond to the </w:t>
+      </w:r>
+      <w:r>
+        <w:rPr>
+          <w:b/>
+          <w:bCs/>
+        </w:rPr>
+        <w:t>main element</w:t>
+      </w:r>
+      <w:r>
+        <w:t>.</w:t>
+      </w:r>
+    </w:p>
+    <w:p>
+      <w:pPr>
+        <w:rPr>
+          <w:b/>
+          <w:bCs/>
+          <w:u w:val="single"/>
+        </w:rPr>
+      </w:pPr>
+    </w:p>
+    <w:p>
+      <w:r>
+        <w:rPr>
+          <w:b/>
+          <w:bCs/>
+          <w:u w:val="single"/>
+        </w:rPr>
+        <w:lastRenderedPageBreak/>
+        <w:t>NESTING:</w:t>
+      </w:r>
+    </w:p>
+    <w:p>
+      <w:pPr>
+        <w:pStyle w:val="ListParagraph"/>
+        <w:numPr>
+          <w:ilvl w:val="0"/>
+          <w:numId w:val="7"/>
+        </w:numPr>
+      </w:pPr>
+      <w:r>
+        <w:t xml:space="preserve">Nesting is when you wrap elements within other elements. </w:t>
+      </w:r>
+    </w:p>
+    <w:p>
+      <w:pPr>
+        <w:pStyle w:val="ListParagraph"/>
+        <w:numPr>
+          <w:ilvl w:val="0"/>
+          <w:numId w:val="7"/>
+        </w:numPr>
+      </w:pPr>
+      <w:r>
+        <w:t xml:space="preserve">For example, the paragraph element </w:t>
+      </w:r>
+      <w:r>
+        <w:t>is</w:t>
+      </w:r>
+      <w:r>
+        <w:t xml:space="preserve"> nested within the main element</w:t>
+      </w:r>
+      <w:r>
+        <w:t xml:space="preserve">, which is itself nested within the header element. </w:t>
+      </w:r>
+      <w:r>
+        <w:t xml:space="preserve">Similarly, the </w:t>
+      </w:r>
+      <w:r>
+        <w:t>header</w:t>
+      </w:r>
+      <w:r>
+        <w:t xml:space="preserve"> element is nested within the body </w:t>
+      </w:r>
+      <w:r>
+        <w:t xml:space="preserve">element, which is itself nested within the </w:t>
+      </w:r>
+      <w:r>
+        <w:t>html element (&lt;html&gt;&lt;/html)</w:t>
+      </w:r>
+    </w:p>
+    <w:p>
+      <w:pPr>
+        <w:ind w:left="360"/>
+      </w:pPr>
     </w:p>
     <w:sectPr>
       <w:pgSz w:w="11906" w:h="16838"/>

</xml_diff>

<commit_message>
Learned image element(src and alt attributes, and values) and inserted image into .html ; Also created house style for html code in word doc, to improve readability.
</commit_message>
<xml_diff>
--- a/htmlbasics.docx
+++ b/htmlbasics.docx
@@ -211,7 +211,7 @@
     </w:p>
     <w:p>
       <w:pPr>
-        <w:pStyle w:val="HTMLCODE"/>
+        <w:pStyle w:val="HTMLCode1"/>
       </w:pPr>
       <w:r>
         <w:t>&lt;h1&gt; This is my first webpage &lt;/h1&gt;</w:t>
@@ -278,7 +278,7 @@
     </w:p>
     <w:p>
       <w:pPr>
-        <w:pStyle w:val="HTMLCODE"/>
+        <w:pStyle w:val="HTMLCode1"/>
       </w:pPr>
       <w:r>
         <w:t>&lt;!DOCTYPE html&gt;</w:t>
@@ -286,8 +286,7 @@
     </w:p>
     <w:p>
       <w:pPr>
-        <w:pStyle w:val="HTMLCODE"/>
-        <w:ind w:left="0"/>
+        <w:pStyle w:val="HTMLCode1"/>
         <w:rPr>
           <w:u w:val="single"/>
         </w:rPr>
@@ -327,7 +326,13 @@
         </w:numPr>
       </w:pPr>
       <w:r>
-        <w:t xml:space="preserve">&lt;h1&gt;&lt;/h1&gt; refers to the </w:t>
+        <w:rPr>
+          <w:rStyle w:val="HTMLCODEChar"/>
+        </w:rPr>
+        <w:t>&lt;h1&gt;&lt;/h1&gt;</w:t>
+      </w:r>
+      <w:r>
+        <w:t xml:space="preserve"> refers to the </w:t>
       </w:r>
       <w:r>
         <w:rPr>
@@ -385,7 +390,16 @@
         </w:numPr>
       </w:pPr>
       <w:r>
-        <w:t xml:space="preserve">The &lt;p&gt;&lt;/p&gt; element refers to the </w:t>
+        <w:t xml:space="preserve">The </w:t>
+      </w:r>
+      <w:r>
+        <w:rPr>
+          <w:rStyle w:val="HTMLCODEChar"/>
+        </w:rPr>
+        <w:t>&lt;p&gt;&lt;/p&gt;</w:t>
+      </w:r>
+      <w:r>
+        <w:t xml:space="preserve"> element refers to the </w:t>
       </w:r>
       <w:r>
         <w:rPr>
@@ -419,6 +433,9 @@
       </w:pPr>
       <w:proofErr w:type="gramStart"/>
       <w:r>
+        <w:rPr>
+          <w:rStyle w:val="HTMLCODEChar"/>
+        </w:rPr>
         <w:t>&lt;!—</w:t>
       </w:r>
       <w:proofErr w:type="gramEnd"/>
@@ -435,7 +452,13 @@
         </w:numPr>
       </w:pPr>
       <w:r>
-        <w:t>--&gt; represents closing tag.</w:t>
+        <w:rPr>
+          <w:rStyle w:val="HTMLCODEChar"/>
+        </w:rPr>
+        <w:t>--&gt;</w:t>
+      </w:r>
+      <w:r>
+        <w:t xml:space="preserve"> represents closing tag.</w:t>
       </w:r>
     </w:p>
     <w:p>
@@ -448,7 +471,7 @@
     </w:p>
     <w:p>
       <w:pPr>
-        <w:pStyle w:val="ListParagraph"/>
+        <w:pStyle w:val="HTMLCode1"/>
       </w:pPr>
       <w:proofErr w:type="gramStart"/>
       <w:r>
@@ -505,7 +528,25 @@
         <w:t xml:space="preserve">excluding headers </w:t>
       </w:r>
       <w:r>
-        <w:t xml:space="preserve">can be wrapped within the &lt;m&gt; and &lt;/m&gt; tags that correspond to the </w:t>
+        <w:t xml:space="preserve">can be wrapped within the </w:t>
+      </w:r>
+      <w:r>
+        <w:rPr>
+          <w:rStyle w:val="HTMLCODEChar"/>
+        </w:rPr>
+        <w:t>&lt;m&gt;</w:t>
+      </w:r>
+      <w:r>
+        <w:t xml:space="preserve"> and </w:t>
+      </w:r>
+      <w:r>
+        <w:rPr>
+          <w:rStyle w:val="HTMLCODEChar"/>
+        </w:rPr>
+        <w:t>&lt;/m&gt;</w:t>
+      </w:r>
+      <w:r>
+        <w:t xml:space="preserve"> tags that correspond to the </w:t>
       </w:r>
       <w:r>
         <w:rPr>
@@ -583,14 +624,323 @@
         <w:t xml:space="preserve">element, which is itself nested within the </w:t>
       </w:r>
       <w:r>
-        <w:t>html element (&lt;html&gt;&lt;/html)</w:t>
+        <w:t xml:space="preserve">html element </w:t>
+      </w:r>
+      <w:r>
+        <w:rPr>
+          <w:rStyle w:val="HTMLCODEChar"/>
+        </w:rPr>
+        <w:t>(&lt;html&gt;&lt;/html</w:t>
+      </w:r>
+      <w:r>
+        <w:t>)</w:t>
+      </w:r>
+    </w:p>
+    <w:p/>
+    <w:p>
+      <w:pPr>
+        <w:rPr>
+          <w:b/>
+          <w:bCs/>
+          <w:u w:val="single"/>
+        </w:rPr>
+      </w:pPr>
+      <w:r>
+        <w:rPr>
+          <w:b/>
+          <w:bCs/>
+          <w:u w:val="single"/>
+        </w:rPr>
+        <w:t>IMAGE ELEMENT</w:t>
+      </w:r>
+      <w:r>
+        <w:rPr>
+          <w:b/>
+          <w:bCs/>
+          <w:u w:val="single"/>
+        </w:rPr>
+        <w:t>:</w:t>
+      </w:r>
+    </w:p>
+    <w:p>
+      <w:pPr>
+        <w:pStyle w:val="ListParagraph"/>
+        <w:numPr>
+          <w:ilvl w:val="0"/>
+          <w:numId w:val="7"/>
+        </w:numPr>
+      </w:pPr>
+      <w:r>
+        <w:t>Denoted by</w:t>
+      </w:r>
+      <w:r>
+        <w:t xml:space="preserve"> </w:t>
+      </w:r>
+      <w:r>
+        <w:rPr>
+          <w:rStyle w:val="HTMLCODEChar"/>
+        </w:rPr>
+        <w:t>&lt;</w:t>
+      </w:r>
+      <w:proofErr w:type="spellStart"/>
+      <w:r>
+        <w:rPr>
+          <w:rStyle w:val="HTMLCODEChar"/>
+        </w:rPr>
+        <w:t>img</w:t>
+      </w:r>
+      <w:proofErr w:type="spellEnd"/>
+      <w:r>
+        <w:rPr>
+          <w:rStyle w:val="HTMLCODEChar"/>
+        </w:rPr>
+        <w:t>&gt;</w:t>
+      </w:r>
+      <w:r>
+        <w:t xml:space="preserve"> </w:t>
+      </w:r>
+      <w:r>
+        <w:t>opening tags; no closing tags.</w:t>
+      </w:r>
+    </w:p>
+    <w:p>
+      <w:pPr>
+        <w:pStyle w:val="ListParagraph"/>
+        <w:numPr>
+          <w:ilvl w:val="0"/>
+          <w:numId w:val="7"/>
+        </w:numPr>
+      </w:pPr>
+      <w:r>
+        <w:t>All content enclosed within the opening tag itself.</w:t>
+      </w:r>
+    </w:p>
+    <w:p>
+      <w:pPr>
+        <w:pStyle w:val="ListParagraph"/>
+        <w:numPr>
+          <w:ilvl w:val="0"/>
+          <w:numId w:val="7"/>
+        </w:numPr>
+      </w:pPr>
+      <w:r>
+        <w:t xml:space="preserve">For such elements (which only consist of opening tags), </w:t>
+      </w:r>
+      <w:r>
+        <w:rPr>
+          <w:b/>
+          <w:bCs/>
+        </w:rPr>
+        <w:t xml:space="preserve">attributes </w:t>
+      </w:r>
+      <w:r>
+        <w:t xml:space="preserve">and </w:t>
+      </w:r>
+      <w:r>
+        <w:rPr>
+          <w:b/>
+          <w:bCs/>
+        </w:rPr>
+        <w:t>values</w:t>
+      </w:r>
+      <w:r>
+        <w:t xml:space="preserve"> come in.</w:t>
+      </w:r>
+    </w:p>
+    <w:p>
+      <w:pPr>
+        <w:pStyle w:val="ListParagraph"/>
+        <w:numPr>
+          <w:ilvl w:val="0"/>
+          <w:numId w:val="7"/>
+        </w:numPr>
+      </w:pPr>
+      <w:r>
+        <w:t>The</w:t>
+      </w:r>
+      <w:r>
+        <w:t xml:space="preserve"> </w:t>
+      </w:r>
+      <w:r>
+        <w:rPr>
+          <w:b/>
+          <w:bCs/>
+        </w:rPr>
+        <w:t>attribute-value</w:t>
+      </w:r>
+      <w:r>
+        <w:t xml:space="preserve"> pair specify the </w:t>
+      </w:r>
+      <w:proofErr w:type="spellStart"/>
+      <w:r>
+        <w:t>behavior</w:t>
+      </w:r>
+      <w:proofErr w:type="spellEnd"/>
+      <w:r>
+        <w:t xml:space="preserve"> of the </w:t>
+      </w:r>
+      <w:proofErr w:type="gramStart"/>
+      <w:r>
+        <w:t>particular element</w:t>
+      </w:r>
+      <w:proofErr w:type="gramEnd"/>
+      <w:r>
+        <w:t>.</w:t>
+      </w:r>
+    </w:p>
+    <w:p>
+      <w:r>
+        <w:t>For example:</w:t>
+      </w:r>
+    </w:p>
+    <w:p>
+      <w:pPr>
+        <w:pStyle w:val="HTMLCode1"/>
+      </w:pPr>
+      <w:r>
+        <w:t>&lt;</w:t>
+      </w:r>
+      <w:proofErr w:type="spellStart"/>
+      <w:r>
+        <w:t>img</w:t>
+      </w:r>
+      <w:proofErr w:type="spellEnd"/>
+      <w:r>
+        <w:t xml:space="preserve"> </w:t>
+      </w:r>
+      <w:r>
+        <w:t>src</w:t>
+      </w:r>
+      <w:proofErr w:type="gramStart"/>
+      <w:r>
+        <w:t>=</w:t>
+      </w:r>
+      <w:r>
+        <w:t>“</w:t>
+      </w:r>
+      <w:proofErr w:type="gramEnd"/>
+      <w:r>
+        <w:t>https://as2.ftcdn.net/v2/jpg/02/81/74/99/1000_F_281749923_YiMgJI7Y7ngE6FqUSr0eEWdaeZ3UB7EZ.jpg</w:t>
+      </w:r>
+      <w:r>
+        <w:t xml:space="preserve">&gt; </w:t>
+      </w:r>
+    </w:p>
+    <w:p>
+      <w:pPr>
+        <w:pStyle w:val="HTMLCode1"/>
+      </w:pPr>
+    </w:p>
+    <w:p>
+      <w:pPr>
+        <w:pStyle w:val="ListParagraph"/>
+        <w:numPr>
+          <w:ilvl w:val="0"/>
+          <w:numId w:val="7"/>
+        </w:numPr>
+      </w:pPr>
+      <w:r>
+        <w:t xml:space="preserve">Image elements are also defined by the </w:t>
+      </w:r>
+      <w:r>
+        <w:rPr>
+          <w:b/>
+          <w:bCs/>
+        </w:rPr>
+        <w:t>alt</w:t>
+      </w:r>
+      <w:r>
+        <w:t xml:space="preserve"> attribute. The value for this attribute corresponds to a simple </w:t>
+      </w:r>
+      <w:r>
+        <w:t xml:space="preserve">text </w:t>
+      </w:r>
+      <w:r>
+        <w:t>description of the image in question.</w:t>
+      </w:r>
+    </w:p>
+    <w:p>
+      <w:pPr>
+        <w:pStyle w:val="ListParagraph"/>
+        <w:numPr>
+          <w:ilvl w:val="0"/>
+          <w:numId w:val="7"/>
+        </w:numPr>
+      </w:pPr>
+      <w:r>
+        <w:t xml:space="preserve">So, if the image fails to load for any reason, </w:t>
+      </w:r>
+      <w:r>
+        <w:t>web browsers will display this text instead.</w:t>
+      </w:r>
+    </w:p>
+    <w:p>
+      <w:r>
+        <w:t>For example:</w:t>
       </w:r>
     </w:p>
     <w:p>
       <w:pPr>
         <w:ind w:left="360"/>
       </w:pPr>
-    </w:p>
+      <w:r>
+        <w:t>&lt;</w:t>
+      </w:r>
+      <w:proofErr w:type="spellStart"/>
+      <w:r>
+        <w:t>img</w:t>
+      </w:r>
+      <w:proofErr w:type="spellEnd"/>
+      <w:r>
+        <w:t xml:space="preserve"> s</w:t>
+      </w:r>
+      <w:proofErr w:type="spellStart"/>
+      <w:r>
+        <w:t>rc</w:t>
+      </w:r>
+      <w:proofErr w:type="spellEnd"/>
+      <w:r>
+        <w:t>=</w:t>
+      </w:r>
+      <w:r>
+        <w:t>“</w:t>
+      </w:r>
+      <w:r>
+        <w:t xml:space="preserve"> </w:t>
+      </w:r>
+      <w:hyperlink r:id="rId5" w:history="1">
+        <w:r>
+          <w:rPr>
+            <w:rStyle w:val="Hyperlink"/>
+          </w:rPr>
+          <w:t>https://as2.ftcdn.net/v2/jpg/02/81/74/99/1000_F_281749923_YiMgJI7Y7ngE6FqUSr0eEWdaeZ3UB7EZ.jpg</w:t>
+        </w:r>
+      </w:hyperlink>
+      <w:r>
+        <w:t>”</w:t>
+      </w:r>
+      <w:r>
+        <w:t xml:space="preserve"> alt=</w:t>
+      </w:r>
+      <w:r>
+        <w:rPr>
+          <w:rFonts w:ascii="Consolas" w:eastAsia="Times New Roman" w:hAnsi="Consolas" w:cs="Times New Roman"/>
+          <w:color w:val="CE9178"/>
+          <w:sz w:val="21"/>
+          <w:szCs w:val="21"/>
+          <w:lang w:eastAsia="en-IN" w:bidi="hi-IN"/>
+        </w:rPr>
+        <w:t>“</w:t>
+      </w:r>
+      <w:r>
+        <w:t>Cool dog resting on an adjustable beach chair while sipping drinks</w:t>
+      </w:r>
+      <w:r>
+        <w:t>”&gt;</w:t>
+      </w:r>
+    </w:p>
+    <w:p/>
+    <w:p/>
     <w:sectPr>
       <w:pgSz w:w="11906" w:h="16838"/>
       <w:pgMar w:top="1440" w:right="1440" w:bottom="1440" w:left="1440" w:header="708" w:footer="708" w:gutter="0"/>
@@ -2379,14 +2729,14 @@
       <w:spacing w:val="5"/>
     </w:rPr>
   </w:style>
-  <w:style w:type="paragraph" w:customStyle="1" w:styleId="HTMLCODE">
-    <w:name w:val="HTML CODE"/>
+  <w:style w:type="paragraph" w:customStyle="1" w:styleId="HTMLCode1">
+    <w:name w:val="HTML Code1"/>
     <w:basedOn w:val="ListParagraph"/>
     <w:link w:val="HTMLCODEChar"/>
     <w:qFormat/>
-    <w:rsid w:val="00CE0858"/>
+    <w:rsid w:val="00244D91"/>
     <w:pPr>
-      <w:ind w:left="1440"/>
+      <w:ind w:left="0"/>
     </w:pPr>
     <w:rPr>
       <w:rFonts w:cs="Times New Roman"/>
@@ -2406,8 +2756,8 @@
   <w:style w:type="character" w:customStyle="1" w:styleId="HTMLCODEChar">
     <w:name w:val="HTML CODE Char"/>
     <w:basedOn w:val="ListParagraphChar"/>
-    <w:link w:val="HTMLCODE"/>
-    <w:rsid w:val="00CE0858"/>
+    <w:link w:val="HTMLCode1"/>
+    <w:rsid w:val="00244D91"/>
     <w:rPr>
       <w:rFonts w:ascii="Times New Roman" w:hAnsi="Times New Roman" w:cs="Times New Roman"/>
       <w:b/>
@@ -2415,6 +2765,29 @@
       <w:color w:val="C00000"/>
       <w:sz w:val="24"/>
       <w:szCs w:val="24"/>
+    </w:rPr>
+  </w:style>
+  <w:style w:type="character" w:styleId="Hyperlink">
+    <w:name w:val="Hyperlink"/>
+    <w:basedOn w:val="DefaultParagraphFont"/>
+    <w:uiPriority w:val="99"/>
+    <w:unhideWhenUsed/>
+    <w:rsid w:val="002E3253"/>
+    <w:rPr>
+      <w:color w:val="0563C1" w:themeColor="hyperlink"/>
+      <w:u w:val="single"/>
+    </w:rPr>
+  </w:style>
+  <w:style w:type="character" w:styleId="UnresolvedMention">
+    <w:name w:val="Unresolved Mention"/>
+    <w:basedOn w:val="DefaultParagraphFont"/>
+    <w:uiPriority w:val="99"/>
+    <w:semiHidden/>
+    <w:unhideWhenUsed/>
+    <w:rsid w:val="002E3253"/>
+    <w:rPr>
+      <w:color w:val="605E5C"/>
+      <w:shd w:val="clear" w:color="auto" w:fill="E1DFDD"/>
     </w:rPr>
   </w:style>
 </w:styles>

</xml_diff>

<commit_message>
Learned anchor element (with href attribute and its value: website URL); inserted hyperlink into .html file!
</commit_message>
<xml_diff>
--- a/htmlbasics.docx
+++ b/htmlbasics.docx
@@ -140,30 +140,14 @@
           <w:rFonts w:cs="Times New Roman"/>
           <w:szCs w:val="24"/>
         </w:rPr>
-        <w:t xml:space="preserve">begins and ends with opening and closing tags </w:t>
-      </w:r>
-      <w:proofErr w:type="gramStart"/>
+        <w:t>begins and ends with opening and closing tags respectively</w:t>
+      </w:r>
       <w:r>
         <w:rPr>
           <w:rFonts w:cs="Times New Roman"/>
           <w:szCs w:val="24"/>
         </w:rPr>
-        <w:t>respectively</w:t>
-      </w:r>
-      <w:r>
-        <w:rPr>
-          <w:rFonts w:cs="Times New Roman"/>
-          <w:szCs w:val="24"/>
-        </w:rPr>
-        <w:t>, and</w:t>
-      </w:r>
-      <w:proofErr w:type="gramEnd"/>
-      <w:r>
-        <w:rPr>
-          <w:rFonts w:cs="Times New Roman"/>
-          <w:szCs w:val="24"/>
-        </w:rPr>
-        <w:t xml:space="preserve"> enclose content within these tags.</w:t>
+        <w:t>, and enclose content within these tags.</w:t>
       </w:r>
     </w:p>
     <w:p>
@@ -431,14 +415,12 @@
           <w:numId w:val="7"/>
         </w:numPr>
       </w:pPr>
-      <w:proofErr w:type="gramStart"/>
       <w:r>
         <w:rPr>
           <w:rStyle w:val="HTMLCODEChar"/>
         </w:rPr>
         <w:t>&lt;!—</w:t>
       </w:r>
-      <w:proofErr w:type="gramEnd"/>
       <w:r>
         <w:t>represents the opening tag for comments.</w:t>
       </w:r>
@@ -473,14 +455,12 @@
       <w:pPr>
         <w:pStyle w:val="HTMLCode1"/>
       </w:pPr>
-      <w:proofErr w:type="gramStart"/>
       <w:r>
         <w:t>&lt;!</w:t>
       </w:r>
       <w:r>
         <w:t>--</w:t>
       </w:r>
-      <w:proofErr w:type="gramEnd"/>
       <w:r>
         <w:t>TODO: Make link to dog pictures!--&gt;</w:t>
       </w:r>
@@ -508,18 +488,10 @@
         <w:t>All</w:t>
       </w:r>
       <w:r>
-        <w:t xml:space="preserve"> page </w:t>
-      </w:r>
-      <w:proofErr w:type="gramStart"/>
-      <w:r>
-        <w:t>content</w:t>
-      </w:r>
-      <w:r>
-        <w:t>(</w:t>
-      </w:r>
-      <w:proofErr w:type="gramEnd"/>
-      <w:r>
-        <w:t>like comments, paragraphs, etc.)</w:t>
+        <w:t xml:space="preserve"> page content</w:t>
+      </w:r>
+      <w:r>
+        <w:t>(like comments, paragraphs, etc.)</w:t>
       </w:r>
       <w:r>
         <w:t xml:space="preserve"> </w:t>
@@ -680,21 +652,7 @@
         <w:rPr>
           <w:rStyle w:val="HTMLCODEChar"/>
         </w:rPr>
-        <w:t>&lt;</w:t>
-      </w:r>
-      <w:proofErr w:type="spellStart"/>
-      <w:r>
-        <w:rPr>
-          <w:rStyle w:val="HTMLCODEChar"/>
-        </w:rPr>
-        <w:t>img</w:t>
-      </w:r>
-      <w:proofErr w:type="spellEnd"/>
-      <w:r>
-        <w:rPr>
-          <w:rStyle w:val="HTMLCODEChar"/>
-        </w:rPr>
-        <w:t>&gt;</w:t>
+        <w:t>&lt;img&gt;</w:t>
       </w:r>
       <w:r>
         <w:t xml:space="preserve"> </w:t>
@@ -724,9 +682,6 @@
         </w:numPr>
       </w:pPr>
       <w:r>
-        <w:t xml:space="preserve">For such elements (which only consist of opening tags), </w:t>
-      </w:r>
-      <w:r>
         <w:rPr>
           <w:b/>
           <w:bCs/>
@@ -744,7 +699,10 @@
         <w:t>values</w:t>
       </w:r>
       <w:r>
-        <w:t xml:space="preserve"> come in.</w:t>
+        <w:t xml:space="preserve"> come in</w:t>
+      </w:r>
+      <w:r>
+        <w:t xml:space="preserve"> here.</w:t>
       </w:r>
     </w:p>
     <w:p>
@@ -769,23 +727,7 @@
         <w:t>attribute-value</w:t>
       </w:r>
       <w:r>
-        <w:t xml:space="preserve"> pair specify the </w:t>
-      </w:r>
-      <w:proofErr w:type="spellStart"/>
-      <w:r>
-        <w:t>behavior</w:t>
-      </w:r>
-      <w:proofErr w:type="spellEnd"/>
-      <w:r>
-        <w:t xml:space="preserve"> of the </w:t>
-      </w:r>
-      <w:proofErr w:type="gramStart"/>
-      <w:r>
-        <w:t>particular element</w:t>
-      </w:r>
-      <w:proofErr w:type="gramEnd"/>
-      <w:r>
-        <w:t>.</w:t>
+        <w:t xml:space="preserve"> pair specify the behavior of the particular element.</w:t>
       </w:r>
     </w:p>
     <w:p>
@@ -798,27 +740,17 @@
         <w:pStyle w:val="HTMLCode1"/>
       </w:pPr>
       <w:r>
-        <w:t>&lt;</w:t>
-      </w:r>
-      <w:proofErr w:type="spellStart"/>
-      <w:r>
-        <w:t>img</w:t>
-      </w:r>
-      <w:proofErr w:type="spellEnd"/>
+        <w:t>&lt;img</w:t>
+      </w:r>
       <w:r>
         <w:t xml:space="preserve"> </w:t>
       </w:r>
       <w:r>
-        <w:t>src</w:t>
-      </w:r>
-      <w:proofErr w:type="gramStart"/>
-      <w:r>
-        <w:t>=</w:t>
+        <w:t>src=</w:t>
       </w:r>
       <w:r>
         <w:t>“</w:t>
       </w:r>
-      <w:proofErr w:type="gramEnd"/>
       <w:r>
         <w:t>https://as2.ftcdn.net/v2/jpg/02/81/74/99/1000_F_281749923_YiMgJI7Y7ngE6FqUSr0eEWdaeZ3UB7EZ.jpg</w:t>
       </w:r>
@@ -881,26 +813,10 @@
     </w:p>
     <w:p>
       <w:pPr>
-        <w:ind w:left="360"/>
-      </w:pPr>
-      <w:r>
-        <w:t>&lt;</w:t>
-      </w:r>
-      <w:proofErr w:type="spellStart"/>
-      <w:r>
-        <w:t>img</w:t>
-      </w:r>
-      <w:proofErr w:type="spellEnd"/>
-      <w:r>
-        <w:t xml:space="preserve"> s</w:t>
-      </w:r>
-      <w:proofErr w:type="spellStart"/>
-      <w:r>
-        <w:t>rc</w:t>
-      </w:r>
-      <w:proofErr w:type="spellEnd"/>
-      <w:r>
-        <w:t>=</w:t>
+        <w:pStyle w:val="HTMLCode1"/>
+      </w:pPr>
+      <w:r>
+        <w:t>&lt;img src=</w:t>
       </w:r>
       <w:r>
         <w:t>“</w:t>
@@ -924,7 +840,7 @@
       </w:r>
       <w:r>
         <w:rPr>
-          <w:rFonts w:ascii="Consolas" w:eastAsia="Times New Roman" w:hAnsi="Consolas" w:cs="Times New Roman"/>
+          <w:rFonts w:ascii="Consolas" w:eastAsia="Times New Roman" w:hAnsi="Consolas"/>
           <w:color w:val="CE9178"/>
           <w:sz w:val="21"/>
           <w:szCs w:val="21"/>
@@ -940,7 +856,124 @@
       </w:r>
     </w:p>
     <w:p/>
-    <w:p/>
+    <w:p>
+      <w:r>
+        <w:rPr>
+          <w:b/>
+          <w:bCs/>
+          <w:u w:val="single"/>
+        </w:rPr>
+        <w:t>ANCHOR ELEMENT:</w:t>
+      </w:r>
+    </w:p>
+    <w:p>
+      <w:pPr>
+        <w:pStyle w:val="ListParagraph"/>
+        <w:numPr>
+          <w:ilvl w:val="0"/>
+          <w:numId w:val="7"/>
+        </w:numPr>
+      </w:pPr>
+      <w:r>
+        <w:t xml:space="preserve">Represented by </w:t>
+      </w:r>
+      <w:r>
+        <w:rPr>
+          <w:rStyle w:val="HTMLCODEChar"/>
+        </w:rPr>
+        <w:t>&lt;a&gt; &lt;/a&gt;</w:t>
+      </w:r>
+      <w:r>
+        <w:t xml:space="preserve"> (has opening + closing tags)</w:t>
+      </w:r>
+    </w:p>
+    <w:p>
+      <w:pPr>
+        <w:pStyle w:val="ListParagraph"/>
+        <w:numPr>
+          <w:ilvl w:val="0"/>
+          <w:numId w:val="7"/>
+        </w:numPr>
+      </w:pPr>
+      <w:r>
+        <w:t>Used to add hyperlinks to text, to redirect to sites.</w:t>
+      </w:r>
+    </w:p>
+    <w:p>
+      <w:pPr>
+        <w:pStyle w:val="ListParagraph"/>
+        <w:numPr>
+          <w:ilvl w:val="0"/>
+          <w:numId w:val="7"/>
+        </w:numPr>
+      </w:pPr>
+      <w:r>
+        <w:t xml:space="preserve">Defined by attribute </w:t>
+      </w:r>
+      <w:r>
+        <w:rPr>
+          <w:b/>
+          <w:bCs/>
+        </w:rPr>
+        <w:t>hr</w:t>
+      </w:r>
+      <w:r>
+        <w:rPr>
+          <w:b/>
+          <w:bCs/>
+        </w:rPr>
+        <w:t>ef</w:t>
+      </w:r>
+      <w:r>
+        <w:t xml:space="preserve">, with the value being </w:t>
+      </w:r>
+      <w:r>
+        <w:t>the URL to the respective website.</w:t>
+      </w:r>
+    </w:p>
+    <w:p>
+      <w:pPr>
+        <w:ind w:left="360"/>
+      </w:pPr>
+      <w:r>
+        <w:t>For example:</w:t>
+      </w:r>
+    </w:p>
+    <w:p>
+      <w:pPr>
+        <w:pStyle w:val="HTMLCode1"/>
+      </w:pPr>
+      <w:r>
+        <w:t>&lt;a href= “https://dogs.com”&gt;Click here for dog pics&lt;/a&gt;</w:t>
+      </w:r>
+    </w:p>
+    <w:p>
+      <w:pPr>
+        <w:pStyle w:val="ListParagraph"/>
+        <w:numPr>
+          <w:ilvl w:val="0"/>
+          <w:numId w:val="7"/>
+        </w:numPr>
+      </w:pPr>
+      <w:r>
+        <w:t xml:space="preserve">Note here that, like before, the attribute-value pair lies within the opening tag! </w:t>
+      </w:r>
+    </w:p>
+    <w:p>
+      <w:pPr>
+        <w:pStyle w:val="ListParagraph"/>
+        <w:numPr>
+          <w:ilvl w:val="0"/>
+          <w:numId w:val="7"/>
+        </w:numPr>
+      </w:pPr>
+      <w:r>
+        <w:t xml:space="preserve">Small nuance: The text you want hyperlinked </w:t>
+      </w:r>
+      <w:r>
+        <w:t>should be enclosed normally b/w opening and closing tags.</w:t>
+      </w:r>
+    </w:p>
     <w:sectPr>
       <w:pgSz w:w="11906" w:h="16838"/>
       <w:pgMar w:top="1440" w:right="1440" w:bottom="1440" w:left="1440" w:header="708" w:footer="708" w:gutter="0"/>

</xml_diff>

<commit_message>
Learned more about image element: target attribute and the hash(#) placeholder
</commit_message>
<xml_diff>
--- a/htmlbasics.docx
+++ b/htmlbasics.docx
@@ -140,14 +140,30 @@
           <w:rFonts w:cs="Times New Roman"/>
           <w:szCs w:val="24"/>
         </w:rPr>
-        <w:t>begins and ends with opening and closing tags respectively</w:t>
-      </w:r>
+        <w:t xml:space="preserve">begins and ends with opening and closing tags </w:t>
+      </w:r>
+      <w:proofErr w:type="gramStart"/>
       <w:r>
         <w:rPr>
           <w:rFonts w:cs="Times New Roman"/>
           <w:szCs w:val="24"/>
         </w:rPr>
-        <w:t>, and enclose content within these tags.</w:t>
+        <w:t>respectively</w:t>
+      </w:r>
+      <w:r>
+        <w:rPr>
+          <w:rFonts w:cs="Times New Roman"/>
+          <w:szCs w:val="24"/>
+        </w:rPr>
+        <w:t>, and</w:t>
+      </w:r>
+      <w:proofErr w:type="gramEnd"/>
+      <w:r>
+        <w:rPr>
+          <w:rFonts w:cs="Times New Roman"/>
+          <w:szCs w:val="24"/>
+        </w:rPr>
+        <w:t xml:space="preserve"> enclose content within these tags.</w:t>
       </w:r>
     </w:p>
     <w:p>
@@ -415,12 +431,14 @@
           <w:numId w:val="7"/>
         </w:numPr>
       </w:pPr>
+      <w:proofErr w:type="gramStart"/>
       <w:r>
         <w:rPr>
           <w:rStyle w:val="HTMLCODEChar"/>
         </w:rPr>
         <w:t>&lt;!—</w:t>
       </w:r>
+      <w:proofErr w:type="gramEnd"/>
       <w:r>
         <w:t>represents the opening tag for comments.</w:t>
       </w:r>
@@ -455,12 +473,14 @@
       <w:pPr>
         <w:pStyle w:val="HTMLCode1"/>
       </w:pPr>
+      <w:proofErr w:type="gramStart"/>
       <w:r>
         <w:t>&lt;!</w:t>
       </w:r>
       <w:r>
         <w:t>--</w:t>
       </w:r>
+      <w:proofErr w:type="gramEnd"/>
       <w:r>
         <w:t>TODO: Make link to dog pictures!--&gt;</w:t>
       </w:r>
@@ -488,10 +508,18 @@
         <w:t>All</w:t>
       </w:r>
       <w:r>
-        <w:t xml:space="preserve"> page content</w:t>
-      </w:r>
-      <w:r>
-        <w:t>(like comments, paragraphs, etc.)</w:t>
+        <w:t xml:space="preserve"> page </w:t>
+      </w:r>
+      <w:proofErr w:type="gramStart"/>
+      <w:r>
+        <w:t>content</w:t>
+      </w:r>
+      <w:r>
+        <w:t>(</w:t>
+      </w:r>
+      <w:proofErr w:type="gramEnd"/>
+      <w:r>
+        <w:t>like comments, paragraphs, etc.)</w:t>
       </w:r>
       <w:r>
         <w:t xml:space="preserve"> </w:t>
@@ -652,7 +680,21 @@
         <w:rPr>
           <w:rStyle w:val="HTMLCODEChar"/>
         </w:rPr>
-        <w:t>&lt;img&gt;</w:t>
+        <w:t>&lt;</w:t>
+      </w:r>
+      <w:proofErr w:type="spellStart"/>
+      <w:r>
+        <w:rPr>
+          <w:rStyle w:val="HTMLCODEChar"/>
+        </w:rPr>
+        <w:t>img</w:t>
+      </w:r>
+      <w:proofErr w:type="spellEnd"/>
+      <w:r>
+        <w:rPr>
+          <w:rStyle w:val="HTMLCODEChar"/>
+        </w:rPr>
+        <w:t>&gt;</w:t>
       </w:r>
       <w:r>
         <w:t xml:space="preserve"> </w:t>
@@ -727,7 +769,23 @@
         <w:t>attribute-value</w:t>
       </w:r>
       <w:r>
-        <w:t xml:space="preserve"> pair specify the behavior of the particular element.</w:t>
+        <w:t xml:space="preserve"> pair specify the </w:t>
+      </w:r>
+      <w:proofErr w:type="spellStart"/>
+      <w:r>
+        <w:t>behavior</w:t>
+      </w:r>
+      <w:proofErr w:type="spellEnd"/>
+      <w:r>
+        <w:t xml:space="preserve"> of the </w:t>
+      </w:r>
+      <w:proofErr w:type="gramStart"/>
+      <w:r>
+        <w:t>particular element</w:t>
+      </w:r>
+      <w:proofErr w:type="gramEnd"/>
+      <w:r>
+        <w:t>.</w:t>
       </w:r>
     </w:p>
     <w:p>
@@ -740,17 +798,24 @@
         <w:pStyle w:val="HTMLCode1"/>
       </w:pPr>
       <w:r>
-        <w:t>&lt;img</w:t>
-      </w:r>
+        <w:t>&lt;</w:t>
+      </w:r>
+      <w:proofErr w:type="spellStart"/>
+      <w:r>
+        <w:t>img</w:t>
+      </w:r>
+      <w:proofErr w:type="spellEnd"/>
       <w:r>
         <w:t xml:space="preserve"> </w:t>
       </w:r>
       <w:r>
-        <w:t>src=</w:t>
-      </w:r>
-      <w:r>
-        <w:t>“</w:t>
-      </w:r>
+        <w:t>src</w:t>
+      </w:r>
+      <w:proofErr w:type="gramStart"/>
+      <w:r>
+        <w:t>=“</w:t>
+      </w:r>
+      <w:proofErr w:type="gramEnd"/>
       <w:r>
         <w:t>https://as2.ftcdn.net/v2/jpg/02/81/74/99/1000_F_281749923_YiMgJI7Y7ngE6FqUSr0eEWdaeZ3UB7EZ.jpg</w:t>
       </w:r>
@@ -816,10 +881,23 @@
         <w:pStyle w:val="HTMLCode1"/>
       </w:pPr>
       <w:r>
-        <w:t>&lt;img src=</w:t>
-      </w:r>
-      <w:r>
-        <w:t>“</w:t>
+        <w:t>&lt;</w:t>
+      </w:r>
+      <w:proofErr w:type="spellStart"/>
+      <w:r>
+        <w:t>img</w:t>
+      </w:r>
+      <w:proofErr w:type="spellEnd"/>
+      <w:r>
+        <w:t xml:space="preserve"> </w:t>
+      </w:r>
+      <w:proofErr w:type="spellStart"/>
+      <w:r>
+        <w:t>src</w:t>
+      </w:r>
+      <w:proofErr w:type="spellEnd"/>
+      <w:r>
+        <w:t>=“</w:t>
       </w:r>
       <w:r>
         <w:t xml:space="preserve"> </w:t>
@@ -910,6 +988,7 @@
       <w:r>
         <w:t xml:space="preserve">Defined by attribute </w:t>
       </w:r>
+      <w:proofErr w:type="spellStart"/>
       <w:r>
         <w:rPr>
           <w:b/>
@@ -924,6 +1003,7 @@
         </w:rPr>
         <w:t>ef</w:t>
       </w:r>
+      <w:proofErr w:type="spellEnd"/>
       <w:r>
         <w:t xml:space="preserve">, with the value being </w:t>
       </w:r>
@@ -944,7 +1024,15 @@
         <w:pStyle w:val="HTMLCode1"/>
       </w:pPr>
       <w:r>
-        <w:t>&lt;a href= “https://dogs.com”&gt;Click here for dog pics&lt;/a&gt;</w:t>
+        <w:t xml:space="preserve">&lt;a </w:t>
+      </w:r>
+      <w:proofErr w:type="spellStart"/>
+      <w:r>
+        <w:t>href</w:t>
+      </w:r>
+      <w:proofErr w:type="spellEnd"/>
+      <w:r>
+        <w:t>= “https://dogs.com”&gt;Click here for dog pics&lt;/a&gt;</w:t>
       </w:r>
     </w:p>
     <w:p>
@@ -973,6 +1061,223 @@
       <w:r>
         <w:t>should be enclosed normally b/w opening and closing tags.</w:t>
       </w:r>
+    </w:p>
+    <w:p>
+      <w:pPr>
+        <w:pStyle w:val="ListParagraph"/>
+        <w:numPr>
+          <w:ilvl w:val="0"/>
+          <w:numId w:val="7"/>
+        </w:numPr>
+      </w:pPr>
+      <w:r>
+        <w:t xml:space="preserve">Additionally, the anchor element is defined by the </w:t>
+      </w:r>
+      <w:r>
+        <w:rPr>
+          <w:b/>
+          <w:bCs/>
+        </w:rPr>
+        <w:t>target</w:t>
+      </w:r>
+      <w:r>
+        <w:rPr>
+          <w:b/>
+          <w:bCs/>
+        </w:rPr>
+        <w:t xml:space="preserve"> </w:t>
+      </w:r>
+      <w:r>
+        <w:t xml:space="preserve">attribute, whose value can be set to </w:t>
+      </w:r>
+      <w:r>
+        <w:rPr>
+          <w:b/>
+          <w:bCs/>
+        </w:rPr>
+        <w:t>_</w:t>
+      </w:r>
+      <w:proofErr w:type="gramStart"/>
+      <w:r>
+        <w:rPr>
+          <w:b/>
+          <w:bCs/>
+        </w:rPr>
+        <w:t>blank</w:t>
+      </w:r>
+      <w:r>
+        <w:rPr>
+          <w:b/>
+          <w:bCs/>
+        </w:rPr>
+        <w:t xml:space="preserve"> </w:t>
+      </w:r>
+      <w:r>
+        <w:t>.</w:t>
+      </w:r>
+      <w:proofErr w:type="gramEnd"/>
+      <w:r>
+        <w:t xml:space="preserve"> </w:t>
+      </w:r>
+      <w:r>
+        <w:t xml:space="preserve">This makes the hyperlink </w:t>
+      </w:r>
+      <w:r>
+        <w:rPr>
+          <w:b/>
+          <w:bCs/>
+        </w:rPr>
+        <w:t>open in a new tab</w:t>
+      </w:r>
+      <w:r>
+        <w:t xml:space="preserve"> instead of the same.</w:t>
+      </w:r>
+    </w:p>
+    <w:p>
+      <w:pPr>
+        <w:ind w:left="360"/>
+      </w:pPr>
+    </w:p>
+    <w:p>
+      <w:pPr>
+        <w:ind w:left="360"/>
+      </w:pPr>
+      <w:r>
+        <w:lastRenderedPageBreak/>
+        <w:t>For example:</w:t>
+      </w:r>
+    </w:p>
+    <w:p>
+      <w:pPr>
+        <w:pStyle w:val="HTMLCode1"/>
+      </w:pPr>
+      <w:r>
+        <w:t xml:space="preserve">&lt;a </w:t>
+      </w:r>
+      <w:proofErr w:type="spellStart"/>
+      <w:r>
+        <w:t>href</w:t>
+      </w:r>
+      <w:proofErr w:type="spellEnd"/>
+      <w:r>
+        <w:t>= “</w:t>
+      </w:r>
+      <w:proofErr w:type="gramStart"/>
+      <w:r>
+        <w:t>https://dogs.com”</w:t>
+      </w:r>
+      <w:r>
+        <w:t xml:space="preserve">  target</w:t>
+      </w:r>
+      <w:proofErr w:type="gramEnd"/>
+      <w:r>
+        <w:t>= “_blank”</w:t>
+      </w:r>
+      <w:r>
+        <w:t>&gt;Click here for dog pics&lt;/a&gt;</w:t>
+      </w:r>
+    </w:p>
+    <w:p>
+      <w:pPr>
+        <w:pStyle w:val="HTMLCode1"/>
+      </w:pPr>
+    </w:p>
+    <w:p>
+      <w:pPr>
+        <w:pStyle w:val="ListParagraph"/>
+        <w:numPr>
+          <w:ilvl w:val="0"/>
+          <w:numId w:val="7"/>
+        </w:numPr>
+      </w:pPr>
+      <w:r>
+        <w:rPr>
+          <w:b/>
+          <w:bCs/>
+        </w:rPr>
+        <w:t>Placeholder</w:t>
+      </w:r>
+      <w:r>
+        <w:t xml:space="preserve"> is when you insert a </w:t>
+      </w:r>
+      <w:proofErr w:type="gramStart"/>
+      <w:r>
+        <w:t>hash(</w:t>
+      </w:r>
+      <w:proofErr w:type="gramEnd"/>
+      <w:r>
+        <w:t xml:space="preserve">#) sign as the value for the </w:t>
+      </w:r>
+      <w:proofErr w:type="spellStart"/>
+      <w:r>
+        <w:rPr>
+          <w:b/>
+          <w:bCs/>
+        </w:rPr>
+        <w:t>href</w:t>
+      </w:r>
+      <w:proofErr w:type="spellEnd"/>
+      <w:r>
+        <w:rPr>
+          <w:b/>
+          <w:bCs/>
+        </w:rPr>
+        <w:t xml:space="preserve"> </w:t>
+      </w:r>
+      <w:r>
+        <w:t xml:space="preserve">attribute – in place of the actual </w:t>
+      </w:r>
+      <w:r>
+        <w:t xml:space="preserve">site URL. </w:t>
+      </w:r>
+    </w:p>
+    <w:p>
+      <w:pPr>
+        <w:pStyle w:val="ListParagraph"/>
+        <w:numPr>
+          <w:ilvl w:val="0"/>
+          <w:numId w:val="7"/>
+        </w:numPr>
+      </w:pPr>
+      <w:r>
+        <w:t>This is frequently done when working with JavaScript, as placeholder ensures the ‘hyperlink’ functionality still works while the JavaScript team works on building the website in question.</w:t>
+      </w:r>
+    </w:p>
+    <w:p>
+      <w:pPr>
+        <w:pStyle w:val="ListParagraph"/>
+        <w:numPr>
+          <w:ilvl w:val="0"/>
+          <w:numId w:val="7"/>
+        </w:numPr>
+      </w:pPr>
+      <w:r>
+        <w:t>Until then, the placeholder redirects user to the same .html page!</w:t>
+      </w:r>
+    </w:p>
+    <w:p/>
+    <w:p/>
+    <w:p>
+      <w:pPr>
+        <w:ind w:left="360"/>
+      </w:pPr>
+      <w:r>
+        <w:rPr>
+          <w:b/>
+          <w:bCs/>
+        </w:rPr>
+        <w:t xml:space="preserve"> </w:t>
+      </w:r>
+    </w:p>
+    <w:p>
+      <w:pPr>
+        <w:ind w:left="360"/>
+      </w:pPr>
+    </w:p>
+    <w:p>
+      <w:pPr>
+        <w:ind w:left="360"/>
+      </w:pPr>
     </w:p>
     <w:sectPr>
       <w:pgSz w:w="11906" w:h="16838"/>
@@ -2448,6 +2753,7 @@
   <w:style w:type="character" w:default="1" w:styleId="DefaultParagraphFont">
     <w:name w:val="Default Paragraph Font"/>
     <w:uiPriority w:val="1"/>
+    <w:semiHidden/>
     <w:unhideWhenUsed/>
   </w:style>
   <w:style w:type="table" w:default="1" w:styleId="TableNormal">

</xml_diff>

<commit_message>
Learned unordered lists, and ordered lists; Inserted images into work directory, and added content to html page
</commit_message>
<xml_diff>
--- a/htmlbasics.docx
+++ b/htmlbasics.docx
@@ -1256,7 +1256,300 @@
       </w:r>
     </w:p>
     <w:p/>
-    <w:p/>
+    <w:p>
+      <w:r>
+        <w:rPr>
+          <w:b/>
+          <w:bCs/>
+          <w:u w:val="single"/>
+        </w:rPr>
+        <w:t>UNORDERED LISTS:</w:t>
+      </w:r>
+    </w:p>
+    <w:p>
+      <w:pPr>
+        <w:pStyle w:val="ListParagraph"/>
+        <w:numPr>
+          <w:ilvl w:val="0"/>
+          <w:numId w:val="7"/>
+        </w:numPr>
+      </w:pPr>
+      <w:r>
+        <w:rPr>
+          <w:rStyle w:val="HTMLCODEChar"/>
+        </w:rPr>
+        <w:t>&lt;u&gt;&lt;/u&gt;</w:t>
+      </w:r>
+      <w:r>
+        <w:t xml:space="preserve"> refers to </w:t>
+      </w:r>
+      <w:r>
+        <w:rPr>
+          <w:b/>
+          <w:bCs/>
+        </w:rPr>
+        <w:t>unordered list</w:t>
+      </w:r>
+      <w:r>
+        <w:t xml:space="preserve"> element.</w:t>
+      </w:r>
+      <w:r>
+        <w:t xml:space="preserve"> </w:t>
+      </w:r>
+    </w:p>
+    <w:p>
+      <w:pPr>
+        <w:pStyle w:val="ListParagraph"/>
+        <w:numPr>
+          <w:ilvl w:val="0"/>
+          <w:numId w:val="7"/>
+        </w:numPr>
+      </w:pPr>
+      <w:r>
+        <w:t xml:space="preserve">These elements are usually paired with the </w:t>
+      </w:r>
+      <w:r>
+        <w:rPr>
+          <w:rStyle w:val="HTMLCODEChar"/>
+        </w:rPr>
+        <w:t>&lt;l</w:t>
+      </w:r>
+      <w:r>
+        <w:rPr>
+          <w:rStyle w:val="HTMLCODEChar"/>
+        </w:rPr>
+        <w:t>i</w:t>
+      </w:r>
+      <w:r>
+        <w:rPr>
+          <w:rStyle w:val="HTMLCODEChar"/>
+        </w:rPr>
+        <w:t>&gt;&lt;/l</w:t>
+      </w:r>
+      <w:r>
+        <w:rPr>
+          <w:rStyle w:val="HTMLCODEChar"/>
+        </w:rPr>
+        <w:t>i</w:t>
+      </w:r>
+      <w:r>
+        <w:rPr>
+          <w:rStyle w:val="HTMLCODEChar"/>
+        </w:rPr>
+        <w:t>&gt;</w:t>
+      </w:r>
+      <w:r>
+        <w:t xml:space="preserve"> </w:t>
+      </w:r>
+      <w:r>
+        <w:t>elements (list elements) that correspond to individual bullet points.</w:t>
+      </w:r>
+    </w:p>
+    <w:p>
+      <w:pPr>
+        <w:ind w:left="360"/>
+      </w:pPr>
+    </w:p>
+    <w:p>
+      <w:pPr>
+        <w:ind w:left="360"/>
+      </w:pPr>
+      <w:r>
+        <w:rPr>
+          <w:b/>
+          <w:bCs/>
+          <w:u w:val="single"/>
+        </w:rPr>
+        <w:t>NOTE:</w:t>
+      </w:r>
+    </w:p>
+    <w:p>
+      <w:pPr>
+        <w:pStyle w:val="ListParagraph"/>
+        <w:numPr>
+          <w:ilvl w:val="0"/>
+          <w:numId w:val="7"/>
+        </w:numPr>
+      </w:pPr>
+      <w:r>
+        <w:t xml:space="preserve">Don’t nest header elements around any text that you don’t want </w:t>
+      </w:r>
+      <w:proofErr w:type="gramStart"/>
+      <w:r>
+        <w:t>having</w:t>
+      </w:r>
+      <w:proofErr w:type="gramEnd"/>
+      <w:r>
+        <w:t xml:space="preserve"> the header style (bold).</w:t>
+      </w:r>
+    </w:p>
+    <w:p>
+      <w:pPr>
+        <w:pStyle w:val="ListParagraph"/>
+        <w:numPr>
+          <w:ilvl w:val="0"/>
+          <w:numId w:val="7"/>
+        </w:numPr>
+      </w:pPr>
+      <w:r>
+        <w:t xml:space="preserve">For example, if you want an </w:t>
+      </w:r>
+      <w:proofErr w:type="spellStart"/>
+      <w:r>
+        <w:t>unorded</w:t>
+      </w:r>
+      <w:proofErr w:type="spellEnd"/>
+      <w:r>
+        <w:t xml:space="preserve"> list element under a heading, but </w:t>
+      </w:r>
+      <w:r>
+        <w:t xml:space="preserve">don’t want the header element’s bold style to be applied to the unordered list (and its list elements), </w:t>
+      </w:r>
+      <w:r>
+        <w:rPr>
+          <w:b/>
+          <w:bCs/>
+        </w:rPr>
+        <w:t>ensure to nest the header element around the &lt;</w:t>
+      </w:r>
+      <w:proofErr w:type="spellStart"/>
+      <w:r>
+        <w:rPr>
+          <w:b/>
+          <w:bCs/>
+        </w:rPr>
+        <w:t>ul</w:t>
+      </w:r>
+      <w:proofErr w:type="spellEnd"/>
+      <w:r>
+        <w:rPr>
+          <w:b/>
+          <w:bCs/>
+        </w:rPr>
+        <w:t>&gt; &lt;/</w:t>
+      </w:r>
+      <w:proofErr w:type="spellStart"/>
+      <w:r>
+        <w:rPr>
+          <w:b/>
+          <w:bCs/>
+        </w:rPr>
+        <w:t>ul</w:t>
+      </w:r>
+      <w:proofErr w:type="spellEnd"/>
+      <w:r>
+        <w:rPr>
+          <w:b/>
+          <w:bCs/>
+        </w:rPr>
+        <w:t xml:space="preserve">&gt; </w:t>
+      </w:r>
+      <w:r>
+        <w:t>element.</w:t>
+      </w:r>
+    </w:p>
+    <w:p>
+      <w:pPr>
+        <w:ind w:left="360"/>
+      </w:pPr>
+    </w:p>
+    <w:p>
+      <w:pPr>
+        <w:ind w:left="360"/>
+      </w:pPr>
+      <w:r>
+        <w:rPr>
+          <w:b/>
+          <w:bCs/>
+          <w:u w:val="single"/>
+        </w:rPr>
+        <w:t>ORDERED LISTS:</w:t>
+      </w:r>
+    </w:p>
+    <w:p>
+      <w:pPr>
+        <w:pStyle w:val="ListParagraph"/>
+        <w:numPr>
+          <w:ilvl w:val="0"/>
+          <w:numId w:val="7"/>
+        </w:numPr>
+      </w:pPr>
+      <w:r>
+        <w:t>Ordered lists are numbered, unlike unordered lists (which are bulleted)</w:t>
+      </w:r>
+    </w:p>
+    <w:p>
+      <w:pPr>
+        <w:pStyle w:val="ListParagraph"/>
+        <w:numPr>
+          <w:ilvl w:val="0"/>
+          <w:numId w:val="7"/>
+        </w:numPr>
+      </w:pPr>
+      <w:r>
+        <w:rPr>
+          <w:rStyle w:val="HTMLCODEChar"/>
+        </w:rPr>
+        <w:t>&lt;</w:t>
+      </w:r>
+      <w:proofErr w:type="spellStart"/>
+      <w:r>
+        <w:rPr>
+          <w:rStyle w:val="HTMLCODEChar"/>
+        </w:rPr>
+        <w:t>ol</w:t>
+      </w:r>
+      <w:proofErr w:type="spellEnd"/>
+      <w:r>
+        <w:rPr>
+          <w:rStyle w:val="HTMLCODEChar"/>
+        </w:rPr>
+        <w:t>&gt; &lt;/</w:t>
+      </w:r>
+      <w:proofErr w:type="spellStart"/>
+      <w:r>
+        <w:rPr>
+          <w:rStyle w:val="HTMLCODEChar"/>
+        </w:rPr>
+        <w:t>ol</w:t>
+      </w:r>
+      <w:proofErr w:type="spellEnd"/>
+      <w:r>
+        <w:rPr>
+          <w:rStyle w:val="HTMLCODEChar"/>
+        </w:rPr>
+        <w:t>&gt;</w:t>
+      </w:r>
+      <w:r>
+        <w:t xml:space="preserve"> represented ordered list element.</w:t>
+      </w:r>
+    </w:p>
+    <w:p>
+      <w:pPr>
+        <w:pStyle w:val="ListParagraph"/>
+        <w:numPr>
+          <w:ilvl w:val="0"/>
+          <w:numId w:val="7"/>
+        </w:numPr>
+      </w:pPr>
+      <w:r>
+        <w:t xml:space="preserve">The same list element is used here too, though. So </w:t>
+      </w:r>
+      <w:r>
+        <w:rPr>
+          <w:rStyle w:val="HTMLCODEChar"/>
+        </w:rPr>
+        <w:t>&lt;li&gt; &lt;/li&gt;</w:t>
+      </w:r>
+      <w:r>
+        <w:t xml:space="preserve"> is here too.</w:t>
+      </w:r>
+    </w:p>
+    <w:p>
+      <w:pPr>
+        <w:ind w:left="360"/>
+      </w:pPr>
+    </w:p>
     <w:p>
       <w:pPr>
         <w:ind w:left="360"/>

</xml_diff>

<commit_message>
Learned strong element and emphasis element; made corresponding changes to html file.
</commit_message>
<xml_diff>
--- a/htmlbasics.docx
+++ b/htmlbasics.docx
@@ -1164,17 +1164,11 @@
       </w:r>
       <w:proofErr w:type="gramStart"/>
       <w:r>
-        <w:t>https://dogs.com”</w:t>
-      </w:r>
-      <w:r>
-        <w:t xml:space="preserve">  target</w:t>
+        <w:t>https://dogs.com”  target</w:t>
       </w:r>
       <w:proofErr w:type="gramEnd"/>
       <w:r>
-        <w:t>= “_blank”</w:t>
-      </w:r>
-      <w:r>
-        <w:t>&gt;Click here for dog pics&lt;/a&gt;</w:t>
+        <w:t>= “_blank”&gt;Click here for dog pics&lt;/a&gt;</w:t>
       </w:r>
     </w:p>
     <w:p>
@@ -1558,8 +1552,259 @@
         <w:rPr>
           <w:b/>
           <w:bCs/>
-        </w:rPr>
+          <w:u w:val="single"/>
+        </w:rPr>
+        <w:t>STRONG ELEMENT:</w:t>
+      </w:r>
+    </w:p>
+    <w:p>
+      <w:pPr>
+        <w:pStyle w:val="ListParagraph"/>
+        <w:numPr>
+          <w:ilvl w:val="0"/>
+          <w:numId w:val="7"/>
+        </w:numPr>
+      </w:pPr>
+      <w:r>
+        <w:rPr>
+          <w:rStyle w:val="HTMLCODEChar"/>
+        </w:rPr>
+        <w:t>&lt;strong&gt; &lt;/strong&gt;</w:t>
+      </w:r>
+      <w:r>
+        <w:t xml:space="preserve"> refers to strong element.</w:t>
+      </w:r>
+    </w:p>
+    <w:p>
+      <w:pPr>
+        <w:pStyle w:val="ListParagraph"/>
+        <w:numPr>
+          <w:ilvl w:val="0"/>
+          <w:numId w:val="7"/>
+        </w:numPr>
+      </w:pPr>
+      <w:r>
+        <w:t>These are container elements (Content enclosed b/w opening and closing tags)</w:t>
+      </w:r>
+    </w:p>
+    <w:p>
+      <w:pPr>
+        <w:pStyle w:val="ListParagraph"/>
+        <w:numPr>
+          <w:ilvl w:val="0"/>
+          <w:numId w:val="7"/>
+        </w:numPr>
+      </w:pPr>
+      <w:r>
+        <w:t>Used for phrases of ‘strong importance’</w:t>
+      </w:r>
+      <w:r>
+        <w:t>.</w:t>
+      </w:r>
+    </w:p>
+    <w:p>
+      <w:pPr>
+        <w:pStyle w:val="ListParagraph"/>
+        <w:numPr>
+          <w:ilvl w:val="0"/>
+          <w:numId w:val="7"/>
+        </w:numPr>
+      </w:pPr>
+      <w:r>
+        <w:t>Makes</w:t>
+      </w:r>
+      <w:r>
+        <w:t xml:space="preserve"> content </w:t>
+      </w:r>
+      <w:r>
+        <w:rPr>
+          <w:b/>
+          <w:bCs/>
+        </w:rPr>
+        <w:t>bold</w:t>
+      </w:r>
+    </w:p>
+    <w:p>
+      <w:r>
+        <w:t>For example:</w:t>
+      </w:r>
+    </w:p>
+    <w:p>
+      <w:pPr>
+        <w:pStyle w:val="HTMLCode1"/>
+      </w:pPr>
+      <w:r>
+        <w:t>&lt;p&gt; Things dogs &lt;strong&gt;hate&lt;/strong&gt; &lt;/p&gt;</w:t>
+      </w:r>
+    </w:p>
+    <w:p>
+      <w:pPr>
+        <w:ind w:left="360"/>
+        <w:rPr>
+          <w:b/>
+          <w:bCs/>
+        </w:rPr>
+      </w:pPr>
+    </w:p>
+    <w:p>
+      <w:pPr>
+        <w:ind w:left="360"/>
+        <w:rPr>
+          <w:b/>
+          <w:bCs/>
+        </w:rPr>
+      </w:pPr>
+    </w:p>
+    <w:p>
+      <w:pPr>
+        <w:ind w:left="360"/>
+      </w:pPr>
+      <w:r>
+        <w:rPr>
+          <w:b/>
+          <w:bCs/>
+        </w:rPr>
+        <w:lastRenderedPageBreak/>
         <w:t xml:space="preserve"> </w:t>
+      </w:r>
+    </w:p>
+    <w:p>
+      <w:pPr>
+        <w:ind w:left="360"/>
+      </w:pPr>
+      <w:r>
+        <w:rPr>
+          <w:b/>
+          <w:bCs/>
+          <w:u w:val="single"/>
+        </w:rPr>
+        <w:t>EMPHASIS ELEMENT:</w:t>
+      </w:r>
+    </w:p>
+    <w:p>
+      <w:pPr>
+        <w:pStyle w:val="ListParagraph"/>
+        <w:numPr>
+          <w:ilvl w:val="0"/>
+          <w:numId w:val="7"/>
+        </w:numPr>
+      </w:pPr>
+      <w:r>
+        <w:rPr>
+          <w:rStyle w:val="HTMLCODEChar"/>
+        </w:rPr>
+        <w:t>&lt;</w:t>
+      </w:r>
+      <w:proofErr w:type="spellStart"/>
+      <w:r>
+        <w:rPr>
+          <w:rStyle w:val="HTMLCODEChar"/>
+        </w:rPr>
+        <w:t>em</w:t>
+      </w:r>
+      <w:proofErr w:type="spellEnd"/>
+      <w:r>
+        <w:rPr>
+          <w:rStyle w:val="HTMLCODEChar"/>
+        </w:rPr>
+        <w:t>&gt; &lt;/</w:t>
+      </w:r>
+      <w:proofErr w:type="spellStart"/>
+      <w:r>
+        <w:rPr>
+          <w:rStyle w:val="HTMLCODEChar"/>
+        </w:rPr>
+        <w:t>em</w:t>
+      </w:r>
+      <w:proofErr w:type="spellEnd"/>
+      <w:r>
+        <w:rPr>
+          <w:rStyle w:val="HTMLCODEChar"/>
+        </w:rPr>
+        <w:t>&gt;</w:t>
+      </w:r>
+      <w:r>
+        <w:t xml:space="preserve"> refers to emphasis element.</w:t>
+      </w:r>
+    </w:p>
+    <w:p>
+      <w:pPr>
+        <w:pStyle w:val="ListParagraph"/>
+        <w:numPr>
+          <w:ilvl w:val="0"/>
+          <w:numId w:val="7"/>
+        </w:numPr>
+      </w:pPr>
+      <w:proofErr w:type="gramStart"/>
+      <w:r>
+        <w:t>Also</w:t>
+      </w:r>
+      <w:proofErr w:type="gramEnd"/>
+      <w:r>
+        <w:t xml:space="preserve"> a container element.</w:t>
+      </w:r>
+    </w:p>
+    <w:p>
+      <w:pPr>
+        <w:pStyle w:val="ListParagraph"/>
+        <w:numPr>
+          <w:ilvl w:val="0"/>
+          <w:numId w:val="7"/>
+        </w:numPr>
+      </w:pPr>
+      <w:r>
+        <w:t>Used for ‘emphasising’ certain phrases.</w:t>
+      </w:r>
+    </w:p>
+    <w:p>
+      <w:pPr>
+        <w:pStyle w:val="ListParagraph"/>
+        <w:numPr>
+          <w:ilvl w:val="0"/>
+          <w:numId w:val="7"/>
+        </w:numPr>
+      </w:pPr>
+      <w:r>
+        <w:t xml:space="preserve">Makes content </w:t>
+      </w:r>
+      <w:r>
+        <w:rPr>
+          <w:i/>
+          <w:iCs/>
+        </w:rPr>
+        <w:t>italic</w:t>
+      </w:r>
+    </w:p>
+    <w:p>
+      <w:pPr>
+        <w:ind w:left="360"/>
+      </w:pPr>
+      <w:r>
+        <w:t>For example:</w:t>
+      </w:r>
+    </w:p>
+    <w:p>
+      <w:pPr>
+        <w:pStyle w:val="HTMLCode1"/>
+      </w:pPr>
+      <w:r>
+        <w:t>&lt;p&gt; Things dogs &lt;</w:t>
+      </w:r>
+      <w:proofErr w:type="spellStart"/>
+      <w:r>
+        <w:t>em</w:t>
+      </w:r>
+      <w:proofErr w:type="spellEnd"/>
+      <w:r>
+        <w:t>&gt;love&lt;/</w:t>
+      </w:r>
+      <w:proofErr w:type="spellStart"/>
+      <w:r>
+        <w:t>em</w:t>
+      </w:r>
+      <w:proofErr w:type="spellEnd"/>
+      <w:r>
+        <w:t>&gt;&lt;/p&gt;</w:t>
       </w:r>
     </w:p>
     <w:p>
@@ -1924,6 +2169,95 @@
     </w:lvl>
   </w:abstractNum>
   <w:abstractNum w:abstractNumId="3" w15:restartNumberingAfterBreak="0">
+    <w:nsid w:val="55057643"/>
+    <w:multiLevelType w:val="hybridMultilevel"/>
+    <w:tmpl w:val="BB7ADA3E"/>
+    <w:lvl w:ilvl="0" w:tplc="32A2EABC">
+      <w:start w:val="1"/>
+      <w:numFmt w:val="upperLetter"/>
+      <w:lvlText w:val="%1-"/>
+      <w:lvlJc w:val="left"/>
+      <w:pPr>
+        <w:ind w:left="720" w:hanging="360"/>
+      </w:pPr>
+      <w:rPr>
+        <w:rFonts w:hint="default"/>
+      </w:rPr>
+    </w:lvl>
+    <w:lvl w:ilvl="1" w:tplc="40090019" w:tentative="1">
+      <w:start w:val="1"/>
+      <w:numFmt w:val="lowerLetter"/>
+      <w:lvlText w:val="%2."/>
+      <w:lvlJc w:val="left"/>
+      <w:pPr>
+        <w:ind w:left="1440" w:hanging="360"/>
+      </w:pPr>
+    </w:lvl>
+    <w:lvl w:ilvl="2" w:tplc="4009001B" w:tentative="1">
+      <w:start w:val="1"/>
+      <w:numFmt w:val="lowerRoman"/>
+      <w:lvlText w:val="%3."/>
+      <w:lvlJc w:val="right"/>
+      <w:pPr>
+        <w:ind w:left="2160" w:hanging="180"/>
+      </w:pPr>
+    </w:lvl>
+    <w:lvl w:ilvl="3" w:tplc="4009000F" w:tentative="1">
+      <w:start w:val="1"/>
+      <w:numFmt w:val="decimal"/>
+      <w:lvlText w:val="%4."/>
+      <w:lvlJc w:val="left"/>
+      <w:pPr>
+        <w:ind w:left="2880" w:hanging="360"/>
+      </w:pPr>
+    </w:lvl>
+    <w:lvl w:ilvl="4" w:tplc="40090019" w:tentative="1">
+      <w:start w:val="1"/>
+      <w:numFmt w:val="lowerLetter"/>
+      <w:lvlText w:val="%5."/>
+      <w:lvlJc w:val="left"/>
+      <w:pPr>
+        <w:ind w:left="3600" w:hanging="360"/>
+      </w:pPr>
+    </w:lvl>
+    <w:lvl w:ilvl="5" w:tplc="4009001B" w:tentative="1">
+      <w:start w:val="1"/>
+      <w:numFmt w:val="lowerRoman"/>
+      <w:lvlText w:val="%6."/>
+      <w:lvlJc w:val="right"/>
+      <w:pPr>
+        <w:ind w:left="4320" w:hanging="180"/>
+      </w:pPr>
+    </w:lvl>
+    <w:lvl w:ilvl="6" w:tplc="4009000F" w:tentative="1">
+      <w:start w:val="1"/>
+      <w:numFmt w:val="decimal"/>
+      <w:lvlText w:val="%7."/>
+      <w:lvlJc w:val="left"/>
+      <w:pPr>
+        <w:ind w:left="5040" w:hanging="360"/>
+      </w:pPr>
+    </w:lvl>
+    <w:lvl w:ilvl="7" w:tplc="40090019" w:tentative="1">
+      <w:start w:val="1"/>
+      <w:numFmt w:val="lowerLetter"/>
+      <w:lvlText w:val="%8."/>
+      <w:lvlJc w:val="left"/>
+      <w:pPr>
+        <w:ind w:left="5760" w:hanging="360"/>
+      </w:pPr>
+    </w:lvl>
+    <w:lvl w:ilvl="8" w:tplc="4009001B" w:tentative="1">
+      <w:start w:val="1"/>
+      <w:numFmt w:val="lowerRoman"/>
+      <w:lvlText w:val="%9."/>
+      <w:lvlJc w:val="right"/>
+      <w:pPr>
+        <w:ind w:left="6480" w:hanging="180"/>
+      </w:pPr>
+    </w:lvl>
+  </w:abstractNum>
+  <w:abstractNum w:abstractNumId="4" w15:restartNumberingAfterBreak="0">
     <w:nsid w:val="55154DE1"/>
     <w:multiLevelType w:val="multilevel"/>
     <w:tmpl w:val="FE5E11DE"/>
@@ -2072,7 +2406,7 @@
       </w:rPr>
     </w:lvl>
   </w:abstractNum>
-  <w:abstractNum w:abstractNumId="4" w15:restartNumberingAfterBreak="0">
+  <w:abstractNum w:abstractNumId="5" w15:restartNumberingAfterBreak="0">
     <w:nsid w:val="5A0B24E0"/>
     <w:multiLevelType w:val="hybridMultilevel"/>
     <w:tmpl w:val="DECAADBE"/>
@@ -2158,7 +2492,7 @@
       </w:pPr>
     </w:lvl>
   </w:abstractNum>
-  <w:abstractNum w:abstractNumId="5" w15:restartNumberingAfterBreak="0">
+  <w:abstractNum w:abstractNumId="6" w15:restartNumberingAfterBreak="0">
     <w:nsid w:val="60BE29DE"/>
     <w:multiLevelType w:val="multilevel"/>
     <w:tmpl w:val="C8003C70"/>
@@ -2303,7 +2637,7 @@
       </w:rPr>
     </w:lvl>
   </w:abstractNum>
-  <w:abstractNum w:abstractNumId="6" w15:restartNumberingAfterBreak="0">
+  <w:abstractNum w:abstractNumId="7" w15:restartNumberingAfterBreak="0">
     <w:nsid w:val="622D3720"/>
     <w:multiLevelType w:val="hybridMultilevel"/>
     <w:tmpl w:val="3DA09F26"/>
@@ -2417,10 +2751,10 @@
     </w:lvl>
   </w:abstractNum>
   <w:num w:numId="1" w16cid:durableId="1694575200">
-    <w:abstractNumId w:val="3"/>
+    <w:abstractNumId w:val="4"/>
   </w:num>
   <w:num w:numId="2" w16cid:durableId="964388536">
-    <w:abstractNumId w:val="5"/>
+    <w:abstractNumId w:val="6"/>
   </w:num>
   <w:num w:numId="3" w16cid:durableId="1277635452">
     <w:abstractNumId w:val="1"/>
@@ -2429,13 +2763,16 @@
     <w:abstractNumId w:val="0"/>
   </w:num>
   <w:num w:numId="5" w16cid:durableId="472911280">
-    <w:abstractNumId w:val="4"/>
+    <w:abstractNumId w:val="5"/>
   </w:num>
   <w:num w:numId="6" w16cid:durableId="1726173660">
     <w:abstractNumId w:val="2"/>
   </w:num>
   <w:num w:numId="7" w16cid:durableId="1781558916">
-    <w:abstractNumId w:val="6"/>
+    <w:abstractNumId w:val="7"/>
+  </w:num>
+  <w:num w:numId="8" w16cid:durableId="558442612">
+    <w:abstractNumId w:val="3"/>
   </w:num>
 </w:numbering>
 </file>

</xml_diff>

<commit_message>
Began learning about the form element. Learned about input and button elements; implemented a text input element and a submit button on .html page
</commit_message>
<xml_diff>
--- a/htmlbasics.docx
+++ b/htmlbasics.docx
@@ -1814,9 +1814,474 @@
     </w:p>
     <w:p>
       <w:pPr>
+        <w:pStyle w:val="Heading1"/>
+      </w:pPr>
+      <w:r>
+        <w:t>FORM ELEMENTS:</w:t>
+      </w:r>
+    </w:p>
+    <w:p>
+      <w:pPr>
+        <w:rPr>
+          <w:b/>
+          <w:bCs/>
+          <w:u w:val="single"/>
+        </w:rPr>
+      </w:pPr>
+      <w:r>
+        <w:rPr>
+          <w:b/>
+          <w:bCs/>
+          <w:u w:val="single"/>
+        </w:rPr>
+        <w:t>FORM ELEMENT:</w:t>
+      </w:r>
+    </w:p>
+    <w:p>
+      <w:pPr>
+        <w:pStyle w:val="ListParagraph"/>
+        <w:numPr>
+          <w:ilvl w:val="0"/>
+          <w:numId w:val="7"/>
+        </w:numPr>
+      </w:pPr>
+      <w:r>
+        <w:rPr>
+          <w:rStyle w:val="HTMLCODEChar"/>
+        </w:rPr>
+        <w:t>&lt;form&gt; &lt;/form&gt;</w:t>
+      </w:r>
+      <w:r>
+        <w:t xml:space="preserve"> initiates the form design!</w:t>
+      </w:r>
+    </w:p>
+    <w:p>
+      <w:pPr>
+        <w:pStyle w:val="ListParagraph"/>
+        <w:numPr>
+          <w:ilvl w:val="0"/>
+          <w:numId w:val="7"/>
+        </w:numPr>
+        <w:rPr>
+          <w:b/>
+          <w:bCs/>
+        </w:rPr>
+      </w:pPr>
+      <w:r>
+        <w:rPr>
+          <w:b/>
+          <w:bCs/>
+        </w:rPr>
+        <w:t>action</w:t>
+      </w:r>
+      <w:r>
+        <w:rPr>
+          <w:b/>
+          <w:bCs/>
+        </w:rPr>
+        <w:t xml:space="preserve"> </w:t>
+      </w:r>
+      <w:r>
+        <w:t>attribute for this element defines where this form links/redirects to. It could be a different webpage for example.</w:t>
+      </w:r>
+    </w:p>
+    <w:p>
+      <w:pPr>
+        <w:pStyle w:val="ListParagraph"/>
+        <w:numPr>
+          <w:ilvl w:val="0"/>
+          <w:numId w:val="7"/>
+        </w:numPr>
+        <w:rPr>
+          <w:b/>
+          <w:bCs/>
+        </w:rPr>
+      </w:pPr>
+      <w:r>
+        <w:t xml:space="preserve">This </w:t>
+      </w:r>
+      <w:r>
+        <w:rPr>
+          <w:rStyle w:val="HTMLCODEChar"/>
+        </w:rPr>
+        <w:t>&lt;form&gt;</w:t>
+      </w:r>
+      <w:r>
+        <w:t xml:space="preserve"> element nests around all other features of the form (button element, input element, etc.) that we’ll see below.</w:t>
+      </w:r>
+    </w:p>
+    <w:p>
+      <w:pPr>
         <w:ind w:left="360"/>
-      </w:pPr>
-    </w:p>
+        <w:rPr>
+          <w:b/>
+          <w:bCs/>
+        </w:rPr>
+      </w:pPr>
+      <w:r>
+        <w:rPr>
+          <w:b/>
+          <w:bCs/>
+        </w:rPr>
+        <w:t>For example:</w:t>
+      </w:r>
+    </w:p>
+    <w:p>
+      <w:pPr>
+        <w:pStyle w:val="HTMLCode1"/>
+      </w:pPr>
+      <w:r>
+        <w:t xml:space="preserve">&lt;form </w:t>
+      </w:r>
+      <w:r>
+        <w:t>action</w:t>
+      </w:r>
+      <w:r>
+        <w:t>= ‘</w:t>
+      </w:r>
+      <w:r>
+        <w:t>https://blahblahblah.com</w:t>
+      </w:r>
+      <w:r>
+        <w:t>’&gt; &lt;/form&gt;</w:t>
+      </w:r>
+    </w:p>
+    <w:p/>
+    <w:p>
+      <w:r>
+        <w:rPr>
+          <w:b/>
+          <w:bCs/>
+          <w:u w:val="single"/>
+        </w:rPr>
+        <w:t>INPUT ELEMENT:</w:t>
+      </w:r>
+    </w:p>
+    <w:p>
+      <w:pPr>
+        <w:pStyle w:val="ListParagraph"/>
+        <w:numPr>
+          <w:ilvl w:val="0"/>
+          <w:numId w:val="7"/>
+        </w:numPr>
+      </w:pPr>
+      <w:r>
+        <w:t>&lt;input&gt; refers to input element.</w:t>
+      </w:r>
+      <w:r>
+        <w:t xml:space="preserve"> (Has no closing tags, because it is not a container element. Why is it not a container element? Because some &lt;input&gt; types like text cannot ‘pre-contain’ any </w:t>
+      </w:r>
+      <w:proofErr w:type="gramStart"/>
+      <w:r>
+        <w:t>text, and</w:t>
+      </w:r>
+      <w:proofErr w:type="gramEnd"/>
+      <w:r>
+        <w:t xml:space="preserve"> only waits for user input.)</w:t>
+      </w:r>
+    </w:p>
+    <w:p>
+      <w:pPr>
+        <w:pStyle w:val="ListParagraph"/>
+        <w:numPr>
+          <w:ilvl w:val="0"/>
+          <w:numId w:val="7"/>
+        </w:numPr>
+      </w:pPr>
+      <w:r>
+        <w:t xml:space="preserve">Has </w:t>
+      </w:r>
+      <w:r>
+        <w:rPr>
+          <w:b/>
+          <w:bCs/>
+        </w:rPr>
+        <w:t>type</w:t>
+      </w:r>
+      <w:r>
+        <w:rPr>
+          <w:b/>
+          <w:bCs/>
+        </w:rPr>
+        <w:t xml:space="preserve"> </w:t>
+      </w:r>
+      <w:r>
+        <w:t>attribute that defines the type of input element (</w:t>
+      </w:r>
+      <w:r>
+        <w:t xml:space="preserve">values for this attribute can be </w:t>
+      </w:r>
+      <w:r>
+        <w:t>text, radio, checkbox, etc.)</w:t>
+      </w:r>
+    </w:p>
+    <w:p>
+      <w:pPr>
+        <w:pStyle w:val="ListParagraph"/>
+        <w:numPr>
+          <w:ilvl w:val="0"/>
+          <w:numId w:val="7"/>
+        </w:numPr>
+      </w:pPr>
+      <w:r>
+        <w:t xml:space="preserve">Plus, the </w:t>
+      </w:r>
+      <w:r>
+        <w:rPr>
+          <w:b/>
+          <w:bCs/>
+        </w:rPr>
+        <w:t>id</w:t>
+      </w:r>
+      <w:r>
+        <w:rPr>
+          <w:b/>
+          <w:bCs/>
+        </w:rPr>
+        <w:t xml:space="preserve"> </w:t>
+      </w:r>
+      <w:r>
+        <w:t>attribute is the unique identifier for this input element. This is used by web browsers to identify elements uniquely.</w:t>
+      </w:r>
+    </w:p>
+    <w:p>
+      <w:pPr>
+        <w:pStyle w:val="ListParagraph"/>
+        <w:numPr>
+          <w:ilvl w:val="0"/>
+          <w:numId w:val="7"/>
+        </w:numPr>
+      </w:pPr>
+      <w:r>
+        <w:rPr>
+          <w:b/>
+          <w:bCs/>
+        </w:rPr>
+        <w:t>Placeholder</w:t>
+      </w:r>
+      <w:r>
+        <w:t xml:space="preserve"> attribute </w:t>
+      </w:r>
+      <w:r>
+        <w:t>gives a hint, in the form of a text value, to the user on what to enter in the input element.</w:t>
+      </w:r>
+    </w:p>
+    <w:p>
+      <w:pPr>
+        <w:pStyle w:val="ListParagraph"/>
+        <w:numPr>
+          <w:ilvl w:val="0"/>
+          <w:numId w:val="7"/>
+        </w:numPr>
+      </w:pPr>
+      <w:r>
+        <w:rPr>
+          <w:b/>
+          <w:bCs/>
+        </w:rPr>
+        <w:t>Required</w:t>
+      </w:r>
+      <w:r>
+        <w:t xml:space="preserve"> attribute has no </w:t>
+      </w:r>
+      <w:proofErr w:type="gramStart"/>
+      <w:r>
+        <w:t>values, and</w:t>
+      </w:r>
+      <w:proofErr w:type="gramEnd"/>
+      <w:r>
+        <w:t xml:space="preserve"> is just used to make it mandatory for the user to fill this &lt;input&gt; before moving forward.</w:t>
+      </w:r>
+    </w:p>
+    <w:p>
+      <w:r>
+        <w:t>For example:</w:t>
+      </w:r>
+    </w:p>
+    <w:p>
+      <w:pPr>
+        <w:pStyle w:val="HTMLCode1"/>
+      </w:pPr>
+      <w:r>
+        <w:t>&lt;form action= ‘https://blahblah.com</w:t>
+      </w:r>
+      <w:r>
+        <w:t>’</w:t>
+      </w:r>
+      <w:r>
+        <w:t>&gt;</w:t>
+      </w:r>
+    </w:p>
+    <w:p>
+      <w:pPr>
+        <w:pStyle w:val="HTMLCode1"/>
+      </w:pPr>
+      <w:r>
+        <w:tab/>
+        <w:t xml:space="preserve">&lt;input type= ‘text’ </w:t>
+      </w:r>
+      <w:r>
+        <w:t>id= ‘</w:t>
+      </w:r>
+      <w:proofErr w:type="spellStart"/>
+      <w:r>
+        <w:t>indoororoutdoor</w:t>
+      </w:r>
+      <w:proofErr w:type="spellEnd"/>
+      <w:r>
+        <w:t>’ placeholder= ‘Indoor/Outdoor?’ required</w:t>
+      </w:r>
+      <w:r>
+        <w:t>&gt;</w:t>
+      </w:r>
+    </w:p>
+    <w:p>
+      <w:pPr>
+        <w:pStyle w:val="HTMLCode1"/>
+      </w:pPr>
+      <w:r>
+        <w:t>&lt;/form&gt;</w:t>
+      </w:r>
+      <w:r>
+        <w:t xml:space="preserve"> </w:t>
+      </w:r>
+    </w:p>
+    <w:p>
+      <w:pPr>
+        <w:pStyle w:val="ListParagraph"/>
+        <w:numPr>
+          <w:ilvl w:val="0"/>
+          <w:numId w:val="7"/>
+        </w:numPr>
+      </w:pPr>
+      <w:r>
+        <w:t xml:space="preserve">Again, note that the </w:t>
+      </w:r>
+      <w:r>
+        <w:rPr>
+          <w:rStyle w:val="HTMLCODEChar"/>
+        </w:rPr>
+        <w:t>&lt;form&gt;</w:t>
+      </w:r>
+      <w:r>
+        <w:t xml:space="preserve"> element </w:t>
+      </w:r>
+      <w:r>
+        <w:rPr>
+          <w:b/>
+          <w:bCs/>
+        </w:rPr>
+        <w:t>nests around</w:t>
+      </w:r>
+      <w:r>
+        <w:t xml:space="preserve"> everything else!</w:t>
+      </w:r>
+    </w:p>
+    <w:p>
+      <w:r>
+        <w:rPr>
+          <w:b/>
+          <w:bCs/>
+          <w:u w:val="single"/>
+        </w:rPr>
+        <w:lastRenderedPageBreak/>
+        <w:t>BUTTON ELEMENT:</w:t>
+      </w:r>
+    </w:p>
+    <w:p>
+      <w:pPr>
+        <w:pStyle w:val="ListParagraph"/>
+        <w:numPr>
+          <w:ilvl w:val="0"/>
+          <w:numId w:val="7"/>
+        </w:numPr>
+      </w:pPr>
+      <w:r>
+        <w:rPr>
+          <w:rStyle w:val="HTMLCODEChar"/>
+        </w:rPr>
+        <w:t>&lt;button&gt; &lt;/button&gt;</w:t>
+      </w:r>
+      <w:r>
+        <w:t xml:space="preserve"> is a container element with the text you want displayed on the button being in between the opening and closing tags.</w:t>
+      </w:r>
+    </w:p>
+    <w:p>
+      <w:pPr>
+        <w:pStyle w:val="ListParagraph"/>
+        <w:numPr>
+          <w:ilvl w:val="0"/>
+          <w:numId w:val="7"/>
+        </w:numPr>
+      </w:pPr>
+      <w:r>
+        <w:t xml:space="preserve">Has attribute </w:t>
+      </w:r>
+      <w:r>
+        <w:rPr>
+          <w:b/>
+          <w:bCs/>
+        </w:rPr>
+        <w:t>type</w:t>
+      </w:r>
+      <w:r>
+        <w:t xml:space="preserve"> to define what kind of button you’re designing (‘submit’ is an example of a value for this attribute.)</w:t>
+      </w:r>
+    </w:p>
+    <w:p>
+      <w:pPr>
+        <w:ind w:left="360"/>
+      </w:pPr>
+      <w:r>
+        <w:t>For example:</w:t>
+      </w:r>
+    </w:p>
+    <w:p>
+      <w:pPr>
+        <w:pStyle w:val="HTMLCode1"/>
+      </w:pPr>
+      <w:r>
+        <w:t>&lt;form action= ‘bksnfdmvlc.com’&gt;</w:t>
+      </w:r>
+    </w:p>
+    <w:p>
+      <w:pPr>
+        <w:pStyle w:val="HTMLCode1"/>
+      </w:pPr>
+      <w:r>
+        <w:tab/>
+        <w:t xml:space="preserve">&lt;input type= “” id= “” </w:t>
+      </w:r>
+      <w:r>
+        <w:t>required= “” placeholder = “”</w:t>
+      </w:r>
+      <w:r>
+        <w:t>&gt;</w:t>
+      </w:r>
+    </w:p>
+    <w:p>
+      <w:pPr>
+        <w:pStyle w:val="HTMLCode1"/>
+      </w:pPr>
+      <w:r>
+        <w:tab/>
+        <w:t>&lt;button type= “submit”&gt; SUBMIT to know your dog’s personality! &lt;/button&gt;</w:t>
+      </w:r>
+    </w:p>
+    <w:p>
+      <w:pPr>
+        <w:pStyle w:val="HTMLCode1"/>
+      </w:pPr>
+      <w:r>
+        <w:t>&lt;/form&gt;</w:t>
+      </w:r>
+    </w:p>
+    <w:p>
+      <w:pPr>
+        <w:pStyle w:val="HTMLCode1"/>
+      </w:pPr>
+    </w:p>
+    <w:p/>
     <w:sectPr>
       <w:pgSz w:w="11906" w:h="16838"/>
       <w:pgMar w:top="1440" w:right="1440" w:bottom="1440" w:left="1440" w:header="708" w:footer="708" w:gutter="0"/>

</xml_diff>

<commit_message>
Learned about label element, and its importance in addressing accessibility needs (visually and cognitively impaired). Added a label to textbox in .html.
</commit_message>
<xml_diff>
--- a/htmlbasics.docx
+++ b/htmlbasics.docx
@@ -2281,6 +2281,439 @@
         <w:pStyle w:val="HTMLCode1"/>
       </w:pPr>
     </w:p>
+    <w:p>
+      <w:pPr>
+        <w:rPr>
+          <w:b/>
+          <w:bCs/>
+          <w:u w:val="single"/>
+        </w:rPr>
+      </w:pPr>
+      <w:r>
+        <w:rPr>
+          <w:b/>
+          <w:bCs/>
+          <w:u w:val="single"/>
+        </w:rPr>
+        <w:t>LABEL ELEMENT:</w:t>
+      </w:r>
+    </w:p>
+    <w:p>
+      <w:pPr>
+        <w:pStyle w:val="ListParagraph"/>
+        <w:numPr>
+          <w:ilvl w:val="0"/>
+          <w:numId w:val="7"/>
+        </w:numPr>
+        <w:rPr>
+          <w:b/>
+          <w:bCs/>
+          <w:u w:val="single"/>
+        </w:rPr>
+      </w:pPr>
+      <w:r>
+        <w:t xml:space="preserve">&lt;label&gt; &lt;/label&gt; element gives a sort-of ‘text label’ </w:t>
+      </w:r>
+      <w:r>
+        <w:t>for every input element!</w:t>
+      </w:r>
+      <w:r>
+        <w:t xml:space="preserve"> It </w:t>
+      </w:r>
+      <w:r>
+        <w:rPr>
+          <w:b/>
+          <w:bCs/>
+        </w:rPr>
+        <w:t>nests around</w:t>
+      </w:r>
+      <w:r>
+        <w:t xml:space="preserve"> every input element!</w:t>
+      </w:r>
+    </w:p>
+    <w:p>
+      <w:pPr>
+        <w:pStyle w:val="ListParagraph"/>
+        <w:numPr>
+          <w:ilvl w:val="0"/>
+          <w:numId w:val="7"/>
+        </w:numPr>
+        <w:rPr>
+          <w:b/>
+          <w:bCs/>
+          <w:u w:val="single"/>
+        </w:rPr>
+      </w:pPr>
+      <w:r>
+        <w:t>It appears to</w:t>
+      </w:r>
+      <w:r>
+        <w:t xml:space="preserve"> the left of the input field </w:t>
+      </w:r>
+      <w:r>
+        <w:t xml:space="preserve">on the .html </w:t>
+      </w:r>
+      <w:r>
+        <w:t xml:space="preserve">– describing what should go into the input box to the user. </w:t>
+      </w:r>
+    </w:p>
+    <w:p>
+      <w:pPr>
+        <w:pStyle w:val="ListParagraph"/>
+        <w:numPr>
+          <w:ilvl w:val="0"/>
+          <w:numId w:val="7"/>
+        </w:numPr>
+        <w:rPr>
+          <w:b/>
+          <w:bCs/>
+          <w:u w:val="single"/>
+        </w:rPr>
+      </w:pPr>
+      <w:r>
+        <w:t xml:space="preserve">Has </w:t>
+      </w:r>
+      <w:proofErr w:type="gramStart"/>
+      <w:r>
+        <w:t xml:space="preserve">a </w:t>
+      </w:r>
+      <w:r>
+        <w:rPr>
+          <w:b/>
+          <w:bCs/>
+        </w:rPr>
+        <w:t>for</w:t>
+      </w:r>
+      <w:proofErr w:type="gramEnd"/>
+      <w:r>
+        <w:t xml:space="preserve"> attribute that should evaluate to the </w:t>
+      </w:r>
+      <w:r>
+        <w:rPr>
+          <w:b/>
+          <w:bCs/>
+        </w:rPr>
+        <w:t>id</w:t>
+      </w:r>
+      <w:r>
+        <w:t xml:space="preserve"> value of the corresponding input element!</w:t>
+      </w:r>
+    </w:p>
+    <w:p>
+      <w:pPr>
+        <w:pStyle w:val="ListParagraph"/>
+        <w:numPr>
+          <w:ilvl w:val="0"/>
+          <w:numId w:val="7"/>
+        </w:numPr>
+        <w:rPr>
+          <w:b/>
+          <w:bCs/>
+          <w:u w:val="single"/>
+        </w:rPr>
+      </w:pPr>
+      <w:r>
+        <w:t>And, as usual, it’s a container element with the necessary text going in b/w the tags.</w:t>
+      </w:r>
+    </w:p>
+    <w:p>
+      <w:r>
+        <w:t>For example:</w:t>
+      </w:r>
+    </w:p>
+    <w:p>
+      <w:pPr>
+        <w:pStyle w:val="HTMLCode1"/>
+      </w:pPr>
+      <w:r>
+        <w:t>&lt;form action= ‘bksnfdmvlc.com’&gt;</w:t>
+      </w:r>
+    </w:p>
+    <w:p>
+      <w:pPr>
+        <w:pStyle w:val="HTMLCode1"/>
+      </w:pPr>
+      <w:r>
+        <w:tab/>
+      </w:r>
+      <w:r>
+        <w:t>&lt;label</w:t>
+      </w:r>
+      <w:r>
+        <w:t xml:space="preserve"> for= “</w:t>
+      </w:r>
+      <w:proofErr w:type="spellStart"/>
+      <w:r>
+        <w:t>indooroutdoor</w:t>
+      </w:r>
+      <w:proofErr w:type="spellEnd"/>
+      <w:r>
+        <w:t>”</w:t>
+      </w:r>
+      <w:r>
+        <w:t xml:space="preserve">&gt; </w:t>
+      </w:r>
+      <w:r>
+        <w:t>Is yours an indoor/Outdoor dog?</w:t>
+      </w:r>
+    </w:p>
+    <w:p>
+      <w:pPr>
+        <w:pStyle w:val="HTMLCode1"/>
+        <w:ind w:left="720" w:firstLine="720"/>
+      </w:pPr>
+      <w:r>
+        <w:t>&lt;input type= “” id= “</w:t>
+      </w:r>
+      <w:proofErr w:type="spellStart"/>
+      <w:r>
+        <w:t>indooroutdoor</w:t>
+      </w:r>
+      <w:proofErr w:type="spellEnd"/>
+      <w:r>
+        <w:t>” required= “” placeholder = “”&gt;</w:t>
+      </w:r>
+    </w:p>
+    <w:p>
+      <w:pPr>
+        <w:pStyle w:val="HTMLCode1"/>
+      </w:pPr>
+      <w:r>
+        <w:tab/>
+        <w:t>&lt;/label&gt;</w:t>
+      </w:r>
+    </w:p>
+    <w:p>
+      <w:pPr>
+        <w:pStyle w:val="HTMLCode1"/>
+      </w:pPr>
+      <w:r>
+        <w:tab/>
+        <w:t>&lt;button type= “submit”&gt; SUBMIT to know your dog’s personality! &lt;/button&gt;</w:t>
+      </w:r>
+    </w:p>
+    <w:p>
+      <w:pPr>
+        <w:pStyle w:val="HTMLCode1"/>
+      </w:pPr>
+      <w:r>
+        <w:t>&lt;/form&gt;</w:t>
+      </w:r>
+    </w:p>
+    <w:p>
+      <w:pPr>
+        <w:pStyle w:val="HTMLCode1"/>
+      </w:pPr>
+    </w:p>
+    <w:p>
+      <w:pPr>
+        <w:rPr>
+          <w:b/>
+          <w:bCs/>
+        </w:rPr>
+      </w:pPr>
+      <w:r>
+        <w:rPr>
+          <w:b/>
+          <w:bCs/>
+        </w:rPr>
+        <w:t>IMPORTANCE OF &lt;LABEL&gt; ELEMENT:</w:t>
+      </w:r>
+    </w:p>
+    <w:p>
+      <w:pPr>
+        <w:pStyle w:val="ListParagraph"/>
+        <w:numPr>
+          <w:ilvl w:val="0"/>
+          <w:numId w:val="7"/>
+        </w:numPr>
+        <w:rPr>
+          <w:b/>
+          <w:bCs/>
+        </w:rPr>
+      </w:pPr>
+      <w:r>
+        <w:t>This can be overlooked as a sort-of menial element, but it is not!</w:t>
+      </w:r>
+    </w:p>
+    <w:p>
+      <w:pPr>
+        <w:pStyle w:val="ListParagraph"/>
+        <w:numPr>
+          <w:ilvl w:val="0"/>
+          <w:numId w:val="7"/>
+        </w:numPr>
+        <w:rPr>
+          <w:b/>
+          <w:bCs/>
+        </w:rPr>
+      </w:pPr>
+      <w:r>
+        <w:t>THIS IS CRUCIAL FOR ADDRESSING ACCESSIBILITY NEEDS.</w:t>
+      </w:r>
+    </w:p>
+    <w:p>
+      <w:pPr>
+        <w:pStyle w:val="ListParagraph"/>
+        <w:numPr>
+          <w:ilvl w:val="0"/>
+          <w:numId w:val="7"/>
+        </w:numPr>
+        <w:rPr>
+          <w:b/>
+          <w:bCs/>
+        </w:rPr>
+      </w:pPr>
+      <w:r>
+        <w:t xml:space="preserve">ONE, people with visual impairments and cognitive disabilities </w:t>
+      </w:r>
+      <w:r>
+        <w:t xml:space="preserve">rely on </w:t>
+      </w:r>
+      <w:r>
+        <w:rPr>
+          <w:b/>
+          <w:bCs/>
+        </w:rPr>
+        <w:t>screen readers</w:t>
+      </w:r>
+      <w:r>
+        <w:t xml:space="preserve"> that ‘read aloud’ the webpage’s text. </w:t>
+      </w:r>
+    </w:p>
+    <w:p>
+      <w:pPr>
+        <w:pStyle w:val="ListParagraph"/>
+        <w:numPr>
+          <w:ilvl w:val="0"/>
+          <w:numId w:val="7"/>
+        </w:numPr>
+        <w:rPr>
+          <w:b/>
+          <w:bCs/>
+        </w:rPr>
+      </w:pPr>
+      <w:r>
+        <w:t>By attaching a &lt;label&gt; to every &lt;input&gt;, the screen reader ensures to read out the ‘label’ to the</w:t>
+      </w:r>
+      <w:r>
+        <w:t>se disabled users – giving them an idea of what to input into the &lt;input&gt;.</w:t>
+      </w:r>
+    </w:p>
+    <w:p>
+      <w:pPr>
+        <w:pStyle w:val="ListParagraph"/>
+        <w:rPr>
+          <w:b/>
+          <w:bCs/>
+        </w:rPr>
+      </w:pPr>
+    </w:p>
+    <w:p>
+      <w:pPr>
+        <w:pStyle w:val="ListParagraph"/>
+        <w:numPr>
+          <w:ilvl w:val="0"/>
+          <w:numId w:val="7"/>
+        </w:numPr>
+        <w:rPr>
+          <w:b/>
+          <w:bCs/>
+        </w:rPr>
+      </w:pPr>
+      <w:r>
+        <w:t xml:space="preserve">TWO, the &lt;label&gt; element – with its </w:t>
+      </w:r>
+      <w:r>
+        <w:rPr>
+          <w:b/>
+          <w:bCs/>
+        </w:rPr>
+        <w:t xml:space="preserve">for </w:t>
+      </w:r>
+      <w:r>
+        <w:t xml:space="preserve">attribute linking to the </w:t>
+      </w:r>
+      <w:r>
+        <w:rPr>
+          <w:b/>
+          <w:bCs/>
+        </w:rPr>
+        <w:t>id</w:t>
+      </w:r>
+      <w:r>
+        <w:t xml:space="preserve"> of the &lt;input&gt; </w:t>
+      </w:r>
+      <w:r>
+        <w:t xml:space="preserve">-- redirects the average </w:t>
+      </w:r>
+      <w:proofErr w:type="gramStart"/>
+      <w:r>
+        <w:t>user(</w:t>
+      </w:r>
+      <w:proofErr w:type="gramEnd"/>
+      <w:r>
+        <w:t xml:space="preserve">not talking about impaired users) to the corresponding &lt;input&gt; box if clicked. Yes, by just clicking on the &lt;label&gt; text on webpage, </w:t>
+      </w:r>
+      <w:r>
+        <w:t xml:space="preserve">your cursor will redirect to the corresponding input field. </w:t>
+      </w:r>
+    </w:p>
+    <w:p>
+      <w:pPr>
+        <w:pStyle w:val="ListParagraph"/>
+        <w:rPr>
+          <w:b/>
+          <w:bCs/>
+        </w:rPr>
+      </w:pPr>
+    </w:p>
+    <w:p>
+      <w:pPr>
+        <w:pStyle w:val="ListParagraph"/>
+        <w:numPr>
+          <w:ilvl w:val="0"/>
+          <w:numId w:val="7"/>
+        </w:numPr>
+        <w:rPr>
+          <w:b/>
+          <w:bCs/>
+        </w:rPr>
+      </w:pPr>
+      <w:r>
+        <w:lastRenderedPageBreak/>
+        <w:t xml:space="preserve">This is particularly useful when there are a lot of input fields on a webpage. Users, then, can simply rely on clicking on the ‘labels’, </w:t>
+      </w:r>
+      <w:r>
+        <w:t>as that would redirect them to the appropriate &lt;input&gt; box.</w:t>
+      </w:r>
+    </w:p>
+    <w:p>
+      <w:pPr>
+        <w:pStyle w:val="ListParagraph"/>
+        <w:rPr>
+          <w:b/>
+          <w:bCs/>
+        </w:rPr>
+      </w:pPr>
+    </w:p>
+    <w:p>
+      <w:pPr>
+        <w:rPr>
+          <w:b/>
+          <w:bCs/>
+        </w:rPr>
+      </w:pPr>
+    </w:p>
+    <w:p>
+      <w:pPr>
+        <w:rPr>
+          <w:b/>
+          <w:bCs/>
+        </w:rPr>
+      </w:pPr>
+    </w:p>
+    <w:p/>
     <w:p/>
     <w:sectPr>
       <w:pgSz w:w="11906" w:h="16838"/>
@@ -3848,7 +4281,6 @@
   <w:style w:type="character" w:default="1" w:styleId="DefaultParagraphFont">
     <w:name w:val="Default Paragraph Font"/>
     <w:uiPriority w:val="1"/>
-    <w:semiHidden/>
     <w:unhideWhenUsed/>
   </w:style>
   <w:style w:type="table" w:default="1" w:styleId="TableNormal">

</xml_diff>

<commit_message>
Learned <input> of type checkboxes(including checked attribute); implemented checkboxes on .html
</commit_message>
<xml_diff>
--- a/htmlbasics.docx
+++ b/htmlbasics.docx
@@ -2702,7 +2702,164 @@
         <w:rPr>
           <w:b/>
           <w:bCs/>
-        </w:rPr>
+          <w:u w:val="single"/>
+        </w:rPr>
+      </w:pPr>
+      <w:r>
+        <w:rPr>
+          <w:b/>
+          <w:bCs/>
+          <w:u w:val="single"/>
+        </w:rPr>
+        <w:t>CREATING CHECKBOXES:</w:t>
+      </w:r>
+    </w:p>
+    <w:p>
+      <w:pPr>
+        <w:pStyle w:val="ListParagraph"/>
+        <w:numPr>
+          <w:ilvl w:val="0"/>
+          <w:numId w:val="7"/>
+        </w:numPr>
+      </w:pPr>
+      <w:r>
+        <w:t xml:space="preserve">&lt;input&gt; elements of </w:t>
+      </w:r>
+      <w:r>
+        <w:rPr>
+          <w:b/>
+          <w:bCs/>
+        </w:rPr>
+        <w:t>type= “checkbox”</w:t>
+      </w:r>
+      <w:r>
+        <w:t xml:space="preserve"> </w:t>
+      </w:r>
+      <w:proofErr w:type="gramStart"/>
+      <w:r>
+        <w:t>produce</w:t>
+      </w:r>
+      <w:proofErr w:type="gramEnd"/>
+      <w:r>
+        <w:t xml:space="preserve"> checkboxes.</w:t>
+      </w:r>
+    </w:p>
+    <w:p>
+      <w:pPr>
+        <w:pStyle w:val="ListParagraph"/>
+        <w:numPr>
+          <w:ilvl w:val="0"/>
+          <w:numId w:val="7"/>
+        </w:numPr>
+      </w:pPr>
+      <w:r>
+        <w:t xml:space="preserve">This &lt;input&gt; element carries a lot of the same attributes (id, type, </w:t>
+      </w:r>
+      <w:r>
+        <w:t xml:space="preserve">name, </w:t>
+      </w:r>
+      <w:r>
+        <w:t xml:space="preserve">etc.), but some </w:t>
+      </w:r>
+      <w:r>
+        <w:t>new attributes pop up</w:t>
+      </w:r>
+      <w:r>
+        <w:t xml:space="preserve"> based on the type of &lt;input&gt;</w:t>
+      </w:r>
+    </w:p>
+    <w:p>
+      <w:pPr>
+        <w:pStyle w:val="ListParagraph"/>
+        <w:numPr>
+          <w:ilvl w:val="0"/>
+          <w:numId w:val="7"/>
+        </w:numPr>
+      </w:pPr>
+      <w:r>
+        <w:t xml:space="preserve">For type= “checkbox”, </w:t>
+      </w:r>
+      <w:r>
+        <w:t xml:space="preserve">a new attribute </w:t>
+      </w:r>
+      <w:r>
+        <w:rPr>
+          <w:b/>
+          <w:bCs/>
+        </w:rPr>
+        <w:t>checked</w:t>
+      </w:r>
+      <w:r>
+        <w:t xml:space="preserve"> (with no corresponding value) is available</w:t>
+      </w:r>
+      <w:r>
+        <w:t xml:space="preserve">, which sets the </w:t>
+      </w:r>
+      <w:r>
+        <w:t>default</w:t>
+      </w:r>
+      <w:r>
+        <w:t xml:space="preserve"> state of the checkbox to a checked one.</w:t>
+      </w:r>
+    </w:p>
+    <w:p>
+      <w:pPr>
+        <w:ind w:left="360"/>
+      </w:pPr>
+      <w:r>
+        <w:t>For example:</w:t>
+      </w:r>
+    </w:p>
+    <w:p>
+      <w:pPr>
+        <w:pStyle w:val="HTMLCode1"/>
+      </w:pPr>
+      <w:r>
+        <w:t xml:space="preserve">&lt;label for= “obedient”&gt; </w:t>
+      </w:r>
+    </w:p>
+    <w:p>
+      <w:pPr>
+        <w:pStyle w:val="HTMLCode1"/>
+        <w:ind w:left="720"/>
+      </w:pPr>
+      <w:r>
+        <w:t xml:space="preserve">&lt;input type= “checkbox” </w:t>
+      </w:r>
+      <w:r>
+        <w:t xml:space="preserve">id= “obedient” checked </w:t>
+      </w:r>
+      <w:r>
+        <w:t>name= “personality”</w:t>
+      </w:r>
+      <w:r>
+        <w:t>&gt;</w:t>
+      </w:r>
+      <w:r>
+        <w:t xml:space="preserve"> Obedient?</w:t>
+      </w:r>
+      <w:r>
+        <w:t xml:space="preserve"> </w:t>
+      </w:r>
+    </w:p>
+    <w:p>
+      <w:pPr>
+        <w:pStyle w:val="HTMLCode1"/>
+      </w:pPr>
+      <w:r>
+        <w:t>&lt;/label&gt;</w:t>
+      </w:r>
+    </w:p>
+    <w:p>
+      <w:pPr>
+        <w:ind w:left="360"/>
+      </w:pPr>
+    </w:p>
+    <w:p/>
+    <w:p/>
+    <w:p>
+      <w:pPr>
+        <w:ind w:left="360"/>
       </w:pPr>
     </w:p>
     <w:p/>

</xml_diff>

<commit_message>
Learned footer element and div element; inserted footer in .html page and attributed photos' copyrights to websites there!
</commit_message>
<xml_diff>
--- a/htmlbasics.docx
+++ b/htmlbasics.docx
@@ -680,21 +680,7 @@
         <w:rPr>
           <w:rStyle w:val="HTMLCODEChar"/>
         </w:rPr>
-        <w:t>&lt;</w:t>
-      </w:r>
-      <w:proofErr w:type="spellStart"/>
-      <w:r>
-        <w:rPr>
-          <w:rStyle w:val="HTMLCODEChar"/>
-        </w:rPr>
-        <w:t>img</w:t>
-      </w:r>
-      <w:proofErr w:type="spellEnd"/>
-      <w:r>
-        <w:rPr>
-          <w:rStyle w:val="HTMLCODEChar"/>
-        </w:rPr>
-        <w:t>&gt;</w:t>
+        <w:t>&lt;img&gt;</w:t>
       </w:r>
       <w:r>
         <w:t xml:space="preserve"> </w:t>
@@ -769,15 +755,7 @@
         <w:t>attribute-value</w:t>
       </w:r>
       <w:r>
-        <w:t xml:space="preserve"> pair specify the </w:t>
-      </w:r>
-      <w:proofErr w:type="spellStart"/>
-      <w:r>
-        <w:t>behavior</w:t>
-      </w:r>
-      <w:proofErr w:type="spellEnd"/>
-      <w:r>
-        <w:t xml:space="preserve"> of the </w:t>
+        <w:t xml:space="preserve"> pair specify the behavior of the </w:t>
       </w:r>
       <w:proofErr w:type="gramStart"/>
       <w:r>
@@ -798,13 +776,8 @@
         <w:pStyle w:val="HTMLCode1"/>
       </w:pPr>
       <w:r>
-        <w:t>&lt;</w:t>
-      </w:r>
-      <w:proofErr w:type="spellStart"/>
-      <w:r>
-        <w:t>img</w:t>
-      </w:r>
-      <w:proofErr w:type="spellEnd"/>
+        <w:t>&lt;img</w:t>
+      </w:r>
       <w:r>
         <w:t xml:space="preserve"> </w:t>
       </w:r>
@@ -881,23 +854,7 @@
         <w:pStyle w:val="HTMLCode1"/>
       </w:pPr>
       <w:r>
-        <w:t>&lt;</w:t>
-      </w:r>
-      <w:proofErr w:type="spellStart"/>
-      <w:r>
-        <w:t>img</w:t>
-      </w:r>
-      <w:proofErr w:type="spellEnd"/>
-      <w:r>
-        <w:t xml:space="preserve"> </w:t>
-      </w:r>
-      <w:proofErr w:type="spellStart"/>
-      <w:r>
-        <w:t>src</w:t>
-      </w:r>
-      <w:proofErr w:type="spellEnd"/>
-      <w:r>
-        <w:t>=“</w:t>
+        <w:t>&lt;img src=“</w:t>
       </w:r>
       <w:r>
         <w:t xml:space="preserve"> </w:t>
@@ -988,7 +945,6 @@
       <w:r>
         <w:t xml:space="preserve">Defined by attribute </w:t>
       </w:r>
-      <w:proofErr w:type="spellStart"/>
       <w:r>
         <w:rPr>
           <w:b/>
@@ -1003,7 +959,6 @@
         </w:rPr>
         <w:t>ef</w:t>
       </w:r>
-      <w:proofErr w:type="spellEnd"/>
       <w:r>
         <w:t xml:space="preserve">, with the value being </w:t>
       </w:r>
@@ -1024,15 +979,7 @@
         <w:pStyle w:val="HTMLCode1"/>
       </w:pPr>
       <w:r>
-        <w:t xml:space="preserve">&lt;a </w:t>
-      </w:r>
-      <w:proofErr w:type="spellStart"/>
-      <w:r>
-        <w:t>href</w:t>
-      </w:r>
-      <w:proofErr w:type="spellEnd"/>
-      <w:r>
-        <w:t>= “https://dogs.com”&gt;Click here for dog pics&lt;/a&gt;</w:t>
+        <w:t>&lt;a href= “https://dogs.com”&gt;Click here for dog pics&lt;/a&gt;</w:t>
       </w:r>
     </w:p>
     <w:p>
@@ -1152,15 +1099,7 @@
         <w:pStyle w:val="HTMLCode1"/>
       </w:pPr>
       <w:r>
-        <w:t xml:space="preserve">&lt;a </w:t>
-      </w:r>
-      <w:proofErr w:type="spellStart"/>
-      <w:r>
-        <w:t>href</w:t>
-      </w:r>
-      <w:proofErr w:type="spellEnd"/>
-      <w:r>
-        <w:t>= “</w:t>
+        <w:t>&lt;a href= “</w:t>
       </w:r>
       <w:proofErr w:type="gramStart"/>
       <w:r>
@@ -1202,62 +1141,225 @@
       <w:r>
         <w:t xml:space="preserve">#) sign as the value for the </w:t>
       </w:r>
-      <w:proofErr w:type="spellStart"/>
-      <w:r>
-        <w:rPr>
-          <w:b/>
-          <w:bCs/>
-        </w:rPr>
-        <w:t>href</w:t>
-      </w:r>
-      <w:proofErr w:type="spellEnd"/>
-      <w:r>
-        <w:rPr>
-          <w:b/>
-          <w:bCs/>
-        </w:rPr>
+      <w:r>
+        <w:rPr>
+          <w:b/>
+          <w:bCs/>
+        </w:rPr>
+        <w:t xml:space="preserve">href </w:t>
+      </w:r>
+      <w:r>
+        <w:t xml:space="preserve">attribute – in place of the actual </w:t>
+      </w:r>
+      <w:r>
+        <w:t xml:space="preserve">site URL. </w:t>
+      </w:r>
+    </w:p>
+    <w:p>
+      <w:pPr>
+        <w:pStyle w:val="ListParagraph"/>
+        <w:numPr>
+          <w:ilvl w:val="0"/>
+          <w:numId w:val="7"/>
+        </w:numPr>
+      </w:pPr>
+      <w:r>
+        <w:t>This is frequently done when working with JavaScript, as placeholder ensures the ‘hyperlink’ functionality still works while the JavaScript team works on building the website in question.</w:t>
+      </w:r>
+    </w:p>
+    <w:p>
+      <w:pPr>
+        <w:pStyle w:val="ListParagraph"/>
+        <w:numPr>
+          <w:ilvl w:val="0"/>
+          <w:numId w:val="7"/>
+        </w:numPr>
+      </w:pPr>
+      <w:r>
+        <w:t>Until then, the placeholder redirects user to the same .html page!</w:t>
+      </w:r>
+    </w:p>
+    <w:p/>
+    <w:p>
+      <w:r>
+        <w:rPr>
+          <w:b/>
+          <w:bCs/>
+          <w:u w:val="single"/>
+        </w:rPr>
+        <w:t>UNORDERED LISTS:</w:t>
+      </w:r>
+    </w:p>
+    <w:p>
+      <w:pPr>
+        <w:pStyle w:val="ListParagraph"/>
+        <w:numPr>
+          <w:ilvl w:val="0"/>
+          <w:numId w:val="7"/>
+        </w:numPr>
+      </w:pPr>
+      <w:r>
+        <w:rPr>
+          <w:rStyle w:val="HTMLCODEChar"/>
+        </w:rPr>
+        <w:t>&lt;u&gt;&lt;/u&gt;</w:t>
+      </w:r>
+      <w:r>
+        <w:t xml:space="preserve"> refers to </w:t>
+      </w:r>
+      <w:r>
+        <w:rPr>
+          <w:b/>
+          <w:bCs/>
+        </w:rPr>
+        <w:t>unordered list</w:t>
+      </w:r>
+      <w:r>
+        <w:t xml:space="preserve"> element.</w:t>
+      </w:r>
+      <w:r>
         <w:t xml:space="preserve"> </w:t>
       </w:r>
-      <w:r>
-        <w:t xml:space="preserve">attribute – in place of the actual </w:t>
-      </w:r>
-      <w:r>
-        <w:t xml:space="preserve">site URL. </w:t>
-      </w:r>
-    </w:p>
-    <w:p>
-      <w:pPr>
-        <w:pStyle w:val="ListParagraph"/>
-        <w:numPr>
-          <w:ilvl w:val="0"/>
-          <w:numId w:val="7"/>
-        </w:numPr>
-      </w:pPr>
-      <w:r>
-        <w:t>This is frequently done when working with JavaScript, as placeholder ensures the ‘hyperlink’ functionality still works while the JavaScript team works on building the website in question.</w:t>
-      </w:r>
-    </w:p>
-    <w:p>
-      <w:pPr>
-        <w:pStyle w:val="ListParagraph"/>
-        <w:numPr>
-          <w:ilvl w:val="0"/>
-          <w:numId w:val="7"/>
-        </w:numPr>
-      </w:pPr>
-      <w:r>
-        <w:t>Until then, the placeholder redirects user to the same .html page!</w:t>
-      </w:r>
-    </w:p>
-    <w:p/>
-    <w:p>
+    </w:p>
+    <w:p>
+      <w:pPr>
+        <w:pStyle w:val="ListParagraph"/>
+        <w:numPr>
+          <w:ilvl w:val="0"/>
+          <w:numId w:val="7"/>
+        </w:numPr>
+      </w:pPr>
+      <w:r>
+        <w:t xml:space="preserve">These elements are usually paired with the </w:t>
+      </w:r>
+      <w:r>
+        <w:rPr>
+          <w:rStyle w:val="HTMLCODEChar"/>
+        </w:rPr>
+        <w:t>&lt;l</w:t>
+      </w:r>
+      <w:r>
+        <w:rPr>
+          <w:rStyle w:val="HTMLCODEChar"/>
+        </w:rPr>
+        <w:t>i</w:t>
+      </w:r>
+      <w:r>
+        <w:rPr>
+          <w:rStyle w:val="HTMLCODEChar"/>
+        </w:rPr>
+        <w:t>&gt;&lt;/l</w:t>
+      </w:r>
+      <w:r>
+        <w:rPr>
+          <w:rStyle w:val="HTMLCODEChar"/>
+        </w:rPr>
+        <w:t>i</w:t>
+      </w:r>
+      <w:r>
+        <w:rPr>
+          <w:rStyle w:val="HTMLCODEChar"/>
+        </w:rPr>
+        <w:t>&gt;</w:t>
+      </w:r>
+      <w:r>
+        <w:t xml:space="preserve"> </w:t>
+      </w:r>
+      <w:r>
+        <w:t>elements (list elements) that correspond to individual bullet points.</w:t>
+      </w:r>
+    </w:p>
+    <w:p>
+      <w:pPr>
+        <w:ind w:left="360"/>
+      </w:pPr>
+    </w:p>
+    <w:p>
+      <w:pPr>
+        <w:ind w:left="360"/>
+      </w:pPr>
       <w:r>
         <w:rPr>
           <w:b/>
           <w:bCs/>
           <w:u w:val="single"/>
         </w:rPr>
-        <w:t>UNORDERED LISTS:</w:t>
+        <w:t>NOTE:</w:t>
+      </w:r>
+    </w:p>
+    <w:p>
+      <w:pPr>
+        <w:pStyle w:val="ListParagraph"/>
+        <w:numPr>
+          <w:ilvl w:val="0"/>
+          <w:numId w:val="7"/>
+        </w:numPr>
+      </w:pPr>
+      <w:r>
+        <w:t xml:space="preserve">Don’t nest header elements around any text that you don’t want </w:t>
+      </w:r>
+      <w:proofErr w:type="gramStart"/>
+      <w:r>
+        <w:t>having</w:t>
+      </w:r>
+      <w:proofErr w:type="gramEnd"/>
+      <w:r>
+        <w:t xml:space="preserve"> the header style (bold).</w:t>
+      </w:r>
+    </w:p>
+    <w:p>
+      <w:pPr>
+        <w:pStyle w:val="ListParagraph"/>
+        <w:numPr>
+          <w:ilvl w:val="0"/>
+          <w:numId w:val="7"/>
+        </w:numPr>
+      </w:pPr>
+      <w:r>
+        <w:t xml:space="preserve">For example, if you want an unorded list element under a heading, but </w:t>
+      </w:r>
+      <w:r>
+        <w:t xml:space="preserve">don’t want the header element’s bold style to be applied to the unordered list (and its list elements), </w:t>
+      </w:r>
+      <w:r>
+        <w:rPr>
+          <w:b/>
+          <w:bCs/>
+        </w:rPr>
+        <w:t xml:space="preserve">ensure to nest the header element around the &lt;ul&gt; &lt;/ul&gt; </w:t>
+      </w:r>
+      <w:r>
+        <w:t>element.</w:t>
+      </w:r>
+    </w:p>
+    <w:p>
+      <w:pPr>
+        <w:ind w:left="360"/>
+      </w:pPr>
+    </w:p>
+    <w:p>
+      <w:pPr>
+        <w:ind w:left="360"/>
+      </w:pPr>
+      <w:r>
+        <w:rPr>
+          <w:b/>
+          <w:bCs/>
+          <w:u w:val="single"/>
+        </w:rPr>
+        <w:t>ORDERED LISTS:</w:t>
+      </w:r>
+    </w:p>
+    <w:p>
+      <w:pPr>
+        <w:pStyle w:val="ListParagraph"/>
+        <w:numPr>
+          <w:ilvl w:val="0"/>
+          <w:numId w:val="7"/>
+        </w:numPr>
+      </w:pPr>
+      <w:r>
+        <w:t>Ordered lists are numbered, unlike unordered lists (which are bulleted)</w:t>
       </w:r>
     </w:p>
     <w:p>
@@ -1272,247 +1374,7 @@
         <w:rPr>
           <w:rStyle w:val="HTMLCODEChar"/>
         </w:rPr>
-        <w:t>&lt;u&gt;&lt;/u&gt;</w:t>
-      </w:r>
-      <w:r>
-        <w:t xml:space="preserve"> refers to </w:t>
-      </w:r>
-      <w:r>
-        <w:rPr>
-          <w:b/>
-          <w:bCs/>
-        </w:rPr>
-        <w:t>unordered list</w:t>
-      </w:r>
-      <w:r>
-        <w:t xml:space="preserve"> element.</w:t>
-      </w:r>
-      <w:r>
-        <w:t xml:space="preserve"> </w:t>
-      </w:r>
-    </w:p>
-    <w:p>
-      <w:pPr>
-        <w:pStyle w:val="ListParagraph"/>
-        <w:numPr>
-          <w:ilvl w:val="0"/>
-          <w:numId w:val="7"/>
-        </w:numPr>
-      </w:pPr>
-      <w:r>
-        <w:t xml:space="preserve">These elements are usually paired with the </w:t>
-      </w:r>
-      <w:r>
-        <w:rPr>
-          <w:rStyle w:val="HTMLCODEChar"/>
-        </w:rPr>
-        <w:t>&lt;l</w:t>
-      </w:r>
-      <w:r>
-        <w:rPr>
-          <w:rStyle w:val="HTMLCODEChar"/>
-        </w:rPr>
-        <w:t>i</w:t>
-      </w:r>
-      <w:r>
-        <w:rPr>
-          <w:rStyle w:val="HTMLCODEChar"/>
-        </w:rPr>
-        <w:t>&gt;&lt;/l</w:t>
-      </w:r>
-      <w:r>
-        <w:rPr>
-          <w:rStyle w:val="HTMLCODEChar"/>
-        </w:rPr>
-        <w:t>i</w:t>
-      </w:r>
-      <w:r>
-        <w:rPr>
-          <w:rStyle w:val="HTMLCODEChar"/>
-        </w:rPr>
-        <w:t>&gt;</w:t>
-      </w:r>
-      <w:r>
-        <w:t xml:space="preserve"> </w:t>
-      </w:r>
-      <w:r>
-        <w:t>elements (list elements) that correspond to individual bullet points.</w:t>
-      </w:r>
-    </w:p>
-    <w:p>
-      <w:pPr>
-        <w:ind w:left="360"/>
-      </w:pPr>
-    </w:p>
-    <w:p>
-      <w:pPr>
-        <w:ind w:left="360"/>
-      </w:pPr>
-      <w:r>
-        <w:rPr>
-          <w:b/>
-          <w:bCs/>
-          <w:u w:val="single"/>
-        </w:rPr>
-        <w:t>NOTE:</w:t>
-      </w:r>
-    </w:p>
-    <w:p>
-      <w:pPr>
-        <w:pStyle w:val="ListParagraph"/>
-        <w:numPr>
-          <w:ilvl w:val="0"/>
-          <w:numId w:val="7"/>
-        </w:numPr>
-      </w:pPr>
-      <w:r>
-        <w:t xml:space="preserve">Don’t nest header elements around any text that you don’t want </w:t>
-      </w:r>
-      <w:proofErr w:type="gramStart"/>
-      <w:r>
-        <w:t>having</w:t>
-      </w:r>
-      <w:proofErr w:type="gramEnd"/>
-      <w:r>
-        <w:t xml:space="preserve"> the header style (bold).</w:t>
-      </w:r>
-    </w:p>
-    <w:p>
-      <w:pPr>
-        <w:pStyle w:val="ListParagraph"/>
-        <w:numPr>
-          <w:ilvl w:val="0"/>
-          <w:numId w:val="7"/>
-        </w:numPr>
-      </w:pPr>
-      <w:r>
-        <w:t xml:space="preserve">For example, if you want an </w:t>
-      </w:r>
-      <w:proofErr w:type="spellStart"/>
-      <w:r>
-        <w:t>unorded</w:t>
-      </w:r>
-      <w:proofErr w:type="spellEnd"/>
-      <w:r>
-        <w:t xml:space="preserve"> list element under a heading, but </w:t>
-      </w:r>
-      <w:r>
-        <w:t xml:space="preserve">don’t want the header element’s bold style to be applied to the unordered list (and its list elements), </w:t>
-      </w:r>
-      <w:r>
-        <w:rPr>
-          <w:b/>
-          <w:bCs/>
-        </w:rPr>
-        <w:t>ensure to nest the header element around the &lt;</w:t>
-      </w:r>
-      <w:proofErr w:type="spellStart"/>
-      <w:r>
-        <w:rPr>
-          <w:b/>
-          <w:bCs/>
-        </w:rPr>
-        <w:t>ul</w:t>
-      </w:r>
-      <w:proofErr w:type="spellEnd"/>
-      <w:r>
-        <w:rPr>
-          <w:b/>
-          <w:bCs/>
-        </w:rPr>
-        <w:t>&gt; &lt;/</w:t>
-      </w:r>
-      <w:proofErr w:type="spellStart"/>
-      <w:r>
-        <w:rPr>
-          <w:b/>
-          <w:bCs/>
-        </w:rPr>
-        <w:t>ul</w:t>
-      </w:r>
-      <w:proofErr w:type="spellEnd"/>
-      <w:r>
-        <w:rPr>
-          <w:b/>
-          <w:bCs/>
-        </w:rPr>
-        <w:t xml:space="preserve">&gt; </w:t>
-      </w:r>
-      <w:r>
-        <w:t>element.</w:t>
-      </w:r>
-    </w:p>
-    <w:p>
-      <w:pPr>
-        <w:ind w:left="360"/>
-      </w:pPr>
-    </w:p>
-    <w:p>
-      <w:pPr>
-        <w:ind w:left="360"/>
-      </w:pPr>
-      <w:r>
-        <w:rPr>
-          <w:b/>
-          <w:bCs/>
-          <w:u w:val="single"/>
-        </w:rPr>
-        <w:t>ORDERED LISTS:</w:t>
-      </w:r>
-    </w:p>
-    <w:p>
-      <w:pPr>
-        <w:pStyle w:val="ListParagraph"/>
-        <w:numPr>
-          <w:ilvl w:val="0"/>
-          <w:numId w:val="7"/>
-        </w:numPr>
-      </w:pPr>
-      <w:r>
-        <w:t>Ordered lists are numbered, unlike unordered lists (which are bulleted)</w:t>
-      </w:r>
-    </w:p>
-    <w:p>
-      <w:pPr>
-        <w:pStyle w:val="ListParagraph"/>
-        <w:numPr>
-          <w:ilvl w:val="0"/>
-          <w:numId w:val="7"/>
-        </w:numPr>
-      </w:pPr>
-      <w:r>
-        <w:rPr>
-          <w:rStyle w:val="HTMLCODEChar"/>
-        </w:rPr>
-        <w:t>&lt;</w:t>
-      </w:r>
-      <w:proofErr w:type="spellStart"/>
-      <w:r>
-        <w:rPr>
-          <w:rStyle w:val="HTMLCODEChar"/>
-        </w:rPr>
-        <w:t>ol</w:t>
-      </w:r>
-      <w:proofErr w:type="spellEnd"/>
-      <w:r>
-        <w:rPr>
-          <w:rStyle w:val="HTMLCODEChar"/>
-        </w:rPr>
-        <w:t>&gt; &lt;/</w:t>
-      </w:r>
-      <w:proofErr w:type="spellStart"/>
-      <w:r>
-        <w:rPr>
-          <w:rStyle w:val="HTMLCODEChar"/>
-        </w:rPr>
-        <w:t>ol</w:t>
-      </w:r>
-      <w:proofErr w:type="spellEnd"/>
-      <w:r>
-        <w:rPr>
-          <w:rStyle w:val="HTMLCODEChar"/>
-        </w:rPr>
-        <w:t>&gt;</w:t>
+        <w:t>&lt;ol&gt; &lt;/ol&gt;</w:t>
       </w:r>
       <w:r>
         <w:t xml:space="preserve"> represented ordered list element.</w:t>
@@ -1693,35 +1555,7 @@
         <w:rPr>
           <w:rStyle w:val="HTMLCODEChar"/>
         </w:rPr>
-        <w:t>&lt;</w:t>
-      </w:r>
-      <w:proofErr w:type="spellStart"/>
-      <w:r>
-        <w:rPr>
-          <w:rStyle w:val="HTMLCODEChar"/>
-        </w:rPr>
-        <w:t>em</w:t>
-      </w:r>
-      <w:proofErr w:type="spellEnd"/>
-      <w:r>
-        <w:rPr>
-          <w:rStyle w:val="HTMLCODEChar"/>
-        </w:rPr>
-        <w:t>&gt; &lt;/</w:t>
-      </w:r>
-      <w:proofErr w:type="spellStart"/>
-      <w:r>
-        <w:rPr>
-          <w:rStyle w:val="HTMLCODEChar"/>
-        </w:rPr>
-        <w:t>em</w:t>
-      </w:r>
-      <w:proofErr w:type="spellEnd"/>
-      <w:r>
-        <w:rPr>
-          <w:rStyle w:val="HTMLCODEChar"/>
-        </w:rPr>
-        <w:t>&gt;</w:t>
+        <w:t>&lt;em&gt; &lt;/em&gt;</w:t>
       </w:r>
       <w:r>
         <w:t xml:space="preserve"> refers to emphasis element.</w:t>
@@ -1788,23 +1622,7 @@
         <w:pStyle w:val="HTMLCode1"/>
       </w:pPr>
       <w:r>
-        <w:t>&lt;p&gt; Things dogs &lt;</w:t>
-      </w:r>
-      <w:proofErr w:type="spellStart"/>
-      <w:r>
-        <w:t>em</w:t>
-      </w:r>
-      <w:proofErr w:type="spellEnd"/>
-      <w:r>
-        <w:t>&gt;love&lt;/</w:t>
-      </w:r>
-      <w:proofErr w:type="spellStart"/>
-      <w:r>
-        <w:t>em</w:t>
-      </w:r>
-      <w:proofErr w:type="spellEnd"/>
-      <w:r>
-        <w:t>&gt;&lt;/p&gt;</w:t>
+        <w:t>&lt;p&gt; Things dogs &lt;em&gt;love&lt;/em&gt;&lt;/p&gt;</w:t>
       </w:r>
     </w:p>
     <w:p>
@@ -2121,15 +1939,7 @@
         <w:t xml:space="preserve">&lt;input type= ‘text’ </w:t>
       </w:r>
       <w:r>
-        <w:t>id= ‘</w:t>
-      </w:r>
-      <w:proofErr w:type="spellStart"/>
-      <w:r>
-        <w:t>indoororoutdoor</w:t>
-      </w:r>
-      <w:proofErr w:type="spellEnd"/>
-      <w:r>
-        <w:t>’ placeholder= ‘Indoor/Outdoor?’ required</w:t>
+        <w:t>id= ‘indoororoutdoor’ placeholder= ‘Indoor/Outdoor?’ required</w:t>
       </w:r>
       <w:r>
         <w:t>&gt;</w:t>
@@ -2440,15 +2250,7 @@
         <w:t>&lt;label</w:t>
       </w:r>
       <w:r>
-        <w:t xml:space="preserve"> for= “</w:t>
-      </w:r>
-      <w:proofErr w:type="spellStart"/>
-      <w:r>
-        <w:t>indooroutdoor</w:t>
-      </w:r>
-      <w:proofErr w:type="spellEnd"/>
-      <w:r>
-        <w:t>”</w:t>
+        <w:t xml:space="preserve"> for= “indooroutdoor”</w:t>
       </w:r>
       <w:r>
         <w:t xml:space="preserve">&gt; </w:t>
@@ -2465,11 +2267,9 @@
       <w:r>
         <w:t>&lt;input type= “” id= “</w:t>
       </w:r>
-      <w:proofErr w:type="spellStart"/>
       <w:r>
         <w:t>indooroutdoor</w:t>
       </w:r>
-      <w:proofErr w:type="spellEnd"/>
       <w:r>
         <w:t>” required= “” placeholder = “”&gt;</w:t>
       </w:r>
@@ -2850,13 +2650,374 @@
         <w:t>&lt;/label&gt;</w:t>
       </w:r>
     </w:p>
-    <w:p>
-      <w:pPr>
-        <w:ind w:left="360"/>
-      </w:pPr>
-    </w:p>
     <w:p/>
+    <w:p>
+      <w:pPr>
+        <w:rPr>
+          <w:b/>
+          <w:bCs/>
+          <w:u w:val="single"/>
+        </w:rPr>
+      </w:pPr>
+      <w:r>
+        <w:rPr>
+          <w:b/>
+          <w:bCs/>
+          <w:u w:val="single"/>
+        </w:rPr>
+        <w:t>DIV ELEMENT:</w:t>
+      </w:r>
+    </w:p>
+    <w:p>
+      <w:pPr>
+        <w:pStyle w:val="ListParagraph"/>
+        <w:numPr>
+          <w:ilvl w:val="0"/>
+          <w:numId w:val="7"/>
+        </w:numPr>
+      </w:pPr>
+      <w:r>
+        <w:t>Abbreviates to ‘division’ element</w:t>
+      </w:r>
+      <w:r>
+        <w:t xml:space="preserve"> (O</w:t>
+      </w:r>
+      <w:r>
+        <w:t xml:space="preserve">ne of the </w:t>
+      </w:r>
+      <w:proofErr w:type="gramStart"/>
+      <w:r>
+        <w:t>most commonly used</w:t>
+      </w:r>
+      <w:proofErr w:type="gramEnd"/>
+      <w:r>
+        <w:t xml:space="preserve"> .html elements</w:t>
+      </w:r>
+      <w:r>
+        <w:t>)</w:t>
+      </w:r>
+    </w:p>
+    <w:p>
+      <w:pPr>
+        <w:pStyle w:val="ListParagraph"/>
+        <w:numPr>
+          <w:ilvl w:val="0"/>
+          <w:numId w:val="7"/>
+        </w:numPr>
+      </w:pPr>
+      <w:r>
+        <w:t>It’s an all-purpose container that contains other elements.</w:t>
+      </w:r>
+    </w:p>
+    <w:p>
+      <w:pPr>
+        <w:pStyle w:val="ListParagraph"/>
+        <w:numPr>
+          <w:ilvl w:val="0"/>
+          <w:numId w:val="7"/>
+        </w:numPr>
+      </w:pPr>
+      <w:r>
+        <w:t>C</w:t>
+      </w:r>
+      <w:r>
+        <w:t xml:space="preserve">reates a division for all the elements contained within </w:t>
+      </w:r>
+      <w:proofErr w:type="gramStart"/>
+      <w:r>
+        <w:t>it, and</w:t>
+      </w:r>
+      <w:proofErr w:type="gramEnd"/>
+      <w:r>
+        <w:t xml:space="preserve"> is usually used along with CSS to style the desired section!</w:t>
+      </w:r>
+    </w:p>
+    <w:p>
+      <w:pPr>
+        <w:pStyle w:val="ListParagraph"/>
+        <w:numPr>
+          <w:ilvl w:val="0"/>
+          <w:numId w:val="7"/>
+        </w:numPr>
+      </w:pPr>
+      <w:r>
+        <w:t xml:space="preserve">Has a </w:t>
+      </w:r>
+      <w:r>
+        <w:rPr>
+          <w:b/>
+          <w:bCs/>
+        </w:rPr>
+        <w:t>class</w:t>
+      </w:r>
+      <w:r>
+        <w:t xml:space="preserve"> attribute that can be valuated to any preferred name by the user. Once a class attribute is defined,</w:t>
+      </w:r>
+      <w:r>
+        <w:t xml:space="preserve"> you can set a </w:t>
+      </w:r>
+      <w:proofErr w:type="gramStart"/>
+      <w:r>
+        <w:t>style(</w:t>
+      </w:r>
+      <w:proofErr w:type="gramEnd"/>
+      <w:r>
+        <w:t>with CSS) for the class, and</w:t>
+      </w:r>
+      <w:r>
+        <w:t xml:space="preserve"> every element nested within the &lt;div&gt; </w:t>
+      </w:r>
+      <w:r>
+        <w:t xml:space="preserve">is applied with that style! </w:t>
+      </w:r>
+    </w:p>
     <w:p/>
+    <w:p>
+      <w:pPr>
+        <w:rPr>
+          <w:b/>
+          <w:bCs/>
+          <w:u w:val="single"/>
+        </w:rPr>
+      </w:pPr>
+      <w:r>
+        <w:rPr>
+          <w:b/>
+          <w:bCs/>
+          <w:u w:val="single"/>
+        </w:rPr>
+        <w:t>FOOTER ELEMENT:</w:t>
+      </w:r>
+    </w:p>
+    <w:p>
+      <w:pPr>
+        <w:pStyle w:val="ListParagraph"/>
+        <w:numPr>
+          <w:ilvl w:val="0"/>
+          <w:numId w:val="7"/>
+        </w:numPr>
+      </w:pPr>
+      <w:r>
+        <w:t xml:space="preserve">This comes outside the </w:t>
+      </w:r>
+      <w:r>
+        <w:rPr>
+          <w:rStyle w:val="HTMLCODEChar"/>
+        </w:rPr>
+        <w:t>&lt;main&gt; &lt;/main&gt;</w:t>
+      </w:r>
+      <w:r>
+        <w:t xml:space="preserve">, but nested within the </w:t>
+      </w:r>
+      <w:r>
+        <w:rPr>
+          <w:rStyle w:val="HTMLCODEChar"/>
+        </w:rPr>
+        <w:t>&lt;body&gt; &lt;/body&gt;</w:t>
+      </w:r>
+    </w:p>
+    <w:p>
+      <w:pPr>
+        <w:pStyle w:val="ListParagraph"/>
+        <w:numPr>
+          <w:ilvl w:val="0"/>
+          <w:numId w:val="7"/>
+        </w:numPr>
+      </w:pPr>
+      <w:r>
+        <w:rPr>
+          <w:rStyle w:val="HTMLCODEChar"/>
+        </w:rPr>
+        <w:t>&lt;footer&gt; &lt;/footer&gt;</w:t>
+      </w:r>
+      <w:r>
+        <w:t xml:space="preserve"> </w:t>
+      </w:r>
+      <w:r>
+        <w:t>refers to the footer element.</w:t>
+      </w:r>
+    </w:p>
+    <w:p>
+      <w:pPr>
+        <w:pStyle w:val="ListParagraph"/>
+        <w:numPr>
+          <w:ilvl w:val="0"/>
+          <w:numId w:val="7"/>
+        </w:numPr>
+      </w:pPr>
+      <w:r>
+        <w:t xml:space="preserve">Now, </w:t>
+      </w:r>
+      <w:r>
+        <w:t xml:space="preserve">this element is usually </w:t>
+      </w:r>
+      <w:r>
+        <w:t xml:space="preserve">just </w:t>
+      </w:r>
+      <w:r>
+        <w:t xml:space="preserve">created </w:t>
+      </w:r>
+      <w:r>
+        <w:t xml:space="preserve">for </w:t>
+      </w:r>
+      <w:r>
+        <w:rPr>
+          <w:b/>
+          <w:bCs/>
+        </w:rPr>
+        <w:t>screen readers</w:t>
+      </w:r>
+      <w:r>
+        <w:rPr>
+          <w:b/>
+          <w:bCs/>
+        </w:rPr>
+        <w:t xml:space="preserve"> </w:t>
+      </w:r>
+      <w:r>
+        <w:t xml:space="preserve">&amp; </w:t>
+      </w:r>
+      <w:proofErr w:type="gramStart"/>
+      <w:r>
+        <w:rPr>
+          <w:b/>
+          <w:bCs/>
+        </w:rPr>
+        <w:t>SEO(</w:t>
+      </w:r>
+      <w:proofErr w:type="gramEnd"/>
+      <w:r>
+        <w:rPr>
+          <w:b/>
+          <w:bCs/>
+        </w:rPr>
+        <w:t xml:space="preserve">Search Engine Optimisation) </w:t>
+      </w:r>
+      <w:r>
+        <w:t>purposes.</w:t>
+      </w:r>
+    </w:p>
+    <w:p>
+      <w:pPr>
+        <w:pStyle w:val="ListParagraph"/>
+        <w:numPr>
+          <w:ilvl w:val="0"/>
+          <w:numId w:val="7"/>
+        </w:numPr>
+      </w:pPr>
+      <w:r>
+        <w:t xml:space="preserve">You can add a </w:t>
+      </w:r>
+      <w:r>
+        <w:rPr>
+          <w:rStyle w:val="HTMLCODEChar"/>
+        </w:rPr>
+        <w:t>&lt;p&gt; &lt;/p&gt;</w:t>
+      </w:r>
+      <w:r>
+        <w:t xml:space="preserve"> paragraph tag within the </w:t>
+      </w:r>
+      <w:r>
+        <w:rPr>
+          <w:rStyle w:val="HTMLCODEChar"/>
+        </w:rPr>
+        <w:t>&lt;footer&gt; &lt;/footer&gt;</w:t>
+      </w:r>
+      <w:r>
+        <w:t xml:space="preserve"> </w:t>
+      </w:r>
+      <w:proofErr w:type="gramStart"/>
+      <w:r>
+        <w:t>element, and</w:t>
+      </w:r>
+      <w:proofErr w:type="gramEnd"/>
+      <w:r>
+        <w:t xml:space="preserve"> add desired text you’d like to display on your webpage’s footer.</w:t>
+      </w:r>
+    </w:p>
+    <w:p>
+      <w:pPr>
+        <w:pStyle w:val="ListParagraph"/>
+        <w:numPr>
+          <w:ilvl w:val="0"/>
+          <w:numId w:val="7"/>
+        </w:numPr>
+      </w:pPr>
+      <w:r>
+        <w:t xml:space="preserve">Plus, since anything you add to the footer should look separate from the main contents of the page, you can wrap the above </w:t>
+      </w:r>
+      <w:r>
+        <w:rPr>
+          <w:rStyle w:val="HTMLCODEChar"/>
+        </w:rPr>
+        <w:t>&lt;p&gt;</w:t>
+      </w:r>
+      <w:r>
+        <w:t xml:space="preserve"> paragraph element inside a </w:t>
+      </w:r>
+      <w:r>
+        <w:rPr>
+          <w:rStyle w:val="HTMLCODEChar"/>
+        </w:rPr>
+        <w:t>&lt;small&gt; &lt;/small&gt;</w:t>
+      </w:r>
+      <w:r>
+        <w:t xml:space="preserve"> element.</w:t>
+      </w:r>
+    </w:p>
+    <w:p>
+      <w:r>
+        <w:t>For example:</w:t>
+      </w:r>
+    </w:p>
+    <w:p>
+      <w:pPr>
+        <w:pStyle w:val="HTMLCode1"/>
+      </w:pPr>
+      <w:r>
+        <w:t>&lt;footer&gt;</w:t>
+      </w:r>
+    </w:p>
+    <w:p>
+      <w:pPr>
+        <w:pStyle w:val="HTMLCode1"/>
+      </w:pPr>
+      <w:r>
+        <w:tab/>
+        <w:t xml:space="preserve">&lt;small&gt;&lt;p&gt; NO COPYRIGHT – </w:t>
+      </w:r>
+      <w:r>
+        <w:t xml:space="preserve">&lt;a href= </w:t>
+      </w:r>
+      <w:hyperlink r:id="rId6" w:history="1">
+        <w:r>
+          <w:rPr>
+            <w:rStyle w:val="Hyperlink"/>
+          </w:rPr>
+          <w:t>https://pexels.com</w:t>
+        </w:r>
+      </w:hyperlink>
+      <w:r>
+        <w:t xml:space="preserve"> target= “_blank”&gt;P</w:t>
+      </w:r>
+      <w:r>
+        <w:t>exels.com</w:t>
+      </w:r>
+      <w:r>
+        <w:t>&lt;/a&gt;</w:t>
+      </w:r>
+      <w:r>
+        <w:t xml:space="preserve"> &lt;/p&gt; &lt;/small&gt;</w:t>
+      </w:r>
+    </w:p>
+    <w:p>
+      <w:pPr>
+        <w:pStyle w:val="HTMLCode1"/>
+      </w:pPr>
+      <w:r>
+        <w:t>&lt;/footer&gt;</w:t>
+      </w:r>
+    </w:p>
     <w:p>
       <w:pPr>
         <w:ind w:left="360"/>

</xml_diff>

<commit_message>
Learned head element; learned title element to control the webpage name; added a title to the .html file and renamed two header elements within .html
</commit_message>
<xml_diff>
--- a/htmlbasics.docx
+++ b/htmlbasics.docx
@@ -140,30 +140,65 @@
           <w:rFonts w:cs="Times New Roman"/>
           <w:szCs w:val="24"/>
         </w:rPr>
-        <w:t xml:space="preserve">begins and ends with opening and closing tags </w:t>
-      </w:r>
-      <w:proofErr w:type="gramStart"/>
+        <w:t>begins and ends with opening and closing tags respectively</w:t>
+      </w:r>
       <w:r>
         <w:rPr>
           <w:rFonts w:cs="Times New Roman"/>
           <w:szCs w:val="24"/>
         </w:rPr>
-        <w:t>respectively</w:t>
-      </w:r>
-      <w:r>
+        <w:t>, and enclose content within these tags.</w:t>
+      </w:r>
+    </w:p>
+    <w:p>
+      <w:pPr>
+        <w:pStyle w:val="ListParagraph"/>
+        <w:numPr>
+          <w:ilvl w:val="1"/>
+          <w:numId w:val="2"/>
+        </w:numPr>
         <w:rPr>
           <w:rFonts w:cs="Times New Roman"/>
           <w:szCs w:val="24"/>
         </w:rPr>
-        <w:t>, and</w:t>
-      </w:r>
-      <w:proofErr w:type="gramEnd"/>
+      </w:pPr>
       <w:r>
         <w:rPr>
           <w:rFonts w:cs="Times New Roman"/>
           <w:szCs w:val="24"/>
         </w:rPr>
-        <w:t xml:space="preserve"> enclose content within these tags.</w:t>
+        <w:t xml:space="preserve">These are </w:t>
+      </w:r>
+      <w:r>
+        <w:rPr>
+          <w:rFonts w:cs="Times New Roman"/>
+          <w:b/>
+          <w:bCs/>
+          <w:szCs w:val="24"/>
+        </w:rPr>
+        <w:t xml:space="preserve">container elements. </w:t>
+      </w:r>
+      <w:r>
+        <w:rPr>
+          <w:rFonts w:cs="Times New Roman"/>
+          <w:szCs w:val="24"/>
+        </w:rPr>
+        <w:t>For example</w:t>
+      </w:r>
+      <w:r>
+        <w:rPr>
+          <w:rFonts w:cs="Times New Roman"/>
+          <w:szCs w:val="24"/>
+        </w:rPr>
+        <w:t>:</w:t>
+      </w:r>
+    </w:p>
+    <w:p>
+      <w:pPr>
+        <w:pStyle w:val="HTMLCode1"/>
+      </w:pPr>
+      <w:r>
+        <w:t>&lt;h1&gt; This is my first webpage &lt;/h1&gt;</w:t>
       </w:r>
     </w:p>
     <w:p>
@@ -183,7 +218,7 @@
           <w:rFonts w:cs="Times New Roman"/>
           <w:szCs w:val="24"/>
         </w:rPr>
-        <w:t xml:space="preserve">These are </w:t>
+        <w:t xml:space="preserve">Some are </w:t>
       </w:r>
       <w:r>
         <w:rPr>
@@ -192,87 +227,36 @@
           <w:bCs/>
           <w:szCs w:val="24"/>
         </w:rPr>
-        <w:t xml:space="preserve">container elements. </w:t>
+        <w:t>standalone elements</w:t>
       </w:r>
       <w:r>
         <w:rPr>
           <w:rFonts w:cs="Times New Roman"/>
           <w:szCs w:val="24"/>
         </w:rPr>
-        <w:t>For example</w:t>
+        <w:t xml:space="preserve"> (Don’t hold content within their tags). For example</w:t>
       </w:r>
       <w:r>
         <w:rPr>
           <w:rFonts w:cs="Times New Roman"/>
           <w:szCs w:val="24"/>
         </w:rPr>
-        <w:t>:</w:t>
-      </w:r>
-    </w:p>
-    <w:p>
-      <w:pPr>
-        <w:pStyle w:val="HTMLCode1"/>
-      </w:pPr>
-      <w:r>
-        <w:t>&lt;h1&gt; This is my first webpage &lt;/h1&gt;</w:t>
-      </w:r>
-    </w:p>
-    <w:p>
-      <w:pPr>
-        <w:pStyle w:val="ListParagraph"/>
-        <w:numPr>
-          <w:ilvl w:val="1"/>
-          <w:numId w:val="2"/>
-        </w:numPr>
+        <w:t xml:space="preserve">, given </w:t>
+      </w:r>
+      <w:r>
+        <w:rPr>
+          <w:rFonts w:cs="Times New Roman"/>
+          <w:b/>
+          <w:bCs/>
+          <w:szCs w:val="24"/>
+        </w:rPr>
+        <w:t>below is the first line that every html file begins</w:t>
+      </w:r>
+      <w:r>
         <w:rPr>
           <w:rFonts w:cs="Times New Roman"/>
           <w:szCs w:val="24"/>
         </w:rPr>
-      </w:pPr>
-      <w:r>
-        <w:rPr>
-          <w:rFonts w:cs="Times New Roman"/>
-          <w:szCs w:val="24"/>
-        </w:rPr>
-        <w:t xml:space="preserve">Some are </w:t>
-      </w:r>
-      <w:r>
-        <w:rPr>
-          <w:rFonts w:cs="Times New Roman"/>
-          <w:b/>
-          <w:bCs/>
-          <w:szCs w:val="24"/>
-        </w:rPr>
-        <w:t>standalone elements</w:t>
-      </w:r>
-      <w:r>
-        <w:rPr>
-          <w:rFonts w:cs="Times New Roman"/>
-          <w:szCs w:val="24"/>
-        </w:rPr>
-        <w:t xml:space="preserve"> (Don’t hold content within their tags). For example</w:t>
-      </w:r>
-      <w:r>
-        <w:rPr>
-          <w:rFonts w:cs="Times New Roman"/>
-          <w:szCs w:val="24"/>
-        </w:rPr>
-        <w:t xml:space="preserve">, given </w:t>
-      </w:r>
-      <w:r>
-        <w:rPr>
-          <w:rFonts w:cs="Times New Roman"/>
-          <w:b/>
-          <w:bCs/>
-          <w:szCs w:val="24"/>
-        </w:rPr>
-        <w:t>below is the first line that every html file begins</w:t>
-      </w:r>
-      <w:r>
-        <w:rPr>
-          <w:rFonts w:cs="Times New Roman"/>
-          <w:szCs w:val="24"/>
-        </w:rPr>
         <w:t xml:space="preserve"> with:</w:t>
       </w:r>
     </w:p>
@@ -431,14 +415,12 @@
           <w:numId w:val="7"/>
         </w:numPr>
       </w:pPr>
-      <w:proofErr w:type="gramStart"/>
       <w:r>
         <w:rPr>
           <w:rStyle w:val="HTMLCODEChar"/>
         </w:rPr>
         <w:t>&lt;!—</w:t>
       </w:r>
-      <w:proofErr w:type="gramEnd"/>
       <w:r>
         <w:t>represents the opening tag for comments.</w:t>
       </w:r>
@@ -473,14 +455,12 @@
       <w:pPr>
         <w:pStyle w:val="HTMLCode1"/>
       </w:pPr>
-      <w:proofErr w:type="gramStart"/>
       <w:r>
         <w:t>&lt;!</w:t>
       </w:r>
       <w:r>
         <w:t>--</w:t>
       </w:r>
-      <w:proofErr w:type="gramEnd"/>
       <w:r>
         <w:t>TODO: Make link to dog pictures!--&gt;</w:t>
       </w:r>
@@ -508,18 +488,10 @@
         <w:t>All</w:t>
       </w:r>
       <w:r>
-        <w:t xml:space="preserve"> page </w:t>
-      </w:r>
-      <w:proofErr w:type="gramStart"/>
-      <w:r>
-        <w:t>content</w:t>
-      </w:r>
-      <w:r>
-        <w:t>(</w:t>
-      </w:r>
-      <w:proofErr w:type="gramEnd"/>
-      <w:r>
-        <w:t>like comments, paragraphs, etc.)</w:t>
+        <w:t xml:space="preserve"> page content</w:t>
+      </w:r>
+      <w:r>
+        <w:t>(like comments, paragraphs, etc.)</w:t>
       </w:r>
       <w:r>
         <w:t xml:space="preserve"> </w:t>
@@ -755,15 +727,7 @@
         <w:t>attribute-value</w:t>
       </w:r>
       <w:r>
-        <w:t xml:space="preserve"> pair specify the behavior of the </w:t>
-      </w:r>
-      <w:proofErr w:type="gramStart"/>
-      <w:r>
-        <w:t>particular element</w:t>
-      </w:r>
-      <w:proofErr w:type="gramEnd"/>
-      <w:r>
-        <w:t>.</w:t>
+        <w:t xml:space="preserve"> pair specify the behavior of the particular element.</w:t>
       </w:r>
     </w:p>
     <w:p>
@@ -782,13 +746,8 @@
         <w:t xml:space="preserve"> </w:t>
       </w:r>
       <w:r>
-        <w:t>src</w:t>
-      </w:r>
-      <w:proofErr w:type="gramStart"/>
-      <w:r>
-        <w:t>=“</w:t>
-      </w:r>
-      <w:proofErr w:type="gramEnd"/>
+        <w:t>src=“</w:t>
+      </w:r>
       <w:r>
         <w:t>https://as2.ftcdn.net/v2/jpg/02/81/74/99/1000_F_281749923_YiMgJI7Y7ngE6FqUSr0eEWdaeZ3UB7EZ.jpg</w:t>
       </w:r>
@@ -1042,15 +1001,7 @@
           <w:b/>
           <w:bCs/>
         </w:rPr>
-        <w:t>_</w:t>
-      </w:r>
-      <w:proofErr w:type="gramStart"/>
-      <w:r>
-        <w:rPr>
-          <w:b/>
-          <w:bCs/>
-        </w:rPr>
-        <w:t>blank</w:t>
+        <w:t>_blank</w:t>
       </w:r>
       <w:r>
         <w:rPr>
@@ -1060,11 +1011,7 @@
         <w:t xml:space="preserve"> </w:t>
       </w:r>
       <w:r>
-        <w:t>.</w:t>
-      </w:r>
-      <w:proofErr w:type="gramEnd"/>
-      <w:r>
-        <w:t xml:space="preserve"> </w:t>
+        <w:t xml:space="preserve">. </w:t>
       </w:r>
       <w:r>
         <w:t xml:space="preserve">This makes the hyperlink </w:t>
@@ -1099,15 +1046,7 @@
         <w:pStyle w:val="HTMLCode1"/>
       </w:pPr>
       <w:r>
-        <w:t>&lt;a href= “</w:t>
-      </w:r>
-      <w:proofErr w:type="gramStart"/>
-      <w:r>
-        <w:t>https://dogs.com”  target</w:t>
-      </w:r>
-      <w:proofErr w:type="gramEnd"/>
-      <w:r>
-        <w:t>= “_blank”&gt;Click here for dog pics&lt;/a&gt;</w:t>
+        <w:t>&lt;a href= “https://dogs.com”  target= “_blank”&gt;Click here for dog pics&lt;/a&gt;</w:t>
       </w:r>
     </w:p>
     <w:p>
@@ -1131,15 +1070,7 @@
         <w:t>Placeholder</w:t>
       </w:r>
       <w:r>
-        <w:t xml:space="preserve"> is when you insert a </w:t>
-      </w:r>
-      <w:proofErr w:type="gramStart"/>
-      <w:r>
-        <w:t>hash(</w:t>
-      </w:r>
-      <w:proofErr w:type="gramEnd"/>
-      <w:r>
-        <w:t xml:space="preserve">#) sign as the value for the </w:t>
+        <w:t xml:space="preserve"> is when you insert a hash(#) sign as the value for the </w:t>
       </w:r>
       <w:r>
         <w:rPr>
@@ -1296,15 +1227,7 @@
         </w:numPr>
       </w:pPr>
       <w:r>
-        <w:t xml:space="preserve">Don’t nest header elements around any text that you don’t want </w:t>
-      </w:r>
-      <w:proofErr w:type="gramStart"/>
-      <w:r>
-        <w:t>having</w:t>
-      </w:r>
-      <w:proofErr w:type="gramEnd"/>
-      <w:r>
-        <w:t xml:space="preserve"> the header style (bold).</w:t>
+        <w:t>Don’t nest header elements around any text that you don’t want having the header style (bold).</w:t>
       </w:r>
     </w:p>
     <w:p>
@@ -1569,13 +1492,8 @@
           <w:numId w:val="7"/>
         </w:numPr>
       </w:pPr>
-      <w:proofErr w:type="gramStart"/>
-      <w:r>
-        <w:t>Also</w:t>
-      </w:r>
-      <w:proofErr w:type="gramEnd"/>
-      <w:r>
-        <w:t xml:space="preserve"> a container element.</w:t>
+      <w:r>
+        <w:t>Also a container element.</w:t>
       </w:r>
     </w:p>
     <w:p>
@@ -1787,15 +1705,7 @@
         <w:t>&lt;input&gt; refers to input element.</w:t>
       </w:r>
       <w:r>
-        <w:t xml:space="preserve"> (Has no closing tags, because it is not a container element. Why is it not a container element? Because some &lt;input&gt; types like text cannot ‘pre-contain’ any </w:t>
-      </w:r>
-      <w:proofErr w:type="gramStart"/>
-      <w:r>
-        <w:t>text, and</w:t>
-      </w:r>
-      <w:proofErr w:type="gramEnd"/>
-      <w:r>
-        <w:t xml:space="preserve"> only waits for user input.)</w:t>
+        <w:t xml:space="preserve"> (Has no closing tags, because it is not a container element. Why is it not a container element? Because some &lt;input&gt; types like text cannot ‘pre-contain’ any text, and only waits for user input.)</w:t>
       </w:r>
     </w:p>
     <w:p>
@@ -1900,15 +1810,7 @@
         <w:t>Required</w:t>
       </w:r>
       <w:r>
-        <w:t xml:space="preserve"> attribute has no </w:t>
-      </w:r>
-      <w:proofErr w:type="gramStart"/>
-      <w:r>
-        <w:t>values, and</w:t>
-      </w:r>
-      <w:proofErr w:type="gramEnd"/>
-      <w:r>
-        <w:t xml:space="preserve"> is just used to make it mandatory for the user to fill this &lt;input&gt; before moving forward.</w:t>
+        <w:t xml:space="preserve"> attribute has no values, and is just used to make it mandatory for the user to fill this &lt;input&gt; before moving forward.</w:t>
       </w:r>
     </w:p>
     <w:p>
@@ -1988,13 +1890,93 @@
       </w:r>
     </w:p>
     <w:p>
+      <w:pPr>
+        <w:pStyle w:val="ListParagraph"/>
+        <w:numPr>
+          <w:ilvl w:val="0"/>
+          <w:numId w:val="7"/>
+        </w:numPr>
+      </w:pPr>
+      <w:r>
+        <w:lastRenderedPageBreak/>
+        <w:t>To create radio buttons, use type= “radio” for &lt;input&gt; element!</w:t>
+      </w:r>
+    </w:p>
+    <w:p>
+      <w:pPr>
+        <w:pStyle w:val="ListParagraph"/>
+        <w:numPr>
+          <w:ilvl w:val="0"/>
+          <w:numId w:val="7"/>
+        </w:numPr>
+      </w:pPr>
+      <w:r>
+        <w:t xml:space="preserve">A normal set of </w:t>
+      </w:r>
+      <w:r>
+        <w:t xml:space="preserve">2 </w:t>
+      </w:r>
+      <w:r>
+        <w:t>radio buttons wou</w:t>
+      </w:r>
+      <w:r>
+        <w:t xml:space="preserve">ld only allow you to select one of them. Selecting the other would automatically de-select your previous selection. </w:t>
+      </w:r>
+    </w:p>
+    <w:p>
+      <w:pPr>
+        <w:pStyle w:val="ListParagraph"/>
+        <w:numPr>
+          <w:ilvl w:val="0"/>
+          <w:numId w:val="7"/>
+        </w:numPr>
+      </w:pPr>
+      <w:r>
+        <w:t xml:space="preserve">To implement this functionality, you need a </w:t>
+      </w:r>
+      <w:r>
+        <w:rPr>
+          <w:b/>
+          <w:bCs/>
+        </w:rPr>
+        <w:t>radio group</w:t>
+      </w:r>
+      <w:r>
+        <w:t>. A radio group is a set of radio buttons that follow this functionality.</w:t>
+      </w:r>
+    </w:p>
+    <w:p>
+      <w:pPr>
+        <w:pStyle w:val="ListParagraph"/>
+        <w:numPr>
+          <w:ilvl w:val="0"/>
+          <w:numId w:val="7"/>
+        </w:numPr>
+      </w:pPr>
+      <w:r>
+        <w:t xml:space="preserve">To create a radio group, just ensure to name your desired set of </w:t>
+      </w:r>
+      <w:r>
+        <w:t xml:space="preserve">radio buttons with the same </w:t>
+      </w:r>
+      <w:r>
+        <w:rPr>
+          <w:b/>
+          <w:bCs/>
+        </w:rPr>
+        <w:t>name</w:t>
+      </w:r>
+      <w:r>
+        <w:t xml:space="preserve"> attribute!</w:t>
+      </w:r>
+    </w:p>
+    <w:p>
       <w:r>
         <w:rPr>
           <w:b/>
           <w:bCs/>
           <w:u w:val="single"/>
         </w:rPr>
-        <w:lastRenderedPageBreak/>
         <w:t>BUTTON ELEMENT:</w:t>
       </w:r>
     </w:p>
@@ -2181,11 +2163,7 @@
         </w:rPr>
       </w:pPr>
       <w:r>
-        <w:t xml:space="preserve">Has </w:t>
-      </w:r>
-      <w:proofErr w:type="gramStart"/>
-      <w:r>
-        <w:t xml:space="preserve">a </w:t>
+        <w:t xml:space="preserve">Has a </w:t>
       </w:r>
       <w:r>
         <w:rPr>
@@ -2194,7 +2172,6 @@
         </w:rPr>
         <w:t>for</w:t>
       </w:r>
-      <w:proofErr w:type="gramEnd"/>
       <w:r>
         <w:t xml:space="preserve"> attribute that should evaluate to the </w:t>
       </w:r>
@@ -2445,15 +2422,7 @@
         <w:t xml:space="preserve"> of the &lt;input&gt; </w:t>
       </w:r>
       <w:r>
-        <w:t xml:space="preserve">-- redirects the average </w:t>
-      </w:r>
-      <w:proofErr w:type="gramStart"/>
-      <w:r>
-        <w:t>user(</w:t>
-      </w:r>
-      <w:proofErr w:type="gramEnd"/>
-      <w:r>
-        <w:t xml:space="preserve">not talking about impaired users) to the corresponding &lt;input&gt; box if clicked. Yes, by just clicking on the &lt;label&gt; text on webpage, </w:t>
+        <w:t xml:space="preserve">-- redirects the average user(not talking about impaired users) to the corresponding &lt;input&gt; box if clicked. Yes, by just clicking on the &lt;label&gt; text on webpage, </w:t>
       </w:r>
       <w:r>
         <w:t xml:space="preserve">your cursor will redirect to the corresponding input field. </w:t>
@@ -2481,7 +2450,6 @@
         </w:rPr>
       </w:pPr>
       <w:r>
-        <w:lastRenderedPageBreak/>
         <w:t xml:space="preserve">This is particularly useful when there are a lot of input fields on a webpage. Users, then, can simply rely on clicking on the ‘labels’, </w:t>
       </w:r>
       <w:r>
@@ -2533,15 +2501,7 @@
         <w:t>type= “checkbox”</w:t>
       </w:r>
       <w:r>
-        <w:t xml:space="preserve"> </w:t>
-      </w:r>
-      <w:proofErr w:type="gramStart"/>
-      <w:r>
-        <w:t>produce</w:t>
-      </w:r>
-      <w:proofErr w:type="gramEnd"/>
-      <w:r>
-        <w:t xml:space="preserve"> checkboxes.</w:t>
+        <w:t xml:space="preserve"> produce checkboxes.</w:t>
       </w:r>
     </w:p>
     <w:p>
@@ -2683,15 +2643,7 @@
         <w:t xml:space="preserve"> (O</w:t>
       </w:r>
       <w:r>
-        <w:t xml:space="preserve">ne of the </w:t>
-      </w:r>
-      <w:proofErr w:type="gramStart"/>
-      <w:r>
-        <w:t>most commonly used</w:t>
-      </w:r>
-      <w:proofErr w:type="gramEnd"/>
-      <w:r>
-        <w:t xml:space="preserve"> .html elements</w:t>
+        <w:t>ne of the most commonly used .html elements</w:t>
       </w:r>
       <w:r>
         <w:t>)</w:t>
@@ -2721,15 +2673,7 @@
         <w:t>C</w:t>
       </w:r>
       <w:r>
-        <w:t xml:space="preserve">reates a division for all the elements contained within </w:t>
-      </w:r>
-      <w:proofErr w:type="gramStart"/>
-      <w:r>
-        <w:t>it, and</w:t>
-      </w:r>
-      <w:proofErr w:type="gramEnd"/>
-      <w:r>
-        <w:t xml:space="preserve"> is usually used along with CSS to style the desired section!</w:t>
+        <w:t>reates a division for all the elements contained within it, and is usually used along with CSS to style the desired section!</w:t>
       </w:r>
     </w:p>
     <w:p>
@@ -2754,15 +2698,7 @@
         <w:t xml:space="preserve"> attribute that can be valuated to any preferred name by the user. Once a class attribute is defined,</w:t>
       </w:r>
       <w:r>
-        <w:t xml:space="preserve"> you can set a </w:t>
-      </w:r>
-      <w:proofErr w:type="gramStart"/>
-      <w:r>
-        <w:t>style(</w:t>
-      </w:r>
-      <w:proofErr w:type="gramEnd"/>
-      <w:r>
-        <w:t>with CSS) for the class, and</w:t>
+        <w:t xml:space="preserve"> you can set a style(with CSS) for the class, and</w:t>
       </w:r>
       <w:r>
         <w:t xml:space="preserve"> every element nested within the &lt;div&gt; </w:t>
@@ -2877,21 +2813,12 @@
       <w:r>
         <w:t xml:space="preserve">&amp; </w:t>
       </w:r>
-      <w:proofErr w:type="gramStart"/>
-      <w:r>
-        <w:rPr>
-          <w:b/>
-          <w:bCs/>
-        </w:rPr>
-        <w:t>SEO(</w:t>
-      </w:r>
-      <w:proofErr w:type="gramEnd"/>
-      <w:r>
-        <w:rPr>
-          <w:b/>
-          <w:bCs/>
-        </w:rPr>
-        <w:t xml:space="preserve">Search Engine Optimisation) </w:t>
+      <w:r>
+        <w:rPr>
+          <w:b/>
+          <w:bCs/>
+        </w:rPr>
+        <w:t xml:space="preserve">SEO(Search Engine Optimisation) </w:t>
       </w:r>
       <w:r>
         <w:t>purposes.</w:t>
@@ -2924,15 +2851,7 @@
         <w:t>&lt;footer&gt; &lt;/footer&gt;</w:t>
       </w:r>
       <w:r>
-        <w:t xml:space="preserve"> </w:t>
-      </w:r>
-      <w:proofErr w:type="gramStart"/>
-      <w:r>
-        <w:t>element, and</w:t>
-      </w:r>
-      <w:proofErr w:type="gramEnd"/>
-      <w:r>
-        <w:t xml:space="preserve"> add desired text you’d like to display on your webpage’s footer.</w:t>
+        <w:t xml:space="preserve"> element, and add desired text you’d like to display on your webpage’s footer.</w:t>
       </w:r>
     </w:p>
     <w:p>
@@ -2967,6 +2886,7 @@
     </w:p>
     <w:p>
       <w:r>
+        <w:lastRenderedPageBreak/>
         <w:t>For example:</w:t>
       </w:r>
     </w:p>
@@ -3022,6 +2942,227 @@
       <w:pPr>
         <w:ind w:left="360"/>
       </w:pPr>
+      <w:r>
+        <w:rPr>
+          <w:b/>
+          <w:bCs/>
+          <w:u w:val="single"/>
+        </w:rPr>
+        <w:t>HEAD ELEMENT</w:t>
+      </w:r>
+      <w:r>
+        <w:t>:</w:t>
+      </w:r>
+    </w:p>
+    <w:p>
+      <w:pPr>
+        <w:pStyle w:val="ListParagraph"/>
+        <w:numPr>
+          <w:ilvl w:val="0"/>
+          <w:numId w:val="7"/>
+        </w:numPr>
+      </w:pPr>
+      <w:r>
+        <w:rPr>
+          <w:rStyle w:val="HTMLCODEChar"/>
+        </w:rPr>
+        <w:t>&lt;head&gt; &lt;/head&gt;</w:t>
+      </w:r>
+      <w:r>
+        <w:t xml:space="preserve"> represents head</w:t>
+      </w:r>
+      <w:r>
+        <w:t xml:space="preserve"> element</w:t>
+      </w:r>
+      <w:r>
+        <w:t>.</w:t>
+      </w:r>
+    </w:p>
+    <w:p>
+      <w:pPr>
+        <w:pStyle w:val="ListParagraph"/>
+        <w:numPr>
+          <w:ilvl w:val="0"/>
+          <w:numId w:val="7"/>
+        </w:numPr>
+      </w:pPr>
+      <w:r>
+        <w:t>Again, these things rarely show up on webpage.</w:t>
+      </w:r>
+    </w:p>
+    <w:p>
+      <w:pPr>
+        <w:pStyle w:val="ListParagraph"/>
+        <w:numPr>
+          <w:ilvl w:val="0"/>
+          <w:numId w:val="7"/>
+        </w:numPr>
+      </w:pPr>
+      <w:r>
+        <w:t xml:space="preserve">This </w:t>
+      </w:r>
+      <w:r>
+        <w:t xml:space="preserve">element is nested outside the </w:t>
+      </w:r>
+      <w:r>
+        <w:rPr>
+          <w:rStyle w:val="HTMLCODEChar"/>
+        </w:rPr>
+        <w:t>&lt;body&gt; &lt;/body&gt;</w:t>
+      </w:r>
+      <w:r>
+        <w:t xml:space="preserve"> element, but within the </w:t>
+      </w:r>
+      <w:r>
+        <w:rPr>
+          <w:rStyle w:val="HTMLCODEChar"/>
+        </w:rPr>
+        <w:t>&lt;html&gt; &lt;/html&gt;</w:t>
+      </w:r>
+      <w:r>
+        <w:t xml:space="preserve"> element.</w:t>
+      </w:r>
+    </w:p>
+    <w:p>
+      <w:pPr>
+        <w:ind w:left="360"/>
+      </w:pPr>
+    </w:p>
+    <w:p>
+      <w:pPr>
+        <w:ind w:left="360"/>
+      </w:pPr>
+      <w:r>
+        <w:rPr>
+          <w:b/>
+          <w:bCs/>
+          <w:u w:val="single"/>
+        </w:rPr>
+        <w:t>TITLE ELEMENT:</w:t>
+      </w:r>
+    </w:p>
+    <w:p>
+      <w:pPr>
+        <w:pStyle w:val="ListParagraph"/>
+        <w:numPr>
+          <w:ilvl w:val="0"/>
+          <w:numId w:val="7"/>
+        </w:numPr>
+      </w:pPr>
+      <w:r>
+        <w:rPr>
+          <w:rStyle w:val="HTMLCODEChar"/>
+        </w:rPr>
+        <w:t>&lt;title&gt; &lt;/title&gt;</w:t>
+      </w:r>
+      <w:r>
+        <w:t xml:space="preserve"> represents the title element.</w:t>
+      </w:r>
+    </w:p>
+    <w:p>
+      <w:pPr>
+        <w:pStyle w:val="ListParagraph"/>
+        <w:numPr>
+          <w:ilvl w:val="0"/>
+          <w:numId w:val="7"/>
+        </w:numPr>
+      </w:pPr>
+      <w:r>
+        <w:t xml:space="preserve">You can nest this element within the </w:t>
+      </w:r>
+      <w:r>
+        <w:rPr>
+          <w:rStyle w:val="HTMLCODEChar"/>
+        </w:rPr>
+        <w:t>&lt;head&gt;</w:t>
+      </w:r>
+      <w:r>
+        <w:t xml:space="preserve"> element, and you’ll see that the webpage title will change to the text input that you contain within the </w:t>
+      </w:r>
+      <w:r>
+        <w:rPr>
+          <w:rStyle w:val="HTMLCODEChar"/>
+        </w:rPr>
+        <w:t>&lt;title&gt; &lt;/title&gt;</w:t>
+      </w:r>
+      <w:r>
+        <w:t xml:space="preserve"> element.</w:t>
+      </w:r>
+    </w:p>
+    <w:p>
+      <w:r>
+        <w:t>For example:</w:t>
+      </w:r>
+    </w:p>
+    <w:p>
+      <w:pPr>
+        <w:pStyle w:val="HTMLCode1"/>
+      </w:pPr>
+      <w:r>
+        <w:t>&lt;</w:t>
+      </w:r>
+      <w:r>
+        <w:t>!DOCTYPE html&gt;</w:t>
+      </w:r>
+    </w:p>
+    <w:p>
+      <w:pPr>
+        <w:pStyle w:val="HTMLCode1"/>
+      </w:pPr>
+      <w:r>
+        <w:tab/>
+        <w:t>&lt;html</w:t>
+      </w:r>
+      <w:r>
+        <w:t xml:space="preserve"> lang= “en”</w:t>
+      </w:r>
+      <w:r>
+        <w:t>&gt;</w:t>
+      </w:r>
+    </w:p>
+    <w:p>
+      <w:pPr>
+        <w:pStyle w:val="HTMLCode1"/>
+      </w:pPr>
+      <w:r>
+        <w:tab/>
+      </w:r>
+      <w:r>
+        <w:tab/>
+        <w:t>&lt;head&gt;</w:t>
+      </w:r>
+    </w:p>
+    <w:p>
+      <w:pPr>
+        <w:pStyle w:val="HTMLCode1"/>
+      </w:pPr>
+      <w:r>
+        <w:tab/>
+      </w:r>
+      <w:r>
+        <w:tab/>
+      </w:r>
+      <w:r>
+        <w:tab/>
+        <w:t>&lt;title&gt; 16 Personalities for dogs! &lt;/title&gt;</w:t>
+      </w:r>
+    </w:p>
+    <w:p>
+      <w:pPr>
+        <w:pStyle w:val="HTMLCode1"/>
+      </w:pPr>
+      <w:r>
+        <w:t>&lt;/head&gt;</w:t>
+      </w:r>
+    </w:p>
+    <w:p>
+      <w:pPr>
+        <w:pStyle w:val="HTMLCode1"/>
+      </w:pPr>
+      <w:r>
+        <w:tab/>
+        <w:t>&lt;/html&gt;</w:t>
+      </w:r>
     </w:p>
     <w:p/>
     <w:p/>

</xml_diff>

<commit_message>
Learned key concept that body/paragraph/header elements in HTML are used for accessibility and SEO purposes.
</commit_message>
<xml_diff>
--- a/htmlbasics.docx
+++ b/htmlbasics.docx
@@ -140,14 +140,30 @@
           <w:rFonts w:cs="Times New Roman"/>
           <w:szCs w:val="24"/>
         </w:rPr>
-        <w:t>begins and ends with opening and closing tags respectively</w:t>
-      </w:r>
+        <w:t xml:space="preserve">begins and ends with opening and closing tags </w:t>
+      </w:r>
+      <w:proofErr w:type="gramStart"/>
       <w:r>
         <w:rPr>
           <w:rFonts w:cs="Times New Roman"/>
           <w:szCs w:val="24"/>
         </w:rPr>
-        <w:t>, and enclose content within these tags.</w:t>
+        <w:t>respectively</w:t>
+      </w:r>
+      <w:r>
+        <w:rPr>
+          <w:rFonts w:cs="Times New Roman"/>
+          <w:szCs w:val="24"/>
+        </w:rPr>
+        <w:t>, and</w:t>
+      </w:r>
+      <w:proofErr w:type="gramEnd"/>
+      <w:r>
+        <w:rPr>
+          <w:rFonts w:cs="Times New Roman"/>
+          <w:szCs w:val="24"/>
+        </w:rPr>
+        <w:t xml:space="preserve"> enclose content within these tags.</w:t>
       </w:r>
     </w:p>
     <w:p>
@@ -415,12 +431,14 @@
           <w:numId w:val="7"/>
         </w:numPr>
       </w:pPr>
+      <w:proofErr w:type="gramStart"/>
       <w:r>
         <w:rPr>
           <w:rStyle w:val="HTMLCODEChar"/>
         </w:rPr>
         <w:t>&lt;!—</w:t>
       </w:r>
+      <w:proofErr w:type="gramEnd"/>
       <w:r>
         <w:t>represents the opening tag for comments.</w:t>
       </w:r>
@@ -455,12 +473,14 @@
       <w:pPr>
         <w:pStyle w:val="HTMLCode1"/>
       </w:pPr>
+      <w:proofErr w:type="gramStart"/>
       <w:r>
         <w:t>&lt;!</w:t>
       </w:r>
       <w:r>
         <w:t>--</w:t>
       </w:r>
+      <w:proofErr w:type="gramEnd"/>
       <w:r>
         <w:t>TODO: Make link to dog pictures!--&gt;</w:t>
       </w:r>
@@ -488,10 +508,18 @@
         <w:t>All</w:t>
       </w:r>
       <w:r>
-        <w:t xml:space="preserve"> page content</w:t>
-      </w:r>
-      <w:r>
-        <w:t>(like comments, paragraphs, etc.)</w:t>
+        <w:t xml:space="preserve"> page </w:t>
+      </w:r>
+      <w:proofErr w:type="gramStart"/>
+      <w:r>
+        <w:t>content</w:t>
+      </w:r>
+      <w:r>
+        <w:t>(</w:t>
+      </w:r>
+      <w:proofErr w:type="gramEnd"/>
+      <w:r>
+        <w:t>like comments, paragraphs, etc.)</w:t>
       </w:r>
       <w:r>
         <w:t xml:space="preserve"> </w:t>
@@ -652,7 +680,21 @@
         <w:rPr>
           <w:rStyle w:val="HTMLCODEChar"/>
         </w:rPr>
-        <w:t>&lt;img&gt;</w:t>
+        <w:t>&lt;</w:t>
+      </w:r>
+      <w:proofErr w:type="spellStart"/>
+      <w:r>
+        <w:rPr>
+          <w:rStyle w:val="HTMLCODEChar"/>
+        </w:rPr>
+        <w:t>img</w:t>
+      </w:r>
+      <w:proofErr w:type="spellEnd"/>
+      <w:r>
+        <w:rPr>
+          <w:rStyle w:val="HTMLCODEChar"/>
+        </w:rPr>
+        <w:t>&gt;</w:t>
       </w:r>
       <w:r>
         <w:t xml:space="preserve"> </w:t>
@@ -727,7 +769,23 @@
         <w:t>attribute-value</w:t>
       </w:r>
       <w:r>
-        <w:t xml:space="preserve"> pair specify the behavior of the particular element.</w:t>
+        <w:t xml:space="preserve"> pair specify the </w:t>
+      </w:r>
+      <w:proofErr w:type="spellStart"/>
+      <w:r>
+        <w:t>behavior</w:t>
+      </w:r>
+      <w:proofErr w:type="spellEnd"/>
+      <w:r>
+        <w:t xml:space="preserve"> of the </w:t>
+      </w:r>
+      <w:proofErr w:type="gramStart"/>
+      <w:r>
+        <w:t>particular element</w:t>
+      </w:r>
+      <w:proofErr w:type="gramEnd"/>
+      <w:r>
+        <w:t>.</w:t>
       </w:r>
     </w:p>
     <w:p>
@@ -740,14 +798,24 @@
         <w:pStyle w:val="HTMLCode1"/>
       </w:pPr>
       <w:r>
-        <w:t>&lt;img</w:t>
-      </w:r>
+        <w:t>&lt;</w:t>
+      </w:r>
+      <w:proofErr w:type="spellStart"/>
+      <w:r>
+        <w:t>img</w:t>
+      </w:r>
+      <w:proofErr w:type="spellEnd"/>
       <w:r>
         <w:t xml:space="preserve"> </w:t>
       </w:r>
       <w:r>
-        <w:t>src=“</w:t>
-      </w:r>
+        <w:t>src</w:t>
+      </w:r>
+      <w:proofErr w:type="gramStart"/>
+      <w:r>
+        <w:t>=“</w:t>
+      </w:r>
+      <w:proofErr w:type="gramEnd"/>
       <w:r>
         <w:t>https://as2.ftcdn.net/v2/jpg/02/81/74/99/1000_F_281749923_YiMgJI7Y7ngE6FqUSr0eEWdaeZ3UB7EZ.jpg</w:t>
       </w:r>
@@ -813,7 +881,23 @@
         <w:pStyle w:val="HTMLCode1"/>
       </w:pPr>
       <w:r>
-        <w:t>&lt;img src=“</w:t>
+        <w:t>&lt;</w:t>
+      </w:r>
+      <w:proofErr w:type="spellStart"/>
+      <w:r>
+        <w:t>img</w:t>
+      </w:r>
+      <w:proofErr w:type="spellEnd"/>
+      <w:r>
+        <w:t xml:space="preserve"> </w:t>
+      </w:r>
+      <w:proofErr w:type="spellStart"/>
+      <w:r>
+        <w:t>src</w:t>
+      </w:r>
+      <w:proofErr w:type="spellEnd"/>
+      <w:r>
+        <w:t>=“</w:t>
       </w:r>
       <w:r>
         <w:t xml:space="preserve"> </w:t>
@@ -904,6 +988,7 @@
       <w:r>
         <w:t xml:space="preserve">Defined by attribute </w:t>
       </w:r>
+      <w:proofErr w:type="spellStart"/>
       <w:r>
         <w:rPr>
           <w:b/>
@@ -918,6 +1003,7 @@
         </w:rPr>
         <w:t>ef</w:t>
       </w:r>
+      <w:proofErr w:type="spellEnd"/>
       <w:r>
         <w:t xml:space="preserve">, with the value being </w:t>
       </w:r>
@@ -938,7 +1024,15 @@
         <w:pStyle w:val="HTMLCode1"/>
       </w:pPr>
       <w:r>
-        <w:t>&lt;a href= “https://dogs.com”&gt;Click here for dog pics&lt;/a&gt;</w:t>
+        <w:t xml:space="preserve">&lt;a </w:t>
+      </w:r>
+      <w:proofErr w:type="spellStart"/>
+      <w:r>
+        <w:t>href</w:t>
+      </w:r>
+      <w:proofErr w:type="spellEnd"/>
+      <w:r>
+        <w:t>= “https://dogs.com”&gt;Click here for dog pics&lt;/a&gt;</w:t>
       </w:r>
     </w:p>
     <w:p>
@@ -1001,7 +1095,15 @@
           <w:b/>
           <w:bCs/>
         </w:rPr>
-        <w:t>_blank</w:t>
+        <w:t>_</w:t>
+      </w:r>
+      <w:proofErr w:type="gramStart"/>
+      <w:r>
+        <w:rPr>
+          <w:b/>
+          <w:bCs/>
+        </w:rPr>
+        <w:t>blank</w:t>
       </w:r>
       <w:r>
         <w:rPr>
@@ -1011,7 +1113,11 @@
         <w:t xml:space="preserve"> </w:t>
       </w:r>
       <w:r>
-        <w:t xml:space="preserve">. </w:t>
+        <w:t>.</w:t>
+      </w:r>
+      <w:proofErr w:type="gramEnd"/>
+      <w:r>
+        <w:t xml:space="preserve"> </w:t>
       </w:r>
       <w:r>
         <w:t xml:space="preserve">This makes the hyperlink </w:t>
@@ -1046,7 +1152,23 @@
         <w:pStyle w:val="HTMLCode1"/>
       </w:pPr>
       <w:r>
-        <w:t>&lt;a href= “https://dogs.com”  target= “_blank”&gt;Click here for dog pics&lt;/a&gt;</w:t>
+        <w:t xml:space="preserve">&lt;a </w:t>
+      </w:r>
+      <w:proofErr w:type="spellStart"/>
+      <w:r>
+        <w:t>href</w:t>
+      </w:r>
+      <w:proofErr w:type="spellEnd"/>
+      <w:r>
+        <w:t>= “</w:t>
+      </w:r>
+      <w:proofErr w:type="gramStart"/>
+      <w:r>
+        <w:t>https://dogs.com”  target</w:t>
+      </w:r>
+      <w:proofErr w:type="gramEnd"/>
+      <w:r>
+        <w:t>= “_blank”&gt;Click here for dog pics&lt;/a&gt;</w:t>
       </w:r>
     </w:p>
     <w:p>
@@ -1070,14 +1192,31 @@
         <w:t>Placeholder</w:t>
       </w:r>
       <w:r>
-        <w:t xml:space="preserve"> is when you insert a hash(#) sign as the value for the </w:t>
-      </w:r>
-      <w:r>
-        <w:rPr>
-          <w:b/>
-          <w:bCs/>
-        </w:rPr>
-        <w:t xml:space="preserve">href </w:t>
+        <w:t xml:space="preserve"> is when you insert a </w:t>
+      </w:r>
+      <w:proofErr w:type="gramStart"/>
+      <w:r>
+        <w:t>hash(</w:t>
+      </w:r>
+      <w:proofErr w:type="gramEnd"/>
+      <w:r>
+        <w:t xml:space="preserve">#) sign as the value for the </w:t>
+      </w:r>
+      <w:proofErr w:type="spellStart"/>
+      <w:r>
+        <w:rPr>
+          <w:b/>
+          <w:bCs/>
+        </w:rPr>
+        <w:t>href</w:t>
+      </w:r>
+      <w:proofErr w:type="spellEnd"/>
+      <w:r>
+        <w:rPr>
+          <w:b/>
+          <w:bCs/>
+        </w:rPr>
+        <w:t xml:space="preserve"> </w:t>
       </w:r>
       <w:r>
         <w:t xml:space="preserve">attribute – in place of the actual </w:t>
@@ -1227,19 +1366,35 @@
         </w:numPr>
       </w:pPr>
       <w:r>
-        <w:t>Don’t nest header elements around any text that you don’t want having the header style (bold).</w:t>
-      </w:r>
-    </w:p>
-    <w:p>
-      <w:pPr>
-        <w:pStyle w:val="ListParagraph"/>
-        <w:numPr>
-          <w:ilvl w:val="0"/>
-          <w:numId w:val="7"/>
-        </w:numPr>
-      </w:pPr>
-      <w:r>
-        <w:t xml:space="preserve">For example, if you want an unorded list element under a heading, but </w:t>
+        <w:t xml:space="preserve">Don’t nest header elements around any text that you don’t want </w:t>
+      </w:r>
+      <w:proofErr w:type="gramStart"/>
+      <w:r>
+        <w:t>having</w:t>
+      </w:r>
+      <w:proofErr w:type="gramEnd"/>
+      <w:r>
+        <w:t xml:space="preserve"> the header style (bold).</w:t>
+      </w:r>
+    </w:p>
+    <w:p>
+      <w:pPr>
+        <w:pStyle w:val="ListParagraph"/>
+        <w:numPr>
+          <w:ilvl w:val="0"/>
+          <w:numId w:val="7"/>
+        </w:numPr>
+      </w:pPr>
+      <w:r>
+        <w:t xml:space="preserve">For example, if you want an </w:t>
+      </w:r>
+      <w:proofErr w:type="spellStart"/>
+      <w:r>
+        <w:t>unorded</w:t>
+      </w:r>
+      <w:proofErr w:type="spellEnd"/>
+      <w:r>
+        <w:t xml:space="preserve"> list element under a heading, but </w:t>
       </w:r>
       <w:r>
         <w:t xml:space="preserve">don’t want the header element’s bold style to be applied to the unordered list (and its list elements), </w:t>
@@ -1249,7 +1404,39 @@
           <w:b/>
           <w:bCs/>
         </w:rPr>
-        <w:t xml:space="preserve">ensure to nest the header element around the &lt;ul&gt; &lt;/ul&gt; </w:t>
+        <w:t>ensure to nest the header element around the &lt;</w:t>
+      </w:r>
+      <w:proofErr w:type="spellStart"/>
+      <w:r>
+        <w:rPr>
+          <w:b/>
+          <w:bCs/>
+        </w:rPr>
+        <w:t>ul</w:t>
+      </w:r>
+      <w:proofErr w:type="spellEnd"/>
+      <w:r>
+        <w:rPr>
+          <w:b/>
+          <w:bCs/>
+        </w:rPr>
+        <w:t>&gt; &lt;/</w:t>
+      </w:r>
+      <w:proofErr w:type="spellStart"/>
+      <w:r>
+        <w:rPr>
+          <w:b/>
+          <w:bCs/>
+        </w:rPr>
+        <w:t>ul</w:t>
+      </w:r>
+      <w:proofErr w:type="spellEnd"/>
+      <w:r>
+        <w:rPr>
+          <w:b/>
+          <w:bCs/>
+        </w:rPr>
+        <w:t xml:space="preserve">&gt; </w:t>
       </w:r>
       <w:r>
         <w:t>element.</w:t>
@@ -1297,7 +1484,35 @@
         <w:rPr>
           <w:rStyle w:val="HTMLCODEChar"/>
         </w:rPr>
-        <w:t>&lt;ol&gt; &lt;/ol&gt;</w:t>
+        <w:t>&lt;</w:t>
+      </w:r>
+      <w:proofErr w:type="spellStart"/>
+      <w:r>
+        <w:rPr>
+          <w:rStyle w:val="HTMLCODEChar"/>
+        </w:rPr>
+        <w:t>ol</w:t>
+      </w:r>
+      <w:proofErr w:type="spellEnd"/>
+      <w:r>
+        <w:rPr>
+          <w:rStyle w:val="HTMLCODEChar"/>
+        </w:rPr>
+        <w:t>&gt; &lt;/</w:t>
+      </w:r>
+      <w:proofErr w:type="spellStart"/>
+      <w:r>
+        <w:rPr>
+          <w:rStyle w:val="HTMLCODEChar"/>
+        </w:rPr>
+        <w:t>ol</w:t>
+      </w:r>
+      <w:proofErr w:type="spellEnd"/>
+      <w:r>
+        <w:rPr>
+          <w:rStyle w:val="HTMLCODEChar"/>
+        </w:rPr>
+        <w:t>&gt;</w:t>
       </w:r>
       <w:r>
         <w:t xml:space="preserve"> represented ordered list element.</w:t>
@@ -1478,7 +1693,35 @@
         <w:rPr>
           <w:rStyle w:val="HTMLCODEChar"/>
         </w:rPr>
-        <w:t>&lt;em&gt; &lt;/em&gt;</w:t>
+        <w:t>&lt;</w:t>
+      </w:r>
+      <w:proofErr w:type="spellStart"/>
+      <w:r>
+        <w:rPr>
+          <w:rStyle w:val="HTMLCODEChar"/>
+        </w:rPr>
+        <w:t>em</w:t>
+      </w:r>
+      <w:proofErr w:type="spellEnd"/>
+      <w:r>
+        <w:rPr>
+          <w:rStyle w:val="HTMLCODEChar"/>
+        </w:rPr>
+        <w:t>&gt; &lt;/</w:t>
+      </w:r>
+      <w:proofErr w:type="spellStart"/>
+      <w:r>
+        <w:rPr>
+          <w:rStyle w:val="HTMLCODEChar"/>
+        </w:rPr>
+        <w:t>em</w:t>
+      </w:r>
+      <w:proofErr w:type="spellEnd"/>
+      <w:r>
+        <w:rPr>
+          <w:rStyle w:val="HTMLCODEChar"/>
+        </w:rPr>
+        <w:t>&gt;</w:t>
       </w:r>
       <w:r>
         <w:t xml:space="preserve"> refers to emphasis element.</w:t>
@@ -1492,8 +1735,13 @@
           <w:numId w:val="7"/>
         </w:numPr>
       </w:pPr>
-      <w:r>
-        <w:t>Also a container element.</w:t>
+      <w:proofErr w:type="gramStart"/>
+      <w:r>
+        <w:t>Also</w:t>
+      </w:r>
+      <w:proofErr w:type="gramEnd"/>
+      <w:r>
+        <w:t xml:space="preserve"> a container element.</w:t>
       </w:r>
     </w:p>
     <w:p>
@@ -1540,7 +1788,23 @@
         <w:pStyle w:val="HTMLCode1"/>
       </w:pPr>
       <w:r>
-        <w:t>&lt;p&gt; Things dogs &lt;em&gt;love&lt;/em&gt;&lt;/p&gt;</w:t>
+        <w:t>&lt;p&gt; Things dogs &lt;</w:t>
+      </w:r>
+      <w:proofErr w:type="spellStart"/>
+      <w:r>
+        <w:t>em</w:t>
+      </w:r>
+      <w:proofErr w:type="spellEnd"/>
+      <w:r>
+        <w:t>&gt;love&lt;/</w:t>
+      </w:r>
+      <w:proofErr w:type="spellStart"/>
+      <w:r>
+        <w:t>em</w:t>
+      </w:r>
+      <w:proofErr w:type="spellEnd"/>
+      <w:r>
+        <w:t>&gt;&lt;/p&gt;</w:t>
       </w:r>
     </w:p>
     <w:p>
@@ -1705,7 +1969,15 @@
         <w:t>&lt;input&gt; refers to input element.</w:t>
       </w:r>
       <w:r>
-        <w:t xml:space="preserve"> (Has no closing tags, because it is not a container element. Why is it not a container element? Because some &lt;input&gt; types like text cannot ‘pre-contain’ any text, and only waits for user input.)</w:t>
+        <w:t xml:space="preserve"> (Has no closing tags, because it is not a container element. Why is it not a container element? Because some &lt;input&gt; types like text cannot ‘pre-contain’ any </w:t>
+      </w:r>
+      <w:proofErr w:type="gramStart"/>
+      <w:r>
+        <w:t>text, and</w:t>
+      </w:r>
+      <w:proofErr w:type="gramEnd"/>
+      <w:r>
+        <w:t xml:space="preserve"> only waits for user input.)</w:t>
       </w:r>
     </w:p>
     <w:p>
@@ -1810,7 +2082,15 @@
         <w:t>Required</w:t>
       </w:r>
       <w:r>
-        <w:t xml:space="preserve"> attribute has no values, and is just used to make it mandatory for the user to fill this &lt;input&gt; before moving forward.</w:t>
+        <w:t xml:space="preserve"> attribute has no </w:t>
+      </w:r>
+      <w:proofErr w:type="gramStart"/>
+      <w:r>
+        <w:t>values, and</w:t>
+      </w:r>
+      <w:proofErr w:type="gramEnd"/>
+      <w:r>
+        <w:t xml:space="preserve"> is just used to make it mandatory for the user to fill this &lt;input&gt; before moving forward.</w:t>
       </w:r>
     </w:p>
     <w:p>
@@ -1841,7 +2121,15 @@
         <w:t xml:space="preserve">&lt;input type= ‘text’ </w:t>
       </w:r>
       <w:r>
-        <w:t>id= ‘indoororoutdoor’ placeholder= ‘Indoor/Outdoor?’ required</w:t>
+        <w:t>id= ‘</w:t>
+      </w:r>
+      <w:proofErr w:type="spellStart"/>
+      <w:r>
+        <w:t>indoororoutdoor</w:t>
+      </w:r>
+      <w:proofErr w:type="spellEnd"/>
+      <w:r>
+        <w:t>’ placeholder= ‘Indoor/Outdoor?’ required</w:t>
       </w:r>
       <w:r>
         <w:t>&gt;</w:t>
@@ -2163,7 +2451,11 @@
         </w:rPr>
       </w:pPr>
       <w:r>
-        <w:t xml:space="preserve">Has a </w:t>
+        <w:t xml:space="preserve">Has </w:t>
+      </w:r>
+      <w:proofErr w:type="gramStart"/>
+      <w:r>
+        <w:t xml:space="preserve">a </w:t>
       </w:r>
       <w:r>
         <w:rPr>
@@ -2172,6 +2464,7 @@
         </w:rPr>
         <w:t>for</w:t>
       </w:r>
+      <w:proofErr w:type="gramEnd"/>
       <w:r>
         <w:t xml:space="preserve"> attribute that should evaluate to the </w:t>
       </w:r>
@@ -2227,7 +2520,15 @@
         <w:t>&lt;label</w:t>
       </w:r>
       <w:r>
-        <w:t xml:space="preserve"> for= “indooroutdoor”</w:t>
+        <w:t xml:space="preserve"> for= “</w:t>
+      </w:r>
+      <w:proofErr w:type="spellStart"/>
+      <w:r>
+        <w:t>indooroutdoor</w:t>
+      </w:r>
+      <w:proofErr w:type="spellEnd"/>
+      <w:r>
+        <w:t>”</w:t>
       </w:r>
       <w:r>
         <w:t xml:space="preserve">&gt; </w:t>
@@ -2244,9 +2545,11 @@
       <w:r>
         <w:t>&lt;input type= “” id= “</w:t>
       </w:r>
+      <w:proofErr w:type="spellStart"/>
       <w:r>
         <w:t>indooroutdoor</w:t>
       </w:r>
+      <w:proofErr w:type="spellEnd"/>
       <w:r>
         <w:t>” required= “” placeholder = “”&gt;</w:t>
       </w:r>
@@ -2422,7 +2725,15 @@
         <w:t xml:space="preserve"> of the &lt;input&gt; </w:t>
       </w:r>
       <w:r>
-        <w:t xml:space="preserve">-- redirects the average user(not talking about impaired users) to the corresponding &lt;input&gt; box if clicked. Yes, by just clicking on the &lt;label&gt; text on webpage, </w:t>
+        <w:t xml:space="preserve">-- redirects the average </w:t>
+      </w:r>
+      <w:proofErr w:type="gramStart"/>
+      <w:r>
+        <w:t>user(</w:t>
+      </w:r>
+      <w:proofErr w:type="gramEnd"/>
+      <w:r>
+        <w:t xml:space="preserve">not talking about impaired users) to the corresponding &lt;input&gt; box if clicked. Yes, by just clicking on the &lt;label&gt; text on webpage, </w:t>
       </w:r>
       <w:r>
         <w:t xml:space="preserve">your cursor will redirect to the corresponding input field. </w:t>
@@ -2501,7 +2812,15 @@
         <w:t>type= “checkbox”</w:t>
       </w:r>
       <w:r>
-        <w:t xml:space="preserve"> produce checkboxes.</w:t>
+        <w:t xml:space="preserve"> </w:t>
+      </w:r>
+      <w:proofErr w:type="gramStart"/>
+      <w:r>
+        <w:t>produce</w:t>
+      </w:r>
+      <w:proofErr w:type="gramEnd"/>
+      <w:r>
+        <w:t xml:space="preserve"> checkboxes.</w:t>
       </w:r>
     </w:p>
     <w:p>
@@ -2643,7 +2962,15 @@
         <w:t xml:space="preserve"> (O</w:t>
       </w:r>
       <w:r>
-        <w:t>ne of the most commonly used .html elements</w:t>
+        <w:t xml:space="preserve">ne of the </w:t>
+      </w:r>
+      <w:proofErr w:type="gramStart"/>
+      <w:r>
+        <w:t>most commonly used</w:t>
+      </w:r>
+      <w:proofErr w:type="gramEnd"/>
+      <w:r>
+        <w:t xml:space="preserve"> .html elements</w:t>
       </w:r>
       <w:r>
         <w:t>)</w:t>
@@ -2673,7 +3000,15 @@
         <w:t>C</w:t>
       </w:r>
       <w:r>
-        <w:t>reates a division for all the elements contained within it, and is usually used along with CSS to style the desired section!</w:t>
+        <w:t xml:space="preserve">reates a division for all the elements contained within </w:t>
+      </w:r>
+      <w:proofErr w:type="gramStart"/>
+      <w:r>
+        <w:t>it, and</w:t>
+      </w:r>
+      <w:proofErr w:type="gramEnd"/>
+      <w:r>
+        <w:t xml:space="preserve"> is usually used along with CSS to style the desired section!</w:t>
       </w:r>
     </w:p>
     <w:p>
@@ -2698,7 +3033,15 @@
         <w:t xml:space="preserve"> attribute that can be valuated to any preferred name by the user. Once a class attribute is defined,</w:t>
       </w:r>
       <w:r>
-        <w:t xml:space="preserve"> you can set a style(with CSS) for the class, and</w:t>
+        <w:t xml:space="preserve"> you can set a </w:t>
+      </w:r>
+      <w:proofErr w:type="gramStart"/>
+      <w:r>
+        <w:t>style(</w:t>
+      </w:r>
+      <w:proofErr w:type="gramEnd"/>
+      <w:r>
+        <w:t>with CSS) for the class, and</w:t>
       </w:r>
       <w:r>
         <w:t xml:space="preserve"> every element nested within the &lt;div&gt; </w:t>
@@ -2813,12 +3156,21 @@
       <w:r>
         <w:t xml:space="preserve">&amp; </w:t>
       </w:r>
-      <w:r>
-        <w:rPr>
-          <w:b/>
-          <w:bCs/>
-        </w:rPr>
-        <w:t xml:space="preserve">SEO(Search Engine Optimisation) </w:t>
+      <w:proofErr w:type="gramStart"/>
+      <w:r>
+        <w:rPr>
+          <w:b/>
+          <w:bCs/>
+        </w:rPr>
+        <w:t>SEO(</w:t>
+      </w:r>
+      <w:proofErr w:type="gramEnd"/>
+      <w:r>
+        <w:rPr>
+          <w:b/>
+          <w:bCs/>
+        </w:rPr>
+        <w:t xml:space="preserve">Search Engine Optimisation) </w:t>
       </w:r>
       <w:r>
         <w:t>purposes.</w:t>
@@ -2851,7 +3203,15 @@
         <w:t>&lt;footer&gt; &lt;/footer&gt;</w:t>
       </w:r>
       <w:r>
-        <w:t xml:space="preserve"> element, and add desired text you’d like to display on your webpage’s footer.</w:t>
+        <w:t xml:space="preserve"> </w:t>
+      </w:r>
+      <w:proofErr w:type="gramStart"/>
+      <w:r>
+        <w:t>element, and</w:t>
+      </w:r>
+      <w:proofErr w:type="gramEnd"/>
+      <w:r>
+        <w:t xml:space="preserve"> add desired text you’d like to display on your webpage’s footer.</w:t>
       </w:r>
     </w:p>
     <w:p>
@@ -2907,7 +3267,15 @@
         <w:t xml:space="preserve">&lt;small&gt;&lt;p&gt; NO COPYRIGHT – </w:t>
       </w:r>
       <w:r>
-        <w:t xml:space="preserve">&lt;a href= </w:t>
+        <w:t xml:space="preserve">&lt;a </w:t>
+      </w:r>
+      <w:proofErr w:type="spellStart"/>
+      <w:r>
+        <w:t>href</w:t>
+      </w:r>
+      <w:proofErr w:type="spellEnd"/>
+      <w:r>
+        <w:t xml:space="preserve">= </w:t>
       </w:r>
       <w:hyperlink r:id="rId6" w:history="1">
         <w:r>
@@ -3114,7 +3482,15 @@
         <w:t>&lt;html</w:t>
       </w:r>
       <w:r>
-        <w:t xml:space="preserve"> lang= “en”</w:t>
+        <w:t xml:space="preserve"> lang= “</w:t>
+      </w:r>
+      <w:proofErr w:type="spellStart"/>
+      <w:r>
+        <w:t>en</w:t>
+      </w:r>
+      <w:proofErr w:type="spellEnd"/>
+      <w:r>
+        <w:t>”</w:t>
       </w:r>
       <w:r>
         <w:t>&gt;</w:t>
@@ -3166,6 +3542,81 @@
     </w:p>
     <w:p/>
     <w:p/>
+    <w:p>
+      <w:pPr>
+        <w:rPr>
+          <w:b/>
+          <w:bCs/>
+          <w:u w:val="single"/>
+        </w:rPr>
+      </w:pPr>
+      <w:r>
+        <w:rPr>
+          <w:b/>
+          <w:bCs/>
+          <w:u w:val="single"/>
+        </w:rPr>
+        <w:t>IMPORTANT CONCEPT:</w:t>
+      </w:r>
+    </w:p>
+    <w:p>
+      <w:pPr>
+        <w:pStyle w:val="ListParagraph"/>
+        <w:numPr>
+          <w:ilvl w:val="0"/>
+          <w:numId w:val="7"/>
+        </w:numPr>
+      </w:pPr>
+      <w:r>
+        <w:t xml:space="preserve">Elements of HTML5 (like ‘body’, ‘main’, ‘header’, </w:t>
+      </w:r>
+      <w:r>
+        <w:t xml:space="preserve">‘paragraph’, etc.) </w:t>
+      </w:r>
+      <w:r>
+        <w:t xml:space="preserve">are useful because </w:t>
+      </w:r>
+      <w:r>
+        <w:t xml:space="preserve">they help in </w:t>
+      </w:r>
+      <w:proofErr w:type="gramStart"/>
+      <w:r>
+        <w:rPr>
+          <w:b/>
+          <w:bCs/>
+        </w:rPr>
+        <w:t>accessibility</w:t>
+      </w:r>
+      <w:r>
+        <w:t>(</w:t>
+      </w:r>
+      <w:proofErr w:type="gramEnd"/>
+      <w:r>
+        <w:t>s</w:t>
+      </w:r>
+      <w:r>
+        <w:t xml:space="preserve">creen readers, perhaps) and </w:t>
+      </w:r>
+      <w:r>
+        <w:rPr>
+          <w:b/>
+          <w:bCs/>
+        </w:rPr>
+        <w:t>search engine optimization (SEO)</w:t>
+      </w:r>
+      <w:r>
+        <w:t>.</w:t>
+      </w:r>
+    </w:p>
+    <w:p>
+      <w:pPr>
+        <w:pStyle w:val="ListParagraph"/>
+        <w:numPr>
+          <w:ilvl w:val="0"/>
+          <w:numId w:val="7"/>
+        </w:numPr>
+      </w:pPr>
+    </w:p>
     <w:sectPr>
       <w:pgSz w:w="11906" w:h="16838"/>
       <w:pgMar w:top="1440" w:right="1440" w:bottom="1440" w:left="1440" w:header="708" w:footer="708" w:gutter="0"/>
@@ -4732,6 +5183,7 @@
   <w:style w:type="character" w:default="1" w:styleId="DefaultParagraphFont">
     <w:name w:val="Default Paragraph Font"/>
     <w:uiPriority w:val="1"/>
+    <w:semiHidden/>
     <w:unhideWhenUsed/>
   </w:style>
   <w:style w:type="table" w:default="1" w:styleId="TableNormal">

</xml_diff>

<commit_message>
Learned a few new stuff (<section>, <figure>, <figelement>), and realized that a 'container element' doesn't mean containing text but rather containing other elements. So, fo instance, the <head> element or the <footer> element or the <main> or <body> elements would be considered container elements!
</commit_message>
<xml_diff>
--- a/htmlbasics.docx
+++ b/htmlbasics.docx
@@ -505,6 +505,7 @@
         </w:numPr>
       </w:pPr>
       <w:r>
+        <w:lastRenderedPageBreak/>
         <w:t>All</w:t>
       </w:r>
       <w:r>
@@ -575,7 +576,6 @@
           <w:bCs/>
           <w:u w:val="single"/>
         </w:rPr>
-        <w:lastRenderedPageBreak/>
         <w:t>NESTING:</w:t>
       </w:r>
     </w:p>
@@ -986,6 +986,7 @@
         </w:numPr>
       </w:pPr>
       <w:r>
+        <w:lastRenderedPageBreak/>
         <w:t xml:space="preserve">Defined by attribute </w:t>
       </w:r>
       <w:proofErr w:type="spellStart"/>
@@ -1143,7 +1144,6 @@
         <w:ind w:left="360"/>
       </w:pPr>
       <w:r>
-        <w:lastRenderedPageBreak/>
         <w:t>For example:</w:t>
       </w:r>
     </w:p>
@@ -1664,7 +1664,6 @@
           <w:b/>
           <w:bCs/>
         </w:rPr>
-        <w:lastRenderedPageBreak/>
         <w:t xml:space="preserve"> </w:t>
       </w:r>
     </w:p>
@@ -1966,6 +1965,7 @@
         </w:numPr>
       </w:pPr>
       <w:r>
+        <w:lastRenderedPageBreak/>
         <w:t>&lt;input&gt; refers to input element.</w:t>
       </w:r>
       <w:r>
@@ -2186,7 +2186,6 @@
         </w:numPr>
       </w:pPr>
       <w:r>
-        <w:lastRenderedPageBreak/>
         <w:t>To create radio buttons, use type= “radio” for &lt;input&gt; element!</w:t>
       </w:r>
     </w:p>
@@ -2375,6 +2374,7 @@
           <w:bCs/>
           <w:u w:val="single"/>
         </w:rPr>
+        <w:lastRenderedPageBreak/>
         <w:t>LABEL ELEMENT:</w:t>
       </w:r>
     </w:p>
@@ -2856,6 +2856,7 @@
         </w:numPr>
       </w:pPr>
       <w:r>
+        <w:lastRenderedPageBreak/>
         <w:t xml:space="preserve">For type= “checkbox”, </w:t>
       </w:r>
       <w:r>
@@ -3246,7 +3247,6 @@
     </w:p>
     <w:p>
       <w:r>
-        <w:lastRenderedPageBreak/>
         <w:t>For example:</w:t>
       </w:r>
     </w:p>
@@ -3334,6 +3334,7 @@
         <w:rPr>
           <w:rStyle w:val="HTMLCODEChar"/>
         </w:rPr>
+        <w:lastRenderedPageBreak/>
         <w:t>&lt;head&gt; &lt;/head&gt;</w:t>
       </w:r>
       <w:r>
@@ -3526,6 +3527,7 @@
     <w:p>
       <w:pPr>
         <w:pStyle w:val="HTMLCode1"/>
+        <w:ind w:left="720" w:firstLine="720"/>
       </w:pPr>
       <w:r>
         <w:t>&lt;/head&gt;</w:t>
@@ -3556,15 +3558,31 @@
           <w:bCs/>
           <w:u w:val="single"/>
         </w:rPr>
-        <w:t>IMPORTANT CONCEPT:</w:t>
-      </w:r>
-    </w:p>
-    <w:p>
-      <w:pPr>
-        <w:pStyle w:val="ListParagraph"/>
-        <w:numPr>
-          <w:ilvl w:val="0"/>
-          <w:numId w:val="7"/>
+        <w:t>IMPORTANT CONCEPT</w:t>
+      </w:r>
+      <w:r>
+        <w:rPr>
+          <w:b/>
+          <w:bCs/>
+          <w:u w:val="single"/>
+        </w:rPr>
+        <w:t>S</w:t>
+      </w:r>
+      <w:r>
+        <w:rPr>
+          <w:b/>
+          <w:bCs/>
+          <w:u w:val="single"/>
+        </w:rPr>
+        <w:t>:</w:t>
+      </w:r>
+    </w:p>
+    <w:p>
+      <w:pPr>
+        <w:pStyle w:val="ListParagraph"/>
+        <w:numPr>
+          <w:ilvl w:val="1"/>
+          <w:numId w:val="1"/>
         </w:numPr>
       </w:pPr>
       <w:r>
@@ -3611,10 +3629,355 @@
     <w:p>
       <w:pPr>
         <w:pStyle w:val="ListParagraph"/>
-        <w:numPr>
-          <w:ilvl w:val="0"/>
-          <w:numId w:val="7"/>
-        </w:numPr>
+        <w:ind w:left="1440"/>
+      </w:pPr>
+    </w:p>
+    <w:p>
+      <w:pPr>
+        <w:pStyle w:val="ListParagraph"/>
+        <w:numPr>
+          <w:ilvl w:val="1"/>
+          <w:numId w:val="1"/>
+        </w:numPr>
+      </w:pPr>
+      <w:r>
+        <w:t>The &lt;body&gt; element is what houses ALL CONTENT of webpage (apart from the auxiliary info. stored by the &lt;head&gt; and &lt;footer&gt; tags. So, yes, &lt;main&gt; would be nested within the &lt;body&gt; element – just like most every HTML5 element.</w:t>
+      </w:r>
+    </w:p>
+    <w:p>
+      <w:pPr>
+        <w:pStyle w:val="ListParagraph"/>
+      </w:pPr>
+    </w:p>
+    <w:p>
+      <w:pPr>
+        <w:pStyle w:val="ListParagraph"/>
+        <w:numPr>
+          <w:ilvl w:val="1"/>
+          <w:numId w:val="1"/>
+        </w:numPr>
+      </w:pPr>
+      <w:r>
+        <w:t>&lt;main&gt; element is designed to store ‘unique data’ that isn’t present anywhere else in the HTML document (&lt;head&gt;, &lt;footer&gt;, etc.)</w:t>
+      </w:r>
+      <w:r>
+        <w:t>. So, for example, this would be considered redundant code:</w:t>
+      </w:r>
+    </w:p>
+    <w:p>
+      <w:pPr>
+        <w:pStyle w:val="ListParagraph"/>
+      </w:pPr>
+    </w:p>
+    <w:p>
+      <w:pPr>
+        <w:pStyle w:val="HTMLCode1"/>
+      </w:pPr>
+      <w:r>
+        <w:t>&lt;</w:t>
+      </w:r>
+      <w:r>
+        <w:t>!</w:t>
+      </w:r>
+      <w:r>
+        <w:t>DOCTYPE html</w:t>
+      </w:r>
+      <w:r>
+        <w:t>&gt;</w:t>
+      </w:r>
+      <w:r>
+        <w:t xml:space="preserve"> </w:t>
+      </w:r>
+    </w:p>
+    <w:p>
+      <w:pPr>
+        <w:pStyle w:val="HTMLCode1"/>
+      </w:pPr>
+      <w:r>
+        <w:t>&lt;html&gt;</w:t>
+      </w:r>
+    </w:p>
+    <w:p>
+      <w:pPr>
+        <w:pStyle w:val="HTMLCode1"/>
+        <w:ind w:firstLine="720"/>
+      </w:pPr>
+      <w:r>
+        <w:lastRenderedPageBreak/>
+        <w:t>&lt;head&gt; Sample webpage &lt;/head&gt;</w:t>
+      </w:r>
+    </w:p>
+    <w:p>
+      <w:pPr>
+        <w:pStyle w:val="HTMLCode1"/>
+        <w:ind w:firstLine="720"/>
+      </w:pPr>
+      <w:r>
+        <w:t>&lt;body&gt;</w:t>
+      </w:r>
+    </w:p>
+    <w:p>
+      <w:pPr>
+        <w:pStyle w:val="HTMLCode1"/>
+        <w:ind w:left="720" w:firstLine="720"/>
+      </w:pPr>
+      <w:r>
+        <w:t xml:space="preserve">&lt;h1&gt; This is my first </w:t>
+      </w:r>
+      <w:proofErr w:type="gramStart"/>
+      <w:r>
+        <w:t>webpage!&lt;</w:t>
+      </w:r>
+      <w:proofErr w:type="gramEnd"/>
+      <w:r>
+        <w:t>/h1&gt;</w:t>
+      </w:r>
+    </w:p>
+    <w:p>
+      <w:pPr>
+        <w:pStyle w:val="HTMLCode1"/>
+        <w:ind w:left="720" w:firstLine="720"/>
+      </w:pPr>
+      <w:r>
+        <w:t xml:space="preserve">&lt;main&gt;This is my first </w:t>
+      </w:r>
+      <w:proofErr w:type="gramStart"/>
+      <w:r>
+        <w:t>webpage!&lt;</w:t>
+      </w:r>
+      <w:proofErr w:type="gramEnd"/>
+      <w:r>
+        <w:t>/main&gt;</w:t>
+      </w:r>
+      <w:r>
+        <w:t xml:space="preserve"> </w:t>
+      </w:r>
+    </w:p>
+    <w:p>
+      <w:pPr>
+        <w:pStyle w:val="HTMLCode1"/>
+        <w:ind w:firstLine="720"/>
+      </w:pPr>
+      <w:r>
+        <w:t>&lt;/body&gt;</w:t>
+      </w:r>
+    </w:p>
+    <w:p>
+      <w:pPr>
+        <w:pStyle w:val="HTMLCode1"/>
+        <w:ind w:firstLine="720"/>
+      </w:pPr>
+      <w:r>
+        <w:t>&lt;footer&gt;This is my first webpage! &lt;/footer&gt;</w:t>
+      </w:r>
+    </w:p>
+    <w:p>
+      <w:pPr>
+        <w:pStyle w:val="HTMLCode1"/>
+      </w:pPr>
+      <w:r>
+        <w:tab/>
+        <w:t>&lt;/html&gt;</w:t>
+      </w:r>
+    </w:p>
+    <w:p>
+      <w:r>
+        <w:t>This is highly redundant code, with the main element containing information duplicated in the &lt;head&gt; and &lt;footer&gt; tags outside it. Designing such code (where &lt;main&gt; doesn’t house unique data) would cause:</w:t>
+      </w:r>
+    </w:p>
+    <w:p>
+      <w:pPr>
+        <w:pStyle w:val="ListParagraph"/>
+        <w:numPr>
+          <w:ilvl w:val="0"/>
+          <w:numId w:val="1"/>
+        </w:numPr>
+        <w:rPr>
+          <w:b/>
+          <w:bCs/>
+        </w:rPr>
+      </w:pPr>
+      <w:r>
+        <w:rPr>
+          <w:b/>
+          <w:bCs/>
+        </w:rPr>
+        <w:t xml:space="preserve">Accessibility problems </w:t>
+      </w:r>
+    </w:p>
+    <w:p>
+      <w:pPr>
+        <w:pStyle w:val="ListParagraph"/>
+        <w:numPr>
+          <w:ilvl w:val="0"/>
+          <w:numId w:val="1"/>
+        </w:numPr>
+      </w:pPr>
+      <w:r>
+        <w:rPr>
+          <w:b/>
+          <w:bCs/>
+        </w:rPr>
+        <w:t>SEO problems</w:t>
+      </w:r>
+      <w:r>
+        <w:t xml:space="preserve"> (when web browsers encounter such duplicate information</w:t>
+      </w:r>
+      <w:r>
+        <w:t xml:space="preserve"> on a HTML document, the search engine punishes the .HTML doc with a low rank, affecting the site’s visibility and revenue.</w:t>
+      </w:r>
+    </w:p>
+    <w:p/>
+    <w:p>
+      <w:pPr>
+        <w:pStyle w:val="ListParagraph"/>
+        <w:ind w:left="1440"/>
+      </w:pPr>
+      <w:r>
+        <w:t>4) Nesting is a ‘readability’ practice by web developers. It’s so much more pleasing to the eyes, and easier to skim through!</w:t>
+      </w:r>
+    </w:p>
+    <w:p>
+      <w:pPr>
+        <w:pStyle w:val="ListParagraph"/>
+        <w:ind w:left="1440"/>
+      </w:pPr>
+    </w:p>
+    <w:p>
+      <w:pPr>
+        <w:pStyle w:val="ListParagraph"/>
+        <w:ind w:left="1440"/>
+      </w:pPr>
+      <w:r>
+        <w:t xml:space="preserve">5) </w:t>
+      </w:r>
+      <w:r>
+        <w:t>&lt;section&gt; element (new learning!) is used to partition webpage content into ‘sections’ that improve the webpage’s SEO ranking and readability by web browsers!</w:t>
+      </w:r>
+      <w:r>
+        <w:t xml:space="preserve"> You can nest a &lt;section&gt; &lt;/section&gt; around your desired content.</w:t>
+      </w:r>
+    </w:p>
+    <w:p>
+      <w:pPr>
+        <w:pStyle w:val="ListParagraph"/>
+        <w:ind w:left="1440"/>
+      </w:pPr>
+    </w:p>
+    <w:p>
+      <w:pPr>
+        <w:pStyle w:val="ListParagraph"/>
+        <w:ind w:left="1440"/>
+      </w:pPr>
+      <w:r>
+        <w:t>6) &lt;figure&gt; &lt;/figure&gt; element (new learning) is usually nested around an &lt;</w:t>
+      </w:r>
+      <w:proofErr w:type="spellStart"/>
+      <w:r>
+        <w:t>img</w:t>
+      </w:r>
+      <w:proofErr w:type="spellEnd"/>
+      <w:r>
+        <w:t xml:space="preserve">&gt; element to act as </w:t>
+      </w:r>
+      <w:r>
+        <w:rPr>
+          <w:b/>
+          <w:bCs/>
+        </w:rPr>
+        <w:t>captions</w:t>
+      </w:r>
+      <w:r>
+        <w:t>.</w:t>
+      </w:r>
+      <w:r>
+        <w:t xml:space="preserve"> The &lt;figure&gt; element is </w:t>
+      </w:r>
+      <w:proofErr w:type="gramStart"/>
+      <w:r>
+        <w:t>actually a</w:t>
+      </w:r>
+      <w:proofErr w:type="gramEnd"/>
+      <w:r>
+        <w:t xml:space="preserve"> </w:t>
+      </w:r>
+      <w:r>
+        <w:rPr>
+          <w:b/>
+          <w:bCs/>
+        </w:rPr>
+        <w:t>container element</w:t>
+      </w:r>
+      <w:r>
+        <w:t xml:space="preserve"> that shall have another element (&lt;</w:t>
+      </w:r>
+      <w:proofErr w:type="spellStart"/>
+      <w:r>
+        <w:t>figcaption</w:t>
+      </w:r>
+      <w:proofErr w:type="spellEnd"/>
+      <w:r>
+        <w:t>&gt; &lt;/</w:t>
+      </w:r>
+      <w:proofErr w:type="spellStart"/>
+      <w:r>
+        <w:t>figcaption</w:t>
+      </w:r>
+      <w:proofErr w:type="spellEnd"/>
+      <w:r>
+        <w:t>&gt;) nested within it.</w:t>
+      </w:r>
+    </w:p>
+    <w:p>
+      <w:pPr>
+        <w:pStyle w:val="ListParagraph"/>
+        <w:ind w:left="1440"/>
+      </w:pPr>
+    </w:p>
+    <w:p>
+      <w:pPr>
+        <w:pStyle w:val="ListParagraph"/>
+        <w:ind w:left="1440"/>
+      </w:pPr>
+      <w:r>
+        <w:t>7) &lt;</w:t>
+      </w:r>
+      <w:proofErr w:type="spellStart"/>
+      <w:r>
+        <w:t>figcaption</w:t>
+      </w:r>
+      <w:proofErr w:type="spellEnd"/>
+      <w:r>
+        <w:t>&gt; &lt;/</w:t>
+      </w:r>
+      <w:proofErr w:type="spellStart"/>
+      <w:r>
+        <w:t>figcaption</w:t>
+      </w:r>
+      <w:proofErr w:type="spellEnd"/>
+      <w:r>
+        <w:t xml:space="preserve">&gt; </w:t>
+      </w:r>
+      <w:r>
+        <w:t xml:space="preserve">stores the image captions between the tags. </w:t>
+      </w:r>
+    </w:p>
+    <w:p>
+      <w:pPr>
+        <w:pStyle w:val="ListParagraph"/>
+        <w:ind w:left="1440"/>
+      </w:pPr>
+    </w:p>
+    <w:p>
+      <w:pPr>
+        <w:pStyle w:val="ListParagraph"/>
+        <w:ind w:left="1440"/>
+      </w:pPr>
+    </w:p>
+    <w:p>
+      <w:pPr>
+        <w:pStyle w:val="ListParagraph"/>
+        <w:ind w:left="1440"/>
       </w:pPr>
     </w:p>
     <w:sectPr>
@@ -4060,7 +4423,7 @@
   <w:abstractNum w:abstractNumId="4" w15:restartNumberingAfterBreak="0">
     <w:nsid w:val="55154DE1"/>
     <w:multiLevelType w:val="multilevel"/>
-    <w:tmpl w:val="FE5E11DE"/>
+    <w:tmpl w:val="5882DD30"/>
     <w:lvl w:ilvl="0">
       <w:start w:val="1"/>
       <w:numFmt w:val="bullet"/>
@@ -4077,20 +4440,16 @@
         <w:sz w:val="20"/>
       </w:rPr>
     </w:lvl>
-    <w:lvl w:ilvl="1" w:tentative="1">
-      <w:start w:val="1"/>
-      <w:numFmt w:val="bullet"/>
-      <w:lvlText w:val="o"/>
-      <w:lvlJc w:val="left"/>
-      <w:pPr>
-        <w:tabs>
-          <w:tab w:val="num" w:pos="1440"/>
-        </w:tabs>
+    <w:lvl w:ilvl="1">
+      <w:start w:val="1"/>
+      <w:numFmt w:val="decimal"/>
+      <w:lvlText w:val="%2)"/>
+      <w:lvlJc w:val="left"/>
+      <w:pPr>
         <w:ind w:left="1440" w:hanging="360"/>
       </w:pPr>
       <w:rPr>
-        <w:rFonts w:ascii="Courier New" w:hAnsi="Courier New" w:hint="default"/>
-        <w:sz w:val="20"/>
+        <w:rFonts w:hint="default"/>
       </w:rPr>
     </w:lvl>
     <w:lvl w:ilvl="2" w:tentative="1">
@@ -5503,9 +5862,11 @@
     <w:basedOn w:val="ListParagraph"/>
     <w:link w:val="HTMLCODEChar"/>
     <w:qFormat/>
-    <w:rsid w:val="00244D91"/>
+    <w:rsid w:val="00D61666"/>
     <w:pPr>
+      <w:spacing w:line="480" w:lineRule="auto"/>
       <w:ind w:left="0"/>
+      <w:jc w:val="both"/>
     </w:pPr>
     <w:rPr>
       <w:rFonts w:cs="Times New Roman"/>
@@ -5526,7 +5887,7 @@
     <w:name w:val="HTML CODE Char"/>
     <w:basedOn w:val="ListParagraphChar"/>
     <w:link w:val="HTMLCode1"/>
-    <w:rsid w:val="00244D91"/>
+    <w:rsid w:val="00D61666"/>
     <w:rPr>
       <w:rFonts w:ascii="Times New Roman" w:hAnsi="Times New Roman" w:cs="Times New Roman"/>
       <w:b/>

</xml_diff>

<commit_message>
Refined knowledge of HTML GREATLY! Lot of valuable fundamentals were learned!
</commit_message>
<xml_diff>
--- a/htmlbasics.docx
+++ b/htmlbasics.docx
@@ -3973,12 +3973,690 @@
         <w:pStyle w:val="ListParagraph"/>
         <w:ind w:left="1440"/>
       </w:pPr>
+      <w:r>
+        <w:t>8) void elements are those elements that don’t need closing tags.</w:t>
+      </w:r>
     </w:p>
     <w:p>
       <w:pPr>
         <w:pStyle w:val="ListParagraph"/>
         <w:ind w:left="1440"/>
       </w:pPr>
+    </w:p>
+    <w:p>
+      <w:pPr>
+        <w:pStyle w:val="ListParagraph"/>
+        <w:ind w:left="1440"/>
+      </w:pPr>
+      <w:r>
+        <w:t>9)</w:t>
+      </w:r>
+      <w:r>
+        <w:rPr>
+          <w:b/>
+          <w:bCs/>
+        </w:rPr>
+        <w:t>key concept</w:t>
+      </w:r>
+      <w:r>
+        <w:t xml:space="preserve">: how you write </w:t>
+      </w:r>
+      <w:proofErr w:type="gramStart"/>
+      <w:r>
+        <w:t>code(</w:t>
+      </w:r>
+      <w:proofErr w:type="gramEnd"/>
+      <w:r>
+        <w:t>with or without breaks) on the HTML code editor has no impact on the actually visible line breaks on the webpage.</w:t>
+      </w:r>
+      <w:r>
+        <w:t xml:space="preserve"> The line breaks on the webpage depend on the type of element. If the element is a </w:t>
+      </w:r>
+      <w:r>
+        <w:rPr>
+          <w:b/>
+          <w:bCs/>
+        </w:rPr>
+        <w:t xml:space="preserve">block-level </w:t>
+      </w:r>
+      <w:proofErr w:type="gramStart"/>
+      <w:r>
+        <w:rPr>
+          <w:b/>
+          <w:bCs/>
+        </w:rPr>
+        <w:t>element</w:t>
+      </w:r>
+      <w:r>
+        <w:t>(</w:t>
+      </w:r>
+      <w:proofErr w:type="gramEnd"/>
+      <w:r>
+        <w:t>like &lt;div&gt;, &lt;h1&gt;,</w:t>
+      </w:r>
+      <w:r>
+        <w:t xml:space="preserve"> &lt;p&gt;,</w:t>
+      </w:r>
+      <w:r>
+        <w:t xml:space="preserve"> </w:t>
+      </w:r>
+      <w:r>
+        <w:t xml:space="preserve">&lt;head&gt;, &lt;footer&gt;), it will trigger a line break on the webpage. However, other elements (called </w:t>
+      </w:r>
+      <w:r>
+        <w:rPr>
+          <w:b/>
+          <w:bCs/>
+        </w:rPr>
+        <w:t>inline elements</w:t>
+      </w:r>
+      <w:r>
+        <w:t>) like &lt;</w:t>
+      </w:r>
+      <w:proofErr w:type="spellStart"/>
+      <w:r>
+        <w:t>em</w:t>
+      </w:r>
+      <w:proofErr w:type="spellEnd"/>
+      <w:r>
+        <w:t>&gt;, &lt;strong&gt;,</w:t>
+      </w:r>
+      <w:r>
+        <w:t xml:space="preserve"> </w:t>
+      </w:r>
+      <w:r>
+        <w:t>&lt;a&gt;, &lt;</w:t>
+      </w:r>
+      <w:proofErr w:type="spellStart"/>
+      <w:r>
+        <w:t>img</w:t>
+      </w:r>
+      <w:proofErr w:type="spellEnd"/>
+      <w:r>
+        <w:t xml:space="preserve">&gt; will not prompt the web browser to add line breaks! The flow is maintained with these </w:t>
+      </w:r>
+      <w:r>
+        <w:rPr>
+          <w:b/>
+          <w:bCs/>
+        </w:rPr>
+        <w:t>inline</w:t>
+      </w:r>
+      <w:r>
+        <w:t xml:space="preserve"> elements.</w:t>
+      </w:r>
+      <w:r>
+        <w:t xml:space="preserve"> You </w:t>
+      </w:r>
+      <w:r>
+        <w:lastRenderedPageBreak/>
+        <w:t xml:space="preserve">can, however, force a visual line-break between </w:t>
+      </w:r>
+      <w:r>
+        <w:rPr>
+          <w:b/>
+          <w:bCs/>
+        </w:rPr>
+        <w:t>inline elements</w:t>
+      </w:r>
+      <w:r>
+        <w:t xml:space="preserve"> with a &lt;break&gt; element wherever desired.</w:t>
+      </w:r>
+    </w:p>
+    <w:p>
+      <w:pPr>
+        <w:pStyle w:val="ListParagraph"/>
+        <w:ind w:left="1440"/>
+      </w:pPr>
+    </w:p>
+    <w:p>
+      <w:pPr>
+        <w:pStyle w:val="ListParagraph"/>
+        <w:ind w:left="1440"/>
+      </w:pPr>
+      <w:r>
+        <w:t xml:space="preserve">10) </w:t>
+      </w:r>
+      <w:r>
+        <w:rPr>
+          <w:b/>
+          <w:bCs/>
+        </w:rPr>
+        <w:t>void elements</w:t>
+      </w:r>
+      <w:r>
+        <w:t xml:space="preserve"> have only start tags, but no end tags.</w:t>
+      </w:r>
+      <w:r>
+        <w:t xml:space="preserve"> (</w:t>
+      </w:r>
+      <w:proofErr w:type="spellStart"/>
+      <w:r>
+        <w:t>e.g</w:t>
+      </w:r>
+      <w:proofErr w:type="spellEnd"/>
+      <w:r>
+        <w:t>: &lt;input&gt;)</w:t>
+      </w:r>
+    </w:p>
+    <w:p>
+      <w:pPr>
+        <w:pStyle w:val="ListParagraph"/>
+        <w:ind w:left="1440"/>
+      </w:pPr>
+    </w:p>
+    <w:p>
+      <w:pPr>
+        <w:pStyle w:val="ListParagraph"/>
+        <w:ind w:left="1440"/>
+      </w:pPr>
+      <w:r>
+        <w:t xml:space="preserve">11) </w:t>
+      </w:r>
+      <w:r>
+        <w:t>learned</w:t>
+      </w:r>
+      <w:r>
+        <w:t xml:space="preserve"> </w:t>
+      </w:r>
+      <w:r>
+        <w:rPr>
+          <w:b/>
+          <w:bCs/>
+        </w:rPr>
+        <w:t>value</w:t>
+      </w:r>
+      <w:r>
+        <w:rPr>
+          <w:b/>
+          <w:bCs/>
+        </w:rPr>
+        <w:t xml:space="preserve"> </w:t>
+      </w:r>
+      <w:r>
+        <w:t xml:space="preserve">attribute to </w:t>
+      </w:r>
+      <w:r>
+        <w:t xml:space="preserve">&lt;input&gt; element. This is important, because when you submit a form with a particular radio button selection, (in the </w:t>
+      </w:r>
+      <w:proofErr w:type="gramStart"/>
+      <w:r>
+        <w:t>back-end</w:t>
+      </w:r>
+      <w:proofErr w:type="gramEnd"/>
+      <w:r>
+        <w:t xml:space="preserve">), what is seen is ‘the radio button of </w:t>
+      </w:r>
+      <w:r>
+        <w:rPr>
+          <w:b/>
+          <w:bCs/>
+        </w:rPr>
+        <w:t>name</w:t>
+      </w:r>
+      <w:r>
+        <w:t xml:space="preserve">= “indoor-outdoor” and </w:t>
+      </w:r>
+      <w:r>
+        <w:rPr>
+          <w:b/>
+          <w:bCs/>
+        </w:rPr>
+        <w:t>value</w:t>
+      </w:r>
+      <w:r>
+        <w:t xml:space="preserve">= “____” is selected.’ Without providing an explicit </w:t>
+      </w:r>
+      <w:r>
+        <w:rPr>
+          <w:b/>
+          <w:bCs/>
+        </w:rPr>
+        <w:t xml:space="preserve">value </w:t>
+      </w:r>
+      <w:r>
+        <w:t xml:space="preserve">attribute, </w:t>
+      </w:r>
+      <w:r>
+        <w:t xml:space="preserve">its hard to identify the button that was selected (as all radio buttons of the same radio group will have the same </w:t>
+      </w:r>
+      <w:r>
+        <w:rPr>
+          <w:b/>
+          <w:bCs/>
+        </w:rPr>
+        <w:t>name</w:t>
+      </w:r>
+      <w:r>
+        <w:t xml:space="preserve"> attribute)</w:t>
+      </w:r>
+    </w:p>
+    <w:p>
+      <w:pPr>
+        <w:pStyle w:val="ListParagraph"/>
+        <w:ind w:left="1440"/>
+      </w:pPr>
+    </w:p>
+    <w:p>
+      <w:pPr>
+        <w:pStyle w:val="ListParagraph"/>
+        <w:ind w:left="1440"/>
+      </w:pPr>
+      <w:r>
+        <w:t xml:space="preserve">12) </w:t>
+      </w:r>
+      <w:r>
+        <w:t xml:space="preserve">if you want to separate a radio group from another radio group, instead of forcing a break between the two </w:t>
+      </w:r>
+      <w:r>
+        <w:rPr>
+          <w:b/>
+          <w:bCs/>
+        </w:rPr>
+        <w:t>inline &lt;input&gt; elements</w:t>
+      </w:r>
+      <w:r>
+        <w:t xml:space="preserve">, nest the two radio groups within different </w:t>
+      </w:r>
+      <w:r>
+        <w:t>&lt;</w:t>
+      </w:r>
+      <w:proofErr w:type="spellStart"/>
+      <w:r>
+        <w:t>fieldset</w:t>
+      </w:r>
+      <w:proofErr w:type="spellEnd"/>
+      <w:r>
+        <w:t xml:space="preserve">&gt; </w:t>
+      </w:r>
+      <w:r>
+        <w:rPr>
+          <w:b/>
+          <w:bCs/>
+        </w:rPr>
+        <w:t>block-level elements</w:t>
+      </w:r>
+      <w:r>
+        <w:t>.</w:t>
+      </w:r>
+      <w:r>
+        <w:t xml:space="preserve"> This way, the </w:t>
+      </w:r>
+      <w:r>
+        <w:t>&lt;</w:t>
+      </w:r>
+      <w:proofErr w:type="spellStart"/>
+      <w:r>
+        <w:t>fieldset</w:t>
+      </w:r>
+      <w:proofErr w:type="spellEnd"/>
+      <w:r>
+        <w:t xml:space="preserve">&gt; </w:t>
+      </w:r>
+      <w:r>
+        <w:t>block-level element not only prompts the browser to create a line-</w:t>
+      </w:r>
+      <w:proofErr w:type="gramStart"/>
+      <w:r>
+        <w:t>break, but</w:t>
+      </w:r>
+      <w:proofErr w:type="gramEnd"/>
+      <w:r>
+        <w:t xml:space="preserve"> also </w:t>
+      </w:r>
+      <w:r>
+        <w:t>provides ‘structure’ to the webpage (useful for accessibility and SEO purposes)</w:t>
+      </w:r>
+      <w:r>
+        <w:t>.</w:t>
+      </w:r>
+    </w:p>
+    <w:p>
+      <w:pPr>
+        <w:pStyle w:val="ListParagraph"/>
+        <w:ind w:left="1440"/>
+      </w:pPr>
+    </w:p>
+    <w:p>
+      <w:pPr>
+        <w:pStyle w:val="ListParagraph"/>
+        <w:ind w:left="1440"/>
+      </w:pPr>
+      <w:r>
+        <w:t xml:space="preserve">13) </w:t>
+      </w:r>
+      <w:r>
+        <w:t>also, nest a &lt;legend&gt; element within the</w:t>
+      </w:r>
+      <w:r>
+        <w:t xml:space="preserve"> &lt;</w:t>
+      </w:r>
+      <w:proofErr w:type="spellStart"/>
+      <w:r>
+        <w:t>fieldset</w:t>
+      </w:r>
+      <w:proofErr w:type="spellEnd"/>
+      <w:r>
+        <w:t xml:space="preserve">&gt; element, </w:t>
+      </w:r>
+      <w:proofErr w:type="gramStart"/>
+      <w:r>
+        <w:t>in order to</w:t>
+      </w:r>
+      <w:proofErr w:type="gramEnd"/>
+      <w:r>
+        <w:t xml:space="preserve"> give the user an idea of what to expect from this particular part of the form, or this particular </w:t>
+      </w:r>
+      <w:r>
+        <w:rPr>
+          <w:b/>
+          <w:bCs/>
+        </w:rPr>
+        <w:t>radio group</w:t>
+      </w:r>
+      <w:r>
+        <w:t xml:space="preserve"> in this case.</w:t>
+      </w:r>
+    </w:p>
+    <w:p>
+      <w:pPr>
+        <w:pStyle w:val="ListParagraph"/>
+        <w:ind w:left="1440"/>
+      </w:pPr>
+    </w:p>
+    <w:p>
+      <w:pPr>
+        <w:pStyle w:val="ListParagraph"/>
+        <w:ind w:left="1440"/>
+      </w:pPr>
+      <w:r>
+        <w:t xml:space="preserve">14) </w:t>
+      </w:r>
+      <w:r>
+        <w:t xml:space="preserve"> </w:t>
+      </w:r>
+      <w:r>
+        <w:t>any data you want visible on the webpage should go into the &lt;body&gt; element. Other metadata that you don’t want to be visible should go outside it, either in the &lt;head&gt; or &lt;footer&gt; elements.</w:t>
+      </w:r>
+      <w:r>
+        <w:t xml:space="preserve"> Here’s more information on that:</w:t>
+      </w:r>
+    </w:p>
+    <w:p>
+      <w:pPr>
+        <w:pStyle w:val="ListParagraph"/>
+        <w:ind w:left="1440"/>
+      </w:pPr>
+    </w:p>
+    <w:p>
+      <w:pPr>
+        <w:pStyle w:val="ListParagraph"/>
+        <w:ind w:left="1440"/>
+      </w:pPr>
+      <w:r>
+        <w:rPr>
+          <w:noProof/>
+        </w:rPr>
+        <w:drawing>
+          <wp:inline distT="0" distB="0" distL="0" distR="0" wp14:anchorId="331DED8B" wp14:editId="4A44E8F6">
+            <wp:extent cx="5731510" cy="3090545"/>
+            <wp:effectExtent l="0" t="0" r="2540" b="0"/>
+            <wp:docPr id="1573137997" name="Picture 1" descr="A screenshot of a computer&#10;&#10;Description automatically generated"/>
+            <wp:cNvGraphicFramePr>
+              <a:graphicFrameLocks xmlns:a="http://schemas.openxmlformats.org/drawingml/2006/main" noChangeAspect="1"/>
+            </wp:cNvGraphicFramePr>
+            <a:graphic xmlns:a="http://schemas.openxmlformats.org/drawingml/2006/main">
+              <a:graphicData uri="http://schemas.openxmlformats.org/drawingml/2006/picture">
+                <pic:pic xmlns:pic="http://schemas.openxmlformats.org/drawingml/2006/picture">
+                  <pic:nvPicPr>
+                    <pic:cNvPr id="1573137997" name="Picture 1" descr="A screenshot of a computer&#10;&#10;Description automatically generated"/>
+                    <pic:cNvPicPr/>
+                  </pic:nvPicPr>
+                  <pic:blipFill>
+                    <a:blip r:embed="rId7"/>
+                    <a:stretch>
+                      <a:fillRect/>
+                    </a:stretch>
+                  </pic:blipFill>
+                  <pic:spPr>
+                    <a:xfrm>
+                      <a:off x="0" y="0"/>
+                      <a:ext cx="5731510" cy="3090545"/>
+                    </a:xfrm>
+                    <a:prstGeom prst="rect">
+                      <a:avLst/>
+                    </a:prstGeom>
+                  </pic:spPr>
+                </pic:pic>
+              </a:graphicData>
+            </a:graphic>
+          </wp:inline>
+        </w:drawing>
+      </w:r>
+    </w:p>
+    <w:p>
+      <w:pPr>
+        <w:pStyle w:val="ListParagraph"/>
+        <w:ind w:left="1440"/>
+      </w:pPr>
+    </w:p>
+    <w:p>
+      <w:pPr>
+        <w:pStyle w:val="ListParagraph"/>
+        <w:ind w:left="1440"/>
+      </w:pPr>
+      <w:r>
+        <w:lastRenderedPageBreak/>
+        <w:t xml:space="preserve">15) </w:t>
+      </w:r>
+      <w:r>
+        <w:t xml:space="preserve">&lt;!DOCTYPE html&gt; is a special string called a </w:t>
+      </w:r>
+      <w:r>
+        <w:rPr>
+          <w:b/>
+          <w:bCs/>
+        </w:rPr>
+        <w:t>declaration</w:t>
+      </w:r>
+      <w:r>
+        <w:t xml:space="preserve"> that always goes on top of the html document. It tells the browser that it’s currently reading a HTML5 document.</w:t>
+      </w:r>
+    </w:p>
+    <w:p>
+      <w:pPr>
+        <w:pStyle w:val="ListParagraph"/>
+        <w:ind w:left="1440"/>
+      </w:pPr>
+    </w:p>
+    <w:p>
+      <w:pPr>
+        <w:pStyle w:val="ListParagraph"/>
+        <w:ind w:left="1440"/>
+      </w:pPr>
+      <w:r>
+        <w:t xml:space="preserve">16) &lt;head&gt; has a &lt;meta&gt; element nested within it (usually), with the attribute </w:t>
+      </w:r>
+      <w:r>
+        <w:rPr>
+          <w:b/>
+          <w:bCs/>
+        </w:rPr>
+        <w:t>charset</w:t>
+      </w:r>
+      <w:r>
+        <w:rPr>
+          <w:b/>
+          <w:bCs/>
+        </w:rPr>
+        <w:t>= “utf-8”</w:t>
+      </w:r>
+      <w:r>
+        <w:t xml:space="preserve"> – which, as you might’ve deduced, tells the browser how to encode the page.</w:t>
+      </w:r>
+    </w:p>
+    <w:p>
+      <w:pPr>
+        <w:pStyle w:val="ListParagraph"/>
+        <w:ind w:left="1440"/>
+      </w:pPr>
+    </w:p>
+    <w:p>
+      <w:pPr>
+        <w:pStyle w:val="ListParagraph"/>
+        <w:ind w:left="1440"/>
+      </w:pPr>
+      <w:r>
+        <w:t>For example:</w:t>
+      </w:r>
+    </w:p>
+    <w:p>
+      <w:pPr>
+        <w:pStyle w:val="ListParagraph"/>
+        <w:ind w:left="1440"/>
+      </w:pPr>
+    </w:p>
+    <w:p>
+      <w:pPr>
+        <w:pStyle w:val="ListParagraph"/>
+        <w:ind w:left="1440"/>
+      </w:pPr>
+      <w:r>
+        <w:t>&lt;!DOCTYPE html&gt;</w:t>
+      </w:r>
+    </w:p>
+    <w:p>
+      <w:pPr>
+        <w:pStyle w:val="ListParagraph"/>
+        <w:ind w:left="1440"/>
+      </w:pPr>
+      <w:r>
+        <w:t>&lt;html&gt;</w:t>
+      </w:r>
+    </w:p>
+    <w:p>
+      <w:pPr>
+        <w:pStyle w:val="ListParagraph"/>
+        <w:ind w:left="1440"/>
+      </w:pPr>
+      <w:r>
+        <w:tab/>
+        <w:t>&lt;head&gt;</w:t>
+      </w:r>
+    </w:p>
+    <w:p>
+      <w:pPr>
+        <w:pStyle w:val="ListParagraph"/>
+        <w:ind w:left="1440"/>
+      </w:pPr>
+      <w:r>
+        <w:tab/>
+      </w:r>
+      <w:r>
+        <w:tab/>
+        <w:t>&lt;meta charset= “utf-8”&gt;</w:t>
+      </w:r>
+    </w:p>
+    <w:p>
+      <w:pPr>
+        <w:pStyle w:val="ListParagraph"/>
+        <w:ind w:left="1440"/>
+      </w:pPr>
+      <w:r>
+        <w:tab/>
+        <w:t>&lt;/head&gt;</w:t>
+      </w:r>
+      <w:r>
+        <w:t xml:space="preserve"> </w:t>
+      </w:r>
+    </w:p>
+    <w:p>
+      <w:pPr>
+        <w:pStyle w:val="ListParagraph"/>
+        <w:ind w:left="1440"/>
+      </w:pPr>
+      <w:r>
+        <w:tab/>
+      </w:r>
+    </w:p>
+    <w:p>
+      <w:pPr>
+        <w:pStyle w:val="ListParagraph"/>
+        <w:ind w:left="1440"/>
+      </w:pPr>
+      <w:r>
+        <w:tab/>
+        <w:t>&lt;body&gt;</w:t>
+      </w:r>
+    </w:p>
+    <w:p>
+      <w:pPr>
+        <w:pStyle w:val="ListParagraph"/>
+        <w:ind w:left="1440"/>
+      </w:pPr>
+      <w:r>
+        <w:tab/>
+      </w:r>
+      <w:r>
+        <w:tab/>
+        <w:t>&lt;main&gt;</w:t>
+      </w:r>
+    </w:p>
+    <w:p>
+      <w:pPr>
+        <w:pStyle w:val="ListParagraph"/>
+        <w:ind w:left="1440"/>
+      </w:pPr>
+      <w:r>
+        <w:tab/>
+      </w:r>
+      <w:r>
+        <w:tab/>
+        <w:t>&lt;/main&gt;</w:t>
+      </w:r>
+    </w:p>
+    <w:p>
+      <w:pPr>
+        <w:pStyle w:val="ListParagraph"/>
+        <w:ind w:left="1440"/>
+      </w:pPr>
+      <w:r>
+        <w:tab/>
+        <w:t>&lt;/body&gt;</w:t>
+      </w:r>
+    </w:p>
+    <w:p>
+      <w:r>
+        <w:tab/>
+      </w:r>
+      <w:r>
+        <w:tab/>
+      </w:r>
+      <w:r>
+        <w:tab/>
+        <w:t>&lt;footer&gt;</w:t>
+      </w:r>
+    </w:p>
+    <w:p>
+      <w:r>
+        <w:tab/>
+      </w:r>
+      <w:r>
+        <w:tab/>
+      </w:r>
+      <w:r>
+        <w:tab/>
+        <w:t>&lt;/footer&gt;</w:t>
+      </w:r>
+    </w:p>
+    <w:p>
+      <w:r>
+        <w:tab/>
+      </w:r>
+      <w:r>
+        <w:tab/>
+        <w:t>&lt;/html&gt;</w:t>
+      </w:r>
     </w:p>
     <w:sectPr>
       <w:pgSz w:w="11906" w:h="16838"/>

</xml_diff>

<commit_message>
Learned about <a> anchor element's rel attribute, and 'noreferrer noopener' value for it; important for security.
</commit_message>
<xml_diff>
--- a/htmlbasics.docx
+++ b/htmlbasics.docx
@@ -4657,6 +4657,167 @@
         <w:tab/>
         <w:t>&lt;/html&gt;</w:t>
       </w:r>
+    </w:p>
+    <w:p/>
+    <w:p>
+      <w:pPr>
+        <w:rPr>
+          <w:b/>
+          <w:bCs/>
+          <w:u w:val="single"/>
+        </w:rPr>
+      </w:pPr>
+      <w:r>
+        <w:rPr>
+          <w:b/>
+          <w:bCs/>
+          <w:u w:val="single"/>
+        </w:rPr>
+        <w:t>IMPORTANT SECURITY FEATURE:</w:t>
+      </w:r>
+    </w:p>
+    <w:p>
+      <w:pPr>
+        <w:pStyle w:val="ListParagraph"/>
+        <w:numPr>
+          <w:ilvl w:val="0"/>
+          <w:numId w:val="7"/>
+        </w:numPr>
+      </w:pPr>
+      <w:r>
+        <w:t xml:space="preserve">The &lt;a&gt; anchor element </w:t>
+      </w:r>
+      <w:r>
+        <w:t xml:space="preserve">has an attribute called </w:t>
+      </w:r>
+      <w:proofErr w:type="spellStart"/>
+      <w:r>
+        <w:rPr>
+          <w:b/>
+          <w:bCs/>
+        </w:rPr>
+        <w:t>rel</w:t>
+      </w:r>
+      <w:proofErr w:type="spellEnd"/>
+      <w:r>
+        <w:t>, which abbreviates to relationship. By equating this attribute to a value of ‘</w:t>
+      </w:r>
+      <w:proofErr w:type="spellStart"/>
+      <w:r>
+        <w:t>noreferrer</w:t>
+      </w:r>
+      <w:proofErr w:type="spellEnd"/>
+      <w:r>
+        <w:t xml:space="preserve"> </w:t>
+      </w:r>
+      <w:proofErr w:type="spellStart"/>
+      <w:r>
+        <w:t>noopener</w:t>
+      </w:r>
+      <w:proofErr w:type="spellEnd"/>
+      <w:r>
+        <w:t>’, you improve security of your webpage.</w:t>
+      </w:r>
+    </w:p>
+    <w:p>
+      <w:pPr>
+        <w:pStyle w:val="ListParagraph"/>
+        <w:numPr>
+          <w:ilvl w:val="0"/>
+          <w:numId w:val="7"/>
+        </w:numPr>
+      </w:pPr>
+      <w:r>
+        <w:t xml:space="preserve">How? </w:t>
+      </w:r>
+      <w:proofErr w:type="spellStart"/>
+      <w:r>
+        <w:rPr>
+          <w:b/>
+          <w:bCs/>
+        </w:rPr>
+        <w:t>n</w:t>
+      </w:r>
+      <w:r>
+        <w:rPr>
+          <w:b/>
+          <w:bCs/>
+        </w:rPr>
+        <w:t>oreferrer</w:t>
+      </w:r>
+      <w:proofErr w:type="spellEnd"/>
+      <w:r>
+        <w:t xml:space="preserve"> and </w:t>
+      </w:r>
+      <w:proofErr w:type="spellStart"/>
+      <w:r>
+        <w:rPr>
+          <w:b/>
+          <w:bCs/>
+        </w:rPr>
+        <w:t>noopener</w:t>
+      </w:r>
+      <w:proofErr w:type="spellEnd"/>
+      <w:r>
+        <w:t xml:space="preserve"> means that link you opened cannot access the current html page you’re in because of the </w:t>
+      </w:r>
+      <w:r>
+        <w:rPr>
+          <w:b/>
+          <w:bCs/>
+        </w:rPr>
+        <w:t>‘</w:t>
+      </w:r>
+      <w:proofErr w:type="spellStart"/>
+      <w:r>
+        <w:rPr>
+          <w:b/>
+          <w:bCs/>
+        </w:rPr>
+        <w:t>noopener</w:t>
+      </w:r>
+      <w:proofErr w:type="spellEnd"/>
+      <w:r>
+        <w:rPr>
+          <w:b/>
+          <w:bCs/>
+        </w:rPr>
+        <w:t>’</w:t>
+      </w:r>
+      <w:r>
+        <w:t xml:space="preserve"> value and the ‘</w:t>
+      </w:r>
+      <w:proofErr w:type="spellStart"/>
+      <w:r>
+        <w:rPr>
+          <w:b/>
+          <w:bCs/>
+        </w:rPr>
+        <w:t>noreferrer</w:t>
+      </w:r>
+      <w:proofErr w:type="spellEnd"/>
+      <w:r>
+        <w:rPr>
+          <w:b/>
+          <w:bCs/>
+        </w:rPr>
+        <w:t>’</w:t>
+      </w:r>
+      <w:r>
+        <w:t xml:space="preserve"> value provides additional security </w:t>
+      </w:r>
+      <w:r>
+        <w:t>by not allowing the linked page’s owner to see the ‘referrer’ who visited their page.</w:t>
+      </w:r>
+    </w:p>
+    <w:p>
+      <w:pPr>
+        <w:pStyle w:val="ListParagraph"/>
+        <w:numPr>
+          <w:ilvl w:val="0"/>
+          <w:numId w:val="7"/>
+        </w:numPr>
+      </w:pPr>
     </w:p>
     <w:sectPr>
       <w:pgSz w:w="11906" w:h="16838"/>

</xml_diff>

<commit_message>
test commit with SSH signing
</commit_message>
<xml_diff>
--- a/htmlbasics.docx
+++ b/htmlbasics.docx
@@ -140,30 +140,65 @@
           <w:rFonts w:cs="Times New Roman"/>
           <w:szCs w:val="24"/>
         </w:rPr>
-        <w:t xml:space="preserve">begins and ends with opening and closing tags </w:t>
-      </w:r>
-      <w:proofErr w:type="gramStart"/>
+        <w:t>begins and ends with opening and closing tags respectively</w:t>
+      </w:r>
       <w:r>
         <w:rPr>
           <w:rFonts w:cs="Times New Roman"/>
           <w:szCs w:val="24"/>
         </w:rPr>
-        <w:t>respectively</w:t>
-      </w:r>
-      <w:r>
+        <w:t>, and enclose content within these tags.</w:t>
+      </w:r>
+    </w:p>
+    <w:p>
+      <w:pPr>
+        <w:pStyle w:val="ListParagraph"/>
+        <w:numPr>
+          <w:ilvl w:val="1"/>
+          <w:numId w:val="2"/>
+        </w:numPr>
         <w:rPr>
           <w:rFonts w:cs="Times New Roman"/>
           <w:szCs w:val="24"/>
         </w:rPr>
-        <w:t>, and</w:t>
-      </w:r>
-      <w:proofErr w:type="gramEnd"/>
+      </w:pPr>
       <w:r>
         <w:rPr>
           <w:rFonts w:cs="Times New Roman"/>
           <w:szCs w:val="24"/>
         </w:rPr>
-        <w:t xml:space="preserve"> enclose content within these tags.</w:t>
+        <w:t xml:space="preserve">These are </w:t>
+      </w:r>
+      <w:r>
+        <w:rPr>
+          <w:rFonts w:cs="Times New Roman"/>
+          <w:b/>
+          <w:bCs/>
+          <w:szCs w:val="24"/>
+        </w:rPr>
+        <w:t xml:space="preserve">container elements. </w:t>
+      </w:r>
+      <w:r>
+        <w:rPr>
+          <w:rFonts w:cs="Times New Roman"/>
+          <w:szCs w:val="24"/>
+        </w:rPr>
+        <w:t>For example</w:t>
+      </w:r>
+      <w:r>
+        <w:rPr>
+          <w:rFonts w:cs="Times New Roman"/>
+          <w:szCs w:val="24"/>
+        </w:rPr>
+        <w:t>:</w:t>
+      </w:r>
+    </w:p>
+    <w:p>
+      <w:pPr>
+        <w:pStyle w:val="HTMLCode1"/>
+      </w:pPr>
+      <w:r>
+        <w:t>&lt;h1&gt; This is my first webpage &lt;/h1&gt;</w:t>
       </w:r>
     </w:p>
     <w:p>
@@ -183,7 +218,7 @@
           <w:rFonts w:cs="Times New Roman"/>
           <w:szCs w:val="24"/>
         </w:rPr>
-        <w:t xml:space="preserve">These are </w:t>
+        <w:t xml:space="preserve">Some are </w:t>
       </w:r>
       <w:r>
         <w:rPr>
@@ -192,87 +227,36 @@
           <w:bCs/>
           <w:szCs w:val="24"/>
         </w:rPr>
-        <w:t xml:space="preserve">container elements. </w:t>
+        <w:t>standalone elements</w:t>
       </w:r>
       <w:r>
         <w:rPr>
           <w:rFonts w:cs="Times New Roman"/>
           <w:szCs w:val="24"/>
         </w:rPr>
-        <w:t>For example</w:t>
+        <w:t xml:space="preserve"> (Don’t hold content within their tags). For example</w:t>
       </w:r>
       <w:r>
         <w:rPr>
           <w:rFonts w:cs="Times New Roman"/>
           <w:szCs w:val="24"/>
         </w:rPr>
-        <w:t>:</w:t>
-      </w:r>
-    </w:p>
-    <w:p>
-      <w:pPr>
-        <w:pStyle w:val="HTMLCode1"/>
-      </w:pPr>
-      <w:r>
-        <w:t>&lt;h1&gt; This is my first webpage &lt;/h1&gt;</w:t>
-      </w:r>
-    </w:p>
-    <w:p>
-      <w:pPr>
-        <w:pStyle w:val="ListParagraph"/>
-        <w:numPr>
-          <w:ilvl w:val="1"/>
-          <w:numId w:val="2"/>
-        </w:numPr>
+        <w:t xml:space="preserve">, given </w:t>
+      </w:r>
+      <w:r>
+        <w:rPr>
+          <w:rFonts w:cs="Times New Roman"/>
+          <w:b/>
+          <w:bCs/>
+          <w:szCs w:val="24"/>
+        </w:rPr>
+        <w:t>below is the first line that every html file begins</w:t>
+      </w:r>
+      <w:r>
         <w:rPr>
           <w:rFonts w:cs="Times New Roman"/>
           <w:szCs w:val="24"/>
         </w:rPr>
-      </w:pPr>
-      <w:r>
-        <w:rPr>
-          <w:rFonts w:cs="Times New Roman"/>
-          <w:szCs w:val="24"/>
-        </w:rPr>
-        <w:t xml:space="preserve">Some are </w:t>
-      </w:r>
-      <w:r>
-        <w:rPr>
-          <w:rFonts w:cs="Times New Roman"/>
-          <w:b/>
-          <w:bCs/>
-          <w:szCs w:val="24"/>
-        </w:rPr>
-        <w:t>standalone elements</w:t>
-      </w:r>
-      <w:r>
-        <w:rPr>
-          <w:rFonts w:cs="Times New Roman"/>
-          <w:szCs w:val="24"/>
-        </w:rPr>
-        <w:t xml:space="preserve"> (Don’t hold content within their tags). For example</w:t>
-      </w:r>
-      <w:r>
-        <w:rPr>
-          <w:rFonts w:cs="Times New Roman"/>
-          <w:szCs w:val="24"/>
-        </w:rPr>
-        <w:t xml:space="preserve">, given </w:t>
-      </w:r>
-      <w:r>
-        <w:rPr>
-          <w:rFonts w:cs="Times New Roman"/>
-          <w:b/>
-          <w:bCs/>
-          <w:szCs w:val="24"/>
-        </w:rPr>
-        <w:t>below is the first line that every html file begins</w:t>
-      </w:r>
-      <w:r>
-        <w:rPr>
-          <w:rFonts w:cs="Times New Roman"/>
-          <w:szCs w:val="24"/>
-        </w:rPr>
         <w:t xml:space="preserve"> with:</w:t>
       </w:r>
     </w:p>
@@ -431,14 +415,12 @@
           <w:numId w:val="7"/>
         </w:numPr>
       </w:pPr>
-      <w:proofErr w:type="gramStart"/>
       <w:r>
         <w:rPr>
           <w:rStyle w:val="HTMLCODEChar"/>
         </w:rPr>
         <w:t>&lt;!—</w:t>
       </w:r>
-      <w:proofErr w:type="gramEnd"/>
       <w:r>
         <w:t>represents the opening tag for comments.</w:t>
       </w:r>
@@ -473,14 +455,12 @@
       <w:pPr>
         <w:pStyle w:val="HTMLCode1"/>
       </w:pPr>
-      <w:proofErr w:type="gramStart"/>
       <w:r>
         <w:t>&lt;!</w:t>
       </w:r>
       <w:r>
         <w:t>--</w:t>
       </w:r>
-      <w:proofErr w:type="gramEnd"/>
       <w:r>
         <w:t>TODO: Make link to dog pictures!--&gt;</w:t>
       </w:r>
@@ -509,18 +489,10 @@
         <w:t>All</w:t>
       </w:r>
       <w:r>
-        <w:t xml:space="preserve"> page </w:t>
-      </w:r>
-      <w:proofErr w:type="gramStart"/>
-      <w:r>
-        <w:t>content</w:t>
-      </w:r>
-      <w:r>
-        <w:t>(</w:t>
-      </w:r>
-      <w:proofErr w:type="gramEnd"/>
-      <w:r>
-        <w:t>like comments, paragraphs, etc.)</w:t>
+        <w:t xml:space="preserve"> page content</w:t>
+      </w:r>
+      <w:r>
+        <w:t>(like comments, paragraphs, etc.)</w:t>
       </w:r>
       <w:r>
         <w:t xml:space="preserve"> </w:t>
@@ -680,21 +652,7 @@
         <w:rPr>
           <w:rStyle w:val="HTMLCODEChar"/>
         </w:rPr>
-        <w:t>&lt;</w:t>
-      </w:r>
-      <w:proofErr w:type="spellStart"/>
-      <w:r>
-        <w:rPr>
-          <w:rStyle w:val="HTMLCODEChar"/>
-        </w:rPr>
-        <w:t>img</w:t>
-      </w:r>
-      <w:proofErr w:type="spellEnd"/>
-      <w:r>
-        <w:rPr>
-          <w:rStyle w:val="HTMLCODEChar"/>
-        </w:rPr>
-        <w:t>&gt;</w:t>
+        <w:t>&lt;img&gt;</w:t>
       </w:r>
       <w:r>
         <w:t xml:space="preserve"> </w:t>
@@ -769,23 +727,7 @@
         <w:t>attribute-value</w:t>
       </w:r>
       <w:r>
-        <w:t xml:space="preserve"> pair specify the </w:t>
-      </w:r>
-      <w:proofErr w:type="spellStart"/>
-      <w:r>
-        <w:t>behavior</w:t>
-      </w:r>
-      <w:proofErr w:type="spellEnd"/>
-      <w:r>
-        <w:t xml:space="preserve"> of the </w:t>
-      </w:r>
-      <w:proofErr w:type="gramStart"/>
-      <w:r>
-        <w:t>particular element</w:t>
-      </w:r>
-      <w:proofErr w:type="gramEnd"/>
-      <w:r>
-        <w:t>.</w:t>
+        <w:t xml:space="preserve"> pair specify the behavior of the particular element.</w:t>
       </w:r>
     </w:p>
     <w:p>
@@ -798,24 +740,14 @@
         <w:pStyle w:val="HTMLCode1"/>
       </w:pPr>
       <w:r>
-        <w:t>&lt;</w:t>
-      </w:r>
-      <w:proofErr w:type="spellStart"/>
-      <w:r>
-        <w:t>img</w:t>
-      </w:r>
-      <w:proofErr w:type="spellEnd"/>
+        <w:t>&lt;img</w:t>
+      </w:r>
       <w:r>
         <w:t xml:space="preserve"> </w:t>
       </w:r>
       <w:r>
-        <w:t>src</w:t>
-      </w:r>
-      <w:proofErr w:type="gramStart"/>
-      <w:r>
-        <w:t>=“</w:t>
-      </w:r>
-      <w:proofErr w:type="gramEnd"/>
+        <w:t>src=“</w:t>
+      </w:r>
       <w:r>
         <w:t>https://as2.ftcdn.net/v2/jpg/02/81/74/99/1000_F_281749923_YiMgJI7Y7ngE6FqUSr0eEWdaeZ3UB7EZ.jpg</w:t>
       </w:r>
@@ -881,23 +813,7 @@
         <w:pStyle w:val="HTMLCode1"/>
       </w:pPr>
       <w:r>
-        <w:t>&lt;</w:t>
-      </w:r>
-      <w:proofErr w:type="spellStart"/>
-      <w:r>
-        <w:t>img</w:t>
-      </w:r>
-      <w:proofErr w:type="spellEnd"/>
-      <w:r>
-        <w:t xml:space="preserve"> </w:t>
-      </w:r>
-      <w:proofErr w:type="spellStart"/>
-      <w:r>
-        <w:t>src</w:t>
-      </w:r>
-      <w:proofErr w:type="spellEnd"/>
-      <w:r>
-        <w:t>=“</w:t>
+        <w:t>&lt;img src=“</w:t>
       </w:r>
       <w:r>
         <w:t xml:space="preserve"> </w:t>
@@ -989,7 +905,6 @@
         <w:lastRenderedPageBreak/>
         <w:t xml:space="preserve">Defined by attribute </w:t>
       </w:r>
-      <w:proofErr w:type="spellStart"/>
       <w:r>
         <w:rPr>
           <w:b/>
@@ -1004,7 +919,6 @@
         </w:rPr>
         <w:t>ef</w:t>
       </w:r>
-      <w:proofErr w:type="spellEnd"/>
       <w:r>
         <w:t xml:space="preserve">, with the value being </w:t>
       </w:r>
@@ -1025,15 +939,7 @@
         <w:pStyle w:val="HTMLCode1"/>
       </w:pPr>
       <w:r>
-        <w:t xml:space="preserve">&lt;a </w:t>
-      </w:r>
-      <w:proofErr w:type="spellStart"/>
-      <w:r>
-        <w:t>href</w:t>
-      </w:r>
-      <w:proofErr w:type="spellEnd"/>
-      <w:r>
-        <w:t>= “https://dogs.com”&gt;Click here for dog pics&lt;/a&gt;</w:t>
+        <w:t>&lt;a href= “https://dogs.com”&gt;Click here for dog pics&lt;/a&gt;</w:t>
       </w:r>
     </w:p>
     <w:p>
@@ -1096,15 +1002,7 @@
           <w:b/>
           <w:bCs/>
         </w:rPr>
-        <w:t>_</w:t>
-      </w:r>
-      <w:proofErr w:type="gramStart"/>
-      <w:r>
-        <w:rPr>
-          <w:b/>
-          <w:bCs/>
-        </w:rPr>
-        <w:t>blank</w:t>
+        <w:t>_blank</w:t>
       </w:r>
       <w:r>
         <w:rPr>
@@ -1114,150 +1012,457 @@
         <w:t xml:space="preserve"> </w:t>
       </w:r>
       <w:r>
+        <w:t xml:space="preserve">. </w:t>
+      </w:r>
+      <w:r>
+        <w:t xml:space="preserve">This makes the hyperlink </w:t>
+      </w:r>
+      <w:r>
+        <w:rPr>
+          <w:b/>
+          <w:bCs/>
+        </w:rPr>
+        <w:t>open in a new tab</w:t>
+      </w:r>
+      <w:r>
+        <w:t xml:space="preserve"> instead of the same.</w:t>
+      </w:r>
+    </w:p>
+    <w:p>
+      <w:pPr>
+        <w:ind w:left="360"/>
+      </w:pPr>
+    </w:p>
+    <w:p>
+      <w:pPr>
+        <w:ind w:left="360"/>
+      </w:pPr>
+      <w:r>
+        <w:t>For example:</w:t>
+      </w:r>
+    </w:p>
+    <w:p>
+      <w:pPr>
+        <w:pStyle w:val="HTMLCode1"/>
+      </w:pPr>
+      <w:r>
+        <w:t>&lt;a href= “https://dogs.com”  target= “_blank”&gt;Click here for dog pics&lt;/a&gt;</w:t>
+      </w:r>
+    </w:p>
+    <w:p>
+      <w:pPr>
+        <w:pStyle w:val="HTMLCode1"/>
+      </w:pPr>
+    </w:p>
+    <w:p>
+      <w:pPr>
+        <w:pStyle w:val="ListParagraph"/>
+        <w:numPr>
+          <w:ilvl w:val="0"/>
+          <w:numId w:val="7"/>
+        </w:numPr>
+      </w:pPr>
+      <w:r>
+        <w:rPr>
+          <w:b/>
+          <w:bCs/>
+        </w:rPr>
+        <w:t>Placeholder</w:t>
+      </w:r>
+      <w:r>
+        <w:t xml:space="preserve"> is when you insert a hash(#) sign as the value for the </w:t>
+      </w:r>
+      <w:r>
+        <w:rPr>
+          <w:b/>
+          <w:bCs/>
+        </w:rPr>
+        <w:t xml:space="preserve">href </w:t>
+      </w:r>
+      <w:r>
+        <w:t xml:space="preserve">attribute – in place of the actual </w:t>
+      </w:r>
+      <w:r>
+        <w:t xml:space="preserve">site URL. </w:t>
+      </w:r>
+    </w:p>
+    <w:p>
+      <w:pPr>
+        <w:pStyle w:val="ListParagraph"/>
+        <w:numPr>
+          <w:ilvl w:val="0"/>
+          <w:numId w:val="7"/>
+        </w:numPr>
+      </w:pPr>
+      <w:r>
+        <w:t>This is frequently done when working with JavaScript, as placeholder ensures the ‘hyperlink’ functionality still works while the JavaScript team works on building the website in question.</w:t>
+      </w:r>
+    </w:p>
+    <w:p>
+      <w:pPr>
+        <w:pStyle w:val="ListParagraph"/>
+        <w:numPr>
+          <w:ilvl w:val="0"/>
+          <w:numId w:val="7"/>
+        </w:numPr>
+      </w:pPr>
+      <w:r>
+        <w:t>Until then, the placeholder redirects user to the same .html page!</w:t>
+      </w:r>
+    </w:p>
+    <w:p/>
+    <w:p>
+      <w:r>
+        <w:rPr>
+          <w:b/>
+          <w:bCs/>
+          <w:u w:val="single"/>
+        </w:rPr>
+        <w:t>UNORDERED LISTS:</w:t>
+      </w:r>
+    </w:p>
+    <w:p>
+      <w:pPr>
+        <w:pStyle w:val="ListParagraph"/>
+        <w:numPr>
+          <w:ilvl w:val="0"/>
+          <w:numId w:val="7"/>
+        </w:numPr>
+      </w:pPr>
+      <w:r>
+        <w:rPr>
+          <w:rStyle w:val="HTMLCODEChar"/>
+        </w:rPr>
+        <w:t>&lt;u&gt;&lt;/u&gt;</w:t>
+      </w:r>
+      <w:r>
+        <w:t xml:space="preserve"> refers to </w:t>
+      </w:r>
+      <w:r>
+        <w:rPr>
+          <w:b/>
+          <w:bCs/>
+        </w:rPr>
+        <w:t>unordered list</w:t>
+      </w:r>
+      <w:r>
+        <w:t xml:space="preserve"> element.</w:t>
+      </w:r>
+      <w:r>
+        <w:t xml:space="preserve"> </w:t>
+      </w:r>
+    </w:p>
+    <w:p>
+      <w:pPr>
+        <w:pStyle w:val="ListParagraph"/>
+        <w:numPr>
+          <w:ilvl w:val="0"/>
+          <w:numId w:val="7"/>
+        </w:numPr>
+      </w:pPr>
+      <w:r>
+        <w:t xml:space="preserve">These elements are usually paired with the </w:t>
+      </w:r>
+      <w:r>
+        <w:rPr>
+          <w:rStyle w:val="HTMLCODEChar"/>
+        </w:rPr>
+        <w:t>&lt;l</w:t>
+      </w:r>
+      <w:r>
+        <w:rPr>
+          <w:rStyle w:val="HTMLCODEChar"/>
+        </w:rPr>
+        <w:t>i</w:t>
+      </w:r>
+      <w:r>
+        <w:rPr>
+          <w:rStyle w:val="HTMLCODEChar"/>
+        </w:rPr>
+        <w:t>&gt;&lt;/l</w:t>
+      </w:r>
+      <w:r>
+        <w:rPr>
+          <w:rStyle w:val="HTMLCODEChar"/>
+        </w:rPr>
+        <w:t>i</w:t>
+      </w:r>
+      <w:r>
+        <w:rPr>
+          <w:rStyle w:val="HTMLCODEChar"/>
+        </w:rPr>
+        <w:t>&gt;</w:t>
+      </w:r>
+      <w:r>
+        <w:t xml:space="preserve"> </w:t>
+      </w:r>
+      <w:r>
+        <w:t>elements (list elements) that correspond to individual bullet points.</w:t>
+      </w:r>
+    </w:p>
+    <w:p>
+      <w:pPr>
+        <w:ind w:left="360"/>
+      </w:pPr>
+    </w:p>
+    <w:p>
+      <w:pPr>
+        <w:ind w:left="360"/>
+      </w:pPr>
+      <w:r>
+        <w:rPr>
+          <w:b/>
+          <w:bCs/>
+          <w:u w:val="single"/>
+        </w:rPr>
+        <w:t>NOTE:</w:t>
+      </w:r>
+    </w:p>
+    <w:p>
+      <w:pPr>
+        <w:pStyle w:val="ListParagraph"/>
+        <w:numPr>
+          <w:ilvl w:val="0"/>
+          <w:numId w:val="7"/>
+        </w:numPr>
+      </w:pPr>
+      <w:r>
+        <w:t>Don’t nest header elements around any text that you don’t want having the header style (bold).</w:t>
+      </w:r>
+    </w:p>
+    <w:p>
+      <w:pPr>
+        <w:pStyle w:val="ListParagraph"/>
+        <w:numPr>
+          <w:ilvl w:val="0"/>
+          <w:numId w:val="7"/>
+        </w:numPr>
+      </w:pPr>
+      <w:r>
+        <w:t xml:space="preserve">For example, if you want an unorded list element under a heading, but </w:t>
+      </w:r>
+      <w:r>
+        <w:t xml:space="preserve">don’t want the header element’s bold style to be applied to the unordered list (and its list elements), </w:t>
+      </w:r>
+      <w:r>
+        <w:rPr>
+          <w:b/>
+          <w:bCs/>
+        </w:rPr>
+        <w:t xml:space="preserve">ensure to nest the header element around the &lt;ul&gt; &lt;/ul&gt; </w:t>
+      </w:r>
+      <w:r>
+        <w:t>element.</w:t>
+      </w:r>
+    </w:p>
+    <w:p>
+      <w:pPr>
+        <w:ind w:left="360"/>
+      </w:pPr>
+    </w:p>
+    <w:p>
+      <w:pPr>
+        <w:ind w:left="360"/>
+      </w:pPr>
+      <w:r>
+        <w:rPr>
+          <w:b/>
+          <w:bCs/>
+          <w:u w:val="single"/>
+        </w:rPr>
+        <w:t>ORDERED LISTS:</w:t>
+      </w:r>
+    </w:p>
+    <w:p>
+      <w:pPr>
+        <w:pStyle w:val="ListParagraph"/>
+        <w:numPr>
+          <w:ilvl w:val="0"/>
+          <w:numId w:val="7"/>
+        </w:numPr>
+      </w:pPr>
+      <w:r>
+        <w:t>Ordered lists are numbered, unlike unordered lists (which are bulleted)</w:t>
+      </w:r>
+    </w:p>
+    <w:p>
+      <w:pPr>
+        <w:pStyle w:val="ListParagraph"/>
+        <w:numPr>
+          <w:ilvl w:val="0"/>
+          <w:numId w:val="7"/>
+        </w:numPr>
+      </w:pPr>
+      <w:r>
+        <w:rPr>
+          <w:rStyle w:val="HTMLCODEChar"/>
+        </w:rPr>
+        <w:t>&lt;ol&gt; &lt;/ol&gt;</w:t>
+      </w:r>
+      <w:r>
+        <w:t xml:space="preserve"> represented ordered list element.</w:t>
+      </w:r>
+    </w:p>
+    <w:p>
+      <w:pPr>
+        <w:pStyle w:val="ListParagraph"/>
+        <w:numPr>
+          <w:ilvl w:val="0"/>
+          <w:numId w:val="7"/>
+        </w:numPr>
+      </w:pPr>
+      <w:r>
+        <w:t xml:space="preserve">The same list element is used here too, though. So </w:t>
+      </w:r>
+      <w:r>
+        <w:rPr>
+          <w:rStyle w:val="HTMLCODEChar"/>
+        </w:rPr>
+        <w:t>&lt;li&gt; &lt;/li&gt;</w:t>
+      </w:r>
+      <w:r>
+        <w:t xml:space="preserve"> is here too.</w:t>
+      </w:r>
+    </w:p>
+    <w:p>
+      <w:pPr>
+        <w:ind w:left="360"/>
+      </w:pPr>
+    </w:p>
+    <w:p>
+      <w:pPr>
+        <w:ind w:left="360"/>
+      </w:pPr>
+      <w:r>
+        <w:rPr>
+          <w:b/>
+          <w:bCs/>
+          <w:u w:val="single"/>
+        </w:rPr>
+        <w:t>STRONG ELEMENT:</w:t>
+      </w:r>
+    </w:p>
+    <w:p>
+      <w:pPr>
+        <w:pStyle w:val="ListParagraph"/>
+        <w:numPr>
+          <w:ilvl w:val="0"/>
+          <w:numId w:val="7"/>
+        </w:numPr>
+      </w:pPr>
+      <w:r>
+        <w:rPr>
+          <w:rStyle w:val="HTMLCODEChar"/>
+        </w:rPr>
+        <w:t>&lt;strong&gt; &lt;/strong&gt;</w:t>
+      </w:r>
+      <w:r>
+        <w:t xml:space="preserve"> refers to strong element.</w:t>
+      </w:r>
+    </w:p>
+    <w:p>
+      <w:pPr>
+        <w:pStyle w:val="ListParagraph"/>
+        <w:numPr>
+          <w:ilvl w:val="0"/>
+          <w:numId w:val="7"/>
+        </w:numPr>
+      </w:pPr>
+      <w:r>
+        <w:t>These are container elements (Content enclosed b/w opening and closing tags)</w:t>
+      </w:r>
+    </w:p>
+    <w:p>
+      <w:pPr>
+        <w:pStyle w:val="ListParagraph"/>
+        <w:numPr>
+          <w:ilvl w:val="0"/>
+          <w:numId w:val="7"/>
+        </w:numPr>
+      </w:pPr>
+      <w:r>
+        <w:t>Used for phrases of ‘strong importance’</w:t>
+      </w:r>
+      <w:r>
         <w:t>.</w:t>
       </w:r>
-      <w:proofErr w:type="gramEnd"/>
-      <w:r>
+    </w:p>
+    <w:p>
+      <w:pPr>
+        <w:pStyle w:val="ListParagraph"/>
+        <w:numPr>
+          <w:ilvl w:val="0"/>
+          <w:numId w:val="7"/>
+        </w:numPr>
+      </w:pPr>
+      <w:r>
+        <w:t>Makes</w:t>
+      </w:r>
+      <w:r>
+        <w:t xml:space="preserve"> content </w:t>
+      </w:r>
+      <w:r>
+        <w:rPr>
+          <w:b/>
+          <w:bCs/>
+        </w:rPr>
+        <w:t>bold</w:t>
+      </w:r>
+    </w:p>
+    <w:p>
+      <w:r>
+        <w:t>For example:</w:t>
+      </w:r>
+    </w:p>
+    <w:p>
+      <w:pPr>
+        <w:pStyle w:val="HTMLCode1"/>
+      </w:pPr>
+      <w:r>
+        <w:t>&lt;p&gt; Things dogs &lt;strong&gt;hate&lt;/strong&gt; &lt;/p&gt;</w:t>
+      </w:r>
+    </w:p>
+    <w:p>
+      <w:pPr>
+        <w:ind w:left="360"/>
+        <w:rPr>
+          <w:b/>
+          <w:bCs/>
+        </w:rPr>
+      </w:pPr>
+    </w:p>
+    <w:p>
+      <w:pPr>
+        <w:ind w:left="360"/>
+        <w:rPr>
+          <w:b/>
+          <w:bCs/>
+        </w:rPr>
+      </w:pPr>
+    </w:p>
+    <w:p>
+      <w:pPr>
+        <w:ind w:left="360"/>
+      </w:pPr>
+      <w:r>
+        <w:rPr>
+          <w:b/>
+          <w:bCs/>
+        </w:rPr>
         <w:t xml:space="preserve"> </w:t>
       </w:r>
-      <w:r>
-        <w:t xml:space="preserve">This makes the hyperlink </w:t>
-      </w:r>
-      <w:r>
-        <w:rPr>
-          <w:b/>
-          <w:bCs/>
-        </w:rPr>
-        <w:t>open in a new tab</w:t>
-      </w:r>
-      <w:r>
-        <w:t xml:space="preserve"> instead of the same.</w:t>
-      </w:r>
     </w:p>
     <w:p>
       <w:pPr>
         <w:ind w:left="360"/>
       </w:pPr>
-    </w:p>
-    <w:p>
-      <w:pPr>
-        <w:ind w:left="360"/>
-      </w:pPr>
-      <w:r>
-        <w:t>For example:</w:t>
-      </w:r>
-    </w:p>
-    <w:p>
-      <w:pPr>
-        <w:pStyle w:val="HTMLCode1"/>
-      </w:pPr>
-      <w:r>
-        <w:t xml:space="preserve">&lt;a </w:t>
-      </w:r>
-      <w:proofErr w:type="spellStart"/>
-      <w:r>
-        <w:t>href</w:t>
-      </w:r>
-      <w:proofErr w:type="spellEnd"/>
-      <w:r>
-        <w:t>= “</w:t>
-      </w:r>
-      <w:proofErr w:type="gramStart"/>
-      <w:r>
-        <w:t>https://dogs.com”  target</w:t>
-      </w:r>
-      <w:proofErr w:type="gramEnd"/>
-      <w:r>
-        <w:t>= “_blank”&gt;Click here for dog pics&lt;/a&gt;</w:t>
-      </w:r>
-    </w:p>
-    <w:p>
-      <w:pPr>
-        <w:pStyle w:val="HTMLCode1"/>
-      </w:pPr>
-    </w:p>
-    <w:p>
-      <w:pPr>
-        <w:pStyle w:val="ListParagraph"/>
-        <w:numPr>
-          <w:ilvl w:val="0"/>
-          <w:numId w:val="7"/>
-        </w:numPr>
-      </w:pPr>
-      <w:r>
-        <w:rPr>
-          <w:b/>
-          <w:bCs/>
-        </w:rPr>
-        <w:t>Placeholder</w:t>
-      </w:r>
-      <w:r>
-        <w:t xml:space="preserve"> is when you insert a </w:t>
-      </w:r>
-      <w:proofErr w:type="gramStart"/>
-      <w:r>
-        <w:t>hash(</w:t>
-      </w:r>
-      <w:proofErr w:type="gramEnd"/>
-      <w:r>
-        <w:t xml:space="preserve">#) sign as the value for the </w:t>
-      </w:r>
-      <w:proofErr w:type="spellStart"/>
-      <w:r>
-        <w:rPr>
-          <w:b/>
-          <w:bCs/>
-        </w:rPr>
-        <w:t>href</w:t>
-      </w:r>
-      <w:proofErr w:type="spellEnd"/>
-      <w:r>
-        <w:rPr>
-          <w:b/>
-          <w:bCs/>
-        </w:rPr>
-        <w:t xml:space="preserve"> </w:t>
-      </w:r>
-      <w:r>
-        <w:t xml:space="preserve">attribute – in place of the actual </w:t>
-      </w:r>
-      <w:r>
-        <w:t xml:space="preserve">site URL. </w:t>
-      </w:r>
-    </w:p>
-    <w:p>
-      <w:pPr>
-        <w:pStyle w:val="ListParagraph"/>
-        <w:numPr>
-          <w:ilvl w:val="0"/>
-          <w:numId w:val="7"/>
-        </w:numPr>
-      </w:pPr>
-      <w:r>
-        <w:t>This is frequently done when working with JavaScript, as placeholder ensures the ‘hyperlink’ functionality still works while the JavaScript team works on building the website in question.</w:t>
-      </w:r>
-    </w:p>
-    <w:p>
-      <w:pPr>
-        <w:pStyle w:val="ListParagraph"/>
-        <w:numPr>
-          <w:ilvl w:val="0"/>
-          <w:numId w:val="7"/>
-        </w:numPr>
-      </w:pPr>
-      <w:r>
-        <w:t>Until then, the placeholder redirects user to the same .html page!</w:t>
-      </w:r>
-    </w:p>
-    <w:p/>
-    <w:p>
       <w:r>
         <w:rPr>
           <w:b/>
           <w:bCs/>
           <w:u w:val="single"/>
         </w:rPr>
-        <w:t>UNORDERED LISTS:</w:t>
+        <w:t>EMPHASIS ELEMENT:</w:t>
       </w:r>
     </w:p>
     <w:p>
@@ -1272,455 +1477,7 @@
         <w:rPr>
           <w:rStyle w:val="HTMLCODEChar"/>
         </w:rPr>
-        <w:t>&lt;u&gt;&lt;/u&gt;</w:t>
-      </w:r>
-      <w:r>
-        <w:t xml:space="preserve"> refers to </w:t>
-      </w:r>
-      <w:r>
-        <w:rPr>
-          <w:b/>
-          <w:bCs/>
-        </w:rPr>
-        <w:t>unordered list</w:t>
-      </w:r>
-      <w:r>
-        <w:t xml:space="preserve"> element.</w:t>
-      </w:r>
-      <w:r>
-        <w:t xml:space="preserve"> </w:t>
-      </w:r>
-    </w:p>
-    <w:p>
-      <w:pPr>
-        <w:pStyle w:val="ListParagraph"/>
-        <w:numPr>
-          <w:ilvl w:val="0"/>
-          <w:numId w:val="7"/>
-        </w:numPr>
-      </w:pPr>
-      <w:r>
-        <w:t xml:space="preserve">These elements are usually paired with the </w:t>
-      </w:r>
-      <w:r>
-        <w:rPr>
-          <w:rStyle w:val="HTMLCODEChar"/>
-        </w:rPr>
-        <w:t>&lt;l</w:t>
-      </w:r>
-      <w:r>
-        <w:rPr>
-          <w:rStyle w:val="HTMLCODEChar"/>
-        </w:rPr>
-        <w:t>i</w:t>
-      </w:r>
-      <w:r>
-        <w:rPr>
-          <w:rStyle w:val="HTMLCODEChar"/>
-        </w:rPr>
-        <w:t>&gt;&lt;/l</w:t>
-      </w:r>
-      <w:r>
-        <w:rPr>
-          <w:rStyle w:val="HTMLCODEChar"/>
-        </w:rPr>
-        <w:t>i</w:t>
-      </w:r>
-      <w:r>
-        <w:rPr>
-          <w:rStyle w:val="HTMLCODEChar"/>
-        </w:rPr>
-        <w:t>&gt;</w:t>
-      </w:r>
-      <w:r>
-        <w:t xml:space="preserve"> </w:t>
-      </w:r>
-      <w:r>
-        <w:t>elements (list elements) that correspond to individual bullet points.</w:t>
-      </w:r>
-    </w:p>
-    <w:p>
-      <w:pPr>
-        <w:ind w:left="360"/>
-      </w:pPr>
-    </w:p>
-    <w:p>
-      <w:pPr>
-        <w:ind w:left="360"/>
-      </w:pPr>
-      <w:r>
-        <w:rPr>
-          <w:b/>
-          <w:bCs/>
-          <w:u w:val="single"/>
-        </w:rPr>
-        <w:t>NOTE:</w:t>
-      </w:r>
-    </w:p>
-    <w:p>
-      <w:pPr>
-        <w:pStyle w:val="ListParagraph"/>
-        <w:numPr>
-          <w:ilvl w:val="0"/>
-          <w:numId w:val="7"/>
-        </w:numPr>
-      </w:pPr>
-      <w:r>
-        <w:t xml:space="preserve">Don’t nest header elements around any text that you don’t want </w:t>
-      </w:r>
-      <w:proofErr w:type="gramStart"/>
-      <w:r>
-        <w:t>having</w:t>
-      </w:r>
-      <w:proofErr w:type="gramEnd"/>
-      <w:r>
-        <w:t xml:space="preserve"> the header style (bold).</w:t>
-      </w:r>
-    </w:p>
-    <w:p>
-      <w:pPr>
-        <w:pStyle w:val="ListParagraph"/>
-        <w:numPr>
-          <w:ilvl w:val="0"/>
-          <w:numId w:val="7"/>
-        </w:numPr>
-      </w:pPr>
-      <w:r>
-        <w:t xml:space="preserve">For example, if you want an </w:t>
-      </w:r>
-      <w:proofErr w:type="spellStart"/>
-      <w:r>
-        <w:t>unorded</w:t>
-      </w:r>
-      <w:proofErr w:type="spellEnd"/>
-      <w:r>
-        <w:t xml:space="preserve"> list element under a heading, but </w:t>
-      </w:r>
-      <w:r>
-        <w:t xml:space="preserve">don’t want the header element’s bold style to be applied to the unordered list (and its list elements), </w:t>
-      </w:r>
-      <w:r>
-        <w:rPr>
-          <w:b/>
-          <w:bCs/>
-        </w:rPr>
-        <w:t>ensure to nest the header element around the &lt;</w:t>
-      </w:r>
-      <w:proofErr w:type="spellStart"/>
-      <w:r>
-        <w:rPr>
-          <w:b/>
-          <w:bCs/>
-        </w:rPr>
-        <w:t>ul</w:t>
-      </w:r>
-      <w:proofErr w:type="spellEnd"/>
-      <w:r>
-        <w:rPr>
-          <w:b/>
-          <w:bCs/>
-        </w:rPr>
-        <w:t>&gt; &lt;/</w:t>
-      </w:r>
-      <w:proofErr w:type="spellStart"/>
-      <w:r>
-        <w:rPr>
-          <w:b/>
-          <w:bCs/>
-        </w:rPr>
-        <w:t>ul</w:t>
-      </w:r>
-      <w:proofErr w:type="spellEnd"/>
-      <w:r>
-        <w:rPr>
-          <w:b/>
-          <w:bCs/>
-        </w:rPr>
-        <w:t xml:space="preserve">&gt; </w:t>
-      </w:r>
-      <w:r>
-        <w:t>element.</w:t>
-      </w:r>
-    </w:p>
-    <w:p>
-      <w:pPr>
-        <w:ind w:left="360"/>
-      </w:pPr>
-    </w:p>
-    <w:p>
-      <w:pPr>
-        <w:ind w:left="360"/>
-      </w:pPr>
-      <w:r>
-        <w:rPr>
-          <w:b/>
-          <w:bCs/>
-          <w:u w:val="single"/>
-        </w:rPr>
-        <w:t>ORDERED LISTS:</w:t>
-      </w:r>
-    </w:p>
-    <w:p>
-      <w:pPr>
-        <w:pStyle w:val="ListParagraph"/>
-        <w:numPr>
-          <w:ilvl w:val="0"/>
-          <w:numId w:val="7"/>
-        </w:numPr>
-      </w:pPr>
-      <w:r>
-        <w:t>Ordered lists are numbered, unlike unordered lists (which are bulleted)</w:t>
-      </w:r>
-    </w:p>
-    <w:p>
-      <w:pPr>
-        <w:pStyle w:val="ListParagraph"/>
-        <w:numPr>
-          <w:ilvl w:val="0"/>
-          <w:numId w:val="7"/>
-        </w:numPr>
-      </w:pPr>
-      <w:r>
-        <w:rPr>
-          <w:rStyle w:val="HTMLCODEChar"/>
-        </w:rPr>
-        <w:t>&lt;</w:t>
-      </w:r>
-      <w:proofErr w:type="spellStart"/>
-      <w:r>
-        <w:rPr>
-          <w:rStyle w:val="HTMLCODEChar"/>
-        </w:rPr>
-        <w:t>ol</w:t>
-      </w:r>
-      <w:proofErr w:type="spellEnd"/>
-      <w:r>
-        <w:rPr>
-          <w:rStyle w:val="HTMLCODEChar"/>
-        </w:rPr>
-        <w:t>&gt; &lt;/</w:t>
-      </w:r>
-      <w:proofErr w:type="spellStart"/>
-      <w:r>
-        <w:rPr>
-          <w:rStyle w:val="HTMLCODEChar"/>
-        </w:rPr>
-        <w:t>ol</w:t>
-      </w:r>
-      <w:proofErr w:type="spellEnd"/>
-      <w:r>
-        <w:rPr>
-          <w:rStyle w:val="HTMLCODEChar"/>
-        </w:rPr>
-        <w:t>&gt;</w:t>
-      </w:r>
-      <w:r>
-        <w:t xml:space="preserve"> represented ordered list element.</w:t>
-      </w:r>
-    </w:p>
-    <w:p>
-      <w:pPr>
-        <w:pStyle w:val="ListParagraph"/>
-        <w:numPr>
-          <w:ilvl w:val="0"/>
-          <w:numId w:val="7"/>
-        </w:numPr>
-      </w:pPr>
-      <w:r>
-        <w:t xml:space="preserve">The same list element is used here too, though. So </w:t>
-      </w:r>
-      <w:r>
-        <w:rPr>
-          <w:rStyle w:val="HTMLCODEChar"/>
-        </w:rPr>
-        <w:t>&lt;li&gt; &lt;/li&gt;</w:t>
-      </w:r>
-      <w:r>
-        <w:t xml:space="preserve"> is here too.</w:t>
-      </w:r>
-    </w:p>
-    <w:p>
-      <w:pPr>
-        <w:ind w:left="360"/>
-      </w:pPr>
-    </w:p>
-    <w:p>
-      <w:pPr>
-        <w:ind w:left="360"/>
-      </w:pPr>
-      <w:r>
-        <w:rPr>
-          <w:b/>
-          <w:bCs/>
-          <w:u w:val="single"/>
-        </w:rPr>
-        <w:t>STRONG ELEMENT:</w:t>
-      </w:r>
-    </w:p>
-    <w:p>
-      <w:pPr>
-        <w:pStyle w:val="ListParagraph"/>
-        <w:numPr>
-          <w:ilvl w:val="0"/>
-          <w:numId w:val="7"/>
-        </w:numPr>
-      </w:pPr>
-      <w:r>
-        <w:rPr>
-          <w:rStyle w:val="HTMLCODEChar"/>
-        </w:rPr>
-        <w:t>&lt;strong&gt; &lt;/strong&gt;</w:t>
-      </w:r>
-      <w:r>
-        <w:t xml:space="preserve"> refers to strong element.</w:t>
-      </w:r>
-    </w:p>
-    <w:p>
-      <w:pPr>
-        <w:pStyle w:val="ListParagraph"/>
-        <w:numPr>
-          <w:ilvl w:val="0"/>
-          <w:numId w:val="7"/>
-        </w:numPr>
-      </w:pPr>
-      <w:r>
-        <w:t>These are container elements (Content enclosed b/w opening and closing tags)</w:t>
-      </w:r>
-    </w:p>
-    <w:p>
-      <w:pPr>
-        <w:pStyle w:val="ListParagraph"/>
-        <w:numPr>
-          <w:ilvl w:val="0"/>
-          <w:numId w:val="7"/>
-        </w:numPr>
-      </w:pPr>
-      <w:r>
-        <w:t>Used for phrases of ‘strong importance’</w:t>
-      </w:r>
-      <w:r>
-        <w:t>.</w:t>
-      </w:r>
-    </w:p>
-    <w:p>
-      <w:pPr>
-        <w:pStyle w:val="ListParagraph"/>
-        <w:numPr>
-          <w:ilvl w:val="0"/>
-          <w:numId w:val="7"/>
-        </w:numPr>
-      </w:pPr>
-      <w:r>
-        <w:t>Makes</w:t>
-      </w:r>
-      <w:r>
-        <w:t xml:space="preserve"> content </w:t>
-      </w:r>
-      <w:r>
-        <w:rPr>
-          <w:b/>
-          <w:bCs/>
-        </w:rPr>
-        <w:t>bold</w:t>
-      </w:r>
-    </w:p>
-    <w:p>
-      <w:r>
-        <w:t>For example:</w:t>
-      </w:r>
-    </w:p>
-    <w:p>
-      <w:pPr>
-        <w:pStyle w:val="HTMLCode1"/>
-      </w:pPr>
-      <w:r>
-        <w:t>&lt;p&gt; Things dogs &lt;strong&gt;hate&lt;/strong&gt; &lt;/p&gt;</w:t>
-      </w:r>
-    </w:p>
-    <w:p>
-      <w:pPr>
-        <w:ind w:left="360"/>
-        <w:rPr>
-          <w:b/>
-          <w:bCs/>
-        </w:rPr>
-      </w:pPr>
-    </w:p>
-    <w:p>
-      <w:pPr>
-        <w:ind w:left="360"/>
-        <w:rPr>
-          <w:b/>
-          <w:bCs/>
-        </w:rPr>
-      </w:pPr>
-    </w:p>
-    <w:p>
-      <w:pPr>
-        <w:ind w:left="360"/>
-      </w:pPr>
-      <w:r>
-        <w:rPr>
-          <w:b/>
-          <w:bCs/>
-        </w:rPr>
-        <w:t xml:space="preserve"> </w:t>
-      </w:r>
-    </w:p>
-    <w:p>
-      <w:pPr>
-        <w:ind w:left="360"/>
-      </w:pPr>
-      <w:r>
-        <w:rPr>
-          <w:b/>
-          <w:bCs/>
-          <w:u w:val="single"/>
-        </w:rPr>
-        <w:t>EMPHASIS ELEMENT:</w:t>
-      </w:r>
-    </w:p>
-    <w:p>
-      <w:pPr>
-        <w:pStyle w:val="ListParagraph"/>
-        <w:numPr>
-          <w:ilvl w:val="0"/>
-          <w:numId w:val="7"/>
-        </w:numPr>
-      </w:pPr>
-      <w:r>
-        <w:rPr>
-          <w:rStyle w:val="HTMLCODEChar"/>
-        </w:rPr>
-        <w:t>&lt;</w:t>
-      </w:r>
-      <w:proofErr w:type="spellStart"/>
-      <w:r>
-        <w:rPr>
-          <w:rStyle w:val="HTMLCODEChar"/>
-        </w:rPr>
-        <w:t>em</w:t>
-      </w:r>
-      <w:proofErr w:type="spellEnd"/>
-      <w:r>
-        <w:rPr>
-          <w:rStyle w:val="HTMLCODEChar"/>
-        </w:rPr>
-        <w:t>&gt; &lt;/</w:t>
-      </w:r>
-      <w:proofErr w:type="spellStart"/>
-      <w:r>
-        <w:rPr>
-          <w:rStyle w:val="HTMLCODEChar"/>
-        </w:rPr>
-        <w:t>em</w:t>
-      </w:r>
-      <w:proofErr w:type="spellEnd"/>
-      <w:r>
-        <w:rPr>
-          <w:rStyle w:val="HTMLCODEChar"/>
-        </w:rPr>
-        <w:t>&gt;</w:t>
+        <w:t>&lt;em&gt; &lt;/em&gt;</w:t>
       </w:r>
       <w:r>
         <w:t xml:space="preserve"> refers to emphasis element.</w:t>
@@ -1734,13 +1491,8 @@
           <w:numId w:val="7"/>
         </w:numPr>
       </w:pPr>
-      <w:proofErr w:type="gramStart"/>
-      <w:r>
-        <w:t>Also</w:t>
-      </w:r>
-      <w:proofErr w:type="gramEnd"/>
-      <w:r>
-        <w:t xml:space="preserve"> a container element.</w:t>
+      <w:r>
+        <w:t>Also a container element.</w:t>
       </w:r>
     </w:p>
     <w:p>
@@ -1787,23 +1539,7 @@
         <w:pStyle w:val="HTMLCode1"/>
       </w:pPr>
       <w:r>
-        <w:t>&lt;p&gt; Things dogs &lt;</w:t>
-      </w:r>
-      <w:proofErr w:type="spellStart"/>
-      <w:r>
-        <w:t>em</w:t>
-      </w:r>
-      <w:proofErr w:type="spellEnd"/>
-      <w:r>
-        <w:t>&gt;love&lt;/</w:t>
-      </w:r>
-      <w:proofErr w:type="spellStart"/>
-      <w:r>
-        <w:t>em</w:t>
-      </w:r>
-      <w:proofErr w:type="spellEnd"/>
-      <w:r>
-        <w:t>&gt;&lt;/p&gt;</w:t>
+        <w:t>&lt;p&gt; Things dogs &lt;em&gt;love&lt;/em&gt;&lt;/p&gt;</w:t>
       </w:r>
     </w:p>
     <w:p>
@@ -1969,15 +1705,7 @@
         <w:t>&lt;input&gt; refers to input element.</w:t>
       </w:r>
       <w:r>
-        <w:t xml:space="preserve"> (Has no closing tags, because it is not a container element. Why is it not a container element? Because some &lt;input&gt; types like text cannot ‘pre-contain’ any </w:t>
-      </w:r>
-      <w:proofErr w:type="gramStart"/>
-      <w:r>
-        <w:t>text, and</w:t>
-      </w:r>
-      <w:proofErr w:type="gramEnd"/>
-      <w:r>
-        <w:t xml:space="preserve"> only waits for user input.)</w:t>
+        <w:t xml:space="preserve"> (Has no closing tags, because it is not a container element. Why is it not a container element? Because some &lt;input&gt; types like text cannot ‘pre-contain’ any text, and only waits for user input.)</w:t>
       </w:r>
     </w:p>
     <w:p>
@@ -2082,15 +1810,7 @@
         <w:t>Required</w:t>
       </w:r>
       <w:r>
-        <w:t xml:space="preserve"> attribute has no </w:t>
-      </w:r>
-      <w:proofErr w:type="gramStart"/>
-      <w:r>
-        <w:t>values, and</w:t>
-      </w:r>
-      <w:proofErr w:type="gramEnd"/>
-      <w:r>
-        <w:t xml:space="preserve"> is just used to make it mandatory for the user to fill this &lt;input&gt; before moving forward.</w:t>
+        <w:t xml:space="preserve"> attribute has no values, and is just used to make it mandatory for the user to fill this &lt;input&gt; before moving forward.</w:t>
       </w:r>
     </w:p>
     <w:p>
@@ -2121,15 +1841,7 @@
         <w:t xml:space="preserve">&lt;input type= ‘text’ </w:t>
       </w:r>
       <w:r>
-        <w:t>id= ‘</w:t>
-      </w:r>
-      <w:proofErr w:type="spellStart"/>
-      <w:r>
-        <w:t>indoororoutdoor</w:t>
-      </w:r>
-      <w:proofErr w:type="spellEnd"/>
-      <w:r>
-        <w:t>’ placeholder= ‘Indoor/Outdoor?’ required</w:t>
+        <w:t>id= ‘indoororoutdoor’ placeholder= ‘Indoor/Outdoor?’ required</w:t>
       </w:r>
       <w:r>
         <w:t>&gt;</w:t>
@@ -2451,11 +2163,7 @@
         </w:rPr>
       </w:pPr>
       <w:r>
-        <w:t xml:space="preserve">Has </w:t>
-      </w:r>
-      <w:proofErr w:type="gramStart"/>
-      <w:r>
-        <w:t xml:space="preserve">a </w:t>
+        <w:t xml:space="preserve">Has a </w:t>
       </w:r>
       <w:r>
         <w:rPr>
@@ -2464,7 +2172,6 @@
         </w:rPr>
         <w:t>for</w:t>
       </w:r>
-      <w:proofErr w:type="gramEnd"/>
       <w:r>
         <w:t xml:space="preserve"> attribute that should evaluate to the </w:t>
       </w:r>
@@ -2520,15 +2227,7 @@
         <w:t>&lt;label</w:t>
       </w:r>
       <w:r>
-        <w:t xml:space="preserve"> for= “</w:t>
-      </w:r>
-      <w:proofErr w:type="spellStart"/>
-      <w:r>
-        <w:t>indooroutdoor</w:t>
-      </w:r>
-      <w:proofErr w:type="spellEnd"/>
-      <w:r>
-        <w:t>”</w:t>
+        <w:t xml:space="preserve"> for= “indooroutdoor”</w:t>
       </w:r>
       <w:r>
         <w:t xml:space="preserve">&gt; </w:t>
@@ -2545,11 +2244,9 @@
       <w:r>
         <w:t>&lt;input type= “” id= “</w:t>
       </w:r>
-      <w:proofErr w:type="spellStart"/>
       <w:r>
         <w:t>indooroutdoor</w:t>
       </w:r>
-      <w:proofErr w:type="spellEnd"/>
       <w:r>
         <w:t>” required= “” placeholder = “”&gt;</w:t>
       </w:r>
@@ -2725,15 +2422,7 @@
         <w:t xml:space="preserve"> of the &lt;input&gt; </w:t>
       </w:r>
       <w:r>
-        <w:t xml:space="preserve">-- redirects the average </w:t>
-      </w:r>
-      <w:proofErr w:type="gramStart"/>
-      <w:r>
-        <w:t>user(</w:t>
-      </w:r>
-      <w:proofErr w:type="gramEnd"/>
-      <w:r>
-        <w:t xml:space="preserve">not talking about impaired users) to the corresponding &lt;input&gt; box if clicked. Yes, by just clicking on the &lt;label&gt; text on webpage, </w:t>
+        <w:t xml:space="preserve">-- redirects the average user(not talking about impaired users) to the corresponding &lt;input&gt; box if clicked. Yes, by just clicking on the &lt;label&gt; text on webpage, </w:t>
       </w:r>
       <w:r>
         <w:t xml:space="preserve">your cursor will redirect to the corresponding input field. </w:t>
@@ -2812,15 +2501,7 @@
         <w:t>type= “checkbox”</w:t>
       </w:r>
       <w:r>
-        <w:t xml:space="preserve"> </w:t>
-      </w:r>
-      <w:proofErr w:type="gramStart"/>
-      <w:r>
-        <w:t>produce</w:t>
-      </w:r>
-      <w:proofErr w:type="gramEnd"/>
-      <w:r>
-        <w:t xml:space="preserve"> checkboxes.</w:t>
+        <w:t xml:space="preserve"> produce checkboxes.</w:t>
       </w:r>
     </w:p>
     <w:p>
@@ -2963,15 +2644,7 @@
         <w:t xml:space="preserve"> (O</w:t>
       </w:r>
       <w:r>
-        <w:t xml:space="preserve">ne of the </w:t>
-      </w:r>
-      <w:proofErr w:type="gramStart"/>
-      <w:r>
-        <w:t>most commonly used</w:t>
-      </w:r>
-      <w:proofErr w:type="gramEnd"/>
-      <w:r>
-        <w:t xml:space="preserve"> .html elements</w:t>
+        <w:t>ne of the most commonly used .html elements</w:t>
       </w:r>
       <w:r>
         <w:t>)</w:t>
@@ -3001,15 +2674,7 @@
         <w:t>C</w:t>
       </w:r>
       <w:r>
-        <w:t xml:space="preserve">reates a division for all the elements contained within </w:t>
-      </w:r>
-      <w:proofErr w:type="gramStart"/>
-      <w:r>
-        <w:t>it, and</w:t>
-      </w:r>
-      <w:proofErr w:type="gramEnd"/>
-      <w:r>
-        <w:t xml:space="preserve"> is usually used along with CSS to style the desired section!</w:t>
+        <w:t>reates a division for all the elements contained within it, and is usually used along with CSS to style the desired section!</w:t>
       </w:r>
     </w:p>
     <w:p>
@@ -3034,15 +2699,7 @@
         <w:t xml:space="preserve"> attribute that can be valuated to any preferred name by the user. Once a class attribute is defined,</w:t>
       </w:r>
       <w:r>
-        <w:t xml:space="preserve"> you can set a </w:t>
-      </w:r>
-      <w:proofErr w:type="gramStart"/>
-      <w:r>
-        <w:t>style(</w:t>
-      </w:r>
-      <w:proofErr w:type="gramEnd"/>
-      <w:r>
-        <w:t>with CSS) for the class, and</w:t>
+        <w:t xml:space="preserve"> you can set a style(with CSS) for the class, and</w:t>
       </w:r>
       <w:r>
         <w:t xml:space="preserve"> every element nested within the &lt;div&gt; </w:t>
@@ -3157,21 +2814,12 @@
       <w:r>
         <w:t xml:space="preserve">&amp; </w:t>
       </w:r>
-      <w:proofErr w:type="gramStart"/>
-      <w:r>
-        <w:rPr>
-          <w:b/>
-          <w:bCs/>
-        </w:rPr>
-        <w:t>SEO(</w:t>
-      </w:r>
-      <w:proofErr w:type="gramEnd"/>
-      <w:r>
-        <w:rPr>
-          <w:b/>
-          <w:bCs/>
-        </w:rPr>
-        <w:t xml:space="preserve">Search Engine Optimisation) </w:t>
+      <w:r>
+        <w:rPr>
+          <w:b/>
+          <w:bCs/>
+        </w:rPr>
+        <w:t xml:space="preserve">SEO(Search Engine Optimisation) </w:t>
       </w:r>
       <w:r>
         <w:t>purposes.</w:t>
@@ -3204,15 +2852,7 @@
         <w:t>&lt;footer&gt; &lt;/footer&gt;</w:t>
       </w:r>
       <w:r>
-        <w:t xml:space="preserve"> </w:t>
-      </w:r>
-      <w:proofErr w:type="gramStart"/>
-      <w:r>
-        <w:t>element, and</w:t>
-      </w:r>
-      <w:proofErr w:type="gramEnd"/>
-      <w:r>
-        <w:t xml:space="preserve"> add desired text you’d like to display on your webpage’s footer.</w:t>
+        <w:t xml:space="preserve"> element, and add desired text you’d like to display on your webpage’s footer.</w:t>
       </w:r>
     </w:p>
     <w:p>
@@ -3267,15 +2907,7 @@
         <w:t xml:space="preserve">&lt;small&gt;&lt;p&gt; NO COPYRIGHT – </w:t>
       </w:r>
       <w:r>
-        <w:t xml:space="preserve">&lt;a </w:t>
-      </w:r>
-      <w:proofErr w:type="spellStart"/>
-      <w:r>
-        <w:t>href</w:t>
-      </w:r>
-      <w:proofErr w:type="spellEnd"/>
-      <w:r>
-        <w:t xml:space="preserve">= </w:t>
+        <w:t xml:space="preserve">&lt;a href= </w:t>
       </w:r>
       <w:hyperlink r:id="rId6" w:history="1">
         <w:r>
@@ -3483,15 +3115,7 @@
         <w:t>&lt;html</w:t>
       </w:r>
       <w:r>
-        <w:t xml:space="preserve"> lang= “</w:t>
-      </w:r>
-      <w:proofErr w:type="spellStart"/>
-      <w:r>
-        <w:t>en</w:t>
-      </w:r>
-      <w:proofErr w:type="spellEnd"/>
-      <w:r>
-        <w:t>”</w:t>
+        <w:t xml:space="preserve"> lang= “en”</w:t>
       </w:r>
       <w:r>
         <w:t>&gt;</w:t>
@@ -3597,7 +3221,6 @@
       <w:r>
         <w:t xml:space="preserve">they help in </w:t>
       </w:r>
-      <w:proofErr w:type="gramStart"/>
       <w:r>
         <w:rPr>
           <w:b/>
@@ -3608,7 +3231,6 @@
       <w:r>
         <w:t>(</w:t>
       </w:r>
-      <w:proofErr w:type="gramEnd"/>
       <w:r>
         <w:t>s</w:t>
       </w:r>
@@ -3722,15 +3344,7 @@
         <w:ind w:left="720" w:firstLine="720"/>
       </w:pPr>
       <w:r>
-        <w:t xml:space="preserve">&lt;h1&gt; This is my first </w:t>
-      </w:r>
-      <w:proofErr w:type="gramStart"/>
-      <w:r>
-        <w:t>webpage!&lt;</w:t>
-      </w:r>
-      <w:proofErr w:type="gramEnd"/>
-      <w:r>
-        <w:t>/h1&gt;</w:t>
+        <w:t>&lt;h1&gt; This is my first webpage!&lt;/h1&gt;</w:t>
       </w:r>
     </w:p>
     <w:p>
@@ -3739,15 +3353,7 @@
         <w:ind w:left="720" w:firstLine="720"/>
       </w:pPr>
       <w:r>
-        <w:t xml:space="preserve">&lt;main&gt;This is my first </w:t>
-      </w:r>
-      <w:proofErr w:type="gramStart"/>
-      <w:r>
-        <w:t>webpage!&lt;</w:t>
-      </w:r>
-      <w:proofErr w:type="gramEnd"/>
-      <w:r>
-        <w:t>/main&gt;</w:t>
+        <w:t>&lt;main&gt;This is my first webpage!&lt;/main&gt;</w:t>
       </w:r>
       <w:r>
         <w:t xml:space="preserve"> </w:t>
@@ -3870,15 +3476,7 @@
         <w:ind w:left="1440"/>
       </w:pPr>
       <w:r>
-        <w:t>6) &lt;figure&gt; &lt;/figure&gt; element (new learning) is usually nested around an &lt;</w:t>
-      </w:r>
-      <w:proofErr w:type="spellStart"/>
-      <w:r>
-        <w:t>img</w:t>
-      </w:r>
-      <w:proofErr w:type="spellEnd"/>
-      <w:r>
-        <w:t xml:space="preserve">&gt; element to act as </w:t>
+        <w:t xml:space="preserve">6) &lt;figure&gt; &lt;/figure&gt; element (new learning) is usually nested around an &lt;img&gt; element to act as </w:t>
       </w:r>
       <w:r>
         <w:rPr>
@@ -3891,189 +3489,113 @@
         <w:t>.</w:t>
       </w:r>
       <w:r>
-        <w:t xml:space="preserve"> The &lt;figure&gt; element is </w:t>
-      </w:r>
-      <w:proofErr w:type="gramStart"/>
-      <w:r>
-        <w:t>actually a</w:t>
-      </w:r>
-      <w:proofErr w:type="gramEnd"/>
+        <w:t xml:space="preserve"> The &lt;figure&gt; element is actually a </w:t>
+      </w:r>
+      <w:r>
+        <w:rPr>
+          <w:b/>
+          <w:bCs/>
+        </w:rPr>
+        <w:t>container element</w:t>
+      </w:r>
+      <w:r>
+        <w:t xml:space="preserve"> that shall have another element (&lt;figcaption&gt; &lt;/figcaption&gt;) nested within it.</w:t>
+      </w:r>
+    </w:p>
+    <w:p>
+      <w:pPr>
+        <w:pStyle w:val="ListParagraph"/>
+        <w:ind w:left="1440"/>
+      </w:pPr>
+    </w:p>
+    <w:p>
+      <w:pPr>
+        <w:pStyle w:val="ListParagraph"/>
+        <w:ind w:left="1440"/>
+      </w:pPr>
+      <w:r>
+        <w:t xml:space="preserve">7) &lt;figcaption&gt; &lt;/figcaption&gt; </w:t>
+      </w:r>
+      <w:r>
+        <w:t xml:space="preserve">stores the image captions between the tags. </w:t>
+      </w:r>
+    </w:p>
+    <w:p>
+      <w:pPr>
+        <w:pStyle w:val="ListParagraph"/>
+        <w:ind w:left="1440"/>
+      </w:pPr>
+    </w:p>
+    <w:p>
+      <w:pPr>
+        <w:pStyle w:val="ListParagraph"/>
+        <w:ind w:left="1440"/>
+      </w:pPr>
+      <w:r>
+        <w:t>8) void elements are those elements that don’t need closing tags.</w:t>
+      </w:r>
+    </w:p>
+    <w:p>
+      <w:pPr>
+        <w:pStyle w:val="ListParagraph"/>
+        <w:ind w:left="1440"/>
+      </w:pPr>
+    </w:p>
+    <w:p>
+      <w:pPr>
+        <w:pStyle w:val="ListParagraph"/>
+        <w:ind w:left="1440"/>
+      </w:pPr>
+      <w:r>
+        <w:t>9)</w:t>
+      </w:r>
+      <w:r>
+        <w:rPr>
+          <w:b/>
+          <w:bCs/>
+        </w:rPr>
+        <w:t>key concept</w:t>
+      </w:r>
+      <w:r>
+        <w:t>: how you write code(with or without breaks) on the HTML code editor has no impact on the actually visible line breaks on the webpage.</w:t>
+      </w:r>
+      <w:r>
+        <w:t xml:space="preserve"> The line breaks on the webpage depend on the type of element. If the element is a </w:t>
+      </w:r>
+      <w:r>
+        <w:rPr>
+          <w:b/>
+          <w:bCs/>
+        </w:rPr>
+        <w:t>block-level element</w:t>
+      </w:r>
+      <w:r>
+        <w:t>(like &lt;div&gt;, &lt;h1&gt;,</w:t>
+      </w:r>
+      <w:r>
+        <w:t xml:space="preserve"> &lt;p&gt;,</w:t>
+      </w:r>
       <w:r>
         <w:t xml:space="preserve"> </w:t>
       </w:r>
       <w:r>
-        <w:rPr>
-          <w:b/>
-          <w:bCs/>
-        </w:rPr>
-        <w:t>container element</w:t>
-      </w:r>
-      <w:r>
-        <w:t xml:space="preserve"> that shall have another element (&lt;</w:t>
-      </w:r>
-      <w:proofErr w:type="spellStart"/>
-      <w:r>
-        <w:t>figcaption</w:t>
-      </w:r>
-      <w:proofErr w:type="spellEnd"/>
-      <w:r>
-        <w:t>&gt; &lt;/</w:t>
-      </w:r>
-      <w:proofErr w:type="spellStart"/>
-      <w:r>
-        <w:t>figcaption</w:t>
-      </w:r>
-      <w:proofErr w:type="spellEnd"/>
-      <w:r>
-        <w:t>&gt;) nested within it.</w:t>
-      </w:r>
-    </w:p>
-    <w:p>
-      <w:pPr>
-        <w:pStyle w:val="ListParagraph"/>
-        <w:ind w:left="1440"/>
-      </w:pPr>
-    </w:p>
-    <w:p>
-      <w:pPr>
-        <w:pStyle w:val="ListParagraph"/>
-        <w:ind w:left="1440"/>
-      </w:pPr>
-      <w:r>
-        <w:t>7) &lt;</w:t>
-      </w:r>
-      <w:proofErr w:type="spellStart"/>
-      <w:r>
-        <w:t>figcaption</w:t>
-      </w:r>
-      <w:proofErr w:type="spellEnd"/>
-      <w:r>
-        <w:t>&gt; &lt;/</w:t>
-      </w:r>
-      <w:proofErr w:type="spellStart"/>
-      <w:r>
-        <w:t>figcaption</w:t>
-      </w:r>
-      <w:proofErr w:type="spellEnd"/>
-      <w:r>
-        <w:t xml:space="preserve">&gt; </w:t>
-      </w:r>
-      <w:r>
-        <w:t xml:space="preserve">stores the image captions between the tags. </w:t>
-      </w:r>
-    </w:p>
-    <w:p>
-      <w:pPr>
-        <w:pStyle w:val="ListParagraph"/>
-        <w:ind w:left="1440"/>
-      </w:pPr>
-    </w:p>
-    <w:p>
-      <w:pPr>
-        <w:pStyle w:val="ListParagraph"/>
-        <w:ind w:left="1440"/>
-      </w:pPr>
-      <w:r>
-        <w:t>8) void elements are those elements that don’t need closing tags.</w:t>
-      </w:r>
-    </w:p>
-    <w:p>
-      <w:pPr>
-        <w:pStyle w:val="ListParagraph"/>
-        <w:ind w:left="1440"/>
-      </w:pPr>
-    </w:p>
-    <w:p>
-      <w:pPr>
-        <w:pStyle w:val="ListParagraph"/>
-        <w:ind w:left="1440"/>
-      </w:pPr>
-      <w:r>
-        <w:t>9)</w:t>
-      </w:r>
-      <w:r>
-        <w:rPr>
-          <w:b/>
-          <w:bCs/>
-        </w:rPr>
-        <w:t>key concept</w:t>
-      </w:r>
-      <w:r>
-        <w:t xml:space="preserve">: how you write </w:t>
-      </w:r>
-      <w:proofErr w:type="gramStart"/>
-      <w:r>
-        <w:t>code(</w:t>
-      </w:r>
-      <w:proofErr w:type="gramEnd"/>
-      <w:r>
-        <w:t>with or without breaks) on the HTML code editor has no impact on the actually visible line breaks on the webpage.</w:t>
-      </w:r>
-      <w:r>
-        <w:t xml:space="preserve"> The line breaks on the webpage depend on the type of element. If the element is a </w:t>
-      </w:r>
-      <w:r>
-        <w:rPr>
-          <w:b/>
-          <w:bCs/>
-        </w:rPr>
-        <w:t xml:space="preserve">block-level </w:t>
-      </w:r>
-      <w:proofErr w:type="gramStart"/>
-      <w:r>
-        <w:rPr>
-          <w:b/>
-          <w:bCs/>
-        </w:rPr>
-        <w:t>element</w:t>
-      </w:r>
-      <w:r>
-        <w:t>(</w:t>
-      </w:r>
-      <w:proofErr w:type="gramEnd"/>
-      <w:r>
-        <w:t>like &lt;div&gt;, &lt;h1&gt;,</w:t>
-      </w:r>
-      <w:r>
-        <w:t xml:space="preserve"> &lt;p&gt;,</w:t>
+        <w:t xml:space="preserve">&lt;head&gt;, &lt;footer&gt;), it will trigger a line break on the webpage. However, other elements (called </w:t>
+      </w:r>
+      <w:r>
+        <w:rPr>
+          <w:b/>
+          <w:bCs/>
+        </w:rPr>
+        <w:t>inline elements</w:t>
+      </w:r>
+      <w:r>
+        <w:t>) like &lt;em&gt;, &lt;strong&gt;,</w:t>
       </w:r>
       <w:r>
         <w:t xml:space="preserve"> </w:t>
       </w:r>
       <w:r>
-        <w:t xml:space="preserve">&lt;head&gt;, &lt;footer&gt;), it will trigger a line break on the webpage. However, other elements (called </w:t>
-      </w:r>
-      <w:r>
-        <w:rPr>
-          <w:b/>
-          <w:bCs/>
-        </w:rPr>
-        <w:t>inline elements</w:t>
-      </w:r>
-      <w:r>
-        <w:t>) like &lt;</w:t>
-      </w:r>
-      <w:proofErr w:type="spellStart"/>
-      <w:r>
-        <w:t>em</w:t>
-      </w:r>
-      <w:proofErr w:type="spellEnd"/>
-      <w:r>
-        <w:t>&gt;, &lt;strong&gt;,</w:t>
-      </w:r>
-      <w:r>
-        <w:t xml:space="preserve"> </w:t>
-      </w:r>
-      <w:r>
-        <w:t>&lt;a&gt;, &lt;</w:t>
-      </w:r>
-      <w:proofErr w:type="spellStart"/>
-      <w:r>
-        <w:t>img</w:t>
-      </w:r>
-      <w:proofErr w:type="spellEnd"/>
-      <w:r>
-        <w:t xml:space="preserve">&gt; will not prompt the web browser to add line breaks! The flow is maintained with these </w:t>
+        <w:t xml:space="preserve">&lt;a&gt;, &lt;img&gt; will not prompt the web browser to add line breaks! The flow is maintained with these </w:t>
       </w:r>
       <w:r>
         <w:rPr>
@@ -4128,15 +3650,7 @@
         <w:t xml:space="preserve"> have only start tags, but no end tags.</w:t>
       </w:r>
       <w:r>
-        <w:t xml:space="preserve"> (</w:t>
-      </w:r>
-      <w:proofErr w:type="spellStart"/>
-      <w:r>
-        <w:t>e.g</w:t>
-      </w:r>
-      <w:proofErr w:type="spellEnd"/>
-      <w:r>
-        <w:t>: &lt;input&gt;)</w:t>
+        <w:t xml:space="preserve"> (e.g: &lt;input&gt;)</w:t>
       </w:r>
     </w:p>
     <w:p>
@@ -4177,15 +3691,7 @@
         <w:t xml:space="preserve">attribute to </w:t>
       </w:r>
       <w:r>
-        <w:t xml:space="preserve">&lt;input&gt; element. This is important, because when you submit a form with a particular radio button selection, (in the </w:t>
-      </w:r>
-      <w:proofErr w:type="gramStart"/>
-      <w:r>
-        <w:t>back-end</w:t>
-      </w:r>
-      <w:proofErr w:type="gramEnd"/>
-      <w:r>
-        <w:t xml:space="preserve">), what is seen is ‘the radio button of </w:t>
+        <w:t xml:space="preserve">&lt;input&gt; element. This is important, because when you submit a form with a particular radio button selection, (in the back-end), what is seen is ‘the radio button of </w:t>
       </w:r>
       <w:r>
         <w:rPr>
@@ -4259,15 +3765,7 @@
         <w:t xml:space="preserve">, nest the two radio groups within different </w:t>
       </w:r>
       <w:r>
-        <w:t>&lt;</w:t>
-      </w:r>
-      <w:proofErr w:type="spellStart"/>
-      <w:r>
-        <w:t>fieldset</w:t>
-      </w:r>
-      <w:proofErr w:type="spellEnd"/>
-      <w:r>
-        <w:t xml:space="preserve">&gt; </w:t>
+        <w:t xml:space="preserve">&lt;fieldset&gt; </w:t>
       </w:r>
       <w:r>
         <w:rPr>
@@ -4283,26 +3781,10 @@
         <w:t xml:space="preserve"> This way, the </w:t>
       </w:r>
       <w:r>
-        <w:t>&lt;</w:t>
-      </w:r>
-      <w:proofErr w:type="spellStart"/>
-      <w:r>
-        <w:t>fieldset</w:t>
-      </w:r>
-      <w:proofErr w:type="spellEnd"/>
-      <w:r>
-        <w:t xml:space="preserve">&gt; </w:t>
-      </w:r>
-      <w:r>
-        <w:t>block-level element not only prompts the browser to create a line-</w:t>
-      </w:r>
-      <w:proofErr w:type="gramStart"/>
-      <w:r>
-        <w:t>break, but</w:t>
-      </w:r>
-      <w:proofErr w:type="gramEnd"/>
-      <w:r>
-        <w:t xml:space="preserve"> also </w:t>
+        <w:t xml:space="preserve">&lt;fieldset&gt; </w:t>
+      </w:r>
+      <w:r>
+        <w:t xml:space="preserve">block-level element not only prompts the browser to create a line-break, but also </w:t>
       </w:r>
       <w:r>
         <w:t>provides ‘structure’ to the webpage (useful for accessibility and SEO purposes)</w:t>
@@ -4329,23 +3811,7 @@
         <w:t>also, nest a &lt;legend&gt; element within the</w:t>
       </w:r>
       <w:r>
-        <w:t xml:space="preserve"> &lt;</w:t>
-      </w:r>
-      <w:proofErr w:type="spellStart"/>
-      <w:r>
-        <w:t>fieldset</w:t>
-      </w:r>
-      <w:proofErr w:type="spellEnd"/>
-      <w:r>
-        <w:t xml:space="preserve">&gt; element, </w:t>
-      </w:r>
-      <w:proofErr w:type="gramStart"/>
-      <w:r>
-        <w:t>in order to</w:t>
-      </w:r>
-      <w:proofErr w:type="gramEnd"/>
-      <w:r>
-        <w:t xml:space="preserve"> give the user an idea of what to expect from this particular part of the form, or this particular </w:t>
+        <w:t xml:space="preserve"> &lt;fieldset&gt; element, in order to give the user an idea of what to expect from this particular part of the form, or this particular </w:t>
       </w:r>
       <w:r>
         <w:rPr>
@@ -4690,7 +4156,6 @@
       <w:r>
         <w:t xml:space="preserve">has an attribute called </w:t>
       </w:r>
-      <w:proofErr w:type="spellStart"/>
       <w:r>
         <w:rPr>
           <w:b/>
@@ -4698,66 +4163,48 @@
         </w:rPr>
         <w:t>rel</w:t>
       </w:r>
-      <w:proofErr w:type="spellEnd"/>
       <w:r>
         <w:t>, which abbreviates to relationship. By equating this attribute to a value of ‘</w:t>
       </w:r>
-      <w:proofErr w:type="spellStart"/>
-      <w:r>
-        <w:t>noreferrer</w:t>
-      </w:r>
-      <w:proofErr w:type="spellEnd"/>
-      <w:r>
-        <w:t xml:space="preserve"> </w:t>
-      </w:r>
-      <w:proofErr w:type="spellStart"/>
-      <w:r>
+      <w:r>
+        <w:t>noreferrer noopener’, you improve security of your webpage.</w:t>
+      </w:r>
+    </w:p>
+    <w:p>
+      <w:pPr>
+        <w:pStyle w:val="ListParagraph"/>
+        <w:numPr>
+          <w:ilvl w:val="0"/>
+          <w:numId w:val="7"/>
+        </w:numPr>
+      </w:pPr>
+      <w:r>
+        <w:t xml:space="preserve">How? </w:t>
+      </w:r>
+      <w:r>
+        <w:rPr>
+          <w:b/>
+          <w:bCs/>
+        </w:rPr>
+        <w:t>n</w:t>
+      </w:r>
+      <w:r>
+        <w:rPr>
+          <w:b/>
+          <w:bCs/>
+        </w:rPr>
+        <w:t>oreferrer</w:t>
+      </w:r>
+      <w:r>
+        <w:t xml:space="preserve"> and </w:t>
+      </w:r>
+      <w:r>
+        <w:rPr>
+          <w:b/>
+          <w:bCs/>
+        </w:rPr>
         <w:t>noopener</w:t>
       </w:r>
-      <w:proofErr w:type="spellEnd"/>
-      <w:r>
-        <w:t>’, you improve security of your webpage.</w:t>
-      </w:r>
-    </w:p>
-    <w:p>
-      <w:pPr>
-        <w:pStyle w:val="ListParagraph"/>
-        <w:numPr>
-          <w:ilvl w:val="0"/>
-          <w:numId w:val="7"/>
-        </w:numPr>
-      </w:pPr>
-      <w:r>
-        <w:t xml:space="preserve">How? </w:t>
-      </w:r>
-      <w:proofErr w:type="spellStart"/>
-      <w:r>
-        <w:rPr>
-          <w:b/>
-          <w:bCs/>
-        </w:rPr>
-        <w:t>n</w:t>
-      </w:r>
-      <w:r>
-        <w:rPr>
-          <w:b/>
-          <w:bCs/>
-        </w:rPr>
-        <w:t>oreferrer</w:t>
-      </w:r>
-      <w:proofErr w:type="spellEnd"/>
-      <w:r>
-        <w:t xml:space="preserve"> and </w:t>
-      </w:r>
-      <w:proofErr w:type="spellStart"/>
-      <w:r>
-        <w:rPr>
-          <w:b/>
-          <w:bCs/>
-        </w:rPr>
-        <w:t>noopener</w:t>
-      </w:r>
-      <w:proofErr w:type="spellEnd"/>
       <w:r>
         <w:t xml:space="preserve"> means that link you opened cannot access the current html page you’re in because of the </w:t>
       </w:r>
@@ -4766,42 +4213,17 @@
           <w:b/>
           <w:bCs/>
         </w:rPr>
-        <w:t>‘</w:t>
-      </w:r>
-      <w:proofErr w:type="spellStart"/>
-      <w:r>
-        <w:rPr>
-          <w:b/>
-          <w:bCs/>
-        </w:rPr>
-        <w:t>noopener</w:t>
-      </w:r>
-      <w:proofErr w:type="spellEnd"/>
-      <w:r>
-        <w:rPr>
-          <w:b/>
-          <w:bCs/>
-        </w:rPr>
-        <w:t>’</w:t>
+        <w:t>‘noopener’</w:t>
       </w:r>
       <w:r>
         <w:t xml:space="preserve"> value and the ‘</w:t>
       </w:r>
-      <w:proofErr w:type="spellStart"/>
-      <w:r>
-        <w:rPr>
-          <w:b/>
-          <w:bCs/>
-        </w:rPr>
-        <w:t>noreferrer</w:t>
-      </w:r>
-      <w:proofErr w:type="spellEnd"/>
-      <w:r>
-        <w:rPr>
-          <w:b/>
-          <w:bCs/>
-        </w:rPr>
-        <w:t>’</w:t>
+      <w:r>
+        <w:rPr>
+          <w:b/>
+          <w:bCs/>
+        </w:rPr>
+        <w:t>noreferrer’</w:t>
       </w:r>
       <w:r>
         <w:t xml:space="preserve"> value provides additional security </w:t>
@@ -4812,12 +4234,98 @@
     </w:p>
     <w:p>
       <w:pPr>
-        <w:pStyle w:val="ListParagraph"/>
-        <w:numPr>
-          <w:ilvl w:val="0"/>
-          <w:numId w:val="7"/>
-        </w:numPr>
-      </w:pPr>
+        <w:ind w:left="360"/>
+      </w:pPr>
+    </w:p>
+    <w:p>
+      <w:pPr>
+        <w:ind w:left="360"/>
+        <w:rPr>
+          <w:b/>
+          <w:bCs/>
+        </w:rPr>
+      </w:pPr>
+      <w:r>
+        <w:rPr>
+          <w:b/>
+          <w:bCs/>
+        </w:rPr>
+        <w:t>ALWAYS ENABLE BRANCH PROTECTION RULES ON GITHUB:</w:t>
+      </w:r>
+    </w:p>
+    <w:p>
+      <w:pPr>
+        <w:pStyle w:val="ListParagraph"/>
+        <w:numPr>
+          <w:ilvl w:val="0"/>
+          <w:numId w:val="7"/>
+        </w:numPr>
+      </w:pPr>
+      <w:r>
+        <w:t>Main 2 rules to enable are:</w:t>
+      </w:r>
+    </w:p>
+    <w:p>
+      <w:pPr>
+        <w:pStyle w:val="ListParagraph"/>
+        <w:numPr>
+          <w:ilvl w:val="1"/>
+          <w:numId w:val="1"/>
+        </w:numPr>
+      </w:pPr>
+      <w:r>
+        <w:t>Require pull requests to be made</w:t>
+      </w:r>
+    </w:p>
+    <w:p>
+      <w:pPr>
+        <w:pStyle w:val="ListParagraph"/>
+        <w:numPr>
+          <w:ilvl w:val="1"/>
+          <w:numId w:val="1"/>
+        </w:numPr>
+      </w:pPr>
+      <w:r>
+        <w:t>Require signing before commits.</w:t>
+      </w:r>
+    </w:p>
+    <w:p/>
+    <w:p>
+      <w:pPr>
+        <w:pStyle w:val="ListParagraph"/>
+        <w:numPr>
+          <w:ilvl w:val="0"/>
+          <w:numId w:val="7"/>
+        </w:numPr>
+      </w:pPr>
+      <w:r>
+        <w:t>Protect the base ‘main’ branch with the above ruleset.</w:t>
+      </w:r>
+    </w:p>
+    <w:p>
+      <w:pPr>
+        <w:pStyle w:val="ListParagraph"/>
+        <w:numPr>
+          <w:ilvl w:val="0"/>
+          <w:numId w:val="7"/>
+        </w:numPr>
+      </w:pPr>
+      <w:r>
+        <w:t>Then, any commits you make, ensure to use a separate branch from the main on your local, and then sign it and push this new branch to GitHub.</w:t>
+      </w:r>
+    </w:p>
+    <w:p>
+      <w:pPr>
+        <w:pStyle w:val="ListParagraph"/>
+        <w:numPr>
+          <w:ilvl w:val="0"/>
+          <w:numId w:val="7"/>
+        </w:numPr>
+      </w:pPr>
+      <w:r>
+        <w:lastRenderedPageBreak/>
+        <w:t>Then, a pull request is created on GitHub. Review and approve pull request.</w:t>
+      </w:r>
     </w:p>
     <w:sectPr>
       <w:pgSz w:w="11906" w:h="16838"/>

</xml_diff>

<commit_message>
second test commit with SSH signing
</commit_message>
<xml_diff>
--- a/htmlbasics.docx
+++ b/htmlbasics.docx
@@ -4325,6 +4325,12 @@
       <w:r>
         <w:lastRenderedPageBreak/>
         <w:t>Then, a pull request is created on GitHub. Review and approve pull request.</w:t>
+      </w:r>
+    </w:p>
+    <w:p/>
+    <w:p>
+      <w:r>
+        <w:t>WHAT THE HELL? WHY IS SIGNING A COMMIT WITH SSH KEY SO FKN HARD?</w:t>
       </w:r>
     </w:p>
     <w:sectPr>

</xml_diff>

<commit_message>
actual second test commit with SSH signing
</commit_message>
<xml_diff>
--- a/htmlbasics.docx
+++ b/htmlbasics.docx
@@ -4331,6 +4331,12 @@
     <w:p>
       <w:r>
         <w:t>WHAT THE HELL? WHY IS SIGNING A COMMIT WITH SSH KEY SO FKN HARD?</w:t>
+      </w:r>
+    </w:p>
+    <w:p/>
+    <w:p>
+      <w:r>
+        <w:t>Mannnn, fk</w:t>
       </w:r>
     </w:p>
     <w:sectPr>

</xml_diff>

<commit_message>
Learned about <a> anchor element's rel attribute, and 'noreferrer noo… (#1)
* Learned about <a> anchor element's rel attribute, and 'noreferrer noopener' value for it; important for security.

* Removed useless temp files.

* test commit with SSH signing

* second test commit with SSH signing

* actual second test commit with SSH signing

* Fingers crossed that signing commits work this time!
</commit_message>
<xml_diff>
--- a/htmlbasics.docx
+++ b/htmlbasics.docx
@@ -140,30 +140,65 @@
           <w:rFonts w:cs="Times New Roman"/>
           <w:szCs w:val="24"/>
         </w:rPr>
-        <w:t xml:space="preserve">begins and ends with opening and closing tags </w:t>
-      </w:r>
-      <w:proofErr w:type="gramStart"/>
+        <w:t>begins and ends with opening and closing tags respectively</w:t>
+      </w:r>
       <w:r>
         <w:rPr>
           <w:rFonts w:cs="Times New Roman"/>
           <w:szCs w:val="24"/>
         </w:rPr>
-        <w:t>respectively</w:t>
-      </w:r>
-      <w:r>
+        <w:t>, and enclose content within these tags.</w:t>
+      </w:r>
+    </w:p>
+    <w:p>
+      <w:pPr>
+        <w:pStyle w:val="ListParagraph"/>
+        <w:numPr>
+          <w:ilvl w:val="1"/>
+          <w:numId w:val="2"/>
+        </w:numPr>
         <w:rPr>
           <w:rFonts w:cs="Times New Roman"/>
           <w:szCs w:val="24"/>
         </w:rPr>
-        <w:t>, and</w:t>
-      </w:r>
-      <w:proofErr w:type="gramEnd"/>
+      </w:pPr>
       <w:r>
         <w:rPr>
           <w:rFonts w:cs="Times New Roman"/>
           <w:szCs w:val="24"/>
         </w:rPr>
-        <w:t xml:space="preserve"> enclose content within these tags.</w:t>
+        <w:t xml:space="preserve">These are </w:t>
+      </w:r>
+      <w:r>
+        <w:rPr>
+          <w:rFonts w:cs="Times New Roman"/>
+          <w:b/>
+          <w:bCs/>
+          <w:szCs w:val="24"/>
+        </w:rPr>
+        <w:t xml:space="preserve">container elements. </w:t>
+      </w:r>
+      <w:r>
+        <w:rPr>
+          <w:rFonts w:cs="Times New Roman"/>
+          <w:szCs w:val="24"/>
+        </w:rPr>
+        <w:t>For example</w:t>
+      </w:r>
+      <w:r>
+        <w:rPr>
+          <w:rFonts w:cs="Times New Roman"/>
+          <w:szCs w:val="24"/>
+        </w:rPr>
+        <w:t>:</w:t>
+      </w:r>
+    </w:p>
+    <w:p>
+      <w:pPr>
+        <w:pStyle w:val="HTMLCode1"/>
+      </w:pPr>
+      <w:r>
+        <w:t>&lt;h1&gt; This is my first webpage &lt;/h1&gt;</w:t>
       </w:r>
     </w:p>
     <w:p>
@@ -183,7 +218,7 @@
           <w:rFonts w:cs="Times New Roman"/>
           <w:szCs w:val="24"/>
         </w:rPr>
-        <w:t xml:space="preserve">These are </w:t>
+        <w:t xml:space="preserve">Some are </w:t>
       </w:r>
       <w:r>
         <w:rPr>
@@ -192,87 +227,36 @@
           <w:bCs/>
           <w:szCs w:val="24"/>
         </w:rPr>
-        <w:t xml:space="preserve">container elements. </w:t>
+        <w:t>standalone elements</w:t>
       </w:r>
       <w:r>
         <w:rPr>
           <w:rFonts w:cs="Times New Roman"/>
           <w:szCs w:val="24"/>
         </w:rPr>
-        <w:t>For example</w:t>
+        <w:t xml:space="preserve"> (Don’t hold content within their tags). For example</w:t>
       </w:r>
       <w:r>
         <w:rPr>
           <w:rFonts w:cs="Times New Roman"/>
           <w:szCs w:val="24"/>
         </w:rPr>
-        <w:t>:</w:t>
-      </w:r>
-    </w:p>
-    <w:p>
-      <w:pPr>
-        <w:pStyle w:val="HTMLCode1"/>
-      </w:pPr>
-      <w:r>
-        <w:t>&lt;h1&gt; This is my first webpage &lt;/h1&gt;</w:t>
-      </w:r>
-    </w:p>
-    <w:p>
-      <w:pPr>
-        <w:pStyle w:val="ListParagraph"/>
-        <w:numPr>
-          <w:ilvl w:val="1"/>
-          <w:numId w:val="2"/>
-        </w:numPr>
+        <w:t xml:space="preserve">, given </w:t>
+      </w:r>
+      <w:r>
+        <w:rPr>
+          <w:rFonts w:cs="Times New Roman"/>
+          <w:b/>
+          <w:bCs/>
+          <w:szCs w:val="24"/>
+        </w:rPr>
+        <w:t>below is the first line that every html file begins</w:t>
+      </w:r>
+      <w:r>
         <w:rPr>
           <w:rFonts w:cs="Times New Roman"/>
           <w:szCs w:val="24"/>
         </w:rPr>
-      </w:pPr>
-      <w:r>
-        <w:rPr>
-          <w:rFonts w:cs="Times New Roman"/>
-          <w:szCs w:val="24"/>
-        </w:rPr>
-        <w:t xml:space="preserve">Some are </w:t>
-      </w:r>
-      <w:r>
-        <w:rPr>
-          <w:rFonts w:cs="Times New Roman"/>
-          <w:b/>
-          <w:bCs/>
-          <w:szCs w:val="24"/>
-        </w:rPr>
-        <w:t>standalone elements</w:t>
-      </w:r>
-      <w:r>
-        <w:rPr>
-          <w:rFonts w:cs="Times New Roman"/>
-          <w:szCs w:val="24"/>
-        </w:rPr>
-        <w:t xml:space="preserve"> (Don’t hold content within their tags). For example</w:t>
-      </w:r>
-      <w:r>
-        <w:rPr>
-          <w:rFonts w:cs="Times New Roman"/>
-          <w:szCs w:val="24"/>
-        </w:rPr>
-        <w:t xml:space="preserve">, given </w:t>
-      </w:r>
-      <w:r>
-        <w:rPr>
-          <w:rFonts w:cs="Times New Roman"/>
-          <w:b/>
-          <w:bCs/>
-          <w:szCs w:val="24"/>
-        </w:rPr>
-        <w:t>below is the first line that every html file begins</w:t>
-      </w:r>
-      <w:r>
-        <w:rPr>
-          <w:rFonts w:cs="Times New Roman"/>
-          <w:szCs w:val="24"/>
-        </w:rPr>
         <w:t xml:space="preserve"> with:</w:t>
       </w:r>
     </w:p>
@@ -431,14 +415,12 @@
           <w:numId w:val="7"/>
         </w:numPr>
       </w:pPr>
-      <w:proofErr w:type="gramStart"/>
       <w:r>
         <w:rPr>
           <w:rStyle w:val="HTMLCODEChar"/>
         </w:rPr>
         <w:t>&lt;!—</w:t>
       </w:r>
-      <w:proofErr w:type="gramEnd"/>
       <w:r>
         <w:t>represents the opening tag for comments.</w:t>
       </w:r>
@@ -473,14 +455,12 @@
       <w:pPr>
         <w:pStyle w:val="HTMLCode1"/>
       </w:pPr>
-      <w:proofErr w:type="gramStart"/>
       <w:r>
         <w:t>&lt;!</w:t>
       </w:r>
       <w:r>
         <w:t>--</w:t>
       </w:r>
-      <w:proofErr w:type="gramEnd"/>
       <w:r>
         <w:t>TODO: Make link to dog pictures!--&gt;</w:t>
       </w:r>
@@ -509,18 +489,10 @@
         <w:t>All</w:t>
       </w:r>
       <w:r>
-        <w:t xml:space="preserve"> page </w:t>
-      </w:r>
-      <w:proofErr w:type="gramStart"/>
-      <w:r>
-        <w:t>content</w:t>
-      </w:r>
-      <w:r>
-        <w:t>(</w:t>
-      </w:r>
-      <w:proofErr w:type="gramEnd"/>
-      <w:r>
-        <w:t>like comments, paragraphs, etc.)</w:t>
+        <w:t xml:space="preserve"> page content</w:t>
+      </w:r>
+      <w:r>
+        <w:t>(like comments, paragraphs, etc.)</w:t>
       </w:r>
       <w:r>
         <w:t xml:space="preserve"> </w:t>
@@ -680,21 +652,7 @@
         <w:rPr>
           <w:rStyle w:val="HTMLCODEChar"/>
         </w:rPr>
-        <w:t>&lt;</w:t>
-      </w:r>
-      <w:proofErr w:type="spellStart"/>
-      <w:r>
-        <w:rPr>
-          <w:rStyle w:val="HTMLCODEChar"/>
-        </w:rPr>
-        <w:t>img</w:t>
-      </w:r>
-      <w:proofErr w:type="spellEnd"/>
-      <w:r>
-        <w:rPr>
-          <w:rStyle w:val="HTMLCODEChar"/>
-        </w:rPr>
-        <w:t>&gt;</w:t>
+        <w:t>&lt;img&gt;</w:t>
       </w:r>
       <w:r>
         <w:t xml:space="preserve"> </w:t>
@@ -769,23 +727,7 @@
         <w:t>attribute-value</w:t>
       </w:r>
       <w:r>
-        <w:t xml:space="preserve"> pair specify the </w:t>
-      </w:r>
-      <w:proofErr w:type="spellStart"/>
-      <w:r>
-        <w:t>behavior</w:t>
-      </w:r>
-      <w:proofErr w:type="spellEnd"/>
-      <w:r>
-        <w:t xml:space="preserve"> of the </w:t>
-      </w:r>
-      <w:proofErr w:type="gramStart"/>
-      <w:r>
-        <w:t>particular element</w:t>
-      </w:r>
-      <w:proofErr w:type="gramEnd"/>
-      <w:r>
-        <w:t>.</w:t>
+        <w:t xml:space="preserve"> pair specify the behavior of the particular element.</w:t>
       </w:r>
     </w:p>
     <w:p>
@@ -798,24 +740,14 @@
         <w:pStyle w:val="HTMLCode1"/>
       </w:pPr>
       <w:r>
-        <w:t>&lt;</w:t>
-      </w:r>
-      <w:proofErr w:type="spellStart"/>
-      <w:r>
-        <w:t>img</w:t>
-      </w:r>
-      <w:proofErr w:type="spellEnd"/>
+        <w:t>&lt;img</w:t>
+      </w:r>
       <w:r>
         <w:t xml:space="preserve"> </w:t>
       </w:r>
       <w:r>
-        <w:t>src</w:t>
-      </w:r>
-      <w:proofErr w:type="gramStart"/>
-      <w:r>
-        <w:t>=“</w:t>
-      </w:r>
-      <w:proofErr w:type="gramEnd"/>
+        <w:t>src=“</w:t>
+      </w:r>
       <w:r>
         <w:t>https://as2.ftcdn.net/v2/jpg/02/81/74/99/1000_F_281749923_YiMgJI7Y7ngE6FqUSr0eEWdaeZ3UB7EZ.jpg</w:t>
       </w:r>
@@ -881,23 +813,7 @@
         <w:pStyle w:val="HTMLCode1"/>
       </w:pPr>
       <w:r>
-        <w:t>&lt;</w:t>
-      </w:r>
-      <w:proofErr w:type="spellStart"/>
-      <w:r>
-        <w:t>img</w:t>
-      </w:r>
-      <w:proofErr w:type="spellEnd"/>
-      <w:r>
-        <w:t xml:space="preserve"> </w:t>
-      </w:r>
-      <w:proofErr w:type="spellStart"/>
-      <w:r>
-        <w:t>src</w:t>
-      </w:r>
-      <w:proofErr w:type="spellEnd"/>
-      <w:r>
-        <w:t>=“</w:t>
+        <w:t>&lt;img src=“</w:t>
       </w:r>
       <w:r>
         <w:t xml:space="preserve"> </w:t>
@@ -989,7 +905,6 @@
         <w:lastRenderedPageBreak/>
         <w:t xml:space="preserve">Defined by attribute </w:t>
       </w:r>
-      <w:proofErr w:type="spellStart"/>
       <w:r>
         <w:rPr>
           <w:b/>
@@ -1004,7 +919,6 @@
         </w:rPr>
         <w:t>ef</w:t>
       </w:r>
-      <w:proofErr w:type="spellEnd"/>
       <w:r>
         <w:t xml:space="preserve">, with the value being </w:t>
       </w:r>
@@ -1025,15 +939,7 @@
         <w:pStyle w:val="HTMLCode1"/>
       </w:pPr>
       <w:r>
-        <w:t xml:space="preserve">&lt;a </w:t>
-      </w:r>
-      <w:proofErr w:type="spellStart"/>
-      <w:r>
-        <w:t>href</w:t>
-      </w:r>
-      <w:proofErr w:type="spellEnd"/>
-      <w:r>
-        <w:t>= “https://dogs.com”&gt;Click here for dog pics&lt;/a&gt;</w:t>
+        <w:t>&lt;a href= “https://dogs.com”&gt;Click here for dog pics&lt;/a&gt;</w:t>
       </w:r>
     </w:p>
     <w:p>
@@ -1096,15 +1002,7 @@
           <w:b/>
           <w:bCs/>
         </w:rPr>
-        <w:t>_</w:t>
-      </w:r>
-      <w:proofErr w:type="gramStart"/>
-      <w:r>
-        <w:rPr>
-          <w:b/>
-          <w:bCs/>
-        </w:rPr>
-        <w:t>blank</w:t>
+        <w:t>_blank</w:t>
       </w:r>
       <w:r>
         <w:rPr>
@@ -1114,150 +1012,457 @@
         <w:t xml:space="preserve"> </w:t>
       </w:r>
       <w:r>
+        <w:t xml:space="preserve">. </w:t>
+      </w:r>
+      <w:r>
+        <w:t xml:space="preserve">This makes the hyperlink </w:t>
+      </w:r>
+      <w:r>
+        <w:rPr>
+          <w:b/>
+          <w:bCs/>
+        </w:rPr>
+        <w:t>open in a new tab</w:t>
+      </w:r>
+      <w:r>
+        <w:t xml:space="preserve"> instead of the same.</w:t>
+      </w:r>
+    </w:p>
+    <w:p>
+      <w:pPr>
+        <w:ind w:left="360"/>
+      </w:pPr>
+    </w:p>
+    <w:p>
+      <w:pPr>
+        <w:ind w:left="360"/>
+      </w:pPr>
+      <w:r>
+        <w:t>For example:</w:t>
+      </w:r>
+    </w:p>
+    <w:p>
+      <w:pPr>
+        <w:pStyle w:val="HTMLCode1"/>
+      </w:pPr>
+      <w:r>
+        <w:t>&lt;a href= “https://dogs.com”  target= “_blank”&gt;Click here for dog pics&lt;/a&gt;</w:t>
+      </w:r>
+    </w:p>
+    <w:p>
+      <w:pPr>
+        <w:pStyle w:val="HTMLCode1"/>
+      </w:pPr>
+    </w:p>
+    <w:p>
+      <w:pPr>
+        <w:pStyle w:val="ListParagraph"/>
+        <w:numPr>
+          <w:ilvl w:val="0"/>
+          <w:numId w:val="7"/>
+        </w:numPr>
+      </w:pPr>
+      <w:r>
+        <w:rPr>
+          <w:b/>
+          <w:bCs/>
+        </w:rPr>
+        <w:t>Placeholder</w:t>
+      </w:r>
+      <w:r>
+        <w:t xml:space="preserve"> is when you insert a hash(#) sign as the value for the </w:t>
+      </w:r>
+      <w:r>
+        <w:rPr>
+          <w:b/>
+          <w:bCs/>
+        </w:rPr>
+        <w:t xml:space="preserve">href </w:t>
+      </w:r>
+      <w:r>
+        <w:t xml:space="preserve">attribute – in place of the actual </w:t>
+      </w:r>
+      <w:r>
+        <w:t xml:space="preserve">site URL. </w:t>
+      </w:r>
+    </w:p>
+    <w:p>
+      <w:pPr>
+        <w:pStyle w:val="ListParagraph"/>
+        <w:numPr>
+          <w:ilvl w:val="0"/>
+          <w:numId w:val="7"/>
+        </w:numPr>
+      </w:pPr>
+      <w:r>
+        <w:t>This is frequently done when working with JavaScript, as placeholder ensures the ‘hyperlink’ functionality still works while the JavaScript team works on building the website in question.</w:t>
+      </w:r>
+    </w:p>
+    <w:p>
+      <w:pPr>
+        <w:pStyle w:val="ListParagraph"/>
+        <w:numPr>
+          <w:ilvl w:val="0"/>
+          <w:numId w:val="7"/>
+        </w:numPr>
+      </w:pPr>
+      <w:r>
+        <w:t>Until then, the placeholder redirects user to the same .html page!</w:t>
+      </w:r>
+    </w:p>
+    <w:p/>
+    <w:p>
+      <w:r>
+        <w:rPr>
+          <w:b/>
+          <w:bCs/>
+          <w:u w:val="single"/>
+        </w:rPr>
+        <w:t>UNORDERED LISTS:</w:t>
+      </w:r>
+    </w:p>
+    <w:p>
+      <w:pPr>
+        <w:pStyle w:val="ListParagraph"/>
+        <w:numPr>
+          <w:ilvl w:val="0"/>
+          <w:numId w:val="7"/>
+        </w:numPr>
+      </w:pPr>
+      <w:r>
+        <w:rPr>
+          <w:rStyle w:val="HTMLCODEChar"/>
+        </w:rPr>
+        <w:t>&lt;u&gt;&lt;/u&gt;</w:t>
+      </w:r>
+      <w:r>
+        <w:t xml:space="preserve"> refers to </w:t>
+      </w:r>
+      <w:r>
+        <w:rPr>
+          <w:b/>
+          <w:bCs/>
+        </w:rPr>
+        <w:t>unordered list</w:t>
+      </w:r>
+      <w:r>
+        <w:t xml:space="preserve"> element.</w:t>
+      </w:r>
+      <w:r>
+        <w:t xml:space="preserve"> </w:t>
+      </w:r>
+    </w:p>
+    <w:p>
+      <w:pPr>
+        <w:pStyle w:val="ListParagraph"/>
+        <w:numPr>
+          <w:ilvl w:val="0"/>
+          <w:numId w:val="7"/>
+        </w:numPr>
+      </w:pPr>
+      <w:r>
+        <w:t xml:space="preserve">These elements are usually paired with the </w:t>
+      </w:r>
+      <w:r>
+        <w:rPr>
+          <w:rStyle w:val="HTMLCODEChar"/>
+        </w:rPr>
+        <w:t>&lt;l</w:t>
+      </w:r>
+      <w:r>
+        <w:rPr>
+          <w:rStyle w:val="HTMLCODEChar"/>
+        </w:rPr>
+        <w:t>i</w:t>
+      </w:r>
+      <w:r>
+        <w:rPr>
+          <w:rStyle w:val="HTMLCODEChar"/>
+        </w:rPr>
+        <w:t>&gt;&lt;/l</w:t>
+      </w:r>
+      <w:r>
+        <w:rPr>
+          <w:rStyle w:val="HTMLCODEChar"/>
+        </w:rPr>
+        <w:t>i</w:t>
+      </w:r>
+      <w:r>
+        <w:rPr>
+          <w:rStyle w:val="HTMLCODEChar"/>
+        </w:rPr>
+        <w:t>&gt;</w:t>
+      </w:r>
+      <w:r>
+        <w:t xml:space="preserve"> </w:t>
+      </w:r>
+      <w:r>
+        <w:t>elements (list elements) that correspond to individual bullet points.</w:t>
+      </w:r>
+    </w:p>
+    <w:p>
+      <w:pPr>
+        <w:ind w:left="360"/>
+      </w:pPr>
+    </w:p>
+    <w:p>
+      <w:pPr>
+        <w:ind w:left="360"/>
+      </w:pPr>
+      <w:r>
+        <w:rPr>
+          <w:b/>
+          <w:bCs/>
+          <w:u w:val="single"/>
+        </w:rPr>
+        <w:t>NOTE:</w:t>
+      </w:r>
+    </w:p>
+    <w:p>
+      <w:pPr>
+        <w:pStyle w:val="ListParagraph"/>
+        <w:numPr>
+          <w:ilvl w:val="0"/>
+          <w:numId w:val="7"/>
+        </w:numPr>
+      </w:pPr>
+      <w:r>
+        <w:t>Don’t nest header elements around any text that you don’t want having the header style (bold).</w:t>
+      </w:r>
+    </w:p>
+    <w:p>
+      <w:pPr>
+        <w:pStyle w:val="ListParagraph"/>
+        <w:numPr>
+          <w:ilvl w:val="0"/>
+          <w:numId w:val="7"/>
+        </w:numPr>
+      </w:pPr>
+      <w:r>
+        <w:t xml:space="preserve">For example, if you want an unorded list element under a heading, but </w:t>
+      </w:r>
+      <w:r>
+        <w:t xml:space="preserve">don’t want the header element’s bold style to be applied to the unordered list (and its list elements), </w:t>
+      </w:r>
+      <w:r>
+        <w:rPr>
+          <w:b/>
+          <w:bCs/>
+        </w:rPr>
+        <w:t xml:space="preserve">ensure to nest the header element around the &lt;ul&gt; &lt;/ul&gt; </w:t>
+      </w:r>
+      <w:r>
+        <w:t>element.</w:t>
+      </w:r>
+    </w:p>
+    <w:p>
+      <w:pPr>
+        <w:ind w:left="360"/>
+      </w:pPr>
+    </w:p>
+    <w:p>
+      <w:pPr>
+        <w:ind w:left="360"/>
+      </w:pPr>
+      <w:r>
+        <w:rPr>
+          <w:b/>
+          <w:bCs/>
+          <w:u w:val="single"/>
+        </w:rPr>
+        <w:t>ORDERED LISTS:</w:t>
+      </w:r>
+    </w:p>
+    <w:p>
+      <w:pPr>
+        <w:pStyle w:val="ListParagraph"/>
+        <w:numPr>
+          <w:ilvl w:val="0"/>
+          <w:numId w:val="7"/>
+        </w:numPr>
+      </w:pPr>
+      <w:r>
+        <w:t>Ordered lists are numbered, unlike unordered lists (which are bulleted)</w:t>
+      </w:r>
+    </w:p>
+    <w:p>
+      <w:pPr>
+        <w:pStyle w:val="ListParagraph"/>
+        <w:numPr>
+          <w:ilvl w:val="0"/>
+          <w:numId w:val="7"/>
+        </w:numPr>
+      </w:pPr>
+      <w:r>
+        <w:rPr>
+          <w:rStyle w:val="HTMLCODEChar"/>
+        </w:rPr>
+        <w:t>&lt;ol&gt; &lt;/ol&gt;</w:t>
+      </w:r>
+      <w:r>
+        <w:t xml:space="preserve"> represented ordered list element.</w:t>
+      </w:r>
+    </w:p>
+    <w:p>
+      <w:pPr>
+        <w:pStyle w:val="ListParagraph"/>
+        <w:numPr>
+          <w:ilvl w:val="0"/>
+          <w:numId w:val="7"/>
+        </w:numPr>
+      </w:pPr>
+      <w:r>
+        <w:t xml:space="preserve">The same list element is used here too, though. So </w:t>
+      </w:r>
+      <w:r>
+        <w:rPr>
+          <w:rStyle w:val="HTMLCODEChar"/>
+        </w:rPr>
+        <w:t>&lt;li&gt; &lt;/li&gt;</w:t>
+      </w:r>
+      <w:r>
+        <w:t xml:space="preserve"> is here too.</w:t>
+      </w:r>
+    </w:p>
+    <w:p>
+      <w:pPr>
+        <w:ind w:left="360"/>
+      </w:pPr>
+    </w:p>
+    <w:p>
+      <w:pPr>
+        <w:ind w:left="360"/>
+      </w:pPr>
+      <w:r>
+        <w:rPr>
+          <w:b/>
+          <w:bCs/>
+          <w:u w:val="single"/>
+        </w:rPr>
+        <w:t>STRONG ELEMENT:</w:t>
+      </w:r>
+    </w:p>
+    <w:p>
+      <w:pPr>
+        <w:pStyle w:val="ListParagraph"/>
+        <w:numPr>
+          <w:ilvl w:val="0"/>
+          <w:numId w:val="7"/>
+        </w:numPr>
+      </w:pPr>
+      <w:r>
+        <w:rPr>
+          <w:rStyle w:val="HTMLCODEChar"/>
+        </w:rPr>
+        <w:t>&lt;strong&gt; &lt;/strong&gt;</w:t>
+      </w:r>
+      <w:r>
+        <w:t xml:space="preserve"> refers to strong element.</w:t>
+      </w:r>
+    </w:p>
+    <w:p>
+      <w:pPr>
+        <w:pStyle w:val="ListParagraph"/>
+        <w:numPr>
+          <w:ilvl w:val="0"/>
+          <w:numId w:val="7"/>
+        </w:numPr>
+      </w:pPr>
+      <w:r>
+        <w:t>These are container elements (Content enclosed b/w opening and closing tags)</w:t>
+      </w:r>
+    </w:p>
+    <w:p>
+      <w:pPr>
+        <w:pStyle w:val="ListParagraph"/>
+        <w:numPr>
+          <w:ilvl w:val="0"/>
+          <w:numId w:val="7"/>
+        </w:numPr>
+      </w:pPr>
+      <w:r>
+        <w:t>Used for phrases of ‘strong importance’</w:t>
+      </w:r>
+      <w:r>
         <w:t>.</w:t>
       </w:r>
-      <w:proofErr w:type="gramEnd"/>
-      <w:r>
+    </w:p>
+    <w:p>
+      <w:pPr>
+        <w:pStyle w:val="ListParagraph"/>
+        <w:numPr>
+          <w:ilvl w:val="0"/>
+          <w:numId w:val="7"/>
+        </w:numPr>
+      </w:pPr>
+      <w:r>
+        <w:t>Makes</w:t>
+      </w:r>
+      <w:r>
+        <w:t xml:space="preserve"> content </w:t>
+      </w:r>
+      <w:r>
+        <w:rPr>
+          <w:b/>
+          <w:bCs/>
+        </w:rPr>
+        <w:t>bold</w:t>
+      </w:r>
+    </w:p>
+    <w:p>
+      <w:r>
+        <w:t>For example:</w:t>
+      </w:r>
+    </w:p>
+    <w:p>
+      <w:pPr>
+        <w:pStyle w:val="HTMLCode1"/>
+      </w:pPr>
+      <w:r>
+        <w:t>&lt;p&gt; Things dogs &lt;strong&gt;hate&lt;/strong&gt; &lt;/p&gt;</w:t>
+      </w:r>
+    </w:p>
+    <w:p>
+      <w:pPr>
+        <w:ind w:left="360"/>
+        <w:rPr>
+          <w:b/>
+          <w:bCs/>
+        </w:rPr>
+      </w:pPr>
+    </w:p>
+    <w:p>
+      <w:pPr>
+        <w:ind w:left="360"/>
+        <w:rPr>
+          <w:b/>
+          <w:bCs/>
+        </w:rPr>
+      </w:pPr>
+    </w:p>
+    <w:p>
+      <w:pPr>
+        <w:ind w:left="360"/>
+      </w:pPr>
+      <w:r>
+        <w:rPr>
+          <w:b/>
+          <w:bCs/>
+        </w:rPr>
         <w:t xml:space="preserve"> </w:t>
       </w:r>
-      <w:r>
-        <w:t xml:space="preserve">This makes the hyperlink </w:t>
-      </w:r>
-      <w:r>
-        <w:rPr>
-          <w:b/>
-          <w:bCs/>
-        </w:rPr>
-        <w:t>open in a new tab</w:t>
-      </w:r>
-      <w:r>
-        <w:t xml:space="preserve"> instead of the same.</w:t>
-      </w:r>
     </w:p>
     <w:p>
       <w:pPr>
         <w:ind w:left="360"/>
       </w:pPr>
-    </w:p>
-    <w:p>
-      <w:pPr>
-        <w:ind w:left="360"/>
-      </w:pPr>
-      <w:r>
-        <w:t>For example:</w:t>
-      </w:r>
-    </w:p>
-    <w:p>
-      <w:pPr>
-        <w:pStyle w:val="HTMLCode1"/>
-      </w:pPr>
-      <w:r>
-        <w:t xml:space="preserve">&lt;a </w:t>
-      </w:r>
-      <w:proofErr w:type="spellStart"/>
-      <w:r>
-        <w:t>href</w:t>
-      </w:r>
-      <w:proofErr w:type="spellEnd"/>
-      <w:r>
-        <w:t>= “</w:t>
-      </w:r>
-      <w:proofErr w:type="gramStart"/>
-      <w:r>
-        <w:t>https://dogs.com”  target</w:t>
-      </w:r>
-      <w:proofErr w:type="gramEnd"/>
-      <w:r>
-        <w:t>= “_blank”&gt;Click here for dog pics&lt;/a&gt;</w:t>
-      </w:r>
-    </w:p>
-    <w:p>
-      <w:pPr>
-        <w:pStyle w:val="HTMLCode1"/>
-      </w:pPr>
-    </w:p>
-    <w:p>
-      <w:pPr>
-        <w:pStyle w:val="ListParagraph"/>
-        <w:numPr>
-          <w:ilvl w:val="0"/>
-          <w:numId w:val="7"/>
-        </w:numPr>
-      </w:pPr>
-      <w:r>
-        <w:rPr>
-          <w:b/>
-          <w:bCs/>
-        </w:rPr>
-        <w:t>Placeholder</w:t>
-      </w:r>
-      <w:r>
-        <w:t xml:space="preserve"> is when you insert a </w:t>
-      </w:r>
-      <w:proofErr w:type="gramStart"/>
-      <w:r>
-        <w:t>hash(</w:t>
-      </w:r>
-      <w:proofErr w:type="gramEnd"/>
-      <w:r>
-        <w:t xml:space="preserve">#) sign as the value for the </w:t>
-      </w:r>
-      <w:proofErr w:type="spellStart"/>
-      <w:r>
-        <w:rPr>
-          <w:b/>
-          <w:bCs/>
-        </w:rPr>
-        <w:t>href</w:t>
-      </w:r>
-      <w:proofErr w:type="spellEnd"/>
-      <w:r>
-        <w:rPr>
-          <w:b/>
-          <w:bCs/>
-        </w:rPr>
-        <w:t xml:space="preserve"> </w:t>
-      </w:r>
-      <w:r>
-        <w:t xml:space="preserve">attribute – in place of the actual </w:t>
-      </w:r>
-      <w:r>
-        <w:t xml:space="preserve">site URL. </w:t>
-      </w:r>
-    </w:p>
-    <w:p>
-      <w:pPr>
-        <w:pStyle w:val="ListParagraph"/>
-        <w:numPr>
-          <w:ilvl w:val="0"/>
-          <w:numId w:val="7"/>
-        </w:numPr>
-      </w:pPr>
-      <w:r>
-        <w:t>This is frequently done when working with JavaScript, as placeholder ensures the ‘hyperlink’ functionality still works while the JavaScript team works on building the website in question.</w:t>
-      </w:r>
-    </w:p>
-    <w:p>
-      <w:pPr>
-        <w:pStyle w:val="ListParagraph"/>
-        <w:numPr>
-          <w:ilvl w:val="0"/>
-          <w:numId w:val="7"/>
-        </w:numPr>
-      </w:pPr>
-      <w:r>
-        <w:t>Until then, the placeholder redirects user to the same .html page!</w:t>
-      </w:r>
-    </w:p>
-    <w:p/>
-    <w:p>
       <w:r>
         <w:rPr>
           <w:b/>
           <w:bCs/>
           <w:u w:val="single"/>
         </w:rPr>
-        <w:t>UNORDERED LISTS:</w:t>
+        <w:t>EMPHASIS ELEMENT:</w:t>
       </w:r>
     </w:p>
     <w:p>
@@ -1272,455 +1477,7 @@
         <w:rPr>
           <w:rStyle w:val="HTMLCODEChar"/>
         </w:rPr>
-        <w:t>&lt;u&gt;&lt;/u&gt;</w:t>
-      </w:r>
-      <w:r>
-        <w:t xml:space="preserve"> refers to </w:t>
-      </w:r>
-      <w:r>
-        <w:rPr>
-          <w:b/>
-          <w:bCs/>
-        </w:rPr>
-        <w:t>unordered list</w:t>
-      </w:r>
-      <w:r>
-        <w:t xml:space="preserve"> element.</w:t>
-      </w:r>
-      <w:r>
-        <w:t xml:space="preserve"> </w:t>
-      </w:r>
-    </w:p>
-    <w:p>
-      <w:pPr>
-        <w:pStyle w:val="ListParagraph"/>
-        <w:numPr>
-          <w:ilvl w:val="0"/>
-          <w:numId w:val="7"/>
-        </w:numPr>
-      </w:pPr>
-      <w:r>
-        <w:t xml:space="preserve">These elements are usually paired with the </w:t>
-      </w:r>
-      <w:r>
-        <w:rPr>
-          <w:rStyle w:val="HTMLCODEChar"/>
-        </w:rPr>
-        <w:t>&lt;l</w:t>
-      </w:r>
-      <w:r>
-        <w:rPr>
-          <w:rStyle w:val="HTMLCODEChar"/>
-        </w:rPr>
-        <w:t>i</w:t>
-      </w:r>
-      <w:r>
-        <w:rPr>
-          <w:rStyle w:val="HTMLCODEChar"/>
-        </w:rPr>
-        <w:t>&gt;&lt;/l</w:t>
-      </w:r>
-      <w:r>
-        <w:rPr>
-          <w:rStyle w:val="HTMLCODEChar"/>
-        </w:rPr>
-        <w:t>i</w:t>
-      </w:r>
-      <w:r>
-        <w:rPr>
-          <w:rStyle w:val="HTMLCODEChar"/>
-        </w:rPr>
-        <w:t>&gt;</w:t>
-      </w:r>
-      <w:r>
-        <w:t xml:space="preserve"> </w:t>
-      </w:r>
-      <w:r>
-        <w:t>elements (list elements) that correspond to individual bullet points.</w:t>
-      </w:r>
-    </w:p>
-    <w:p>
-      <w:pPr>
-        <w:ind w:left="360"/>
-      </w:pPr>
-    </w:p>
-    <w:p>
-      <w:pPr>
-        <w:ind w:left="360"/>
-      </w:pPr>
-      <w:r>
-        <w:rPr>
-          <w:b/>
-          <w:bCs/>
-          <w:u w:val="single"/>
-        </w:rPr>
-        <w:t>NOTE:</w:t>
-      </w:r>
-    </w:p>
-    <w:p>
-      <w:pPr>
-        <w:pStyle w:val="ListParagraph"/>
-        <w:numPr>
-          <w:ilvl w:val="0"/>
-          <w:numId w:val="7"/>
-        </w:numPr>
-      </w:pPr>
-      <w:r>
-        <w:t xml:space="preserve">Don’t nest header elements around any text that you don’t want </w:t>
-      </w:r>
-      <w:proofErr w:type="gramStart"/>
-      <w:r>
-        <w:t>having</w:t>
-      </w:r>
-      <w:proofErr w:type="gramEnd"/>
-      <w:r>
-        <w:t xml:space="preserve"> the header style (bold).</w:t>
-      </w:r>
-    </w:p>
-    <w:p>
-      <w:pPr>
-        <w:pStyle w:val="ListParagraph"/>
-        <w:numPr>
-          <w:ilvl w:val="0"/>
-          <w:numId w:val="7"/>
-        </w:numPr>
-      </w:pPr>
-      <w:r>
-        <w:t xml:space="preserve">For example, if you want an </w:t>
-      </w:r>
-      <w:proofErr w:type="spellStart"/>
-      <w:r>
-        <w:t>unorded</w:t>
-      </w:r>
-      <w:proofErr w:type="spellEnd"/>
-      <w:r>
-        <w:t xml:space="preserve"> list element under a heading, but </w:t>
-      </w:r>
-      <w:r>
-        <w:t xml:space="preserve">don’t want the header element’s bold style to be applied to the unordered list (and its list elements), </w:t>
-      </w:r>
-      <w:r>
-        <w:rPr>
-          <w:b/>
-          <w:bCs/>
-        </w:rPr>
-        <w:t>ensure to nest the header element around the &lt;</w:t>
-      </w:r>
-      <w:proofErr w:type="spellStart"/>
-      <w:r>
-        <w:rPr>
-          <w:b/>
-          <w:bCs/>
-        </w:rPr>
-        <w:t>ul</w:t>
-      </w:r>
-      <w:proofErr w:type="spellEnd"/>
-      <w:r>
-        <w:rPr>
-          <w:b/>
-          <w:bCs/>
-        </w:rPr>
-        <w:t>&gt; &lt;/</w:t>
-      </w:r>
-      <w:proofErr w:type="spellStart"/>
-      <w:r>
-        <w:rPr>
-          <w:b/>
-          <w:bCs/>
-        </w:rPr>
-        <w:t>ul</w:t>
-      </w:r>
-      <w:proofErr w:type="spellEnd"/>
-      <w:r>
-        <w:rPr>
-          <w:b/>
-          <w:bCs/>
-        </w:rPr>
-        <w:t xml:space="preserve">&gt; </w:t>
-      </w:r>
-      <w:r>
-        <w:t>element.</w:t>
-      </w:r>
-    </w:p>
-    <w:p>
-      <w:pPr>
-        <w:ind w:left="360"/>
-      </w:pPr>
-    </w:p>
-    <w:p>
-      <w:pPr>
-        <w:ind w:left="360"/>
-      </w:pPr>
-      <w:r>
-        <w:rPr>
-          <w:b/>
-          <w:bCs/>
-          <w:u w:val="single"/>
-        </w:rPr>
-        <w:t>ORDERED LISTS:</w:t>
-      </w:r>
-    </w:p>
-    <w:p>
-      <w:pPr>
-        <w:pStyle w:val="ListParagraph"/>
-        <w:numPr>
-          <w:ilvl w:val="0"/>
-          <w:numId w:val="7"/>
-        </w:numPr>
-      </w:pPr>
-      <w:r>
-        <w:t>Ordered lists are numbered, unlike unordered lists (which are bulleted)</w:t>
-      </w:r>
-    </w:p>
-    <w:p>
-      <w:pPr>
-        <w:pStyle w:val="ListParagraph"/>
-        <w:numPr>
-          <w:ilvl w:val="0"/>
-          <w:numId w:val="7"/>
-        </w:numPr>
-      </w:pPr>
-      <w:r>
-        <w:rPr>
-          <w:rStyle w:val="HTMLCODEChar"/>
-        </w:rPr>
-        <w:t>&lt;</w:t>
-      </w:r>
-      <w:proofErr w:type="spellStart"/>
-      <w:r>
-        <w:rPr>
-          <w:rStyle w:val="HTMLCODEChar"/>
-        </w:rPr>
-        <w:t>ol</w:t>
-      </w:r>
-      <w:proofErr w:type="spellEnd"/>
-      <w:r>
-        <w:rPr>
-          <w:rStyle w:val="HTMLCODEChar"/>
-        </w:rPr>
-        <w:t>&gt; &lt;/</w:t>
-      </w:r>
-      <w:proofErr w:type="spellStart"/>
-      <w:r>
-        <w:rPr>
-          <w:rStyle w:val="HTMLCODEChar"/>
-        </w:rPr>
-        <w:t>ol</w:t>
-      </w:r>
-      <w:proofErr w:type="spellEnd"/>
-      <w:r>
-        <w:rPr>
-          <w:rStyle w:val="HTMLCODEChar"/>
-        </w:rPr>
-        <w:t>&gt;</w:t>
-      </w:r>
-      <w:r>
-        <w:t xml:space="preserve"> represented ordered list element.</w:t>
-      </w:r>
-    </w:p>
-    <w:p>
-      <w:pPr>
-        <w:pStyle w:val="ListParagraph"/>
-        <w:numPr>
-          <w:ilvl w:val="0"/>
-          <w:numId w:val="7"/>
-        </w:numPr>
-      </w:pPr>
-      <w:r>
-        <w:t xml:space="preserve">The same list element is used here too, though. So </w:t>
-      </w:r>
-      <w:r>
-        <w:rPr>
-          <w:rStyle w:val="HTMLCODEChar"/>
-        </w:rPr>
-        <w:t>&lt;li&gt; &lt;/li&gt;</w:t>
-      </w:r>
-      <w:r>
-        <w:t xml:space="preserve"> is here too.</w:t>
-      </w:r>
-    </w:p>
-    <w:p>
-      <w:pPr>
-        <w:ind w:left="360"/>
-      </w:pPr>
-    </w:p>
-    <w:p>
-      <w:pPr>
-        <w:ind w:left="360"/>
-      </w:pPr>
-      <w:r>
-        <w:rPr>
-          <w:b/>
-          <w:bCs/>
-          <w:u w:val="single"/>
-        </w:rPr>
-        <w:t>STRONG ELEMENT:</w:t>
-      </w:r>
-    </w:p>
-    <w:p>
-      <w:pPr>
-        <w:pStyle w:val="ListParagraph"/>
-        <w:numPr>
-          <w:ilvl w:val="0"/>
-          <w:numId w:val="7"/>
-        </w:numPr>
-      </w:pPr>
-      <w:r>
-        <w:rPr>
-          <w:rStyle w:val="HTMLCODEChar"/>
-        </w:rPr>
-        <w:t>&lt;strong&gt; &lt;/strong&gt;</w:t>
-      </w:r>
-      <w:r>
-        <w:t xml:space="preserve"> refers to strong element.</w:t>
-      </w:r>
-    </w:p>
-    <w:p>
-      <w:pPr>
-        <w:pStyle w:val="ListParagraph"/>
-        <w:numPr>
-          <w:ilvl w:val="0"/>
-          <w:numId w:val="7"/>
-        </w:numPr>
-      </w:pPr>
-      <w:r>
-        <w:t>These are container elements (Content enclosed b/w opening and closing tags)</w:t>
-      </w:r>
-    </w:p>
-    <w:p>
-      <w:pPr>
-        <w:pStyle w:val="ListParagraph"/>
-        <w:numPr>
-          <w:ilvl w:val="0"/>
-          <w:numId w:val="7"/>
-        </w:numPr>
-      </w:pPr>
-      <w:r>
-        <w:t>Used for phrases of ‘strong importance’</w:t>
-      </w:r>
-      <w:r>
-        <w:t>.</w:t>
-      </w:r>
-    </w:p>
-    <w:p>
-      <w:pPr>
-        <w:pStyle w:val="ListParagraph"/>
-        <w:numPr>
-          <w:ilvl w:val="0"/>
-          <w:numId w:val="7"/>
-        </w:numPr>
-      </w:pPr>
-      <w:r>
-        <w:t>Makes</w:t>
-      </w:r>
-      <w:r>
-        <w:t xml:space="preserve"> content </w:t>
-      </w:r>
-      <w:r>
-        <w:rPr>
-          <w:b/>
-          <w:bCs/>
-        </w:rPr>
-        <w:t>bold</w:t>
-      </w:r>
-    </w:p>
-    <w:p>
-      <w:r>
-        <w:t>For example:</w:t>
-      </w:r>
-    </w:p>
-    <w:p>
-      <w:pPr>
-        <w:pStyle w:val="HTMLCode1"/>
-      </w:pPr>
-      <w:r>
-        <w:t>&lt;p&gt; Things dogs &lt;strong&gt;hate&lt;/strong&gt; &lt;/p&gt;</w:t>
-      </w:r>
-    </w:p>
-    <w:p>
-      <w:pPr>
-        <w:ind w:left="360"/>
-        <w:rPr>
-          <w:b/>
-          <w:bCs/>
-        </w:rPr>
-      </w:pPr>
-    </w:p>
-    <w:p>
-      <w:pPr>
-        <w:ind w:left="360"/>
-        <w:rPr>
-          <w:b/>
-          <w:bCs/>
-        </w:rPr>
-      </w:pPr>
-    </w:p>
-    <w:p>
-      <w:pPr>
-        <w:ind w:left="360"/>
-      </w:pPr>
-      <w:r>
-        <w:rPr>
-          <w:b/>
-          <w:bCs/>
-        </w:rPr>
-        <w:t xml:space="preserve"> </w:t>
-      </w:r>
-    </w:p>
-    <w:p>
-      <w:pPr>
-        <w:ind w:left="360"/>
-      </w:pPr>
-      <w:r>
-        <w:rPr>
-          <w:b/>
-          <w:bCs/>
-          <w:u w:val="single"/>
-        </w:rPr>
-        <w:t>EMPHASIS ELEMENT:</w:t>
-      </w:r>
-    </w:p>
-    <w:p>
-      <w:pPr>
-        <w:pStyle w:val="ListParagraph"/>
-        <w:numPr>
-          <w:ilvl w:val="0"/>
-          <w:numId w:val="7"/>
-        </w:numPr>
-      </w:pPr>
-      <w:r>
-        <w:rPr>
-          <w:rStyle w:val="HTMLCODEChar"/>
-        </w:rPr>
-        <w:t>&lt;</w:t>
-      </w:r>
-      <w:proofErr w:type="spellStart"/>
-      <w:r>
-        <w:rPr>
-          <w:rStyle w:val="HTMLCODEChar"/>
-        </w:rPr>
-        <w:t>em</w:t>
-      </w:r>
-      <w:proofErr w:type="spellEnd"/>
-      <w:r>
-        <w:rPr>
-          <w:rStyle w:val="HTMLCODEChar"/>
-        </w:rPr>
-        <w:t>&gt; &lt;/</w:t>
-      </w:r>
-      <w:proofErr w:type="spellStart"/>
-      <w:r>
-        <w:rPr>
-          <w:rStyle w:val="HTMLCODEChar"/>
-        </w:rPr>
-        <w:t>em</w:t>
-      </w:r>
-      <w:proofErr w:type="spellEnd"/>
-      <w:r>
-        <w:rPr>
-          <w:rStyle w:val="HTMLCODEChar"/>
-        </w:rPr>
-        <w:t>&gt;</w:t>
+        <w:t>&lt;em&gt; &lt;/em&gt;</w:t>
       </w:r>
       <w:r>
         <w:t xml:space="preserve"> refers to emphasis element.</w:t>
@@ -1734,13 +1491,8 @@
           <w:numId w:val="7"/>
         </w:numPr>
       </w:pPr>
-      <w:proofErr w:type="gramStart"/>
-      <w:r>
-        <w:t>Also</w:t>
-      </w:r>
-      <w:proofErr w:type="gramEnd"/>
-      <w:r>
-        <w:t xml:space="preserve"> a container element.</w:t>
+      <w:r>
+        <w:t>Also a container element.</w:t>
       </w:r>
     </w:p>
     <w:p>
@@ -1787,23 +1539,7 @@
         <w:pStyle w:val="HTMLCode1"/>
       </w:pPr>
       <w:r>
-        <w:t>&lt;p&gt; Things dogs &lt;</w:t>
-      </w:r>
-      <w:proofErr w:type="spellStart"/>
-      <w:r>
-        <w:t>em</w:t>
-      </w:r>
-      <w:proofErr w:type="spellEnd"/>
-      <w:r>
-        <w:t>&gt;love&lt;/</w:t>
-      </w:r>
-      <w:proofErr w:type="spellStart"/>
-      <w:r>
-        <w:t>em</w:t>
-      </w:r>
-      <w:proofErr w:type="spellEnd"/>
-      <w:r>
-        <w:t>&gt;&lt;/p&gt;</w:t>
+        <w:t>&lt;p&gt; Things dogs &lt;em&gt;love&lt;/em&gt;&lt;/p&gt;</w:t>
       </w:r>
     </w:p>
     <w:p>
@@ -1969,15 +1705,7 @@
         <w:t>&lt;input&gt; refers to input element.</w:t>
       </w:r>
       <w:r>
-        <w:t xml:space="preserve"> (Has no closing tags, because it is not a container element. Why is it not a container element? Because some &lt;input&gt; types like text cannot ‘pre-contain’ any </w:t>
-      </w:r>
-      <w:proofErr w:type="gramStart"/>
-      <w:r>
-        <w:t>text, and</w:t>
-      </w:r>
-      <w:proofErr w:type="gramEnd"/>
-      <w:r>
-        <w:t xml:space="preserve"> only waits for user input.)</w:t>
+        <w:t xml:space="preserve"> (Has no closing tags, because it is not a container element. Why is it not a container element? Because some &lt;input&gt; types like text cannot ‘pre-contain’ any text, and only waits for user input.)</w:t>
       </w:r>
     </w:p>
     <w:p>
@@ -2082,15 +1810,7 @@
         <w:t>Required</w:t>
       </w:r>
       <w:r>
-        <w:t xml:space="preserve"> attribute has no </w:t>
-      </w:r>
-      <w:proofErr w:type="gramStart"/>
-      <w:r>
-        <w:t>values, and</w:t>
-      </w:r>
-      <w:proofErr w:type="gramEnd"/>
-      <w:r>
-        <w:t xml:space="preserve"> is just used to make it mandatory for the user to fill this &lt;input&gt; before moving forward.</w:t>
+        <w:t xml:space="preserve"> attribute has no values, and is just used to make it mandatory for the user to fill this &lt;input&gt; before moving forward.</w:t>
       </w:r>
     </w:p>
     <w:p>
@@ -2121,15 +1841,7 @@
         <w:t xml:space="preserve">&lt;input type= ‘text’ </w:t>
       </w:r>
       <w:r>
-        <w:t>id= ‘</w:t>
-      </w:r>
-      <w:proofErr w:type="spellStart"/>
-      <w:r>
-        <w:t>indoororoutdoor</w:t>
-      </w:r>
-      <w:proofErr w:type="spellEnd"/>
-      <w:r>
-        <w:t>’ placeholder= ‘Indoor/Outdoor?’ required</w:t>
+        <w:t>id= ‘indoororoutdoor’ placeholder= ‘Indoor/Outdoor?’ required</w:t>
       </w:r>
       <w:r>
         <w:t>&gt;</w:t>
@@ -2451,11 +2163,7 @@
         </w:rPr>
       </w:pPr>
       <w:r>
-        <w:t xml:space="preserve">Has </w:t>
-      </w:r>
-      <w:proofErr w:type="gramStart"/>
-      <w:r>
-        <w:t xml:space="preserve">a </w:t>
+        <w:t xml:space="preserve">Has a </w:t>
       </w:r>
       <w:r>
         <w:rPr>
@@ -2464,7 +2172,6 @@
         </w:rPr>
         <w:t>for</w:t>
       </w:r>
-      <w:proofErr w:type="gramEnd"/>
       <w:r>
         <w:t xml:space="preserve"> attribute that should evaluate to the </w:t>
       </w:r>
@@ -2520,15 +2227,7 @@
         <w:t>&lt;label</w:t>
       </w:r>
       <w:r>
-        <w:t xml:space="preserve"> for= “</w:t>
-      </w:r>
-      <w:proofErr w:type="spellStart"/>
-      <w:r>
-        <w:t>indooroutdoor</w:t>
-      </w:r>
-      <w:proofErr w:type="spellEnd"/>
-      <w:r>
-        <w:t>”</w:t>
+        <w:t xml:space="preserve"> for= “indooroutdoor”</w:t>
       </w:r>
       <w:r>
         <w:t xml:space="preserve">&gt; </w:t>
@@ -2545,11 +2244,9 @@
       <w:r>
         <w:t>&lt;input type= “” id= “</w:t>
       </w:r>
-      <w:proofErr w:type="spellStart"/>
       <w:r>
         <w:t>indooroutdoor</w:t>
       </w:r>
-      <w:proofErr w:type="spellEnd"/>
       <w:r>
         <w:t>” required= “” placeholder = “”&gt;</w:t>
       </w:r>
@@ -2725,15 +2422,7 @@
         <w:t xml:space="preserve"> of the &lt;input&gt; </w:t>
       </w:r>
       <w:r>
-        <w:t xml:space="preserve">-- redirects the average </w:t>
-      </w:r>
-      <w:proofErr w:type="gramStart"/>
-      <w:r>
-        <w:t>user(</w:t>
-      </w:r>
-      <w:proofErr w:type="gramEnd"/>
-      <w:r>
-        <w:t xml:space="preserve">not talking about impaired users) to the corresponding &lt;input&gt; box if clicked. Yes, by just clicking on the &lt;label&gt; text on webpage, </w:t>
+        <w:t xml:space="preserve">-- redirects the average user(not talking about impaired users) to the corresponding &lt;input&gt; box if clicked. Yes, by just clicking on the &lt;label&gt; text on webpage, </w:t>
       </w:r>
       <w:r>
         <w:t xml:space="preserve">your cursor will redirect to the corresponding input field. </w:t>
@@ -2812,15 +2501,7 @@
         <w:t>type= “checkbox”</w:t>
       </w:r>
       <w:r>
-        <w:t xml:space="preserve"> </w:t>
-      </w:r>
-      <w:proofErr w:type="gramStart"/>
-      <w:r>
-        <w:t>produce</w:t>
-      </w:r>
-      <w:proofErr w:type="gramEnd"/>
-      <w:r>
-        <w:t xml:space="preserve"> checkboxes.</w:t>
+        <w:t xml:space="preserve"> produce checkboxes.</w:t>
       </w:r>
     </w:p>
     <w:p>
@@ -2963,15 +2644,7 @@
         <w:t xml:space="preserve"> (O</w:t>
       </w:r>
       <w:r>
-        <w:t xml:space="preserve">ne of the </w:t>
-      </w:r>
-      <w:proofErr w:type="gramStart"/>
-      <w:r>
-        <w:t>most commonly used</w:t>
-      </w:r>
-      <w:proofErr w:type="gramEnd"/>
-      <w:r>
-        <w:t xml:space="preserve"> .html elements</w:t>
+        <w:t>ne of the most commonly used .html elements</w:t>
       </w:r>
       <w:r>
         <w:t>)</w:t>
@@ -3001,15 +2674,7 @@
         <w:t>C</w:t>
       </w:r>
       <w:r>
-        <w:t xml:space="preserve">reates a division for all the elements contained within </w:t>
-      </w:r>
-      <w:proofErr w:type="gramStart"/>
-      <w:r>
-        <w:t>it, and</w:t>
-      </w:r>
-      <w:proofErr w:type="gramEnd"/>
-      <w:r>
-        <w:t xml:space="preserve"> is usually used along with CSS to style the desired section!</w:t>
+        <w:t>reates a division for all the elements contained within it, and is usually used along with CSS to style the desired section!</w:t>
       </w:r>
     </w:p>
     <w:p>
@@ -3034,15 +2699,7 @@
         <w:t xml:space="preserve"> attribute that can be valuated to any preferred name by the user. Once a class attribute is defined,</w:t>
       </w:r>
       <w:r>
-        <w:t xml:space="preserve"> you can set a </w:t>
-      </w:r>
-      <w:proofErr w:type="gramStart"/>
-      <w:r>
-        <w:t>style(</w:t>
-      </w:r>
-      <w:proofErr w:type="gramEnd"/>
-      <w:r>
-        <w:t>with CSS) for the class, and</w:t>
+        <w:t xml:space="preserve"> you can set a style(with CSS) for the class, and</w:t>
       </w:r>
       <w:r>
         <w:t xml:space="preserve"> every element nested within the &lt;div&gt; </w:t>
@@ -3157,21 +2814,12 @@
       <w:r>
         <w:t xml:space="preserve">&amp; </w:t>
       </w:r>
-      <w:proofErr w:type="gramStart"/>
-      <w:r>
-        <w:rPr>
-          <w:b/>
-          <w:bCs/>
-        </w:rPr>
-        <w:t>SEO(</w:t>
-      </w:r>
-      <w:proofErr w:type="gramEnd"/>
-      <w:r>
-        <w:rPr>
-          <w:b/>
-          <w:bCs/>
-        </w:rPr>
-        <w:t xml:space="preserve">Search Engine Optimisation) </w:t>
+      <w:r>
+        <w:rPr>
+          <w:b/>
+          <w:bCs/>
+        </w:rPr>
+        <w:t xml:space="preserve">SEO(Search Engine Optimisation) </w:t>
       </w:r>
       <w:r>
         <w:t>purposes.</w:t>
@@ -3204,15 +2852,7 @@
         <w:t>&lt;footer&gt; &lt;/footer&gt;</w:t>
       </w:r>
       <w:r>
-        <w:t xml:space="preserve"> </w:t>
-      </w:r>
-      <w:proofErr w:type="gramStart"/>
-      <w:r>
-        <w:t>element, and</w:t>
-      </w:r>
-      <w:proofErr w:type="gramEnd"/>
-      <w:r>
-        <w:t xml:space="preserve"> add desired text you’d like to display on your webpage’s footer.</w:t>
+        <w:t xml:space="preserve"> element, and add desired text you’d like to display on your webpage’s footer.</w:t>
       </w:r>
     </w:p>
     <w:p>
@@ -3267,15 +2907,7 @@
         <w:t xml:space="preserve">&lt;small&gt;&lt;p&gt; NO COPYRIGHT – </w:t>
       </w:r>
       <w:r>
-        <w:t xml:space="preserve">&lt;a </w:t>
-      </w:r>
-      <w:proofErr w:type="spellStart"/>
-      <w:r>
-        <w:t>href</w:t>
-      </w:r>
-      <w:proofErr w:type="spellEnd"/>
-      <w:r>
-        <w:t xml:space="preserve">= </w:t>
+        <w:t xml:space="preserve">&lt;a href= </w:t>
       </w:r>
       <w:hyperlink r:id="rId6" w:history="1">
         <w:r>
@@ -3483,15 +3115,7 @@
         <w:t>&lt;html</w:t>
       </w:r>
       <w:r>
-        <w:t xml:space="preserve"> lang= “</w:t>
-      </w:r>
-      <w:proofErr w:type="spellStart"/>
-      <w:r>
-        <w:t>en</w:t>
-      </w:r>
-      <w:proofErr w:type="spellEnd"/>
-      <w:r>
-        <w:t>”</w:t>
+        <w:t xml:space="preserve"> lang= “en”</w:t>
       </w:r>
       <w:r>
         <w:t>&gt;</w:t>
@@ -3597,7 +3221,6 @@
       <w:r>
         <w:t xml:space="preserve">they help in </w:t>
       </w:r>
-      <w:proofErr w:type="gramStart"/>
       <w:r>
         <w:rPr>
           <w:b/>
@@ -3608,7 +3231,6 @@
       <w:r>
         <w:t>(</w:t>
       </w:r>
-      <w:proofErr w:type="gramEnd"/>
       <w:r>
         <w:t>s</w:t>
       </w:r>
@@ -3722,15 +3344,7 @@
         <w:ind w:left="720" w:firstLine="720"/>
       </w:pPr>
       <w:r>
-        <w:t xml:space="preserve">&lt;h1&gt; This is my first </w:t>
-      </w:r>
-      <w:proofErr w:type="gramStart"/>
-      <w:r>
-        <w:t>webpage!&lt;</w:t>
-      </w:r>
-      <w:proofErr w:type="gramEnd"/>
-      <w:r>
-        <w:t>/h1&gt;</w:t>
+        <w:t>&lt;h1&gt; This is my first webpage!&lt;/h1&gt;</w:t>
       </w:r>
     </w:p>
     <w:p>
@@ -3739,15 +3353,7 @@
         <w:ind w:left="720" w:firstLine="720"/>
       </w:pPr>
       <w:r>
-        <w:t xml:space="preserve">&lt;main&gt;This is my first </w:t>
-      </w:r>
-      <w:proofErr w:type="gramStart"/>
-      <w:r>
-        <w:t>webpage!&lt;</w:t>
-      </w:r>
-      <w:proofErr w:type="gramEnd"/>
-      <w:r>
-        <w:t>/main&gt;</w:t>
+        <w:t>&lt;main&gt;This is my first webpage!&lt;/main&gt;</w:t>
       </w:r>
       <w:r>
         <w:t xml:space="preserve"> </w:t>
@@ -3870,15 +3476,7 @@
         <w:ind w:left="1440"/>
       </w:pPr>
       <w:r>
-        <w:t>6) &lt;figure&gt; &lt;/figure&gt; element (new learning) is usually nested around an &lt;</w:t>
-      </w:r>
-      <w:proofErr w:type="spellStart"/>
-      <w:r>
-        <w:t>img</w:t>
-      </w:r>
-      <w:proofErr w:type="spellEnd"/>
-      <w:r>
-        <w:t xml:space="preserve">&gt; element to act as </w:t>
+        <w:t xml:space="preserve">6) &lt;figure&gt; &lt;/figure&gt; element (new learning) is usually nested around an &lt;img&gt; element to act as </w:t>
       </w:r>
       <w:r>
         <w:rPr>
@@ -3891,189 +3489,113 @@
         <w:t>.</w:t>
       </w:r>
       <w:r>
-        <w:t xml:space="preserve"> The &lt;figure&gt; element is </w:t>
-      </w:r>
-      <w:proofErr w:type="gramStart"/>
-      <w:r>
-        <w:t>actually a</w:t>
-      </w:r>
-      <w:proofErr w:type="gramEnd"/>
+        <w:t xml:space="preserve"> The &lt;figure&gt; element is actually a </w:t>
+      </w:r>
+      <w:r>
+        <w:rPr>
+          <w:b/>
+          <w:bCs/>
+        </w:rPr>
+        <w:t>container element</w:t>
+      </w:r>
+      <w:r>
+        <w:t xml:space="preserve"> that shall have another element (&lt;figcaption&gt; &lt;/figcaption&gt;) nested within it.</w:t>
+      </w:r>
+    </w:p>
+    <w:p>
+      <w:pPr>
+        <w:pStyle w:val="ListParagraph"/>
+        <w:ind w:left="1440"/>
+      </w:pPr>
+    </w:p>
+    <w:p>
+      <w:pPr>
+        <w:pStyle w:val="ListParagraph"/>
+        <w:ind w:left="1440"/>
+      </w:pPr>
+      <w:r>
+        <w:t xml:space="preserve">7) &lt;figcaption&gt; &lt;/figcaption&gt; </w:t>
+      </w:r>
+      <w:r>
+        <w:t xml:space="preserve">stores the image captions between the tags. </w:t>
+      </w:r>
+    </w:p>
+    <w:p>
+      <w:pPr>
+        <w:pStyle w:val="ListParagraph"/>
+        <w:ind w:left="1440"/>
+      </w:pPr>
+    </w:p>
+    <w:p>
+      <w:pPr>
+        <w:pStyle w:val="ListParagraph"/>
+        <w:ind w:left="1440"/>
+      </w:pPr>
+      <w:r>
+        <w:t>8) void elements are those elements that don’t need closing tags.</w:t>
+      </w:r>
+    </w:p>
+    <w:p>
+      <w:pPr>
+        <w:pStyle w:val="ListParagraph"/>
+        <w:ind w:left="1440"/>
+      </w:pPr>
+    </w:p>
+    <w:p>
+      <w:pPr>
+        <w:pStyle w:val="ListParagraph"/>
+        <w:ind w:left="1440"/>
+      </w:pPr>
+      <w:r>
+        <w:t>9)</w:t>
+      </w:r>
+      <w:r>
+        <w:rPr>
+          <w:b/>
+          <w:bCs/>
+        </w:rPr>
+        <w:t>key concept</w:t>
+      </w:r>
+      <w:r>
+        <w:t>: how you write code(with or without breaks) on the HTML code editor has no impact on the actually visible line breaks on the webpage.</w:t>
+      </w:r>
+      <w:r>
+        <w:t xml:space="preserve"> The line breaks on the webpage depend on the type of element. If the element is a </w:t>
+      </w:r>
+      <w:r>
+        <w:rPr>
+          <w:b/>
+          <w:bCs/>
+        </w:rPr>
+        <w:t>block-level element</w:t>
+      </w:r>
+      <w:r>
+        <w:t>(like &lt;div&gt;, &lt;h1&gt;,</w:t>
+      </w:r>
+      <w:r>
+        <w:t xml:space="preserve"> &lt;p&gt;,</w:t>
+      </w:r>
       <w:r>
         <w:t xml:space="preserve"> </w:t>
       </w:r>
       <w:r>
-        <w:rPr>
-          <w:b/>
-          <w:bCs/>
-        </w:rPr>
-        <w:t>container element</w:t>
-      </w:r>
-      <w:r>
-        <w:t xml:space="preserve"> that shall have another element (&lt;</w:t>
-      </w:r>
-      <w:proofErr w:type="spellStart"/>
-      <w:r>
-        <w:t>figcaption</w:t>
-      </w:r>
-      <w:proofErr w:type="spellEnd"/>
-      <w:r>
-        <w:t>&gt; &lt;/</w:t>
-      </w:r>
-      <w:proofErr w:type="spellStart"/>
-      <w:r>
-        <w:t>figcaption</w:t>
-      </w:r>
-      <w:proofErr w:type="spellEnd"/>
-      <w:r>
-        <w:t>&gt;) nested within it.</w:t>
-      </w:r>
-    </w:p>
-    <w:p>
-      <w:pPr>
-        <w:pStyle w:val="ListParagraph"/>
-        <w:ind w:left="1440"/>
-      </w:pPr>
-    </w:p>
-    <w:p>
-      <w:pPr>
-        <w:pStyle w:val="ListParagraph"/>
-        <w:ind w:left="1440"/>
-      </w:pPr>
-      <w:r>
-        <w:t>7) &lt;</w:t>
-      </w:r>
-      <w:proofErr w:type="spellStart"/>
-      <w:r>
-        <w:t>figcaption</w:t>
-      </w:r>
-      <w:proofErr w:type="spellEnd"/>
-      <w:r>
-        <w:t>&gt; &lt;/</w:t>
-      </w:r>
-      <w:proofErr w:type="spellStart"/>
-      <w:r>
-        <w:t>figcaption</w:t>
-      </w:r>
-      <w:proofErr w:type="spellEnd"/>
-      <w:r>
-        <w:t xml:space="preserve">&gt; </w:t>
-      </w:r>
-      <w:r>
-        <w:t xml:space="preserve">stores the image captions between the tags. </w:t>
-      </w:r>
-    </w:p>
-    <w:p>
-      <w:pPr>
-        <w:pStyle w:val="ListParagraph"/>
-        <w:ind w:left="1440"/>
-      </w:pPr>
-    </w:p>
-    <w:p>
-      <w:pPr>
-        <w:pStyle w:val="ListParagraph"/>
-        <w:ind w:left="1440"/>
-      </w:pPr>
-      <w:r>
-        <w:t>8) void elements are those elements that don’t need closing tags.</w:t>
-      </w:r>
-    </w:p>
-    <w:p>
-      <w:pPr>
-        <w:pStyle w:val="ListParagraph"/>
-        <w:ind w:left="1440"/>
-      </w:pPr>
-    </w:p>
-    <w:p>
-      <w:pPr>
-        <w:pStyle w:val="ListParagraph"/>
-        <w:ind w:left="1440"/>
-      </w:pPr>
-      <w:r>
-        <w:t>9)</w:t>
-      </w:r>
-      <w:r>
-        <w:rPr>
-          <w:b/>
-          <w:bCs/>
-        </w:rPr>
-        <w:t>key concept</w:t>
-      </w:r>
-      <w:r>
-        <w:t xml:space="preserve">: how you write </w:t>
-      </w:r>
-      <w:proofErr w:type="gramStart"/>
-      <w:r>
-        <w:t>code(</w:t>
-      </w:r>
-      <w:proofErr w:type="gramEnd"/>
-      <w:r>
-        <w:t>with or without breaks) on the HTML code editor has no impact on the actually visible line breaks on the webpage.</w:t>
-      </w:r>
-      <w:r>
-        <w:t xml:space="preserve"> The line breaks on the webpage depend on the type of element. If the element is a </w:t>
-      </w:r>
-      <w:r>
-        <w:rPr>
-          <w:b/>
-          <w:bCs/>
-        </w:rPr>
-        <w:t xml:space="preserve">block-level </w:t>
-      </w:r>
-      <w:proofErr w:type="gramStart"/>
-      <w:r>
-        <w:rPr>
-          <w:b/>
-          <w:bCs/>
-        </w:rPr>
-        <w:t>element</w:t>
-      </w:r>
-      <w:r>
-        <w:t>(</w:t>
-      </w:r>
-      <w:proofErr w:type="gramEnd"/>
-      <w:r>
-        <w:t>like &lt;div&gt;, &lt;h1&gt;,</w:t>
-      </w:r>
-      <w:r>
-        <w:t xml:space="preserve"> &lt;p&gt;,</w:t>
+        <w:t xml:space="preserve">&lt;head&gt;, &lt;footer&gt;), it will trigger a line break on the webpage. However, other elements (called </w:t>
+      </w:r>
+      <w:r>
+        <w:rPr>
+          <w:b/>
+          <w:bCs/>
+        </w:rPr>
+        <w:t>inline elements</w:t>
+      </w:r>
+      <w:r>
+        <w:t>) like &lt;em&gt;, &lt;strong&gt;,</w:t>
       </w:r>
       <w:r>
         <w:t xml:space="preserve"> </w:t>
       </w:r>
       <w:r>
-        <w:t xml:space="preserve">&lt;head&gt;, &lt;footer&gt;), it will trigger a line break on the webpage. However, other elements (called </w:t>
-      </w:r>
-      <w:r>
-        <w:rPr>
-          <w:b/>
-          <w:bCs/>
-        </w:rPr>
-        <w:t>inline elements</w:t>
-      </w:r>
-      <w:r>
-        <w:t>) like &lt;</w:t>
-      </w:r>
-      <w:proofErr w:type="spellStart"/>
-      <w:r>
-        <w:t>em</w:t>
-      </w:r>
-      <w:proofErr w:type="spellEnd"/>
-      <w:r>
-        <w:t>&gt;, &lt;strong&gt;,</w:t>
-      </w:r>
-      <w:r>
-        <w:t xml:space="preserve"> </w:t>
-      </w:r>
-      <w:r>
-        <w:t>&lt;a&gt;, &lt;</w:t>
-      </w:r>
-      <w:proofErr w:type="spellStart"/>
-      <w:r>
-        <w:t>img</w:t>
-      </w:r>
-      <w:proofErr w:type="spellEnd"/>
-      <w:r>
-        <w:t xml:space="preserve">&gt; will not prompt the web browser to add line breaks! The flow is maintained with these </w:t>
+        <w:t xml:space="preserve">&lt;a&gt;, &lt;img&gt; will not prompt the web browser to add line breaks! The flow is maintained with these </w:t>
       </w:r>
       <w:r>
         <w:rPr>
@@ -4128,15 +3650,7 @@
         <w:t xml:space="preserve"> have only start tags, but no end tags.</w:t>
       </w:r>
       <w:r>
-        <w:t xml:space="preserve"> (</w:t>
-      </w:r>
-      <w:proofErr w:type="spellStart"/>
-      <w:r>
-        <w:t>e.g</w:t>
-      </w:r>
-      <w:proofErr w:type="spellEnd"/>
-      <w:r>
-        <w:t>: &lt;input&gt;)</w:t>
+        <w:t xml:space="preserve"> (e.g: &lt;input&gt;)</w:t>
       </w:r>
     </w:p>
     <w:p>
@@ -4177,15 +3691,7 @@
         <w:t xml:space="preserve">attribute to </w:t>
       </w:r>
       <w:r>
-        <w:t xml:space="preserve">&lt;input&gt; element. This is important, because when you submit a form with a particular radio button selection, (in the </w:t>
-      </w:r>
-      <w:proofErr w:type="gramStart"/>
-      <w:r>
-        <w:t>back-end</w:t>
-      </w:r>
-      <w:proofErr w:type="gramEnd"/>
-      <w:r>
-        <w:t xml:space="preserve">), what is seen is ‘the radio button of </w:t>
+        <w:t xml:space="preserve">&lt;input&gt; element. This is important, because when you submit a form with a particular radio button selection, (in the back-end), what is seen is ‘the radio button of </w:t>
       </w:r>
       <w:r>
         <w:rPr>
@@ -4259,15 +3765,7 @@
         <w:t xml:space="preserve">, nest the two radio groups within different </w:t>
       </w:r>
       <w:r>
-        <w:t>&lt;</w:t>
-      </w:r>
-      <w:proofErr w:type="spellStart"/>
-      <w:r>
-        <w:t>fieldset</w:t>
-      </w:r>
-      <w:proofErr w:type="spellEnd"/>
-      <w:r>
-        <w:t xml:space="preserve">&gt; </w:t>
+        <w:t xml:space="preserve">&lt;fieldset&gt; </w:t>
       </w:r>
       <w:r>
         <w:rPr>
@@ -4283,26 +3781,10 @@
         <w:t xml:space="preserve"> This way, the </w:t>
       </w:r>
       <w:r>
-        <w:t>&lt;</w:t>
-      </w:r>
-      <w:proofErr w:type="spellStart"/>
-      <w:r>
-        <w:t>fieldset</w:t>
-      </w:r>
-      <w:proofErr w:type="spellEnd"/>
-      <w:r>
-        <w:t xml:space="preserve">&gt; </w:t>
-      </w:r>
-      <w:r>
-        <w:t>block-level element not only prompts the browser to create a line-</w:t>
-      </w:r>
-      <w:proofErr w:type="gramStart"/>
-      <w:r>
-        <w:t>break, but</w:t>
-      </w:r>
-      <w:proofErr w:type="gramEnd"/>
-      <w:r>
-        <w:t xml:space="preserve"> also </w:t>
+        <w:t xml:space="preserve">&lt;fieldset&gt; </w:t>
+      </w:r>
+      <w:r>
+        <w:t xml:space="preserve">block-level element not only prompts the browser to create a line-break, but also </w:t>
       </w:r>
       <w:r>
         <w:t>provides ‘structure’ to the webpage (useful for accessibility and SEO purposes)</w:t>
@@ -4329,23 +3811,7 @@
         <w:t>also, nest a &lt;legend&gt; element within the</w:t>
       </w:r>
       <w:r>
-        <w:t xml:space="preserve"> &lt;</w:t>
-      </w:r>
-      <w:proofErr w:type="spellStart"/>
-      <w:r>
-        <w:t>fieldset</w:t>
-      </w:r>
-      <w:proofErr w:type="spellEnd"/>
-      <w:r>
-        <w:t xml:space="preserve">&gt; element, </w:t>
-      </w:r>
-      <w:proofErr w:type="gramStart"/>
-      <w:r>
-        <w:t>in order to</w:t>
-      </w:r>
-      <w:proofErr w:type="gramEnd"/>
-      <w:r>
-        <w:t xml:space="preserve"> give the user an idea of what to expect from this particular part of the form, or this particular </w:t>
+        <w:t xml:space="preserve"> &lt;fieldset&gt; element, in order to give the user an idea of what to expect from this particular part of the form, or this particular </w:t>
       </w:r>
       <w:r>
         <w:rPr>
@@ -4656,6 +4122,221 @@
       <w:r>
         <w:tab/>
         <w:t>&lt;/html&gt;</w:t>
+      </w:r>
+    </w:p>
+    <w:p/>
+    <w:p>
+      <w:pPr>
+        <w:rPr>
+          <w:b/>
+          <w:bCs/>
+          <w:u w:val="single"/>
+        </w:rPr>
+      </w:pPr>
+      <w:r>
+        <w:rPr>
+          <w:b/>
+          <w:bCs/>
+          <w:u w:val="single"/>
+        </w:rPr>
+        <w:t>IMPORTANT SECURITY FEATURE:</w:t>
+      </w:r>
+    </w:p>
+    <w:p>
+      <w:pPr>
+        <w:pStyle w:val="ListParagraph"/>
+        <w:numPr>
+          <w:ilvl w:val="0"/>
+          <w:numId w:val="7"/>
+        </w:numPr>
+      </w:pPr>
+      <w:r>
+        <w:t xml:space="preserve">The &lt;a&gt; anchor element </w:t>
+      </w:r>
+      <w:r>
+        <w:t xml:space="preserve">has an attribute called </w:t>
+      </w:r>
+      <w:r>
+        <w:rPr>
+          <w:b/>
+          <w:bCs/>
+        </w:rPr>
+        <w:t>rel</w:t>
+      </w:r>
+      <w:r>
+        <w:t>, which abbreviates to relationship. By equating this attribute to a value of ‘</w:t>
+      </w:r>
+      <w:r>
+        <w:t>noreferrer noopener’, you improve security of your webpage.</w:t>
+      </w:r>
+    </w:p>
+    <w:p>
+      <w:pPr>
+        <w:pStyle w:val="ListParagraph"/>
+        <w:numPr>
+          <w:ilvl w:val="0"/>
+          <w:numId w:val="7"/>
+        </w:numPr>
+      </w:pPr>
+      <w:r>
+        <w:t xml:space="preserve">How? </w:t>
+      </w:r>
+      <w:r>
+        <w:rPr>
+          <w:b/>
+          <w:bCs/>
+        </w:rPr>
+        <w:t>n</w:t>
+      </w:r>
+      <w:r>
+        <w:rPr>
+          <w:b/>
+          <w:bCs/>
+        </w:rPr>
+        <w:t>oreferrer</w:t>
+      </w:r>
+      <w:r>
+        <w:t xml:space="preserve"> and </w:t>
+      </w:r>
+      <w:r>
+        <w:rPr>
+          <w:b/>
+          <w:bCs/>
+        </w:rPr>
+        <w:t>noopener</w:t>
+      </w:r>
+      <w:r>
+        <w:t xml:space="preserve"> means that link you opened cannot access the current html page you’re in because of the </w:t>
+      </w:r>
+      <w:r>
+        <w:rPr>
+          <w:b/>
+          <w:bCs/>
+        </w:rPr>
+        <w:t>‘noopener’</w:t>
+      </w:r>
+      <w:r>
+        <w:t xml:space="preserve"> value and the ‘</w:t>
+      </w:r>
+      <w:r>
+        <w:rPr>
+          <w:b/>
+          <w:bCs/>
+        </w:rPr>
+        <w:t>noreferrer’</w:t>
+      </w:r>
+      <w:r>
+        <w:t xml:space="preserve"> value provides additional security </w:t>
+      </w:r>
+      <w:r>
+        <w:t>by not allowing the linked page’s owner to see the ‘referrer’ who visited their page.</w:t>
+      </w:r>
+    </w:p>
+    <w:p>
+      <w:pPr>
+        <w:ind w:left="360"/>
+      </w:pPr>
+    </w:p>
+    <w:p>
+      <w:pPr>
+        <w:ind w:left="360"/>
+        <w:rPr>
+          <w:b/>
+          <w:bCs/>
+        </w:rPr>
+      </w:pPr>
+      <w:r>
+        <w:rPr>
+          <w:b/>
+          <w:bCs/>
+        </w:rPr>
+        <w:t>ALWAYS ENABLE BRANCH PROTECTION RULES ON GITHUB:</w:t>
+      </w:r>
+    </w:p>
+    <w:p>
+      <w:pPr>
+        <w:pStyle w:val="ListParagraph"/>
+        <w:numPr>
+          <w:ilvl w:val="0"/>
+          <w:numId w:val="7"/>
+        </w:numPr>
+      </w:pPr>
+      <w:r>
+        <w:t>Main 2 rules to enable are:</w:t>
+      </w:r>
+    </w:p>
+    <w:p>
+      <w:pPr>
+        <w:pStyle w:val="ListParagraph"/>
+        <w:numPr>
+          <w:ilvl w:val="1"/>
+          <w:numId w:val="1"/>
+        </w:numPr>
+      </w:pPr>
+      <w:r>
+        <w:t>Require pull requests to be made</w:t>
+      </w:r>
+    </w:p>
+    <w:p>
+      <w:pPr>
+        <w:pStyle w:val="ListParagraph"/>
+        <w:numPr>
+          <w:ilvl w:val="1"/>
+          <w:numId w:val="1"/>
+        </w:numPr>
+      </w:pPr>
+      <w:r>
+        <w:t>Require signing before commits.</w:t>
+      </w:r>
+    </w:p>
+    <w:p/>
+    <w:p>
+      <w:pPr>
+        <w:pStyle w:val="ListParagraph"/>
+        <w:numPr>
+          <w:ilvl w:val="0"/>
+          <w:numId w:val="7"/>
+        </w:numPr>
+      </w:pPr>
+      <w:r>
+        <w:t>Protect the base ‘main’ branch with the above ruleset.</w:t>
+      </w:r>
+    </w:p>
+    <w:p>
+      <w:pPr>
+        <w:pStyle w:val="ListParagraph"/>
+        <w:numPr>
+          <w:ilvl w:val="0"/>
+          <w:numId w:val="7"/>
+        </w:numPr>
+      </w:pPr>
+      <w:r>
+        <w:t>Then, any commits you make, ensure to use a separate branch from the main on your local, and then sign it and push this new branch to GitHub.</w:t>
+      </w:r>
+    </w:p>
+    <w:p>
+      <w:pPr>
+        <w:pStyle w:val="ListParagraph"/>
+        <w:numPr>
+          <w:ilvl w:val="0"/>
+          <w:numId w:val="7"/>
+        </w:numPr>
+      </w:pPr>
+      <w:r>
+        <w:lastRenderedPageBreak/>
+        <w:t>Then, a pull request is created on GitHub. Review and approve pull request.</w:t>
+      </w:r>
+    </w:p>
+    <w:p/>
+    <w:p>
+      <w:r>
+        <w:t>WHAT THE HELL? WHY IS SIGNING A COMMIT WITH SSH KEY SO FKN HARD?</w:t>
+      </w:r>
+    </w:p>
+    <w:p/>
+    <w:p>
+      <w:r>
+        <w:t>Mannnn, fk</w:t>
       </w:r>
     </w:p>
     <w:sectPr>

</xml_diff>